<commit_message>
Minor clean-up and docs for multicast.
</commit_message>
<xml_diff>
--- a/documents/ARIS-Integration-SDK.docx
+++ b/documents/ARIS-Integration-SDK.docx
@@ -1,6 +1,6 @@
 
 <file path=word/document.xml><?xml version="1.0" encoding="utf-8"?>
-<w:document xmlns:wpc="http://schemas.microsoft.com/office/word/2010/wordprocessingCanvas" xmlns:cx="http://schemas.microsoft.com/office/drawing/2014/chartex" xmlns:cx1="http://schemas.microsoft.com/office/drawing/2015/9/8/chartex" xmlns:cx2="http://schemas.microsoft.com/office/drawing/2015/10/21/chartex" xmlns:cx3="http://schemas.microsoft.com/office/drawing/2016/5/9/chartex" xmlns:cx4="http://schemas.microsoft.com/office/drawing/2016/5/10/chartex" xmlns:cx5="http://schemas.microsoft.com/office/drawing/2016/5/11/chartex" xmlns:mc="http://schemas.openxmlformats.org/markup-compatibility/2006" xmlns:o="urn:schemas-microsoft-com:office:office" xmlns:r="http://schemas.openxmlformats.org/officeDocument/2006/relationships" xmlns:m="http://schemas.openxmlformats.org/officeDocument/2006/math" xmlns:v="urn:schemas-microsoft-com:vml" xmlns:wp14="http://schemas.microsoft.com/office/word/2010/wordprocessingDrawing" xmlns:wp="http://schemas.openxmlformats.org/drawingml/2006/wordprocessingDrawing" xmlns:w10="urn:schemas-microsoft-com:office:word" xmlns:w="http://schemas.openxmlformats.org/wordprocessingml/2006/main" xmlns:w14="http://schemas.microsoft.com/office/word/2010/wordml" xmlns:w15="http://schemas.microsoft.com/office/word/2012/wordml" xmlns:w16se="http://schemas.microsoft.com/office/word/2015/wordml/symex" xmlns:wpg="http://schemas.microsoft.com/office/word/2010/wordprocessingGroup" xmlns:wpi="http://schemas.microsoft.com/office/word/2010/wordprocessingInk" xmlns:wne="http://schemas.microsoft.com/office/word/2006/wordml" xmlns:wps="http://schemas.microsoft.com/office/word/2010/wordprocessingShape" mc:Ignorable="w14 w15 w16se wp14">
+<w:document xmlns:wpc="http://schemas.microsoft.com/office/word/2010/wordprocessingCanvas" xmlns:cx="http://schemas.microsoft.com/office/drawing/2014/chartex" xmlns:cx1="http://schemas.microsoft.com/office/drawing/2015/9/8/chartex" xmlns:cx2="http://schemas.microsoft.com/office/drawing/2015/10/21/chartex" xmlns:cx3="http://schemas.microsoft.com/office/drawing/2016/5/9/chartex" xmlns:cx4="http://schemas.microsoft.com/office/drawing/2016/5/10/chartex" xmlns:cx5="http://schemas.microsoft.com/office/drawing/2016/5/11/chartex" xmlns:cx6="http://schemas.microsoft.com/office/drawing/2016/5/12/chartex" xmlns:cx7="http://schemas.microsoft.com/office/drawing/2016/5/13/chartex" xmlns:cx8="http://schemas.microsoft.com/office/drawing/2016/5/14/chartex" xmlns:mc="http://schemas.openxmlformats.org/markup-compatibility/2006" xmlns:o="urn:schemas-microsoft-com:office:office" xmlns:r="http://schemas.openxmlformats.org/officeDocument/2006/relationships" xmlns:m="http://schemas.openxmlformats.org/officeDocument/2006/math" xmlns:v="urn:schemas-microsoft-com:vml" xmlns:wp14="http://schemas.microsoft.com/office/word/2010/wordprocessingDrawing" xmlns:wp="http://schemas.openxmlformats.org/drawingml/2006/wordprocessingDrawing" xmlns:w10="urn:schemas-microsoft-com:office:word" xmlns:w="http://schemas.openxmlformats.org/wordprocessingml/2006/main" xmlns:w14="http://schemas.microsoft.com/office/word/2010/wordml" xmlns:w15="http://schemas.microsoft.com/office/word/2012/wordml" xmlns:w16se="http://schemas.microsoft.com/office/word/2015/wordml/symex" xmlns:wpg="http://schemas.microsoft.com/office/word/2010/wordprocessingGroup" xmlns:wpi="http://schemas.microsoft.com/office/word/2010/wordprocessingInk" xmlns:wne="http://schemas.microsoft.com/office/word/2006/wordml" xmlns:wps="http://schemas.microsoft.com/office/word/2010/wordprocessingShape" mc:Ignorable="w14 w15 w16se wp14">
   <w:body>
     <w:sdt>
       <w:sdtPr>
@@ -13,7 +13,6 @@
         <w:dataBinding w:prefixMappings="xmlns:ns0='http://purl.org/dc/elements/1.1/' xmlns:ns1='http://schemas.openxmlformats.org/package/2006/metadata/core-properties' " w:xpath="/ns1:coreProperties[1]/ns0:title[1]" w:storeItemID="{6C3C8BC8-F283-45AE-878A-BAB7291924A1}"/>
         <w:text/>
       </w:sdtPr>
-      <w:sdtEndPr/>
       <w:sdtContent>
         <w:p>
           <w:pPr>
@@ -702,7 +701,21 @@
                 <w:rStyle w:val="Hyperlink"/>
                 <w:noProof/>
               </w:rPr>
-              <w:t>Receiving Acoustic Frames from an ARIS</w:t>
+              <w:t>Receiving A</w:t>
+            </w:r>
+            <w:r>
+              <w:rPr>
+                <w:rStyle w:val="Hyperlink"/>
+                <w:noProof/>
+              </w:rPr>
+              <w:t>c</w:t>
+            </w:r>
+            <w:r>
+              <w:rPr>
+                <w:rStyle w:val="Hyperlink"/>
+                <w:noProof/>
+              </w:rPr>
+              <w:t>oustic Frames from an ARIS</w:t>
             </w:r>
             <w:r>
               <w:rPr>
@@ -8439,8 +8452,6 @@
           <w:t>Example Acoustic Settings</w:t>
         </w:r>
       </w:hyperlink>
-      <w:bookmarkStart w:id="22" w:name="_GoBack"/>
-      <w:bookmarkEnd w:id="22"/>
       <w:r>
         <w:t>, which contains some baseline examples that are handy for making your first images during integration.</w:t>
       </w:r>
@@ -10902,28 +10913,28 @@
       <w:pPr>
         <w:pStyle w:val="Heading1"/>
       </w:pPr>
-      <w:bookmarkStart w:id="23" w:name="_Receiving_Acoustic_Frames"/>
-      <w:bookmarkStart w:id="24" w:name="_Toc479171182"/>
+      <w:bookmarkStart w:id="22" w:name="_Receiving_Acoustic_Frames"/>
+      <w:bookmarkStart w:id="23" w:name="_Toc479171182"/>
+      <w:bookmarkEnd w:id="22"/>
+      <w:r>
+        <w:t xml:space="preserve">Receiving </w:t>
+      </w:r>
+      <w:r>
+        <w:t xml:space="preserve">Acoustic </w:t>
+      </w:r>
+      <w:r>
+        <w:t xml:space="preserve">Frames from </w:t>
+      </w:r>
+      <w:r>
+        <w:t>an</w:t>
+      </w:r>
+      <w:r>
+        <w:t xml:space="preserve"> </w:t>
+      </w:r>
+      <w:r>
+        <w:t>ARIS</w:t>
+      </w:r>
       <w:bookmarkEnd w:id="23"/>
-      <w:r>
-        <w:t xml:space="preserve">Receiving </w:t>
-      </w:r>
-      <w:r>
-        <w:t xml:space="preserve">Acoustic </w:t>
-      </w:r>
-      <w:r>
-        <w:t xml:space="preserve">Frames from </w:t>
-      </w:r>
-      <w:r>
-        <w:t>an</w:t>
-      </w:r>
-      <w:r>
-        <w:t xml:space="preserve"> </w:t>
-      </w:r>
-      <w:r>
-        <w:t>ARIS</w:t>
-      </w:r>
-      <w:bookmarkEnd w:id="24"/>
     </w:p>
     <w:p>
       <w:r>
@@ -11451,28 +11462,332 @@
       <w:pPr>
         <w:pStyle w:val="Heading2"/>
       </w:pPr>
+      <w:bookmarkStart w:id="24" w:name="_FrameStream_Listener_Reference"/>
       <w:bookmarkStart w:id="25" w:name="_Ref472945613"/>
-      <w:bookmarkStart w:id="26" w:name="_FrameStream_Listener_Reference"/>
+      <w:bookmarkEnd w:id="24"/>
+      <w:proofErr w:type="spellStart"/>
+      <w:r>
+        <w:t>FrameStream</w:t>
+      </w:r>
+      <w:proofErr w:type="spellEnd"/>
+      <w:r>
+        <w:t xml:space="preserve"> Listener </w:t>
+      </w:r>
+      <w:r>
+        <w:t xml:space="preserve">Reference </w:t>
+      </w:r>
+      <w:r>
+        <w:t>Implementation</w:t>
+      </w:r>
+      <w:bookmarkEnd w:id="25"/>
+    </w:p>
+    <w:p>
+      <w:r>
+        <w:t xml:space="preserve">Our </w:t>
+      </w:r>
+      <w:proofErr w:type="spellStart"/>
+      <w:r>
+        <w:rPr>
+          <w:rFonts w:ascii="Consolas" w:hAnsi="Consolas"/>
+        </w:rPr>
+        <w:t>FrameStream</w:t>
+      </w:r>
+      <w:proofErr w:type="spellEnd"/>
+      <w:r>
+        <w:t xml:space="preserve"> </w:t>
+      </w:r>
+      <w:r>
+        <w:t>l</w:t>
+      </w:r>
+      <w:r>
+        <w:t>istener implementation is the canonical C++ example of how to receive and assemble frame parts sent by the sonar.</w:t>
+      </w:r>
+      <w:r>
+        <w:t xml:space="preserve"> It currently relies on the Boost libraries for asynchronous I/O</w:t>
+      </w:r>
+      <w:r>
+        <w:t xml:space="preserve"> and is not generalized </w:t>
+      </w:r>
+      <w:r>
+        <w:t xml:space="preserve">for easy </w:t>
+      </w:r>
+      <w:r>
+        <w:t>substitution of other libraries.</w:t>
+      </w:r>
+      <w:r>
+        <w:t xml:space="preserve"> See </w:t>
+      </w:r>
+      <w:proofErr w:type="spellStart"/>
+      <w:r>
+        <w:rPr>
+          <w:rFonts w:ascii="Consolas" w:hAnsi="Consolas"/>
+        </w:rPr>
+        <w:t>FrameStreamListener</w:t>
+      </w:r>
+      <w:proofErr w:type="spellEnd"/>
+      <w:r>
+        <w:t xml:space="preserve"> in </w:t>
+      </w:r>
+      <w:r>
+        <w:rPr>
+          <w:rFonts w:ascii="Consolas" w:hAnsi="Consolas"/>
+        </w:rPr>
+        <w:t>common/code/</w:t>
+      </w:r>
+      <w:proofErr w:type="spellStart"/>
+      <w:r>
+        <w:rPr>
+          <w:rFonts w:ascii="Consolas" w:hAnsi="Consolas"/>
+        </w:rPr>
+        <w:t>FrameStream</w:t>
+      </w:r>
+      <w:proofErr w:type="spellEnd"/>
+      <w:r>
+        <w:rPr>
+          <w:rFonts w:ascii="Consolas" w:hAnsi="Consolas"/>
+        </w:rPr>
+        <w:t>/</w:t>
+      </w:r>
+      <w:r>
+        <w:t>.</w:t>
+      </w:r>
+    </w:p>
+    <w:p>
+      <w:pPr>
+        <w:pStyle w:val="Heading3"/>
+      </w:pPr>
+      <w:r>
+        <w:t>Multicasting ARIS Frames</w:t>
+      </w:r>
+    </w:p>
+    <w:p>
+      <w:r>
+        <w:t>It is not common, but some deployments wish to make ARIS frames available to more than one application.</w:t>
+      </w:r>
+    </w:p>
+    <w:p>
+      <w:r>
+        <w:t xml:space="preserve">The </w:t>
+      </w:r>
+      <w:proofErr w:type="spellStart"/>
+      <w:r>
+        <w:t>FrameStream</w:t>
+      </w:r>
+      <w:proofErr w:type="spellEnd"/>
+      <w:r>
+        <w:t xml:space="preserve"> Listener reference implementation supports point-to-point delivery of the frames as its default behavior. It can also be configured to receive frames via multicast (in </w:t>
+      </w:r>
+      <w:proofErr w:type="spellStart"/>
+      <w:r>
+        <w:rPr>
+          <w:rFonts w:ascii="Consolas" w:hAnsi="Consolas"/>
+        </w:rPr>
+        <w:t>FrameStreamListener</w:t>
+      </w:r>
+      <w:r>
+        <w:t>’s</w:t>
+      </w:r>
+      <w:proofErr w:type="spellEnd"/>
+      <w:r>
+        <w:t xml:space="preserve"> constructor, via </w:t>
+      </w:r>
+      <w:proofErr w:type="spellStart"/>
+      <w:r>
+        <w:rPr>
+          <w:rFonts w:ascii="Consolas" w:hAnsi="Consolas"/>
+        </w:rPr>
+        <w:t>receiveFrom</w:t>
+      </w:r>
+      <w:proofErr w:type="spellEnd"/>
+      <w:r>
+        <w:rPr>
+          <w:rFonts w:ascii="Consolas" w:hAnsi="Consolas"/>
+        </w:rPr>
+        <w:t>)</w:t>
+      </w:r>
+      <w:r>
+        <w:t>, but t</w:t>
+      </w:r>
+      <w:r>
+        <w:t>his is not a common configuration.</w:t>
+      </w:r>
+    </w:p>
+    <w:p>
+      <w:r>
+        <w:t xml:space="preserve">When configuring for multicast, you will need to choose a multicast group address, most likely in the range </w:t>
+      </w:r>
+      <w:r>
+        <w:rPr>
+          <w:rFonts w:ascii="Consolas" w:hAnsi="Consolas"/>
+        </w:rPr>
+        <w:t>239.0.0.0–239.255.255.255</w:t>
+      </w:r>
+      <w:r>
+        <w:t xml:space="preserve">; you will also need to specify a pre-determined port. See </w:t>
+      </w:r>
+      <w:hyperlink r:id="rId18" w:history="1">
+        <w:r>
+          <w:rPr>
+            <w:rStyle w:val="Hyperlink"/>
+          </w:rPr>
+          <w:t>http://www.tcpipguide.com/free/t_IPMulticastAddressing.htm</w:t>
+        </w:r>
+      </w:hyperlink>
+      <w:r>
+        <w:t xml:space="preserve"> for more information on IP multicast addressing</w:t>
+      </w:r>
+      <w:r>
+        <w:t xml:space="preserve"> and how to select a </w:t>
+      </w:r>
+      <w:r>
+        <w:t xml:space="preserve">multicast </w:t>
+      </w:r>
+      <w:r>
+        <w:t>group address</w:t>
+      </w:r>
+      <w:r>
+        <w:t>.</w:t>
+      </w:r>
+    </w:p>
+    <w:p>
+      <w:r>
+        <w:t>You may run across a number of issues may occur when multicasting frames:</w:t>
+      </w:r>
+    </w:p>
+    <w:p>
+      <w:pPr>
+        <w:pStyle w:val="ListParagraph"/>
+        <w:keepLines/>
+        <w:numPr>
+          <w:ilvl w:val="0"/>
+          <w:numId w:val="3"/>
+        </w:numPr>
+      </w:pPr>
+      <w:r>
+        <w:t>Not all hubs and switches are compatible with multicasting.</w:t>
+      </w:r>
+      <w:r>
+        <w:t xml:space="preserve"> You may see no frames using multicast, while point-to-point works fine.</w:t>
+      </w:r>
+    </w:p>
+    <w:p>
+      <w:pPr>
+        <w:pStyle w:val="ListParagraph"/>
+        <w:keepLines/>
+        <w:numPr>
+          <w:ilvl w:val="0"/>
+          <w:numId w:val="3"/>
+        </w:numPr>
+      </w:pPr>
+      <w:r>
+        <w:lastRenderedPageBreak/>
+        <w:t>Direct link-local setups (two network nodes, no switch) may not work for multicast (possibly useful for testing, but not for actual multicasting).</w:t>
+      </w:r>
+      <w:r>
+        <w:t xml:space="preserve"> Again, y</w:t>
+      </w:r>
+      <w:r>
+        <w:t>ou may see no frames using multicast, while point-to-point works fine.</w:t>
+      </w:r>
+    </w:p>
+    <w:p>
+      <w:pPr>
+        <w:pStyle w:val="ListParagraph"/>
+        <w:keepLines/>
+        <w:numPr>
+          <w:ilvl w:val="0"/>
+          <w:numId w:val="3"/>
+        </w:numPr>
+      </w:pPr>
+      <w:r>
+        <w:t>Other network equipment may impede multicasting bandwidth.</w:t>
+      </w:r>
+      <w:r>
+        <w:t xml:space="preserve"> In this case, you may see many incomplete frames.</w:t>
+      </w:r>
+      <w:bookmarkStart w:id="26" w:name="_GoBack"/>
       <w:bookmarkEnd w:id="26"/>
+    </w:p>
+    <w:p>
+      <w:r>
+        <w:t xml:space="preserve">The sample program </w:t>
+      </w:r>
       <w:proofErr w:type="spellStart"/>
       <w:r>
+        <w:t>vc</w:t>
+      </w:r>
+      <w:proofErr w:type="spellEnd"/>
+      <w:r>
+        <w:t>-using-</w:t>
+      </w:r>
+      <w:proofErr w:type="spellStart"/>
+      <w:r>
+        <w:t>framestream</w:t>
+      </w:r>
+      <w:proofErr w:type="spellEnd"/>
+      <w:r>
+        <w:t xml:space="preserve"> in </w:t>
+      </w:r>
+      <w:r>
+        <w:rPr>
+          <w:rFonts w:ascii="Consolas" w:hAnsi="Consolas"/>
+        </w:rPr>
+        <w:t>sample-code/</w:t>
+      </w:r>
+      <w:proofErr w:type="spellStart"/>
+      <w:r>
+        <w:rPr>
+          <w:rFonts w:ascii="Consolas" w:hAnsi="Consolas"/>
+        </w:rPr>
+        <w:t>vc</w:t>
+      </w:r>
+      <w:proofErr w:type="spellEnd"/>
+      <w:r>
+        <w:rPr>
+          <w:rFonts w:ascii="Consolas" w:hAnsi="Consolas"/>
+        </w:rPr>
+        <w:t>-using-</w:t>
+      </w:r>
+      <w:proofErr w:type="spellStart"/>
+      <w:r>
+        <w:rPr>
+          <w:rFonts w:ascii="Consolas" w:hAnsi="Consolas"/>
+        </w:rPr>
+        <w:t>framestream</w:t>
+      </w:r>
+      <w:proofErr w:type="spellEnd"/>
+      <w:r>
+        <w:t xml:space="preserve"> may be useful for testing your network configuration for multicast.</w:t>
+      </w:r>
+      <w:r>
+        <w:t xml:space="preserve"> In particular, the +/- output should indicate whether there is adequate bandwidth or if possible interference from other network equipment is occurring.</w:t>
+      </w:r>
+    </w:p>
+    <w:p>
+      <w:pPr>
+        <w:pStyle w:val="Heading2"/>
+      </w:pPr>
+      <w:r>
+        <w:t>No retries</w:t>
+      </w:r>
+    </w:p>
+    <w:p>
+      <w:r>
+        <w:t xml:space="preserve">ARIS’ </w:t>
+      </w:r>
+      <w:proofErr w:type="spellStart"/>
+      <w:r>
+        <w:rPr>
+          <w:rFonts w:ascii="Consolas" w:hAnsi="Consolas"/>
+        </w:rPr>
         <w:t>FrameStream</w:t>
       </w:r>
       <w:proofErr w:type="spellEnd"/>
       <w:r>
-        <w:t xml:space="preserve"> Listener </w:t>
-      </w:r>
-      <w:r>
-        <w:t xml:space="preserve">Reference </w:t>
-      </w:r>
-      <w:r>
-        <w:t>Implementation</w:t>
-      </w:r>
-      <w:bookmarkEnd w:id="25"/>
-    </w:p>
-    <w:p>
-      <w:r>
-        <w:t xml:space="preserve">Our </w:t>
+        <w:t xml:space="preserve"> sends frame parts over UDP, which is not a reliable protocol. </w:t>
+      </w:r>
+      <w:r>
+        <w:t xml:space="preserve">ARIS does not presently resend missed frame parts, though the above </w:t>
       </w:r>
       <w:proofErr w:type="spellStart"/>
       <w:r>
@@ -11483,178 +11798,84 @@
       </w:r>
       <w:proofErr w:type="spellEnd"/>
       <w:r>
-        <w:t xml:space="preserve"> </w:t>
-      </w:r>
-      <w:r>
-        <w:t>l</w:t>
-      </w:r>
-      <w:r>
-        <w:t>istener implementation is the canonical C++ example of how to receive and assemble frame parts sent by the sonar.</w:t>
-      </w:r>
-      <w:r>
-        <w:t xml:space="preserve"> It currently relies on the Boost libraries for asynchronous I/O</w:t>
-      </w:r>
-      <w:r>
-        <w:t xml:space="preserve"> and is not generalized </w:t>
-      </w:r>
-      <w:r>
-        <w:t xml:space="preserve">for easy </w:t>
-      </w:r>
-      <w:r>
-        <w:t>substitution of other libraries.</w:t>
-      </w:r>
-      <w:r>
-        <w:t xml:space="preserve"> See </w:t>
+        <w:t xml:space="preserve"> listener implementation does send acknowledgements to the ARIS in support of that future feature.</w:t>
+      </w:r>
+      <w:r>
+        <w:t xml:space="preserve"> It is the implementer’s choice whether to discard an incomplete frame or save it with some accounting for which parts are missing.</w:t>
+      </w:r>
+    </w:p>
+    <w:p>
+      <w:pPr>
+        <w:pStyle w:val="Heading2"/>
+      </w:pPr>
+      <w:bookmarkStart w:id="27" w:name="_Reordering_Frame_Data"/>
+      <w:bookmarkStart w:id="28" w:name="_Ref472945632"/>
+      <w:bookmarkEnd w:id="27"/>
+      <w:r>
+        <w:t>Reordering Frame Data</w:t>
+      </w:r>
+      <w:bookmarkEnd w:id="28"/>
+    </w:p>
+    <w:p>
+      <w:r>
+        <w:t xml:space="preserve">Frame data </w:t>
+      </w:r>
+      <w:r>
+        <w:t>delivered</w:t>
+      </w:r>
+      <w:r>
+        <w:t xml:space="preserve"> by the ARIS</w:t>
+      </w:r>
+      <w:r>
+        <w:t xml:space="preserve">’ </w:t>
       </w:r>
       <w:proofErr w:type="spellStart"/>
       <w:r>
+        <w:t>FrameStream</w:t>
+      </w:r>
+      <w:proofErr w:type="spellEnd"/>
+      <w:r>
+        <w:t xml:space="preserve"> is generally not </w:t>
+      </w:r>
+      <w:r>
+        <w:t xml:space="preserve">in an order that’s appropriate for display or other usage—it is in the form received directly from the device rather than in a bitmap form. The frame header contains a field named </w:t>
+      </w:r>
+      <w:proofErr w:type="spellStart"/>
+      <w:r>
         <w:rPr>
           <w:rFonts w:ascii="Consolas" w:hAnsi="Consolas"/>
         </w:rPr>
-        <w:t>FrameStreamListener</w:t>
+        <w:t>ReorderedSamples</w:t>
       </w:r>
       <w:proofErr w:type="spellEnd"/>
       <w:r>
-        <w:t xml:space="preserve"> in </w:t>
-      </w:r>
+        <w:t>, which is non-zero when the data has been properly re-ordered so it is useful for display.</w:t>
+      </w:r>
+    </w:p>
+    <w:p>
+      <w:r>
+        <w:t xml:space="preserve">When connecting your custom </w:t>
+      </w:r>
+      <w:r>
+        <w:t>Controller</w:t>
+      </w:r>
+      <w:r>
+        <w:t xml:space="preserve"> directly to the ARIS you may see data that is not yet re-ordered, where </w:t>
+      </w:r>
+      <w:proofErr w:type="spellStart"/>
       <w:r>
         <w:rPr>
           <w:rFonts w:ascii="Consolas" w:hAnsi="Consolas"/>
         </w:rPr>
-        <w:t>common/code/</w:t>
-      </w:r>
-      <w:proofErr w:type="spellStart"/>
-      <w:r>
-        <w:rPr>
-          <w:rFonts w:ascii="Consolas" w:hAnsi="Consolas"/>
-        </w:rPr>
-        <w:t>FrameStream</w:t>
+        <w:t>ReorderedSamples</w:t>
       </w:r>
       <w:proofErr w:type="spellEnd"/>
       <w:r>
-        <w:rPr>
-          <w:rFonts w:ascii="Consolas" w:hAnsi="Consolas"/>
-        </w:rPr>
-        <w:t>/</w:t>
-      </w:r>
-      <w:r>
-        <w:t>.</w:t>
-      </w:r>
-    </w:p>
-    <w:p>
-      <w:pPr>
-        <w:pStyle w:val="Heading2"/>
-      </w:pPr>
-      <w:r>
-        <w:t>No retries</w:t>
-      </w:r>
-    </w:p>
-    <w:p>
-      <w:r>
-        <w:t xml:space="preserve">ARIS’ </w:t>
-      </w:r>
-      <w:proofErr w:type="spellStart"/>
-      <w:r>
-        <w:rPr>
-          <w:rFonts w:ascii="Consolas" w:hAnsi="Consolas"/>
-        </w:rPr>
-        <w:t>FrameStream</w:t>
-      </w:r>
-      <w:proofErr w:type="spellEnd"/>
-      <w:r>
-        <w:t xml:space="preserve"> sends frame parts over UDP, which is not a reliable protocol. </w:t>
-      </w:r>
-      <w:r>
-        <w:t xml:space="preserve">ARIS does not presently resend missed frame parts, though the above </w:t>
-      </w:r>
-      <w:proofErr w:type="spellStart"/>
-      <w:r>
-        <w:rPr>
-          <w:rFonts w:ascii="Consolas" w:hAnsi="Consolas"/>
-        </w:rPr>
-        <w:t>FrameStream</w:t>
-      </w:r>
-      <w:proofErr w:type="spellEnd"/>
-      <w:r>
-        <w:t xml:space="preserve"> listener implementation does send acknowledgements to the ARIS in support of that future feature.</w:t>
-      </w:r>
-      <w:r>
-        <w:t xml:space="preserve"> It is the implementer’s choice whether to discard an incomplete frame or save it with some accounting for which parts are missing.</w:t>
-      </w:r>
-    </w:p>
-    <w:p>
-      <w:pPr>
-        <w:pStyle w:val="Heading2"/>
-      </w:pPr>
-      <w:bookmarkStart w:id="27" w:name="_Ref472945632"/>
-      <w:bookmarkStart w:id="28" w:name="_Reordering_Frame_Data"/>
-      <w:bookmarkEnd w:id="28"/>
-      <w:r>
-        <w:t>Reordering Frame Data</w:t>
-      </w:r>
-      <w:bookmarkEnd w:id="27"/>
-    </w:p>
-    <w:p>
-      <w:r>
-        <w:t xml:space="preserve">Frame data </w:t>
-      </w:r>
-      <w:r>
-        <w:t>delivered</w:t>
-      </w:r>
-      <w:r>
-        <w:t xml:space="preserve"> by the ARIS</w:t>
-      </w:r>
-      <w:r>
-        <w:t xml:space="preserve">’ </w:t>
-      </w:r>
-      <w:proofErr w:type="spellStart"/>
-      <w:r>
-        <w:t>FrameStream</w:t>
-      </w:r>
-      <w:proofErr w:type="spellEnd"/>
-      <w:r>
-        <w:t xml:space="preserve"> is generally not </w:t>
-      </w:r>
-      <w:r>
-        <w:t xml:space="preserve">in an order that’s appropriate for display or other usage—it is in the form received directly from the device rather than in a bitmap form. The frame header contains a field named </w:t>
-      </w:r>
-      <w:proofErr w:type="spellStart"/>
-      <w:r>
-        <w:rPr>
-          <w:rFonts w:ascii="Consolas" w:hAnsi="Consolas"/>
-        </w:rPr>
-        <w:t>ReorderedSamples</w:t>
-      </w:r>
-      <w:proofErr w:type="spellEnd"/>
-      <w:r>
-        <w:t>, which is non-zero when the data has been properly re-ordered so it is useful for display.</w:t>
-      </w:r>
-    </w:p>
-    <w:p>
-      <w:r>
-        <w:t xml:space="preserve">When connecting your custom </w:t>
-      </w:r>
-      <w:r>
-        <w:t>Controller</w:t>
-      </w:r>
-      <w:r>
-        <w:t xml:space="preserve"> directly to the ARIS you may see data that is not yet re-ordered, where </w:t>
-      </w:r>
-      <w:proofErr w:type="spellStart"/>
-      <w:r>
-        <w:rPr>
-          <w:rFonts w:ascii="Consolas" w:hAnsi="Consolas"/>
-        </w:rPr>
-        <w:t>ReorderedSamples</w:t>
-      </w:r>
-      <w:proofErr w:type="spellEnd"/>
-      <w:r>
         <w:t xml:space="preserve"> is zero. In this case, you will need to re-order the data yourself.</w:t>
       </w:r>
     </w:p>
     <w:p>
       <w:r>
-        <w:lastRenderedPageBreak/>
         <w:t>The canonical C++ c</w:t>
       </w:r>
       <w:r>
@@ -11747,7 +11968,7 @@
       <w:r>
         <w:t xml:space="preserve">Please see </w:t>
       </w:r>
-      <w:hyperlink r:id="rId18" w:anchor="constructing-images-from-samples" w:history="1">
+      <w:hyperlink r:id="rId19" w:anchor="constructing-images-from-samples" w:history="1">
         <w:r>
           <w:rPr>
             <w:rStyle w:val="Hyperlink"/>
@@ -11758,7 +11979,7 @@
       <w:r>
         <w:t xml:space="preserve"> in the </w:t>
       </w:r>
-      <w:hyperlink r:id="rId19" w:history="1">
+      <w:hyperlink r:id="rId20" w:history="1">
         <w:r>
           <w:rPr>
             <w:rStyle w:val="Hyperlink"/>
@@ -12187,9 +12408,9 @@
       <w:pPr>
         <w:pStyle w:val="Heading2"/>
       </w:pPr>
-      <w:bookmarkStart w:id="35" w:name="_Ref476053977"/>
-      <w:bookmarkStart w:id="36" w:name="_Example_Acoustic_Settings"/>
-      <w:bookmarkEnd w:id="36"/>
+      <w:bookmarkStart w:id="35" w:name="_Example_Acoustic_Settings"/>
+      <w:bookmarkStart w:id="36" w:name="_Ref476053977"/>
+      <w:bookmarkEnd w:id="35"/>
       <w:r>
         <w:lastRenderedPageBreak/>
         <w:t>Example</w:t>
@@ -12197,7 +12418,7 @@
       <w:r>
         <w:t xml:space="preserve"> Acoustic Settings</w:t>
       </w:r>
-      <w:bookmarkEnd w:id="35"/>
+      <w:bookmarkEnd w:id="36"/>
     </w:p>
     <w:p>
       <w:r>
@@ -15681,7 +15902,7 @@
     </w:tbl>
     <w:p/>
     <w:sectPr>
-      <w:footerReference w:type="default" r:id="rId20"/>
+      <w:footerReference w:type="default" r:id="rId21"/>
       <w:pgSz w:w="12240" w:h="15840"/>
       <w:pgMar w:top="1080" w:right="1080" w:bottom="1080" w:left="1080" w:header="720" w:footer="720" w:gutter="0"/>
       <w:cols w:space="720"/>
@@ -15692,7 +15913,7 @@
 </file>
 
 <file path=word/endnotes.xml><?xml version="1.0" encoding="utf-8"?>
-<w:endnotes xmlns:wpc="http://schemas.microsoft.com/office/word/2010/wordprocessingCanvas" xmlns:cx="http://schemas.microsoft.com/office/drawing/2014/chartex" xmlns:cx1="http://schemas.microsoft.com/office/drawing/2015/9/8/chartex" xmlns:cx2="http://schemas.microsoft.com/office/drawing/2015/10/21/chartex" xmlns:cx3="http://schemas.microsoft.com/office/drawing/2016/5/9/chartex" xmlns:cx4="http://schemas.microsoft.com/office/drawing/2016/5/10/chartex" xmlns:cx5="http://schemas.microsoft.com/office/drawing/2016/5/11/chartex" xmlns:mc="http://schemas.openxmlformats.org/markup-compatibility/2006" xmlns:o="urn:schemas-microsoft-com:office:office" xmlns:r="http://schemas.openxmlformats.org/officeDocument/2006/relationships" xmlns:m="http://schemas.openxmlformats.org/officeDocument/2006/math" xmlns:v="urn:schemas-microsoft-com:vml" xmlns:wp14="http://schemas.microsoft.com/office/word/2010/wordprocessingDrawing" xmlns:wp="http://schemas.openxmlformats.org/drawingml/2006/wordprocessingDrawing" xmlns:w10="urn:schemas-microsoft-com:office:word" xmlns:w="http://schemas.openxmlformats.org/wordprocessingml/2006/main" xmlns:w14="http://schemas.microsoft.com/office/word/2010/wordml" xmlns:w15="http://schemas.microsoft.com/office/word/2012/wordml" xmlns:w16se="http://schemas.microsoft.com/office/word/2015/wordml/symex" xmlns:wpg="http://schemas.microsoft.com/office/word/2010/wordprocessingGroup" xmlns:wpi="http://schemas.microsoft.com/office/word/2010/wordprocessingInk" xmlns:wne="http://schemas.microsoft.com/office/word/2006/wordml" xmlns:wps="http://schemas.microsoft.com/office/word/2010/wordprocessingShape" mc:Ignorable="w14 w15 w16se wp14">
+<w:endnotes xmlns:wpc="http://schemas.microsoft.com/office/word/2010/wordprocessingCanvas" xmlns:cx="http://schemas.microsoft.com/office/drawing/2014/chartex" xmlns:cx1="http://schemas.microsoft.com/office/drawing/2015/9/8/chartex" xmlns:cx2="http://schemas.microsoft.com/office/drawing/2015/10/21/chartex" xmlns:cx3="http://schemas.microsoft.com/office/drawing/2016/5/9/chartex" xmlns:cx4="http://schemas.microsoft.com/office/drawing/2016/5/10/chartex" xmlns:cx5="http://schemas.microsoft.com/office/drawing/2016/5/11/chartex" xmlns:cx6="http://schemas.microsoft.com/office/drawing/2016/5/12/chartex" xmlns:cx7="http://schemas.microsoft.com/office/drawing/2016/5/13/chartex" xmlns:cx8="http://schemas.microsoft.com/office/drawing/2016/5/14/chartex" xmlns:mc="http://schemas.openxmlformats.org/markup-compatibility/2006" xmlns:o="urn:schemas-microsoft-com:office:office" xmlns:r="http://schemas.openxmlformats.org/officeDocument/2006/relationships" xmlns:m="http://schemas.openxmlformats.org/officeDocument/2006/math" xmlns:v="urn:schemas-microsoft-com:vml" xmlns:wp14="http://schemas.microsoft.com/office/word/2010/wordprocessingDrawing" xmlns:wp="http://schemas.openxmlformats.org/drawingml/2006/wordprocessingDrawing" xmlns:w10="urn:schemas-microsoft-com:office:word" xmlns:w="http://schemas.openxmlformats.org/wordprocessingml/2006/main" xmlns:w14="http://schemas.microsoft.com/office/word/2010/wordml" xmlns:w15="http://schemas.microsoft.com/office/word/2012/wordml" xmlns:w16se="http://schemas.microsoft.com/office/word/2015/wordml/symex" xmlns:wpg="http://schemas.microsoft.com/office/word/2010/wordprocessingGroup" xmlns:wpi="http://schemas.microsoft.com/office/word/2010/wordprocessingInk" xmlns:wne="http://schemas.microsoft.com/office/word/2006/wordml" xmlns:wps="http://schemas.microsoft.com/office/word/2010/wordprocessingShape" mc:Ignorable="w14 w15 w16se wp14">
   <w:endnote w:type="separator" w:id="-1">
     <w:p>
       <w:pPr>
@@ -15717,7 +15938,7 @@
 </file>
 
 <file path=word/footer1.xml><?xml version="1.0" encoding="utf-8"?>
-<w:ftr xmlns:wpc="http://schemas.microsoft.com/office/word/2010/wordprocessingCanvas" xmlns:cx="http://schemas.microsoft.com/office/drawing/2014/chartex" xmlns:cx1="http://schemas.microsoft.com/office/drawing/2015/9/8/chartex" xmlns:cx2="http://schemas.microsoft.com/office/drawing/2015/10/21/chartex" xmlns:cx3="http://schemas.microsoft.com/office/drawing/2016/5/9/chartex" xmlns:cx4="http://schemas.microsoft.com/office/drawing/2016/5/10/chartex" xmlns:cx5="http://schemas.microsoft.com/office/drawing/2016/5/11/chartex" xmlns:mc="http://schemas.openxmlformats.org/markup-compatibility/2006" xmlns:o="urn:schemas-microsoft-com:office:office" xmlns:r="http://schemas.openxmlformats.org/officeDocument/2006/relationships" xmlns:m="http://schemas.openxmlformats.org/officeDocument/2006/math" xmlns:v="urn:schemas-microsoft-com:vml" xmlns:wp14="http://schemas.microsoft.com/office/word/2010/wordprocessingDrawing" xmlns:wp="http://schemas.openxmlformats.org/drawingml/2006/wordprocessingDrawing" xmlns:w10="urn:schemas-microsoft-com:office:word" xmlns:w="http://schemas.openxmlformats.org/wordprocessingml/2006/main" xmlns:w14="http://schemas.microsoft.com/office/word/2010/wordml" xmlns:w15="http://schemas.microsoft.com/office/word/2012/wordml" xmlns:w16se="http://schemas.microsoft.com/office/word/2015/wordml/symex" xmlns:wpg="http://schemas.microsoft.com/office/word/2010/wordprocessingGroup" xmlns:wpi="http://schemas.microsoft.com/office/word/2010/wordprocessingInk" xmlns:wne="http://schemas.microsoft.com/office/word/2006/wordml" xmlns:wps="http://schemas.microsoft.com/office/word/2010/wordprocessingShape" mc:Ignorable="w14 w15 w16se wp14">
+<w:ftr xmlns:wpc="http://schemas.microsoft.com/office/word/2010/wordprocessingCanvas" xmlns:cx="http://schemas.microsoft.com/office/drawing/2014/chartex" xmlns:cx1="http://schemas.microsoft.com/office/drawing/2015/9/8/chartex" xmlns:cx2="http://schemas.microsoft.com/office/drawing/2015/10/21/chartex" xmlns:cx3="http://schemas.microsoft.com/office/drawing/2016/5/9/chartex" xmlns:cx4="http://schemas.microsoft.com/office/drawing/2016/5/10/chartex" xmlns:cx5="http://schemas.microsoft.com/office/drawing/2016/5/11/chartex" xmlns:cx6="http://schemas.microsoft.com/office/drawing/2016/5/12/chartex" xmlns:cx7="http://schemas.microsoft.com/office/drawing/2016/5/13/chartex" xmlns:cx8="http://schemas.microsoft.com/office/drawing/2016/5/14/chartex" xmlns:mc="http://schemas.openxmlformats.org/markup-compatibility/2006" xmlns:o="urn:schemas-microsoft-com:office:office" xmlns:r="http://schemas.openxmlformats.org/officeDocument/2006/relationships" xmlns:m="http://schemas.openxmlformats.org/officeDocument/2006/math" xmlns:v="urn:schemas-microsoft-com:vml" xmlns:wp14="http://schemas.microsoft.com/office/word/2010/wordprocessingDrawing" xmlns:wp="http://schemas.openxmlformats.org/drawingml/2006/wordprocessingDrawing" xmlns:w10="urn:schemas-microsoft-com:office:word" xmlns:w="http://schemas.openxmlformats.org/wordprocessingml/2006/main" xmlns:w14="http://schemas.microsoft.com/office/word/2010/wordml" xmlns:w15="http://schemas.microsoft.com/office/word/2012/wordml" xmlns:w16se="http://schemas.microsoft.com/office/word/2015/wordml/symex" xmlns:wpg="http://schemas.microsoft.com/office/word/2010/wordprocessingGroup" xmlns:wpi="http://schemas.microsoft.com/office/word/2010/wordprocessingInk" xmlns:wne="http://schemas.microsoft.com/office/word/2006/wordml" xmlns:wps="http://schemas.microsoft.com/office/word/2010/wordprocessingShape" mc:Ignorable="w14 w15 w16se wp14">
   <w:sdt>
     <w:sdtPr>
       <w:alias w:val="Title"/>
@@ -15729,7 +15950,6 @@
       <w:dataBinding w:prefixMappings="xmlns:ns0='http://purl.org/dc/elements/1.1/' xmlns:ns1='http://schemas.openxmlformats.org/package/2006/metadata/core-properties' " w:xpath="/ns1:coreProperties[1]/ns0:title[1]" w:storeItemID="{6C3C8BC8-F283-45AE-878A-BAB7291924A1}"/>
       <w:text/>
     </w:sdtPr>
-    <w:sdtEndPr/>
     <w:sdtContent>
       <w:p>
         <w:pPr>
@@ -15796,7 +16016,7 @@
       <w:rPr>
         <w:noProof/>
       </w:rPr>
-      <w:t>21</w:t>
+      <w:t>17</w:t>
     </w:r>
     <w:r>
       <w:fldChar w:fldCharType="end"/>
@@ -15806,7 +16026,7 @@
 </file>
 
 <file path=word/footnotes.xml><?xml version="1.0" encoding="utf-8"?>
-<w:footnotes xmlns:wpc="http://schemas.microsoft.com/office/word/2010/wordprocessingCanvas" xmlns:cx="http://schemas.microsoft.com/office/drawing/2014/chartex" xmlns:cx1="http://schemas.microsoft.com/office/drawing/2015/9/8/chartex" xmlns:cx2="http://schemas.microsoft.com/office/drawing/2015/10/21/chartex" xmlns:cx3="http://schemas.microsoft.com/office/drawing/2016/5/9/chartex" xmlns:cx4="http://schemas.microsoft.com/office/drawing/2016/5/10/chartex" xmlns:cx5="http://schemas.microsoft.com/office/drawing/2016/5/11/chartex" xmlns:mc="http://schemas.openxmlformats.org/markup-compatibility/2006" xmlns:o="urn:schemas-microsoft-com:office:office" xmlns:r="http://schemas.openxmlformats.org/officeDocument/2006/relationships" xmlns:m="http://schemas.openxmlformats.org/officeDocument/2006/math" xmlns:v="urn:schemas-microsoft-com:vml" xmlns:wp14="http://schemas.microsoft.com/office/word/2010/wordprocessingDrawing" xmlns:wp="http://schemas.openxmlformats.org/drawingml/2006/wordprocessingDrawing" xmlns:w10="urn:schemas-microsoft-com:office:word" xmlns:w="http://schemas.openxmlformats.org/wordprocessingml/2006/main" xmlns:w14="http://schemas.microsoft.com/office/word/2010/wordml" xmlns:w15="http://schemas.microsoft.com/office/word/2012/wordml" xmlns:w16se="http://schemas.microsoft.com/office/word/2015/wordml/symex" xmlns:wpg="http://schemas.microsoft.com/office/word/2010/wordprocessingGroup" xmlns:wpi="http://schemas.microsoft.com/office/word/2010/wordprocessingInk" xmlns:wne="http://schemas.microsoft.com/office/word/2006/wordml" xmlns:wps="http://schemas.microsoft.com/office/word/2010/wordprocessingShape" mc:Ignorable="w14 w15 w16se wp14">
+<w:footnotes xmlns:wpc="http://schemas.microsoft.com/office/word/2010/wordprocessingCanvas" xmlns:cx="http://schemas.microsoft.com/office/drawing/2014/chartex" xmlns:cx1="http://schemas.microsoft.com/office/drawing/2015/9/8/chartex" xmlns:cx2="http://schemas.microsoft.com/office/drawing/2015/10/21/chartex" xmlns:cx3="http://schemas.microsoft.com/office/drawing/2016/5/9/chartex" xmlns:cx4="http://schemas.microsoft.com/office/drawing/2016/5/10/chartex" xmlns:cx5="http://schemas.microsoft.com/office/drawing/2016/5/11/chartex" xmlns:cx6="http://schemas.microsoft.com/office/drawing/2016/5/12/chartex" xmlns:cx7="http://schemas.microsoft.com/office/drawing/2016/5/13/chartex" xmlns:cx8="http://schemas.microsoft.com/office/drawing/2016/5/14/chartex" xmlns:mc="http://schemas.openxmlformats.org/markup-compatibility/2006" xmlns:o="urn:schemas-microsoft-com:office:office" xmlns:r="http://schemas.openxmlformats.org/officeDocument/2006/relationships" xmlns:m="http://schemas.openxmlformats.org/officeDocument/2006/math" xmlns:v="urn:schemas-microsoft-com:vml" xmlns:wp14="http://schemas.microsoft.com/office/word/2010/wordprocessingDrawing" xmlns:wp="http://schemas.openxmlformats.org/drawingml/2006/wordprocessingDrawing" xmlns:w10="urn:schemas-microsoft-com:office:word" xmlns:w="http://schemas.openxmlformats.org/wordprocessingml/2006/main" xmlns:w14="http://schemas.microsoft.com/office/word/2010/wordml" xmlns:w15="http://schemas.microsoft.com/office/word/2012/wordml" xmlns:w16se="http://schemas.microsoft.com/office/word/2015/wordml/symex" xmlns:wpg="http://schemas.microsoft.com/office/word/2010/wordprocessingGroup" xmlns:wpi="http://schemas.microsoft.com/office/word/2010/wordprocessingInk" xmlns:wne="http://schemas.microsoft.com/office/word/2006/wordml" xmlns:wps="http://schemas.microsoft.com/office/word/2010/wordprocessingShape" mc:Ignorable="w14 w15 w16se wp14">
   <w:footnote w:type="separator" w:id="-1">
     <w:p>
       <w:pPr>
@@ -15831,7 +16051,7 @@
 </file>
 
 <file path=word/numbering.xml><?xml version="1.0" encoding="utf-8"?>
-<w:numbering xmlns:wpc="http://schemas.microsoft.com/office/word/2010/wordprocessingCanvas" xmlns:cx="http://schemas.microsoft.com/office/drawing/2014/chartex" xmlns:cx1="http://schemas.microsoft.com/office/drawing/2015/9/8/chartex" xmlns:cx2="http://schemas.microsoft.com/office/drawing/2015/10/21/chartex" xmlns:cx3="http://schemas.microsoft.com/office/drawing/2016/5/9/chartex" xmlns:cx4="http://schemas.microsoft.com/office/drawing/2016/5/10/chartex" xmlns:cx5="http://schemas.microsoft.com/office/drawing/2016/5/11/chartex" xmlns:mc="http://schemas.openxmlformats.org/markup-compatibility/2006" xmlns:o="urn:schemas-microsoft-com:office:office" xmlns:r="http://schemas.openxmlformats.org/officeDocument/2006/relationships" xmlns:m="http://schemas.openxmlformats.org/officeDocument/2006/math" xmlns:v="urn:schemas-microsoft-com:vml" xmlns:wp14="http://schemas.microsoft.com/office/word/2010/wordprocessingDrawing" xmlns:wp="http://schemas.openxmlformats.org/drawingml/2006/wordprocessingDrawing" xmlns:w10="urn:schemas-microsoft-com:office:word" xmlns:w="http://schemas.openxmlformats.org/wordprocessingml/2006/main" xmlns:w14="http://schemas.microsoft.com/office/word/2010/wordml" xmlns:w15="http://schemas.microsoft.com/office/word/2012/wordml" xmlns:w16se="http://schemas.microsoft.com/office/word/2015/wordml/symex" xmlns:wpg="http://schemas.microsoft.com/office/word/2010/wordprocessingGroup" xmlns:wpi="http://schemas.microsoft.com/office/word/2010/wordprocessingInk" xmlns:wne="http://schemas.microsoft.com/office/word/2006/wordml" xmlns:wps="http://schemas.microsoft.com/office/word/2010/wordprocessingShape" mc:Ignorable="w14 w15 w16se wp14">
+<w:numbering xmlns:wpc="http://schemas.microsoft.com/office/word/2010/wordprocessingCanvas" xmlns:cx="http://schemas.microsoft.com/office/drawing/2014/chartex" xmlns:cx1="http://schemas.microsoft.com/office/drawing/2015/9/8/chartex" xmlns:cx2="http://schemas.microsoft.com/office/drawing/2015/10/21/chartex" xmlns:cx3="http://schemas.microsoft.com/office/drawing/2016/5/9/chartex" xmlns:cx4="http://schemas.microsoft.com/office/drawing/2016/5/10/chartex" xmlns:cx5="http://schemas.microsoft.com/office/drawing/2016/5/11/chartex" xmlns:cx6="http://schemas.microsoft.com/office/drawing/2016/5/12/chartex" xmlns:cx7="http://schemas.microsoft.com/office/drawing/2016/5/13/chartex" xmlns:cx8="http://schemas.microsoft.com/office/drawing/2016/5/14/chartex" xmlns:mc="http://schemas.openxmlformats.org/markup-compatibility/2006" xmlns:o="urn:schemas-microsoft-com:office:office" xmlns:r="http://schemas.openxmlformats.org/officeDocument/2006/relationships" xmlns:m="http://schemas.openxmlformats.org/officeDocument/2006/math" xmlns:v="urn:schemas-microsoft-com:vml" xmlns:wp14="http://schemas.microsoft.com/office/word/2010/wordprocessingDrawing" xmlns:wp="http://schemas.openxmlformats.org/drawingml/2006/wordprocessingDrawing" xmlns:w10="urn:schemas-microsoft-com:office:word" xmlns:w="http://schemas.openxmlformats.org/wordprocessingml/2006/main" xmlns:w14="http://schemas.microsoft.com/office/word/2010/wordml" xmlns:w15="http://schemas.microsoft.com/office/word/2012/wordml" xmlns:w16se="http://schemas.microsoft.com/office/word/2015/wordml/symex" xmlns:wpg="http://schemas.microsoft.com/office/word/2010/wordprocessingGroup" xmlns:wpi="http://schemas.microsoft.com/office/word/2010/wordprocessingInk" xmlns:wne="http://schemas.microsoft.com/office/word/2006/wordml" xmlns:wps="http://schemas.microsoft.com/office/word/2010/wordprocessingShape" mc:Ignorable="w14 w15 w16se wp14">
   <w:abstractNum w:abstractNumId="0" w15:restartNumberingAfterBreak="0">
     <w:nsid w:val="088F7705"/>
     <w:multiLevelType w:val="hybridMultilevel"/>
@@ -16031,11 +16251,127 @@
       </w:rPr>
     </w:lvl>
   </w:abstractNum>
+  <w:abstractNum w:abstractNumId="2" w15:restartNumberingAfterBreak="0">
+    <w:nsid w:val="5E453F7D"/>
+    <w:multiLevelType w:val="hybridMultilevel"/>
+    <w:tmpl w:val="DDE4154E"/>
+    <w:lvl w:ilvl="0" w:tplc="04090001">
+      <w:start w:val="1"/>
+      <w:numFmt w:val="bullet"/>
+      <w:lvlText w:val=""/>
+      <w:lvlJc w:val="left"/>
+      <w:pPr>
+        <w:ind w:left="720" w:hanging="360"/>
+      </w:pPr>
+      <w:rPr>
+        <w:rFonts w:ascii="Symbol" w:hAnsi="Symbol" w:hint="default"/>
+      </w:rPr>
+    </w:lvl>
+    <w:lvl w:ilvl="1" w:tplc="04090003" w:tentative="1">
+      <w:start w:val="1"/>
+      <w:numFmt w:val="bullet"/>
+      <w:lvlText w:val="o"/>
+      <w:lvlJc w:val="left"/>
+      <w:pPr>
+        <w:ind w:left="1440" w:hanging="360"/>
+      </w:pPr>
+      <w:rPr>
+        <w:rFonts w:ascii="Courier New" w:hAnsi="Courier New" w:cs="Courier New" w:hint="default"/>
+      </w:rPr>
+    </w:lvl>
+    <w:lvl w:ilvl="2" w:tplc="04090005" w:tentative="1">
+      <w:start w:val="1"/>
+      <w:numFmt w:val="bullet"/>
+      <w:lvlText w:val=""/>
+      <w:lvlJc w:val="left"/>
+      <w:pPr>
+        <w:ind w:left="2160" w:hanging="360"/>
+      </w:pPr>
+      <w:rPr>
+        <w:rFonts w:ascii="Wingdings" w:hAnsi="Wingdings" w:hint="default"/>
+      </w:rPr>
+    </w:lvl>
+    <w:lvl w:ilvl="3" w:tplc="04090001" w:tentative="1">
+      <w:start w:val="1"/>
+      <w:numFmt w:val="bullet"/>
+      <w:lvlText w:val=""/>
+      <w:lvlJc w:val="left"/>
+      <w:pPr>
+        <w:ind w:left="2880" w:hanging="360"/>
+      </w:pPr>
+      <w:rPr>
+        <w:rFonts w:ascii="Symbol" w:hAnsi="Symbol" w:hint="default"/>
+      </w:rPr>
+    </w:lvl>
+    <w:lvl w:ilvl="4" w:tplc="04090003" w:tentative="1">
+      <w:start w:val="1"/>
+      <w:numFmt w:val="bullet"/>
+      <w:lvlText w:val="o"/>
+      <w:lvlJc w:val="left"/>
+      <w:pPr>
+        <w:ind w:left="3600" w:hanging="360"/>
+      </w:pPr>
+      <w:rPr>
+        <w:rFonts w:ascii="Courier New" w:hAnsi="Courier New" w:cs="Courier New" w:hint="default"/>
+      </w:rPr>
+    </w:lvl>
+    <w:lvl w:ilvl="5" w:tplc="04090005" w:tentative="1">
+      <w:start w:val="1"/>
+      <w:numFmt w:val="bullet"/>
+      <w:lvlText w:val=""/>
+      <w:lvlJc w:val="left"/>
+      <w:pPr>
+        <w:ind w:left="4320" w:hanging="360"/>
+      </w:pPr>
+      <w:rPr>
+        <w:rFonts w:ascii="Wingdings" w:hAnsi="Wingdings" w:hint="default"/>
+      </w:rPr>
+    </w:lvl>
+    <w:lvl w:ilvl="6" w:tplc="04090001" w:tentative="1">
+      <w:start w:val="1"/>
+      <w:numFmt w:val="bullet"/>
+      <w:lvlText w:val=""/>
+      <w:lvlJc w:val="left"/>
+      <w:pPr>
+        <w:ind w:left="5040" w:hanging="360"/>
+      </w:pPr>
+      <w:rPr>
+        <w:rFonts w:ascii="Symbol" w:hAnsi="Symbol" w:hint="default"/>
+      </w:rPr>
+    </w:lvl>
+    <w:lvl w:ilvl="7" w:tplc="04090003" w:tentative="1">
+      <w:start w:val="1"/>
+      <w:numFmt w:val="bullet"/>
+      <w:lvlText w:val="o"/>
+      <w:lvlJc w:val="left"/>
+      <w:pPr>
+        <w:ind w:left="5760" w:hanging="360"/>
+      </w:pPr>
+      <w:rPr>
+        <w:rFonts w:ascii="Courier New" w:hAnsi="Courier New" w:cs="Courier New" w:hint="default"/>
+      </w:rPr>
+    </w:lvl>
+    <w:lvl w:ilvl="8" w:tplc="04090005" w:tentative="1">
+      <w:start w:val="1"/>
+      <w:numFmt w:val="bullet"/>
+      <w:lvlText w:val=""/>
+      <w:lvlJc w:val="left"/>
+      <w:pPr>
+        <w:ind w:left="6480" w:hanging="360"/>
+      </w:pPr>
+      <w:rPr>
+        <w:rFonts w:ascii="Wingdings" w:hAnsi="Wingdings" w:hint="default"/>
+      </w:rPr>
+    </w:lvl>
+  </w:abstractNum>
   <w:num w:numId="1">
     <w:abstractNumId w:val="0"/>
   </w:num>
   <w:num w:numId="2">
     <w:abstractNumId w:val="1"/>
+  </w:num>
+  <w:num w:numId="3">
+    <w:abstractNumId w:val="2"/>
   </w:num>
 </w:numbering>
 </file>
@@ -16949,7 +17285,7 @@
 </file>
 
 <file path=word/glossary/document.xml><?xml version="1.0" encoding="utf-8"?>
-<w:glossaryDocument xmlns:wpc="http://schemas.microsoft.com/office/word/2010/wordprocessingCanvas" xmlns:cx="http://schemas.microsoft.com/office/drawing/2014/chartex" xmlns:cx1="http://schemas.microsoft.com/office/drawing/2015/9/8/chartex" xmlns:cx2="http://schemas.microsoft.com/office/drawing/2015/10/21/chartex" xmlns:cx3="http://schemas.microsoft.com/office/drawing/2016/5/9/chartex" xmlns:cx4="http://schemas.microsoft.com/office/drawing/2016/5/10/chartex" xmlns:cx5="http://schemas.microsoft.com/office/drawing/2016/5/11/chartex" xmlns:mc="http://schemas.openxmlformats.org/markup-compatibility/2006" xmlns:o="urn:schemas-microsoft-com:office:office" xmlns:r="http://schemas.openxmlformats.org/officeDocument/2006/relationships" xmlns:m="http://schemas.openxmlformats.org/officeDocument/2006/math" xmlns:v="urn:schemas-microsoft-com:vml" xmlns:wp14="http://schemas.microsoft.com/office/word/2010/wordprocessingDrawing" xmlns:wp="http://schemas.openxmlformats.org/drawingml/2006/wordprocessingDrawing" xmlns:w10="urn:schemas-microsoft-com:office:word" xmlns:w="http://schemas.openxmlformats.org/wordprocessingml/2006/main" xmlns:w14="http://schemas.microsoft.com/office/word/2010/wordml" xmlns:w15="http://schemas.microsoft.com/office/word/2012/wordml" xmlns:w16se="http://schemas.microsoft.com/office/word/2015/wordml/symex" xmlns:wpg="http://schemas.microsoft.com/office/word/2010/wordprocessingGroup" xmlns:wpi="http://schemas.microsoft.com/office/word/2010/wordprocessingInk" xmlns:wne="http://schemas.microsoft.com/office/word/2006/wordml" xmlns:wps="http://schemas.microsoft.com/office/word/2010/wordprocessingShape" mc:Ignorable="w14 w15 w16se wp14">
+<w:glossaryDocument xmlns:wpc="http://schemas.microsoft.com/office/word/2010/wordprocessingCanvas" xmlns:cx="http://schemas.microsoft.com/office/drawing/2014/chartex" xmlns:cx1="http://schemas.microsoft.com/office/drawing/2015/9/8/chartex" xmlns:cx2="http://schemas.microsoft.com/office/drawing/2015/10/21/chartex" xmlns:cx3="http://schemas.microsoft.com/office/drawing/2016/5/9/chartex" xmlns:cx4="http://schemas.microsoft.com/office/drawing/2016/5/10/chartex" xmlns:cx5="http://schemas.microsoft.com/office/drawing/2016/5/11/chartex" xmlns:cx6="http://schemas.microsoft.com/office/drawing/2016/5/12/chartex" xmlns:cx7="http://schemas.microsoft.com/office/drawing/2016/5/13/chartex" xmlns:cx8="http://schemas.microsoft.com/office/drawing/2016/5/14/chartex" xmlns:mc="http://schemas.openxmlformats.org/markup-compatibility/2006" xmlns:o="urn:schemas-microsoft-com:office:office" xmlns:r="http://schemas.openxmlformats.org/officeDocument/2006/relationships" xmlns:m="http://schemas.openxmlformats.org/officeDocument/2006/math" xmlns:v="urn:schemas-microsoft-com:vml" xmlns:wp14="http://schemas.microsoft.com/office/word/2010/wordprocessingDrawing" xmlns:wp="http://schemas.openxmlformats.org/drawingml/2006/wordprocessingDrawing" xmlns:w10="urn:schemas-microsoft-com:office:word" xmlns:w="http://schemas.openxmlformats.org/wordprocessingml/2006/main" xmlns:w14="http://schemas.microsoft.com/office/word/2010/wordml" xmlns:w15="http://schemas.microsoft.com/office/word/2012/wordml" xmlns:w16se="http://schemas.microsoft.com/office/word/2015/wordml/symex" xmlns:wpg="http://schemas.microsoft.com/office/word/2010/wordprocessingGroup" xmlns:wpi="http://schemas.microsoft.com/office/word/2010/wordprocessingInk" xmlns:wne="http://schemas.microsoft.com/office/word/2006/wordml" xmlns:wps="http://schemas.microsoft.com/office/word/2010/wordprocessingShape" mc:Ignorable="w14 w15 w16se wp14">
   <w:docParts>
     <w:docPart>
       <w:docPartPr>
@@ -17021,7 +17357,7 @@
     <w:charset w:val="00"/>
     <w:family w:val="roman"/>
     <w:pitch w:val="variable"/>
-    <w:sig w:usb0="E0002AFF" w:usb1="C0007843" w:usb2="00000009" w:usb3="00000000" w:csb0="000001FF" w:csb1="00000000"/>
+    <w:sig w:usb0="E0002EFF" w:usb1="C000785B" w:usb2="00000009" w:usb3="00000000" w:csb0="000001FF" w:csb1="00000000"/>
   </w:font>
   <w:font w:name="Courier New">
     <w:panose1 w:val="02070309020205020404"/>
@@ -17042,21 +17378,21 @@
     <w:charset w:val="00"/>
     <w:family w:val="swiss"/>
     <w:pitch w:val="variable"/>
-    <w:sig w:usb0="E0002AFF" w:usb1="4000ACFF" w:usb2="00000001" w:usb3="00000000" w:csb0="000001FF" w:csb1="00000000"/>
+    <w:sig w:usb0="E0002AFF" w:usb1="C000247B" w:usb2="00000009" w:usb3="00000000" w:csb0="000001FF" w:csb1="00000000"/>
   </w:font>
   <w:font w:name="Calibri Light">
     <w:panose1 w:val="020F0302020204030204"/>
     <w:charset w:val="00"/>
     <w:family w:val="swiss"/>
     <w:pitch w:val="variable"/>
-    <w:sig w:usb0="A0002AEF" w:usb1="4000207B" w:usb2="00000000" w:usb3="00000000" w:csb0="000001FF" w:csb1="00000000"/>
+    <w:sig w:usb0="E0002AFF" w:usb1="C000247B" w:usb2="00000009" w:usb3="00000000" w:csb0="000001FF" w:csb1="00000000"/>
   </w:font>
   <w:font w:name="Cambria">
     <w:panose1 w:val="02040503050406030204"/>
     <w:charset w:val="00"/>
     <w:family w:val="roman"/>
     <w:pitch w:val="variable"/>
-    <w:sig w:usb0="A00002EF" w:usb1="4000004B" w:usb2="00000000" w:usb3="00000000" w:csb0="0000019F" w:csb1="00000000"/>
+    <w:sig w:usb0="E00002FF" w:usb1="400004FF" w:usb2="00000000" w:usb3="00000000" w:csb0="0000019F" w:csb1="00000000"/>
   </w:font>
   <w:font w:name="Tahoma">
     <w:panose1 w:val="020B0604030504040204"/>
@@ -17097,6 +17433,7 @@
   </w:compat>
   <w:rsids>
     <w:rsidRoot w:val="000A0135"/>
+    <w:rsid w:val="00070A44"/>
     <w:rsid w:val="000A0135"/>
     <w:rsid w:val="004A788B"/>
     <w:rsid w:val="0067053B"/>
@@ -17863,7 +18200,7 @@
 </file>
 
 <file path=customXml/itemProps1.xml><?xml version="1.0" encoding="utf-8"?>
-<ds:datastoreItem xmlns:ds="http://schemas.openxmlformats.org/officeDocument/2006/customXml" ds:itemID="{C90CB27F-F1C3-4226-9621-933ED1186F9E}">
+<ds:datastoreItem xmlns:ds="http://schemas.openxmlformats.org/officeDocument/2006/customXml" ds:itemID="{74198E85-B9C1-4785-B1A4-E18BB59A44FA}">
   <ds:schemaRefs>
     <ds:schemaRef ds:uri="http://schemas.openxmlformats.org/officeDocument/2006/bibliography"/>
   </ds:schemaRefs>

</xml_diff>

<commit_message>
Update docs for arislog and vc-using-framestream
</commit_message>
<xml_diff>
--- a/documents/ARIS-Integration-SDK.docx
+++ b/documents/ARIS-Integration-SDK.docx
@@ -1,7 +1,9 @@
 
 <file path=word/document.xml><?xml version="1.0" encoding="utf-8"?>
-<w:document xmlns:wpc="http://schemas.microsoft.com/office/word/2010/wordprocessingCanvas" xmlns:cx="http://schemas.microsoft.com/office/drawing/2014/chartex" xmlns:cx1="http://schemas.microsoft.com/office/drawing/2015/9/8/chartex" xmlns:cx2="http://schemas.microsoft.com/office/drawing/2015/10/21/chartex" xmlns:cx3="http://schemas.microsoft.com/office/drawing/2016/5/9/chartex" xmlns:cx4="http://schemas.microsoft.com/office/drawing/2016/5/10/chartex" xmlns:cx5="http://schemas.microsoft.com/office/drawing/2016/5/11/chartex" xmlns:cx6="http://schemas.microsoft.com/office/drawing/2016/5/12/chartex" xmlns:cx7="http://schemas.microsoft.com/office/drawing/2016/5/13/chartex" xmlns:cx8="http://schemas.microsoft.com/office/drawing/2016/5/14/chartex" xmlns:mc="http://schemas.openxmlformats.org/markup-compatibility/2006" xmlns:o="urn:schemas-microsoft-com:office:office" xmlns:r="http://schemas.openxmlformats.org/officeDocument/2006/relationships" xmlns:m="http://schemas.openxmlformats.org/officeDocument/2006/math" xmlns:v="urn:schemas-microsoft-com:vml" xmlns:wp14="http://schemas.microsoft.com/office/word/2010/wordprocessingDrawing" xmlns:wp="http://schemas.openxmlformats.org/drawingml/2006/wordprocessingDrawing" xmlns:w10="urn:schemas-microsoft-com:office:word" xmlns:w="http://schemas.openxmlformats.org/wordprocessingml/2006/main" xmlns:w14="http://schemas.microsoft.com/office/word/2010/wordml" xmlns:w15="http://schemas.microsoft.com/office/word/2012/wordml" xmlns:w16se="http://schemas.microsoft.com/office/word/2015/wordml/symex" xmlns:wpg="http://schemas.microsoft.com/office/word/2010/wordprocessingGroup" xmlns:wpi="http://schemas.microsoft.com/office/word/2010/wordprocessingInk" xmlns:wne="http://schemas.microsoft.com/office/word/2006/wordml" xmlns:wps="http://schemas.microsoft.com/office/word/2010/wordprocessingShape" mc:Ignorable="w14 w15 w16se wp14">
+<w:document xmlns:wpc="http://schemas.microsoft.com/office/word/2010/wordprocessingCanvas" xmlns:cx="http://schemas.microsoft.com/office/drawing/2014/chartex" xmlns:cx1="http://schemas.microsoft.com/office/drawing/2015/9/8/chartex" xmlns:cx2="http://schemas.microsoft.com/office/drawing/2015/10/21/chartex" xmlns:cx3="http://schemas.microsoft.com/office/drawing/2016/5/9/chartex" xmlns:cx4="http://schemas.microsoft.com/office/drawing/2016/5/10/chartex" xmlns:cx5="http://schemas.microsoft.com/office/drawing/2016/5/11/chartex" xmlns:cx6="http://schemas.microsoft.com/office/drawing/2016/5/12/chartex" xmlns:cx7="http://schemas.microsoft.com/office/drawing/2016/5/13/chartex" xmlns:cx8="http://schemas.microsoft.com/office/drawing/2016/5/14/chartex" xmlns:mc="http://schemas.openxmlformats.org/markup-compatibility/2006" xmlns:aink="http://schemas.microsoft.com/office/drawing/2016/ink" xmlns:o="urn:schemas-microsoft-com:office:office" xmlns:r="http://schemas.openxmlformats.org/officeDocument/2006/relationships" xmlns:m="http://schemas.openxmlformats.org/officeDocument/2006/math" xmlns:v="urn:schemas-microsoft-com:vml" xmlns:wp14="http://schemas.microsoft.com/office/word/2010/wordprocessingDrawing" xmlns:wp="http://schemas.openxmlformats.org/drawingml/2006/wordprocessingDrawing" xmlns:w10="urn:schemas-microsoft-com:office:word" xmlns:w="http://schemas.openxmlformats.org/wordprocessingml/2006/main" xmlns:w14="http://schemas.microsoft.com/office/word/2010/wordml" xmlns:w15="http://schemas.microsoft.com/office/word/2012/wordml" xmlns:w16se="http://schemas.microsoft.com/office/word/2015/wordml/symex" xmlns:wpg="http://schemas.microsoft.com/office/word/2010/wordprocessingGroup" xmlns:wpi="http://schemas.microsoft.com/office/word/2010/wordprocessingInk" xmlns:wne="http://schemas.microsoft.com/office/word/2006/wordml" xmlns:wps="http://schemas.microsoft.com/office/word/2010/wordprocessingShape" mc:Ignorable="w14 w15 w16se wp14">
   <w:body>
+    <w:bookmarkStart w:id="0" w:name="_GoBack" w:displacedByCustomXml="next"/>
+    <w:bookmarkEnd w:id="0" w:displacedByCustomXml="next"/>
     <w:sdt>
       <w:sdtPr>
         <w:alias w:val="Title"/>
@@ -13,13 +15,14 @@
         <w:dataBinding w:prefixMappings="xmlns:ns0='http://purl.org/dc/elements/1.1/' xmlns:ns1='http://schemas.openxmlformats.org/package/2006/metadata/core-properties' " w:xpath="/ns1:coreProperties[1]/ns0:title[1]" w:storeItemID="{6C3C8BC8-F283-45AE-878A-BAB7291924A1}"/>
         <w:text/>
       </w:sdtPr>
+      <w:sdtEndPr/>
       <w:sdtContent>
         <w:p>
           <w:pPr>
             <w:pStyle w:val="Title"/>
           </w:pPr>
           <w:r>
-            <w:t>ARIS Integration SDK 2.0</w:t>
+            <w:t>ARIS Integration SDK 2.1</w:t>
           </w:r>
         </w:p>
       </w:sdtContent>
@@ -74,7 +77,7 @@
           <w:r>
             <w:fldChar w:fldCharType="separate"/>
           </w:r>
-          <w:hyperlink w:anchor="_Toc479171173" w:history="1">
+          <w:hyperlink w:anchor="_Toc485717272" w:history="1">
             <w:r>
               <w:rPr>
                 <w:rStyle w:val="Hyperlink"/>
@@ -101,7 +104,7 @@
                 <w:noProof/>
                 <w:webHidden/>
               </w:rPr>
-              <w:instrText xml:space="preserve"> PAGEREF _Toc479171173 \h </w:instrText>
+              <w:instrText xml:space="preserve"> PAGEREF _Toc485717272 \h </w:instrText>
             </w:r>
             <w:r>
               <w:rPr>
@@ -143,7 +146,7 @@
               <w:noProof/>
             </w:rPr>
           </w:pPr>
-          <w:hyperlink w:anchor="_Toc479171174" w:history="1">
+          <w:hyperlink w:anchor="_Toc485717273" w:history="1">
             <w:r>
               <w:rPr>
                 <w:rStyle w:val="Hyperlink"/>
@@ -170,7 +173,7 @@
                 <w:noProof/>
                 <w:webHidden/>
               </w:rPr>
-              <w:instrText xml:space="preserve"> PAGEREF _Toc479171174 \h </w:instrText>
+              <w:instrText xml:space="preserve"> PAGEREF _Toc485717273 \h </w:instrText>
             </w:r>
             <w:r>
               <w:rPr>
@@ -212,7 +215,7 @@
               <w:noProof/>
             </w:rPr>
           </w:pPr>
-          <w:hyperlink w:anchor="_Toc479171175" w:history="1">
+          <w:hyperlink w:anchor="_Toc485717274" w:history="1">
             <w:r>
               <w:rPr>
                 <w:rStyle w:val="Hyperlink"/>
@@ -239,7 +242,7 @@
                 <w:noProof/>
                 <w:webHidden/>
               </w:rPr>
-              <w:instrText xml:space="preserve"> PAGEREF _Toc479171175 \h </w:instrText>
+              <w:instrText xml:space="preserve"> PAGEREF _Toc485717274 \h </w:instrText>
             </w:r>
             <w:r>
               <w:rPr>
@@ -281,7 +284,7 @@
               <w:noProof/>
             </w:rPr>
           </w:pPr>
-          <w:hyperlink w:anchor="_Toc479171176" w:history="1">
+          <w:hyperlink w:anchor="_Toc485717275" w:history="1">
             <w:r>
               <w:rPr>
                 <w:rStyle w:val="Hyperlink"/>
@@ -308,7 +311,7 @@
                 <w:noProof/>
                 <w:webHidden/>
               </w:rPr>
-              <w:instrText xml:space="preserve"> PAGEREF _Toc479171176 \h </w:instrText>
+              <w:instrText xml:space="preserve"> PAGEREF _Toc485717275 \h </w:instrText>
             </w:r>
             <w:r>
               <w:rPr>
@@ -350,7 +353,7 @@
               <w:noProof/>
             </w:rPr>
           </w:pPr>
-          <w:hyperlink w:anchor="_Toc479171177" w:history="1">
+          <w:hyperlink w:anchor="_Toc485717276" w:history="1">
             <w:r>
               <w:rPr>
                 <w:rStyle w:val="Hyperlink"/>
@@ -377,7 +380,7 @@
                 <w:noProof/>
                 <w:webHidden/>
               </w:rPr>
-              <w:instrText xml:space="preserve"> PAGEREF _Toc479171177 \h </w:instrText>
+              <w:instrText xml:space="preserve"> PAGEREF _Toc485717276 \h </w:instrText>
             </w:r>
             <w:r>
               <w:rPr>
@@ -419,7 +422,7 @@
               <w:noProof/>
             </w:rPr>
           </w:pPr>
-          <w:hyperlink w:anchor="_Toc479171178" w:history="1">
+          <w:hyperlink w:anchor="_Toc485717277" w:history="1">
             <w:r>
               <w:rPr>
                 <w:rStyle w:val="Hyperlink"/>
@@ -446,7 +449,7 @@
                 <w:noProof/>
                 <w:webHidden/>
               </w:rPr>
-              <w:instrText xml:space="preserve"> PAGEREF _Toc479171178 \h </w:instrText>
+              <w:instrText xml:space="preserve"> PAGEREF _Toc485717277 \h </w:instrText>
             </w:r>
             <w:r>
               <w:rPr>
@@ -488,7 +491,7 @@
               <w:noProof/>
             </w:rPr>
           </w:pPr>
-          <w:hyperlink w:anchor="_Toc479171179" w:history="1">
+          <w:hyperlink w:anchor="_Toc485717278" w:history="1">
             <w:r>
               <w:rPr>
                 <w:rStyle w:val="Hyperlink"/>
@@ -515,7 +518,7 @@
                 <w:noProof/>
                 <w:webHidden/>
               </w:rPr>
-              <w:instrText xml:space="preserve"> PAGEREF _Toc479171179 \h </w:instrText>
+              <w:instrText xml:space="preserve"> PAGEREF _Toc485717278 \h </w:instrText>
             </w:r>
             <w:r>
               <w:rPr>
@@ -557,7 +560,7 @@
               <w:noProof/>
             </w:rPr>
           </w:pPr>
-          <w:hyperlink w:anchor="_Toc479171180" w:history="1">
+          <w:hyperlink w:anchor="_Toc485717279" w:history="1">
             <w:r>
               <w:rPr>
                 <w:rStyle w:val="Hyperlink"/>
@@ -584,7 +587,7 @@
                 <w:noProof/>
                 <w:webHidden/>
               </w:rPr>
-              <w:instrText xml:space="preserve"> PAGEREF _Toc479171180 \h </w:instrText>
+              <w:instrText xml:space="preserve"> PAGEREF _Toc485717279 \h </w:instrText>
             </w:r>
             <w:r>
               <w:rPr>
@@ -604,7 +607,7 @@
                 <w:noProof/>
                 <w:webHidden/>
               </w:rPr>
-              <w:t>4</w:t>
+              <w:t>5</w:t>
             </w:r>
             <w:r>
               <w:rPr>
@@ -626,7 +629,7 @@
               <w:noProof/>
             </w:rPr>
           </w:pPr>
-          <w:hyperlink w:anchor="_Toc479171181" w:history="1">
+          <w:hyperlink w:anchor="_Toc485717280" w:history="1">
             <w:r>
               <w:rPr>
                 <w:rStyle w:val="Hyperlink"/>
@@ -653,7 +656,7 @@
                 <w:noProof/>
                 <w:webHidden/>
               </w:rPr>
-              <w:instrText xml:space="preserve"> PAGEREF _Toc479171181 \h </w:instrText>
+              <w:instrText xml:space="preserve"> PAGEREF _Toc485717280 \h </w:instrText>
             </w:r>
             <w:r>
               <w:rPr>
@@ -673,7 +676,7 @@
                 <w:noProof/>
                 <w:webHidden/>
               </w:rPr>
-              <w:t>7</w:t>
+              <w:t>8</w:t>
             </w:r>
             <w:r>
               <w:rPr>
@@ -695,27 +698,13 @@
               <w:noProof/>
             </w:rPr>
           </w:pPr>
-          <w:hyperlink w:anchor="_Toc479171182" w:history="1">
+          <w:hyperlink w:anchor="_Toc485717281" w:history="1">
             <w:r>
               <w:rPr>
                 <w:rStyle w:val="Hyperlink"/>
                 <w:noProof/>
               </w:rPr>
-              <w:t>Receiving A</w:t>
-            </w:r>
-            <w:r>
-              <w:rPr>
-                <w:rStyle w:val="Hyperlink"/>
-                <w:noProof/>
-              </w:rPr>
-              <w:t>c</w:t>
-            </w:r>
-            <w:r>
-              <w:rPr>
-                <w:rStyle w:val="Hyperlink"/>
-                <w:noProof/>
-              </w:rPr>
-              <w:t>oustic Frames from an ARIS</w:t>
+              <w:t>Receiving Acoustic Frames from an ARIS</w:t>
             </w:r>
             <w:r>
               <w:rPr>
@@ -736,7 +725,7 @@
                 <w:noProof/>
                 <w:webHidden/>
               </w:rPr>
-              <w:instrText xml:space="preserve"> PAGEREF _Toc479171182 \h </w:instrText>
+              <w:instrText xml:space="preserve"> PAGEREF _Toc485717281 \h </w:instrText>
             </w:r>
             <w:r>
               <w:rPr>
@@ -778,7 +767,7 @@
               <w:noProof/>
             </w:rPr>
           </w:pPr>
-          <w:hyperlink w:anchor="_Toc479171183" w:history="1">
+          <w:hyperlink w:anchor="_Toc485717282" w:history="1">
             <w:r>
               <w:rPr>
                 <w:rStyle w:val="Hyperlink"/>
@@ -805,7 +794,7 @@
                 <w:noProof/>
                 <w:webHidden/>
               </w:rPr>
-              <w:instrText xml:space="preserve"> PAGEREF _Toc479171183 \h </w:instrText>
+              <w:instrText xml:space="preserve"> PAGEREF _Toc485717282 \h </w:instrText>
             </w:r>
             <w:r>
               <w:rPr>
@@ -847,7 +836,7 @@
               <w:noProof/>
             </w:rPr>
           </w:pPr>
-          <w:hyperlink w:anchor="_Toc479171184" w:history="1">
+          <w:hyperlink w:anchor="_Toc485717283" w:history="1">
             <w:r>
               <w:rPr>
                 <w:rStyle w:val="Hyperlink"/>
@@ -874,7 +863,7 @@
                 <w:noProof/>
                 <w:webHidden/>
               </w:rPr>
-              <w:instrText xml:space="preserve"> PAGEREF _Toc479171184 \h </w:instrText>
+              <w:instrText xml:space="preserve"> PAGEREF _Toc485717283 \h </w:instrText>
             </w:r>
             <w:r>
               <w:rPr>
@@ -916,7 +905,7 @@
               <w:noProof/>
             </w:rPr>
           </w:pPr>
-          <w:hyperlink w:anchor="_Toc479171185" w:history="1">
+          <w:hyperlink w:anchor="_Toc485717284" w:history="1">
             <w:r>
               <w:rPr>
                 <w:rStyle w:val="Hyperlink"/>
@@ -943,7 +932,7 @@
                 <w:noProof/>
                 <w:webHidden/>
               </w:rPr>
-              <w:instrText xml:space="preserve"> PAGEREF _Toc479171185 \h </w:instrText>
+              <w:instrText xml:space="preserve"> PAGEREF _Toc485717284 \h </w:instrText>
             </w:r>
             <w:r>
               <w:rPr>
@@ -1011,12 +1000,12 @@
       <w:pPr>
         <w:pStyle w:val="Heading1"/>
       </w:pPr>
-      <w:bookmarkStart w:id="0" w:name="_Toc479171173"/>
+      <w:bookmarkStart w:id="1" w:name="_Toc485717272"/>
       <w:r>
         <w:lastRenderedPageBreak/>
         <w:t>Purpose</w:t>
       </w:r>
-      <w:bookmarkEnd w:id="0"/>
+      <w:bookmarkEnd w:id="1"/>
     </w:p>
     <w:p>
       <w:r>
@@ -1097,7 +1086,11 @@
         <w:t xml:space="preserve"> </w:t>
       </w:r>
       <w:r>
-        <w:t xml:space="preserve">or writing of </w:t>
+        <w:t xml:space="preserve">or writing </w:t>
+      </w:r>
+      <w:proofErr w:type="gramStart"/>
+      <w:r>
+        <w:t xml:space="preserve">of </w:t>
       </w:r>
       <w:r>
         <w:rPr>
@@ -1113,6 +1106,7 @@
         <w:t>aris</w:t>
       </w:r>
       <w:proofErr w:type="spellEnd"/>
+      <w:proofErr w:type="gramEnd"/>
       <w:r>
         <w:t xml:space="preserve"> recording</w:t>
       </w:r>
@@ -1149,11 +1143,11 @@
       <w:pPr>
         <w:pStyle w:val="Heading1"/>
       </w:pPr>
-      <w:bookmarkStart w:id="1" w:name="_Toc479171174"/>
+      <w:bookmarkStart w:id="2" w:name="_Toc485717273"/>
       <w:r>
         <w:t>Terminology</w:t>
       </w:r>
-      <w:bookmarkEnd w:id="1"/>
+      <w:bookmarkEnd w:id="2"/>
     </w:p>
     <w:p>
       <w:pPr>
@@ -1241,14 +1235,14 @@
       <w:pPr>
         <w:pStyle w:val="Heading1"/>
       </w:pPr>
-      <w:bookmarkStart w:id="2" w:name="_Toc479171175"/>
+      <w:bookmarkStart w:id="3" w:name="_Toc485717274"/>
       <w:r>
         <w:t xml:space="preserve">Development </w:t>
       </w:r>
       <w:r>
         <w:t>Requirements</w:t>
       </w:r>
-      <w:bookmarkEnd w:id="2"/>
+      <w:bookmarkEnd w:id="3"/>
     </w:p>
     <w:p>
       <w:r>
@@ -1258,7 +1252,11 @@
         <w:t xml:space="preserve"> The wire format of the message sent to and received from the ARIS is defined </w:t>
       </w:r>
       <w:r>
-        <w:t xml:space="preserve">as Google Protocol Buffers. The messages are defined as </w:t>
+        <w:t xml:space="preserve">as Google Protocol Buffers. The messages are defined </w:t>
+      </w:r>
+      <w:proofErr w:type="gramStart"/>
+      <w:r>
+        <w:t xml:space="preserve">as </w:t>
       </w:r>
       <w:r>
         <w:rPr>
@@ -1266,6 +1264,7 @@
         </w:rPr>
         <w:t>.proto</w:t>
       </w:r>
+      <w:proofErr w:type="gramEnd"/>
       <w:r>
         <w:t xml:space="preserve"> files (contained in this SDK) and can be used to generate message serialization/deserialization code in</w:t>
       </w:r>
@@ -1409,14 +1408,14 @@
       <w:pPr>
         <w:pStyle w:val="Heading1"/>
       </w:pPr>
-      <w:bookmarkStart w:id="3" w:name="_Toc479171176"/>
+      <w:bookmarkStart w:id="4" w:name="_Toc485717275"/>
       <w:r>
         <w:t xml:space="preserve">SDK </w:t>
       </w:r>
       <w:r>
         <w:t>Contents</w:t>
       </w:r>
-      <w:bookmarkEnd w:id="3"/>
+      <w:bookmarkEnd w:id="4"/>
     </w:p>
     <w:p>
       <w:pPr>
@@ -1462,7 +1461,13 @@
         <w:pStyle w:val="Heading2"/>
       </w:pPr>
       <w:r>
-        <w:t>Protocol Buffer Files</w:t>
+        <w:t xml:space="preserve">Protocol Buffer </w:t>
+      </w:r>
+      <w:r>
+        <w:t xml:space="preserve">Definition </w:t>
+      </w:r>
+      <w:r>
+        <w:t>Files</w:t>
       </w:r>
     </w:p>
     <w:p>
@@ -1549,6 +1554,12 @@
         </w:rPr>
         <w:t>).</w:t>
       </w:r>
+      <w:r>
+        <w:rPr>
+          <w:rFonts w:cs="Courier New"/>
+        </w:rPr>
+        <w:t xml:space="preserve"> These files are implicitly version 2 of the protocol buffer syntax.</w:t>
+      </w:r>
     </w:p>
     <w:p>
       <w:pPr>
@@ -1644,11 +1655,11 @@
       <w:pPr>
         <w:pStyle w:val="Heading1"/>
       </w:pPr>
-      <w:bookmarkStart w:id="4" w:name="_Toc479171177"/>
+      <w:bookmarkStart w:id="5" w:name="_Toc485717276"/>
       <w:r>
         <w:t>Diagnostics</w:t>
       </w:r>
-      <w:bookmarkEnd w:id="4"/>
+      <w:bookmarkEnd w:id="5"/>
     </w:p>
     <w:p>
       <w:pPr>
@@ -1802,8 +1813,8 @@
       <w:pPr>
         <w:pStyle w:val="Heading2"/>
       </w:pPr>
-      <w:bookmarkStart w:id="5" w:name="_Syslog_Relay"/>
-      <w:bookmarkEnd w:id="5"/>
+      <w:bookmarkStart w:id="6" w:name="_Syslog_Relay"/>
+      <w:bookmarkEnd w:id="6"/>
       <w:r>
         <w:t xml:space="preserve">Syslog </w:t>
       </w:r>
@@ -1836,19 +1847,67 @@
     </w:p>
     <w:p>
       <w:pPr>
+        <w:pStyle w:val="Heading2"/>
+      </w:pPr>
+      <w:proofErr w:type="spellStart"/>
+      <w:r>
+        <w:lastRenderedPageBreak/>
+        <w:t>Arislog</w:t>
+      </w:r>
+      <w:proofErr w:type="spellEnd"/>
+    </w:p>
+    <w:p>
+      <w:r>
+        <w:t xml:space="preserve">In the tools </w:t>
+      </w:r>
+      <w:proofErr w:type="gramStart"/>
+      <w:r>
+        <w:t>folder</w:t>
+      </w:r>
+      <w:proofErr w:type="gramEnd"/>
+      <w:r>
+        <w:t xml:space="preserve"> there is a Windows console program named </w:t>
+      </w:r>
+      <w:proofErr w:type="spellStart"/>
+      <w:r>
+        <w:t>arislog</w:t>
+      </w:r>
+      <w:proofErr w:type="spellEnd"/>
+      <w:r>
+        <w:t xml:space="preserve"> which displays messages received from syslog relays, which may be useful for debugging client code. </w:t>
+      </w:r>
+    </w:p>
+    <w:p>
+      <w:pPr>
+        <w:ind w:left="720"/>
+      </w:pPr>
+      <w:r>
+        <w:t xml:space="preserve">Note that a successful connection must be made after power on to set up forwarding of ARIS syslog messages to the client PC. Note also that this program will display </w:t>
+      </w:r>
+      <w:r>
+        <w:rPr>
+          <w:b/>
+        </w:rPr>
+        <w:t>all</w:t>
+      </w:r>
+      <w:r>
+        <w:t xml:space="preserve"> syslog messages forwarded to the PC, even from other applications.</w:t>
+      </w:r>
+    </w:p>
+    <w:p>
+      <w:pPr>
         <w:pStyle w:val="Heading1"/>
       </w:pPr>
-      <w:bookmarkStart w:id="6" w:name="_Ref474157599"/>
-      <w:bookmarkStart w:id="7" w:name="_Toc479171178"/>
-      <w:r>
-        <w:lastRenderedPageBreak/>
+      <w:bookmarkStart w:id="7" w:name="_Ref474157599"/>
+      <w:bookmarkStart w:id="8" w:name="_Toc485717277"/>
+      <w:r>
         <w:t>Detecting an</w:t>
       </w:r>
       <w:r>
         <w:t xml:space="preserve"> ARIS</w:t>
       </w:r>
-      <w:bookmarkEnd w:id="6"/>
       <w:bookmarkEnd w:id="7"/>
+      <w:bookmarkEnd w:id="8"/>
     </w:p>
     <w:p>
       <w:r>
@@ -1897,6 +1956,7 @@
         <w:t xml:space="preserve">in file </w:t>
       </w:r>
       <w:proofErr w:type="spellStart"/>
+      <w:proofErr w:type="gramStart"/>
       <w:r>
         <w:rPr>
           <w:rFonts w:ascii="Consolas" w:hAnsi="Consolas" w:cs="Courier New"/>
@@ -1904,6 +1964,7 @@
         <w:t>availability.proto</w:t>
       </w:r>
       <w:proofErr w:type="spellEnd"/>
+      <w:proofErr w:type="gramEnd"/>
       <w:r>
         <w:t>.</w:t>
       </w:r>
@@ -2086,8 +2147,8 @@
       <w:pPr>
         <w:pStyle w:val="Heading1"/>
       </w:pPr>
-      <w:bookmarkStart w:id="8" w:name="_Ref474157670"/>
-      <w:bookmarkStart w:id="9" w:name="_Toc479171179"/>
+      <w:bookmarkStart w:id="9" w:name="_Ref474157670"/>
+      <w:bookmarkStart w:id="10" w:name="_Toc485717278"/>
       <w:r>
         <w:t xml:space="preserve">Connecting to </w:t>
       </w:r>
@@ -2100,8 +2161,8 @@
       <w:r>
         <w:t>ARIS</w:t>
       </w:r>
-      <w:bookmarkEnd w:id="8"/>
       <w:bookmarkEnd w:id="9"/>
+      <w:bookmarkEnd w:id="10"/>
     </w:p>
     <w:p>
       <w:r>
@@ -2213,11 +2274,12 @@
       <w:pPr>
         <w:pStyle w:val="Heading1"/>
       </w:pPr>
-      <w:bookmarkStart w:id="10" w:name="_Commanding_an_ARIS"/>
-      <w:bookmarkStart w:id="11" w:name="_Ref474157682"/>
-      <w:bookmarkStart w:id="12" w:name="_Toc479171180"/>
-      <w:bookmarkEnd w:id="10"/>
-      <w:r>
+      <w:bookmarkStart w:id="11" w:name="_Commanding_an_ARIS"/>
+      <w:bookmarkStart w:id="12" w:name="_Ref474157682"/>
+      <w:bookmarkStart w:id="13" w:name="_Toc485717279"/>
+      <w:bookmarkEnd w:id="11"/>
+      <w:r>
+        <w:lastRenderedPageBreak/>
         <w:t xml:space="preserve">Commanding </w:t>
       </w:r>
       <w:r>
@@ -2229,8 +2291,8 @@
       <w:r>
         <w:t>ARIS</w:t>
       </w:r>
-      <w:bookmarkEnd w:id="11"/>
       <w:bookmarkEnd w:id="12"/>
+      <w:bookmarkEnd w:id="13"/>
     </w:p>
     <w:p>
       <w:r>
@@ -2340,11 +2402,7 @@
         <w:t>.</w:t>
       </w:r>
       <w:r>
-        <w:t xml:space="preserve"> </w:t>
-      </w:r>
-      <w:r>
-        <w:lastRenderedPageBreak/>
-        <w:t xml:space="preserve">Each tag has an associated field that must be set; e.g., a message tagged </w:t>
+        <w:t xml:space="preserve"> Each tag has an associated field that must be set; e.g., a message tagged </w:t>
       </w:r>
       <w:r>
         <w:rPr>
@@ -2390,6 +2448,57 @@
     </w:p>
     <w:p>
       <w:pPr>
+        <w:ind w:left="720"/>
+        <w:rPr>
+          <w:rStyle w:val="Emphasis"/>
+        </w:rPr>
+      </w:pPr>
+      <w:r>
+        <w:rPr>
+          <w:rStyle w:val="Emphasis"/>
+          <w:b/>
+        </w:rPr>
+        <w:t>Suggestion</w:t>
+      </w:r>
+      <w:r>
+        <w:rPr>
+          <w:rStyle w:val="Emphasis"/>
+        </w:rPr>
+        <w:t xml:space="preserve">: </w:t>
+      </w:r>
+      <w:r>
+        <w:rPr>
+          <w:rStyle w:val="Emphasis"/>
+        </w:rPr>
+        <w:t>T</w:t>
+      </w:r>
+      <w:r>
+        <w:rPr>
+          <w:rStyle w:val="Emphasis"/>
+        </w:rPr>
+        <w:t xml:space="preserve">he </w:t>
+      </w:r>
+      <w:r>
+        <w:rPr>
+          <w:rStyle w:val="Emphasis"/>
+        </w:rPr>
+        <w:t xml:space="preserve">Protocol Buffer library you choose may implement a “to string”-like method or function on each message defined. This can be handy </w:t>
+      </w:r>
+      <w:r>
+        <w:rPr>
+          <w:rStyle w:val="Emphasis"/>
+        </w:rPr>
+        <w:t xml:space="preserve">for logging </w:t>
+      </w:r>
+      <w:r>
+        <w:rPr>
+          <w:rStyle w:val="Emphasis"/>
+        </w:rPr>
+        <w:t>during initial bring-up of your client code.</w:t>
+      </w:r>
+    </w:p>
+    <w:p>
+      <w:pPr>
         <w:pStyle w:val="Heading2"/>
       </w:pPr>
       <w:r>
@@ -2425,6 +2534,7 @@
         <w:t xml:space="preserve">ach command must be preceded by a 32-bit integer, in network order (e.g., </w:t>
       </w:r>
       <w:proofErr w:type="spellStart"/>
+      <w:proofErr w:type="gramStart"/>
       <w:r>
         <w:rPr>
           <w:rFonts w:ascii="Consolas" w:hAnsi="Consolas" w:cs="Courier New"/>
@@ -2436,7 +2546,14 @@
         <w:rPr>
           <w:rFonts w:ascii="Consolas" w:hAnsi="Consolas" w:cs="Courier New"/>
         </w:rPr>
-        <w:t>()</w:t>
+        <w:t>(</w:t>
+      </w:r>
+      <w:proofErr w:type="gramEnd"/>
+      <w:r>
+        <w:rPr>
+          <w:rFonts w:ascii="Consolas" w:hAnsi="Consolas" w:cs="Courier New"/>
+        </w:rPr>
+        <w:t>)</w:t>
       </w:r>
       <w:r>
         <w:t>), containing the serialized length of the command. This</w:t>
@@ -2722,6 +2839,7 @@
     </w:p>
     <w:p>
       <w:r>
+        <w:lastRenderedPageBreak/>
         <w:t xml:space="preserve">The ARIS will not send any frame data until valid acoustic settings are received in a </w:t>
       </w:r>
       <w:proofErr w:type="spellStart"/>
@@ -2792,7 +2910,6 @@
         <w:rPr>
           <w:rFonts w:ascii="Consolas" w:hAnsi="Consolas" w:cs="Courier New"/>
         </w:rPr>
-        <w:lastRenderedPageBreak/>
         <w:t>"Jan", "Feb", "Mar", "Apr", "May", "Jun",</w:t>
       </w:r>
       <w:r>
@@ -2944,12 +3061,12 @@
       <w:pPr>
         <w:pStyle w:val="Heading3"/>
       </w:pPr>
-      <w:bookmarkStart w:id="13" w:name="_Ref471282424"/>
+      <w:bookmarkStart w:id="14" w:name="_Ref471282424"/>
       <w:proofErr w:type="spellStart"/>
       <w:r>
         <w:t>SetSalinity</w:t>
       </w:r>
-      <w:bookmarkEnd w:id="13"/>
+      <w:bookmarkEnd w:id="14"/>
       <w:proofErr w:type="spellEnd"/>
     </w:p>
     <w:p>
@@ -3151,6 +3268,7 @@
       </w:pPr>
       <w:proofErr w:type="spellStart"/>
       <w:r>
+        <w:lastRenderedPageBreak/>
         <w:t>HomeFocus</w:t>
       </w:r>
       <w:proofErr w:type="spellEnd"/>
@@ -3243,7 +3361,6 @@
         <w:rPr>
           <w:highlight w:val="white"/>
         </w:rPr>
-        <w:lastRenderedPageBreak/>
         <w:t>SetRotatorAcceleration</w:t>
       </w:r>
       <w:proofErr w:type="spellEnd"/>
@@ -3368,14 +3485,14 @@
       <w:pPr>
         <w:pStyle w:val="Heading3"/>
       </w:pPr>
-      <w:bookmarkStart w:id="14" w:name="_Acoustic_Settings:_Constraints"/>
-      <w:bookmarkStart w:id="15" w:name="_Ref471808473"/>
-      <w:bookmarkEnd w:id="14"/>
+      <w:bookmarkStart w:id="15" w:name="_Acoustic_Settings:_Constraints"/>
+      <w:bookmarkStart w:id="16" w:name="_Ref471808473"/>
+      <w:bookmarkEnd w:id="15"/>
       <w:proofErr w:type="spellStart"/>
       <w:r>
         <w:t>SetAcousticSettings</w:t>
       </w:r>
-      <w:bookmarkEnd w:id="15"/>
+      <w:bookmarkEnd w:id="16"/>
       <w:proofErr w:type="spellEnd"/>
     </w:p>
     <w:p>
@@ -4180,9 +4297,10 @@
       <w:pPr>
         <w:pStyle w:val="Heading1"/>
       </w:pPr>
-      <w:bookmarkStart w:id="16" w:name="_Ref471281242"/>
-      <w:bookmarkStart w:id="17" w:name="_Toc479171181"/>
-      <w:r>
+      <w:bookmarkStart w:id="17" w:name="_Ref471281242"/>
+      <w:bookmarkStart w:id="18" w:name="_Toc485717280"/>
+      <w:r>
+        <w:lastRenderedPageBreak/>
         <w:t xml:space="preserve">ARIS </w:t>
       </w:r>
       <w:r>
@@ -4191,8 +4309,8 @@
       <w:r>
         <w:t>Images</w:t>
       </w:r>
-      <w:bookmarkEnd w:id="16"/>
       <w:bookmarkEnd w:id="17"/>
+      <w:bookmarkEnd w:id="18"/>
     </w:p>
     <w:p>
       <w:pPr>
@@ -4221,11 +4339,7 @@
     </w:p>
     <w:p>
       <w:r>
-        <w:t xml:space="preserve">The near and far boundaries of the image are defined by the settings used to collect the image. While we discuss these boundaries in terms of physical distance, the ARIS is commanded in units of time (microseconds). Because </w:t>
-      </w:r>
-      <w:r>
-        <w:lastRenderedPageBreak/>
-        <w:t xml:space="preserve">sample collection occurs in units of whole microseconds, controlling the ARIS in units of time </w:t>
+        <w:t xml:space="preserve">The near and far boundaries of the image are defined by the settings used to collect the image. While we discuss these boundaries in terms of physical distance, the ARIS is commanded in units of time (microseconds). Because sample collection occurs in units of whole microseconds, controlling the ARIS in units of time </w:t>
       </w:r>
       <w:r>
         <w:t>allows us to precisely know the range from which a sample was reflected.</w:t>
@@ -4288,7 +4402,7 @@
         <w:pStyle w:val="Caption"/>
         <w:jc w:val="center"/>
       </w:pPr>
-      <w:bookmarkStart w:id="18" w:name="_Ref473615530"/>
+      <w:bookmarkStart w:id="19" w:name="_Ref473615530"/>
       <w:r>
         <w:t xml:space="preserve">Figure </w:t>
       </w:r>
@@ -4300,7 +4414,7 @@
           <w:t>1</w:t>
         </w:r>
       </w:fldSimple>
-      <w:bookmarkEnd w:id="18"/>
+      <w:bookmarkEnd w:id="19"/>
     </w:p>
     <w:p>
       <w:r>
@@ -4471,7 +4585,11 @@
     </w:p>
     <w:p>
       <w:r>
-        <w:t>Three terms concerning distance and direction relative to the acoustic image are Down Range, Cross Range, and Perspective View. Down Range refers to distance away from the ARIS along the length of the image. Cross Range speaks to distance directly across the width of the wedge. Perspective View refers to viewing the image from directly above the imaged area.</w:t>
+        <w:t xml:space="preserve">Three terms concerning distance and direction relative to the acoustic image are Down Range, Cross Range, and Perspective View. Down Range refers to distance away from the ARIS along the length of the image. Cross Range </w:t>
+      </w:r>
+      <w:r>
+        <w:lastRenderedPageBreak/>
+        <w:t>speaks to distance directly across the width of the wedge. Perspective View refers to viewing the image from directly above the imaged area.</w:t>
       </w:r>
     </w:p>
     <w:p>
@@ -4489,7 +4607,6 @@
           <w:rFonts w:eastAsia="Times New Roman"/>
           <w:noProof/>
         </w:rPr>
-        <w:lastRenderedPageBreak/>
         <w:drawing>
           <wp:inline distT="0" distB="0" distL="0" distR="0" wp14:anchorId="25C86286" wp14:editId="1CC0126F">
             <wp:extent cx="6400800" cy="2139315"/>
@@ -4672,6 +4789,7 @@
       </w:r>
     </w:p>
     <w:p>
+      <w:proofErr w:type="gramStart"/>
       <w:r>
         <w:t xml:space="preserve">The </w:t>
       </w:r>
@@ -4689,6 +4807,7 @@
         <w:t>aris</w:t>
       </w:r>
       <w:proofErr w:type="spellEnd"/>
+      <w:proofErr w:type="gramEnd"/>
       <w:r>
         <w:t xml:space="preserve"> file format </w:t>
       </w:r>
@@ -4714,14 +4833,15 @@
       <w:pPr>
         <w:pStyle w:val="Heading2"/>
       </w:pPr>
-      <w:bookmarkStart w:id="19" w:name="_Ref474158600"/>
-      <w:r>
+      <w:bookmarkStart w:id="20" w:name="_Ref474158600"/>
+      <w:r>
+        <w:lastRenderedPageBreak/>
         <w:t>Selecting</w:t>
       </w:r>
       <w:r>
         <w:t xml:space="preserve"> Acoustic Settings</w:t>
       </w:r>
-      <w:bookmarkEnd w:id="19"/>
+      <w:bookmarkEnd w:id="20"/>
     </w:p>
     <w:p>
       <w:r>
@@ -4770,7 +4890,6 @@
     </w:p>
     <w:p>
       <w:r>
-        <w:lastRenderedPageBreak/>
         <w:fldChar w:fldCharType="begin"/>
       </w:r>
       <w:r>
@@ -5287,7 +5406,15 @@
         <w:t>the crossover in the table below, set the frequency Low; otherwise, set the frequency High.</w:t>
       </w:r>
       <w:r>
-        <w:t xml:space="preserve"> In water colder than 15</w:t>
+        <w:t xml:space="preserve"> In </w:t>
+      </w:r>
+      <w:proofErr w:type="gramStart"/>
+      <w:r>
+        <w:t>water</w:t>
+      </w:r>
+      <w:proofErr w:type="gramEnd"/>
+      <w:r>
+        <w:t xml:space="preserve"> colder than 15</w:t>
       </w:r>
       <w:r>
         <w:rPr>
@@ -5576,6 +5703,7 @@
                 <w:b/>
                 <w:color w:val="FFFFFF" w:themeColor="background1"/>
               </w:rPr>
+              <w:lastRenderedPageBreak/>
               <w:t>System Type</w:t>
             </w:r>
           </w:p>
@@ -5969,7 +6097,6 @@
             <w:rPr>
               <w:rFonts w:ascii="Cambria Math" w:hAnsi="Cambria Math"/>
             </w:rPr>
-            <w:lastRenderedPageBreak/>
             <m:t>Sample Start Delay=</m:t>
           </m:r>
           <m:f>
@@ -6160,7 +6287,11 @@
         <w:ind w:left="1440"/>
       </w:pPr>
       <w:r>
-        <w:t>Sample period is typically selected to allow a cross-range to down-range aspect ratio of between 4:1 and 8:1, however you may wish to adjust the sample period based on storage needs: a smaller sample period gives a shorter down-range sample size, with more samples, and needs more storage space.</w:t>
+        <w:t xml:space="preserve">Sample period is typically selected to allow a cross-range to down-range aspect ratio of between 4:1 and 8:1, however you may wish to adjust the sample period based on storage needs: a </w:t>
+      </w:r>
+      <w:r>
+        <w:lastRenderedPageBreak/>
+        <w:t>smaller sample period gives a shorter down-range sample size, with more samples, and needs more storage space.</w:t>
       </w:r>
     </w:p>
     <w:p>
@@ -6333,7 +6464,6 @@
         <w:ind w:left="1440"/>
       </w:pPr>
       <w:r>
-        <w:lastRenderedPageBreak/>
         <w:t xml:space="preserve">The </w:t>
       </w:r>
       <m:oMath>
@@ -7182,7 +7312,15 @@
         <w:t xml:space="preserve"> – the number of frames acquired per second. Faster frame rates allow smoother image motion when the sonar or targets are moving, at the cost of more data transfer.</w:t>
       </w:r>
       <w:r>
-        <w:t xml:space="preserve"> The fastest allowable frame rates is:</w:t>
+        <w:t xml:space="preserve"> The fastest allowable frame rates </w:t>
+      </w:r>
+      <w:proofErr w:type="gramStart"/>
+      <w:r>
+        <w:t>is</w:t>
+      </w:r>
+      <w:proofErr w:type="gramEnd"/>
+      <w:r>
+        <w:t>:</w:t>
       </w:r>
     </w:p>
     <w:p>
@@ -7198,6 +7336,7 @@
             <w:rPr>
               <w:rFonts w:ascii="Cambria Math" w:eastAsiaTheme="minorEastAsia" w:hAnsi="Cambria Math"/>
             </w:rPr>
+            <w:lastRenderedPageBreak/>
             <m:t>Frame Rate=</m:t>
           </m:r>
           <m:f>
@@ -7689,7 +7828,6 @@
         <w:rPr>
           <w:rFonts w:ascii="Consolas" w:hAnsi="Consolas" w:cs="Courier New"/>
         </w:rPr>
-        <w:lastRenderedPageBreak/>
         <w:t>pulseWidth</w:t>
       </w:r>
       <w:proofErr w:type="spellEnd"/>
@@ -8173,7 +8311,15 @@
       </w:r>
       <w:proofErr w:type="spellEnd"/>
       <w:r>
-        <w:t xml:space="preserve"> – relative receiver gain in </w:t>
+        <w:t xml:space="preserve"> – relative receiver </w:t>
+      </w:r>
+      <w:proofErr w:type="gramStart"/>
+      <w:r>
+        <w:t>gain</w:t>
+      </w:r>
+      <w:proofErr w:type="gramEnd"/>
+      <w:r>
+        <w:t xml:space="preserve"> in </w:t>
       </w:r>
       <w:proofErr w:type="spellStart"/>
       <w:r>
@@ -8423,9 +8569,9 @@
       </w:r>
     </w:p>
     <w:p>
-      <w:bookmarkStart w:id="20" w:name="_Acoustic_Settings:_Constraints_1"/>
-      <w:bookmarkStart w:id="21" w:name="_Ref471287755"/>
-      <w:bookmarkEnd w:id="20"/>
+      <w:bookmarkStart w:id="21" w:name="_Acoustic_Settings:_Constraints_1"/>
+      <w:bookmarkStart w:id="22" w:name="_Ref471287755"/>
+      <w:bookmarkEnd w:id="21"/>
       <w:r>
         <w:t>This SDK contains two other resources for using correct acoustic settings:</w:t>
       </w:r>
@@ -8479,6 +8625,7 @@
         <w:pStyle w:val="Heading2"/>
       </w:pPr>
       <w:r>
+        <w:lastRenderedPageBreak/>
         <w:t>Acoustic Settings</w:t>
       </w:r>
       <w:r>
@@ -8490,7 +8637,7 @@
       <w:r>
         <w:t>Constraints</w:t>
       </w:r>
-      <w:bookmarkEnd w:id="21"/>
+      <w:bookmarkEnd w:id="22"/>
     </w:p>
     <w:p>
       <w:pPr>
@@ -8555,7 +8702,6 @@
           <w:sz w:val="20"/>
           <w:szCs w:val="20"/>
         </w:rPr>
-        <w:lastRenderedPageBreak/>
         <w:t>pingModeConfigurations =</w:t>
       </w:r>
       <w:r>
@@ -10913,9 +11059,9 @@
       <w:pPr>
         <w:pStyle w:val="Heading1"/>
       </w:pPr>
-      <w:bookmarkStart w:id="22" w:name="_Receiving_Acoustic_Frames"/>
-      <w:bookmarkStart w:id="23" w:name="_Toc479171182"/>
-      <w:bookmarkEnd w:id="22"/>
+      <w:bookmarkStart w:id="23" w:name="_Receiving_Acoustic_Frames"/>
+      <w:bookmarkStart w:id="24" w:name="_Toc485717281"/>
+      <w:bookmarkEnd w:id="23"/>
       <w:r>
         <w:t xml:space="preserve">Receiving </w:t>
       </w:r>
@@ -10934,7 +11080,7 @@
       <w:r>
         <w:t>ARIS</w:t>
       </w:r>
-      <w:bookmarkEnd w:id="23"/>
+      <w:bookmarkEnd w:id="24"/>
     </w:p>
     <w:p>
       <w:r>
@@ -11462,9 +11608,9 @@
       <w:pPr>
         <w:pStyle w:val="Heading2"/>
       </w:pPr>
-      <w:bookmarkStart w:id="24" w:name="_FrameStream_Listener_Reference"/>
-      <w:bookmarkStart w:id="25" w:name="_Ref472945613"/>
-      <w:bookmarkEnd w:id="24"/>
+      <w:bookmarkStart w:id="25" w:name="_FrameStream_Listener_Reference"/>
+      <w:bookmarkStart w:id="26" w:name="_Ref472945613"/>
+      <w:bookmarkEnd w:id="25"/>
       <w:proofErr w:type="spellStart"/>
       <w:r>
         <w:t>FrameStream</w:t>
@@ -11479,7 +11625,7 @@
       <w:r>
         <w:t>Implementation</w:t>
       </w:r>
-      <w:bookmarkEnd w:id="25"/>
+      <w:bookmarkEnd w:id="26"/>
     </w:p>
     <w:p>
       <w:r>
@@ -11684,10 +11830,7 @@
         <w:t>Direct link-local setups (two network nodes, no switch) may not work for multicast (possibly useful for testing, but not for actual multicasting).</w:t>
       </w:r>
       <w:r>
-        <w:t xml:space="preserve"> Again, y</w:t>
-      </w:r>
-      <w:r>
-        <w:t>ou may see no frames using multicast, while point-to-point works fine.</w:t>
+        <w:t xml:space="preserve"> Again, you may see no frames using multicast, while point-to-point works fine.</w:t>
       </w:r>
     </w:p>
     <w:p>
@@ -11705,8 +11848,6 @@
       <w:r>
         <w:t xml:space="preserve"> In this case, you may see many incomplete frames.</w:t>
       </w:r>
-      <w:bookmarkStart w:id="26" w:name="_GoBack"/>
-      <w:bookmarkEnd w:id="26"/>
     </w:p>
     <w:p>
       <w:r>
@@ -11760,7 +11901,15 @@
         <w:t xml:space="preserve"> may be useful for testing your network configuration for multicast.</w:t>
       </w:r>
       <w:r>
-        <w:t xml:space="preserve"> In particular, the +/- output should indicate whether there is adequate bandwidth or if possible interference from other network equipment is occurring.</w:t>
+        <w:t xml:space="preserve"> In particular, the +/- output should indicate whether there is adequate bandwidth or if possible interference from </w:t>
+      </w:r>
+      <w:proofErr w:type="gramStart"/>
+      <w:r>
+        <w:t>other</w:t>
+      </w:r>
+      <w:proofErr w:type="gramEnd"/>
+      <w:r>
+        <w:t xml:space="preserve"> network equipment is occurring.</w:t>
       </w:r>
     </w:p>
     <w:p>
@@ -11944,7 +12093,7 @@
       </w:pPr>
       <w:bookmarkStart w:id="29" w:name="_Constructing_Images_from"/>
       <w:bookmarkStart w:id="30" w:name="_Ref474158037"/>
-      <w:bookmarkStart w:id="31" w:name="_Toc479171183"/>
+      <w:bookmarkStart w:id="31" w:name="_Toc485717282"/>
       <w:bookmarkEnd w:id="29"/>
       <w:r>
         <w:t xml:space="preserve">Constructing Images </w:t>
@@ -12002,7 +12151,7 @@
         <w:pStyle w:val="Heading1"/>
       </w:pPr>
       <w:bookmarkStart w:id="32" w:name="_Ref473273719"/>
-      <w:bookmarkStart w:id="33" w:name="_Toc479171184"/>
+      <w:bookmarkStart w:id="33" w:name="_Toc485717283"/>
       <w:r>
         <w:t>Injecting ARIS Frame Header Data</w:t>
       </w:r>
@@ -12069,7 +12218,7 @@
       <w:pPr>
         <w:pStyle w:val="Heading1"/>
       </w:pPr>
-      <w:bookmarkStart w:id="34" w:name="_Toc479171185"/>
+      <w:bookmarkStart w:id="34" w:name="_Toc485717284"/>
       <w:r>
         <w:lastRenderedPageBreak/>
         <w:t>Appendices</w:t>
@@ -15913,7 +16062,7 @@
 </file>
 
 <file path=word/endnotes.xml><?xml version="1.0" encoding="utf-8"?>
-<w:endnotes xmlns:wpc="http://schemas.microsoft.com/office/word/2010/wordprocessingCanvas" xmlns:cx="http://schemas.microsoft.com/office/drawing/2014/chartex" xmlns:cx1="http://schemas.microsoft.com/office/drawing/2015/9/8/chartex" xmlns:cx2="http://schemas.microsoft.com/office/drawing/2015/10/21/chartex" xmlns:cx3="http://schemas.microsoft.com/office/drawing/2016/5/9/chartex" xmlns:cx4="http://schemas.microsoft.com/office/drawing/2016/5/10/chartex" xmlns:cx5="http://schemas.microsoft.com/office/drawing/2016/5/11/chartex" xmlns:cx6="http://schemas.microsoft.com/office/drawing/2016/5/12/chartex" xmlns:cx7="http://schemas.microsoft.com/office/drawing/2016/5/13/chartex" xmlns:cx8="http://schemas.microsoft.com/office/drawing/2016/5/14/chartex" xmlns:mc="http://schemas.openxmlformats.org/markup-compatibility/2006" xmlns:o="urn:schemas-microsoft-com:office:office" xmlns:r="http://schemas.openxmlformats.org/officeDocument/2006/relationships" xmlns:m="http://schemas.openxmlformats.org/officeDocument/2006/math" xmlns:v="urn:schemas-microsoft-com:vml" xmlns:wp14="http://schemas.microsoft.com/office/word/2010/wordprocessingDrawing" xmlns:wp="http://schemas.openxmlformats.org/drawingml/2006/wordprocessingDrawing" xmlns:w10="urn:schemas-microsoft-com:office:word" xmlns:w="http://schemas.openxmlformats.org/wordprocessingml/2006/main" xmlns:w14="http://schemas.microsoft.com/office/word/2010/wordml" xmlns:w15="http://schemas.microsoft.com/office/word/2012/wordml" xmlns:w16se="http://schemas.microsoft.com/office/word/2015/wordml/symex" xmlns:wpg="http://schemas.microsoft.com/office/word/2010/wordprocessingGroup" xmlns:wpi="http://schemas.microsoft.com/office/word/2010/wordprocessingInk" xmlns:wne="http://schemas.microsoft.com/office/word/2006/wordml" xmlns:wps="http://schemas.microsoft.com/office/word/2010/wordprocessingShape" mc:Ignorable="w14 w15 w16se wp14">
+<w:endnotes xmlns:wpc="http://schemas.microsoft.com/office/word/2010/wordprocessingCanvas" xmlns:cx="http://schemas.microsoft.com/office/drawing/2014/chartex" xmlns:cx1="http://schemas.microsoft.com/office/drawing/2015/9/8/chartex" xmlns:cx2="http://schemas.microsoft.com/office/drawing/2015/10/21/chartex" xmlns:cx3="http://schemas.microsoft.com/office/drawing/2016/5/9/chartex" xmlns:cx4="http://schemas.microsoft.com/office/drawing/2016/5/10/chartex" xmlns:cx5="http://schemas.microsoft.com/office/drawing/2016/5/11/chartex" xmlns:cx6="http://schemas.microsoft.com/office/drawing/2016/5/12/chartex" xmlns:cx7="http://schemas.microsoft.com/office/drawing/2016/5/13/chartex" xmlns:cx8="http://schemas.microsoft.com/office/drawing/2016/5/14/chartex" xmlns:mc="http://schemas.openxmlformats.org/markup-compatibility/2006" xmlns:aink="http://schemas.microsoft.com/office/drawing/2016/ink" xmlns:o="urn:schemas-microsoft-com:office:office" xmlns:r="http://schemas.openxmlformats.org/officeDocument/2006/relationships" xmlns:m="http://schemas.openxmlformats.org/officeDocument/2006/math" xmlns:v="urn:schemas-microsoft-com:vml" xmlns:wp14="http://schemas.microsoft.com/office/word/2010/wordprocessingDrawing" xmlns:wp="http://schemas.openxmlformats.org/drawingml/2006/wordprocessingDrawing" xmlns:w10="urn:schemas-microsoft-com:office:word" xmlns:w="http://schemas.openxmlformats.org/wordprocessingml/2006/main" xmlns:w14="http://schemas.microsoft.com/office/word/2010/wordml" xmlns:w15="http://schemas.microsoft.com/office/word/2012/wordml" xmlns:w16se="http://schemas.microsoft.com/office/word/2015/wordml/symex" xmlns:wpg="http://schemas.microsoft.com/office/word/2010/wordprocessingGroup" xmlns:wpi="http://schemas.microsoft.com/office/word/2010/wordprocessingInk" xmlns:wne="http://schemas.microsoft.com/office/word/2006/wordml" xmlns:wps="http://schemas.microsoft.com/office/word/2010/wordprocessingShape" mc:Ignorable="w14 w15 w16se wp14">
   <w:endnote w:type="separator" w:id="-1">
     <w:p>
       <w:pPr>
@@ -15938,7 +16087,7 @@
 </file>
 
 <file path=word/footer1.xml><?xml version="1.0" encoding="utf-8"?>
-<w:ftr xmlns:wpc="http://schemas.microsoft.com/office/word/2010/wordprocessingCanvas" xmlns:cx="http://schemas.microsoft.com/office/drawing/2014/chartex" xmlns:cx1="http://schemas.microsoft.com/office/drawing/2015/9/8/chartex" xmlns:cx2="http://schemas.microsoft.com/office/drawing/2015/10/21/chartex" xmlns:cx3="http://schemas.microsoft.com/office/drawing/2016/5/9/chartex" xmlns:cx4="http://schemas.microsoft.com/office/drawing/2016/5/10/chartex" xmlns:cx5="http://schemas.microsoft.com/office/drawing/2016/5/11/chartex" xmlns:cx6="http://schemas.microsoft.com/office/drawing/2016/5/12/chartex" xmlns:cx7="http://schemas.microsoft.com/office/drawing/2016/5/13/chartex" xmlns:cx8="http://schemas.microsoft.com/office/drawing/2016/5/14/chartex" xmlns:mc="http://schemas.openxmlformats.org/markup-compatibility/2006" xmlns:o="urn:schemas-microsoft-com:office:office" xmlns:r="http://schemas.openxmlformats.org/officeDocument/2006/relationships" xmlns:m="http://schemas.openxmlformats.org/officeDocument/2006/math" xmlns:v="urn:schemas-microsoft-com:vml" xmlns:wp14="http://schemas.microsoft.com/office/word/2010/wordprocessingDrawing" xmlns:wp="http://schemas.openxmlformats.org/drawingml/2006/wordprocessingDrawing" xmlns:w10="urn:schemas-microsoft-com:office:word" xmlns:w="http://schemas.openxmlformats.org/wordprocessingml/2006/main" xmlns:w14="http://schemas.microsoft.com/office/word/2010/wordml" xmlns:w15="http://schemas.microsoft.com/office/word/2012/wordml" xmlns:w16se="http://schemas.microsoft.com/office/word/2015/wordml/symex" xmlns:wpg="http://schemas.microsoft.com/office/word/2010/wordprocessingGroup" xmlns:wpi="http://schemas.microsoft.com/office/word/2010/wordprocessingInk" xmlns:wne="http://schemas.microsoft.com/office/word/2006/wordml" xmlns:wps="http://schemas.microsoft.com/office/word/2010/wordprocessingShape" mc:Ignorable="w14 w15 w16se wp14">
+<w:ftr xmlns:wpc="http://schemas.microsoft.com/office/word/2010/wordprocessingCanvas" xmlns:cx="http://schemas.microsoft.com/office/drawing/2014/chartex" xmlns:cx1="http://schemas.microsoft.com/office/drawing/2015/9/8/chartex" xmlns:cx2="http://schemas.microsoft.com/office/drawing/2015/10/21/chartex" xmlns:cx3="http://schemas.microsoft.com/office/drawing/2016/5/9/chartex" xmlns:cx4="http://schemas.microsoft.com/office/drawing/2016/5/10/chartex" xmlns:cx5="http://schemas.microsoft.com/office/drawing/2016/5/11/chartex" xmlns:cx6="http://schemas.microsoft.com/office/drawing/2016/5/12/chartex" xmlns:cx7="http://schemas.microsoft.com/office/drawing/2016/5/13/chartex" xmlns:cx8="http://schemas.microsoft.com/office/drawing/2016/5/14/chartex" xmlns:mc="http://schemas.openxmlformats.org/markup-compatibility/2006" xmlns:aink="http://schemas.microsoft.com/office/drawing/2016/ink" xmlns:o="urn:schemas-microsoft-com:office:office" xmlns:r="http://schemas.openxmlformats.org/officeDocument/2006/relationships" xmlns:m="http://schemas.openxmlformats.org/officeDocument/2006/math" xmlns:v="urn:schemas-microsoft-com:vml" xmlns:wp14="http://schemas.microsoft.com/office/word/2010/wordprocessingDrawing" xmlns:wp="http://schemas.openxmlformats.org/drawingml/2006/wordprocessingDrawing" xmlns:w10="urn:schemas-microsoft-com:office:word" xmlns:w="http://schemas.openxmlformats.org/wordprocessingml/2006/main" xmlns:w14="http://schemas.microsoft.com/office/word/2010/wordml" xmlns:w15="http://schemas.microsoft.com/office/word/2012/wordml" xmlns:w16se="http://schemas.microsoft.com/office/word/2015/wordml/symex" xmlns:wpg="http://schemas.microsoft.com/office/word/2010/wordprocessingGroup" xmlns:wpi="http://schemas.microsoft.com/office/word/2010/wordprocessingInk" xmlns:wne="http://schemas.microsoft.com/office/word/2006/wordml" xmlns:wps="http://schemas.microsoft.com/office/word/2010/wordprocessingShape" mc:Ignorable="w14 w15 w16se wp14">
   <w:sdt>
     <w:sdtPr>
       <w:alias w:val="Title"/>
@@ -15950,13 +16099,14 @@
       <w:dataBinding w:prefixMappings="xmlns:ns0='http://purl.org/dc/elements/1.1/' xmlns:ns1='http://schemas.openxmlformats.org/package/2006/metadata/core-properties' " w:xpath="/ns1:coreProperties[1]/ns0:title[1]" w:storeItemID="{6C3C8BC8-F283-45AE-878A-BAB7291924A1}"/>
       <w:text/>
     </w:sdtPr>
+    <w:sdtEndPr/>
     <w:sdtContent>
       <w:p>
         <w:pPr>
           <w:pStyle w:val="Footer"/>
         </w:pPr>
         <w:r>
-          <w:t>ARIS Integration SDK 2.0</w:t>
+          <w:t>ARIS Integration SDK 2.1</w:t>
         </w:r>
       </w:p>
     </w:sdtContent>
@@ -16016,7 +16166,7 @@
       <w:rPr>
         <w:noProof/>
       </w:rPr>
-      <w:t>17</w:t>
+      <w:t>21</w:t>
     </w:r>
     <w:r>
       <w:fldChar w:fldCharType="end"/>
@@ -16026,7 +16176,7 @@
 </file>
 
 <file path=word/footnotes.xml><?xml version="1.0" encoding="utf-8"?>
-<w:footnotes xmlns:wpc="http://schemas.microsoft.com/office/word/2010/wordprocessingCanvas" xmlns:cx="http://schemas.microsoft.com/office/drawing/2014/chartex" xmlns:cx1="http://schemas.microsoft.com/office/drawing/2015/9/8/chartex" xmlns:cx2="http://schemas.microsoft.com/office/drawing/2015/10/21/chartex" xmlns:cx3="http://schemas.microsoft.com/office/drawing/2016/5/9/chartex" xmlns:cx4="http://schemas.microsoft.com/office/drawing/2016/5/10/chartex" xmlns:cx5="http://schemas.microsoft.com/office/drawing/2016/5/11/chartex" xmlns:cx6="http://schemas.microsoft.com/office/drawing/2016/5/12/chartex" xmlns:cx7="http://schemas.microsoft.com/office/drawing/2016/5/13/chartex" xmlns:cx8="http://schemas.microsoft.com/office/drawing/2016/5/14/chartex" xmlns:mc="http://schemas.openxmlformats.org/markup-compatibility/2006" xmlns:o="urn:schemas-microsoft-com:office:office" xmlns:r="http://schemas.openxmlformats.org/officeDocument/2006/relationships" xmlns:m="http://schemas.openxmlformats.org/officeDocument/2006/math" xmlns:v="urn:schemas-microsoft-com:vml" xmlns:wp14="http://schemas.microsoft.com/office/word/2010/wordprocessingDrawing" xmlns:wp="http://schemas.openxmlformats.org/drawingml/2006/wordprocessingDrawing" xmlns:w10="urn:schemas-microsoft-com:office:word" xmlns:w="http://schemas.openxmlformats.org/wordprocessingml/2006/main" xmlns:w14="http://schemas.microsoft.com/office/word/2010/wordml" xmlns:w15="http://schemas.microsoft.com/office/word/2012/wordml" xmlns:w16se="http://schemas.microsoft.com/office/word/2015/wordml/symex" xmlns:wpg="http://schemas.microsoft.com/office/word/2010/wordprocessingGroup" xmlns:wpi="http://schemas.microsoft.com/office/word/2010/wordprocessingInk" xmlns:wne="http://schemas.microsoft.com/office/word/2006/wordml" xmlns:wps="http://schemas.microsoft.com/office/word/2010/wordprocessingShape" mc:Ignorable="w14 w15 w16se wp14">
+<w:footnotes xmlns:wpc="http://schemas.microsoft.com/office/word/2010/wordprocessingCanvas" xmlns:cx="http://schemas.microsoft.com/office/drawing/2014/chartex" xmlns:cx1="http://schemas.microsoft.com/office/drawing/2015/9/8/chartex" xmlns:cx2="http://schemas.microsoft.com/office/drawing/2015/10/21/chartex" xmlns:cx3="http://schemas.microsoft.com/office/drawing/2016/5/9/chartex" xmlns:cx4="http://schemas.microsoft.com/office/drawing/2016/5/10/chartex" xmlns:cx5="http://schemas.microsoft.com/office/drawing/2016/5/11/chartex" xmlns:cx6="http://schemas.microsoft.com/office/drawing/2016/5/12/chartex" xmlns:cx7="http://schemas.microsoft.com/office/drawing/2016/5/13/chartex" xmlns:cx8="http://schemas.microsoft.com/office/drawing/2016/5/14/chartex" xmlns:mc="http://schemas.openxmlformats.org/markup-compatibility/2006" xmlns:aink="http://schemas.microsoft.com/office/drawing/2016/ink" xmlns:o="urn:schemas-microsoft-com:office:office" xmlns:r="http://schemas.openxmlformats.org/officeDocument/2006/relationships" xmlns:m="http://schemas.openxmlformats.org/officeDocument/2006/math" xmlns:v="urn:schemas-microsoft-com:vml" xmlns:wp14="http://schemas.microsoft.com/office/word/2010/wordprocessingDrawing" xmlns:wp="http://schemas.openxmlformats.org/drawingml/2006/wordprocessingDrawing" xmlns:w10="urn:schemas-microsoft-com:office:word" xmlns:w="http://schemas.openxmlformats.org/wordprocessingml/2006/main" xmlns:w14="http://schemas.microsoft.com/office/word/2010/wordml" xmlns:w15="http://schemas.microsoft.com/office/word/2012/wordml" xmlns:w16se="http://schemas.microsoft.com/office/word/2015/wordml/symex" xmlns:wpg="http://schemas.microsoft.com/office/word/2010/wordprocessingGroup" xmlns:wpi="http://schemas.microsoft.com/office/word/2010/wordprocessingInk" xmlns:wne="http://schemas.microsoft.com/office/word/2006/wordml" xmlns:wps="http://schemas.microsoft.com/office/word/2010/wordprocessingShape" mc:Ignorable="w14 w15 w16se wp14">
   <w:footnote w:type="separator" w:id="-1">
     <w:p>
       <w:pPr>
@@ -16051,7 +16201,7 @@
 </file>
 
 <file path=word/numbering.xml><?xml version="1.0" encoding="utf-8"?>
-<w:numbering xmlns:wpc="http://schemas.microsoft.com/office/word/2010/wordprocessingCanvas" xmlns:cx="http://schemas.microsoft.com/office/drawing/2014/chartex" xmlns:cx1="http://schemas.microsoft.com/office/drawing/2015/9/8/chartex" xmlns:cx2="http://schemas.microsoft.com/office/drawing/2015/10/21/chartex" xmlns:cx3="http://schemas.microsoft.com/office/drawing/2016/5/9/chartex" xmlns:cx4="http://schemas.microsoft.com/office/drawing/2016/5/10/chartex" xmlns:cx5="http://schemas.microsoft.com/office/drawing/2016/5/11/chartex" xmlns:cx6="http://schemas.microsoft.com/office/drawing/2016/5/12/chartex" xmlns:cx7="http://schemas.microsoft.com/office/drawing/2016/5/13/chartex" xmlns:cx8="http://schemas.microsoft.com/office/drawing/2016/5/14/chartex" xmlns:mc="http://schemas.openxmlformats.org/markup-compatibility/2006" xmlns:o="urn:schemas-microsoft-com:office:office" xmlns:r="http://schemas.openxmlformats.org/officeDocument/2006/relationships" xmlns:m="http://schemas.openxmlformats.org/officeDocument/2006/math" xmlns:v="urn:schemas-microsoft-com:vml" xmlns:wp14="http://schemas.microsoft.com/office/word/2010/wordprocessingDrawing" xmlns:wp="http://schemas.openxmlformats.org/drawingml/2006/wordprocessingDrawing" xmlns:w10="urn:schemas-microsoft-com:office:word" xmlns:w="http://schemas.openxmlformats.org/wordprocessingml/2006/main" xmlns:w14="http://schemas.microsoft.com/office/word/2010/wordml" xmlns:w15="http://schemas.microsoft.com/office/word/2012/wordml" xmlns:w16se="http://schemas.microsoft.com/office/word/2015/wordml/symex" xmlns:wpg="http://schemas.microsoft.com/office/word/2010/wordprocessingGroup" xmlns:wpi="http://schemas.microsoft.com/office/word/2010/wordprocessingInk" xmlns:wne="http://schemas.microsoft.com/office/word/2006/wordml" xmlns:wps="http://schemas.microsoft.com/office/word/2010/wordprocessingShape" mc:Ignorable="w14 w15 w16se wp14">
+<w:numbering xmlns:wpc="http://schemas.microsoft.com/office/word/2010/wordprocessingCanvas" xmlns:cx="http://schemas.microsoft.com/office/drawing/2014/chartex" xmlns:cx1="http://schemas.microsoft.com/office/drawing/2015/9/8/chartex" xmlns:cx2="http://schemas.microsoft.com/office/drawing/2015/10/21/chartex" xmlns:cx3="http://schemas.microsoft.com/office/drawing/2016/5/9/chartex" xmlns:cx4="http://schemas.microsoft.com/office/drawing/2016/5/10/chartex" xmlns:cx5="http://schemas.microsoft.com/office/drawing/2016/5/11/chartex" xmlns:cx6="http://schemas.microsoft.com/office/drawing/2016/5/12/chartex" xmlns:cx7="http://schemas.microsoft.com/office/drawing/2016/5/13/chartex" xmlns:cx8="http://schemas.microsoft.com/office/drawing/2016/5/14/chartex" xmlns:mc="http://schemas.openxmlformats.org/markup-compatibility/2006" xmlns:aink="http://schemas.microsoft.com/office/drawing/2016/ink" xmlns:o="urn:schemas-microsoft-com:office:office" xmlns:r="http://schemas.openxmlformats.org/officeDocument/2006/relationships" xmlns:m="http://schemas.openxmlformats.org/officeDocument/2006/math" xmlns:v="urn:schemas-microsoft-com:vml" xmlns:wp14="http://schemas.microsoft.com/office/word/2010/wordprocessingDrawing" xmlns:wp="http://schemas.openxmlformats.org/drawingml/2006/wordprocessingDrawing" xmlns:w10="urn:schemas-microsoft-com:office:word" xmlns:w="http://schemas.openxmlformats.org/wordprocessingml/2006/main" xmlns:w14="http://schemas.microsoft.com/office/word/2010/wordml" xmlns:w15="http://schemas.microsoft.com/office/word/2012/wordml" xmlns:w16se="http://schemas.microsoft.com/office/word/2015/wordml/symex" xmlns:wpg="http://schemas.microsoft.com/office/word/2010/wordprocessingGroup" xmlns:wpi="http://schemas.microsoft.com/office/word/2010/wordprocessingInk" xmlns:wne="http://schemas.microsoft.com/office/word/2006/wordml" xmlns:wps="http://schemas.microsoft.com/office/word/2010/wordprocessingShape" mc:Ignorable="w14 w15 w16se wp14">
   <w:abstractNum w:abstractNumId="0" w15:restartNumberingAfterBreak="0">
     <w:nsid w:val="088F7705"/>
     <w:multiLevelType w:val="hybridMultilevel"/>
@@ -17285,7 +17435,7 @@
 </file>
 
 <file path=word/glossary/document.xml><?xml version="1.0" encoding="utf-8"?>
-<w:glossaryDocument xmlns:wpc="http://schemas.microsoft.com/office/word/2010/wordprocessingCanvas" xmlns:cx="http://schemas.microsoft.com/office/drawing/2014/chartex" xmlns:cx1="http://schemas.microsoft.com/office/drawing/2015/9/8/chartex" xmlns:cx2="http://schemas.microsoft.com/office/drawing/2015/10/21/chartex" xmlns:cx3="http://schemas.microsoft.com/office/drawing/2016/5/9/chartex" xmlns:cx4="http://schemas.microsoft.com/office/drawing/2016/5/10/chartex" xmlns:cx5="http://schemas.microsoft.com/office/drawing/2016/5/11/chartex" xmlns:cx6="http://schemas.microsoft.com/office/drawing/2016/5/12/chartex" xmlns:cx7="http://schemas.microsoft.com/office/drawing/2016/5/13/chartex" xmlns:cx8="http://schemas.microsoft.com/office/drawing/2016/5/14/chartex" xmlns:mc="http://schemas.openxmlformats.org/markup-compatibility/2006" xmlns:o="urn:schemas-microsoft-com:office:office" xmlns:r="http://schemas.openxmlformats.org/officeDocument/2006/relationships" xmlns:m="http://schemas.openxmlformats.org/officeDocument/2006/math" xmlns:v="urn:schemas-microsoft-com:vml" xmlns:wp14="http://schemas.microsoft.com/office/word/2010/wordprocessingDrawing" xmlns:wp="http://schemas.openxmlformats.org/drawingml/2006/wordprocessingDrawing" xmlns:w10="urn:schemas-microsoft-com:office:word" xmlns:w="http://schemas.openxmlformats.org/wordprocessingml/2006/main" xmlns:w14="http://schemas.microsoft.com/office/word/2010/wordml" xmlns:w15="http://schemas.microsoft.com/office/word/2012/wordml" xmlns:w16se="http://schemas.microsoft.com/office/word/2015/wordml/symex" xmlns:wpg="http://schemas.microsoft.com/office/word/2010/wordprocessingGroup" xmlns:wpi="http://schemas.microsoft.com/office/word/2010/wordprocessingInk" xmlns:wne="http://schemas.microsoft.com/office/word/2006/wordml" xmlns:wps="http://schemas.microsoft.com/office/word/2010/wordprocessingShape" mc:Ignorable="w14 w15 w16se wp14">
+<w:glossaryDocument xmlns:wpc="http://schemas.microsoft.com/office/word/2010/wordprocessingCanvas" xmlns:cx="http://schemas.microsoft.com/office/drawing/2014/chartex" xmlns:cx1="http://schemas.microsoft.com/office/drawing/2015/9/8/chartex" xmlns:cx2="http://schemas.microsoft.com/office/drawing/2015/10/21/chartex" xmlns:cx3="http://schemas.microsoft.com/office/drawing/2016/5/9/chartex" xmlns:cx4="http://schemas.microsoft.com/office/drawing/2016/5/10/chartex" xmlns:cx5="http://schemas.microsoft.com/office/drawing/2016/5/11/chartex" xmlns:cx6="http://schemas.microsoft.com/office/drawing/2016/5/12/chartex" xmlns:cx7="http://schemas.microsoft.com/office/drawing/2016/5/13/chartex" xmlns:cx8="http://schemas.microsoft.com/office/drawing/2016/5/14/chartex" xmlns:mc="http://schemas.openxmlformats.org/markup-compatibility/2006" xmlns:aink="http://schemas.microsoft.com/office/drawing/2016/ink" xmlns:o="urn:schemas-microsoft-com:office:office" xmlns:r="http://schemas.openxmlformats.org/officeDocument/2006/relationships" xmlns:m="http://schemas.openxmlformats.org/officeDocument/2006/math" xmlns:v="urn:schemas-microsoft-com:vml" xmlns:wp14="http://schemas.microsoft.com/office/word/2010/wordprocessingDrawing" xmlns:wp="http://schemas.openxmlformats.org/drawingml/2006/wordprocessingDrawing" xmlns:w10="urn:schemas-microsoft-com:office:word" xmlns:w="http://schemas.openxmlformats.org/wordprocessingml/2006/main" xmlns:w14="http://schemas.microsoft.com/office/word/2010/wordml" xmlns:w15="http://schemas.microsoft.com/office/word/2012/wordml" xmlns:w16se="http://schemas.microsoft.com/office/word/2015/wordml/symex" xmlns:wpg="http://schemas.microsoft.com/office/word/2010/wordprocessingGroup" xmlns:wpi="http://schemas.microsoft.com/office/word/2010/wordprocessingInk" xmlns:wne="http://schemas.microsoft.com/office/word/2006/wordml" xmlns:wps="http://schemas.microsoft.com/office/word/2010/wordprocessingShape" mc:Ignorable="w14 w15 w16se wp14">
   <w:docParts>
     <w:docPart>
       <w:docPartPr>
@@ -17392,7 +17542,7 @@
     <w:charset w:val="00"/>
     <w:family w:val="roman"/>
     <w:pitch w:val="variable"/>
-    <w:sig w:usb0="E00002FF" w:usb1="400004FF" w:usb2="00000000" w:usb3="00000000" w:csb0="0000019F" w:csb1="00000000"/>
+    <w:sig w:usb0="A00002EF" w:usb1="4000004B" w:usb2="00000000" w:usb3="00000000" w:csb0="0000019F" w:csb1="00000000"/>
   </w:font>
   <w:font w:name="Tahoma">
     <w:panose1 w:val="020B0604030504040204"/>
@@ -17436,9 +17586,11 @@
     <w:rsid w:val="00070A44"/>
     <w:rsid w:val="000A0135"/>
     <w:rsid w:val="004A788B"/>
+    <w:rsid w:val="005F384D"/>
     <w:rsid w:val="0067053B"/>
     <w:rsid w:val="009E6DF0"/>
     <w:rsid w:val="00B951A1"/>
+    <w:rsid w:val="00CB72B3"/>
     <w:rsid w:val="00E85A14"/>
   </w:rsids>
   <m:mathPr>
@@ -18200,7 +18352,7 @@
 </file>
 
 <file path=customXml/itemProps1.xml><?xml version="1.0" encoding="utf-8"?>
-<ds:datastoreItem xmlns:ds="http://schemas.openxmlformats.org/officeDocument/2006/customXml" ds:itemID="{74198E85-B9C1-4785-B1A4-E18BB59A44FA}">
+<ds:datastoreItem xmlns:ds="http://schemas.openxmlformats.org/officeDocument/2006/customXml" ds:itemID="{6E58C015-A49E-4FE3-A384-DB0A32DE5A52}">
   <ds:schemaRefs>
     <ds:schemaRef ds:uri="http://schemas.openxmlformats.org/officeDocument/2006/bibliography"/>
   </ds:schemaRefs>

</xml_diff>

<commit_message>
Add multicast support & arislog tool.
* Add new arislog tool.
* Add multicast support in vc-using-framestream.
* Update docs.
</commit_message>
<xml_diff>
--- a/documents/ARIS-Integration-SDK.docx
+++ b/documents/ARIS-Integration-SDK.docx
@@ -1,7 +1,9 @@
 
 <file path=word/document.xml><?xml version="1.0" encoding="utf-8"?>
-<w:document xmlns:wpc="http://schemas.microsoft.com/office/word/2010/wordprocessingCanvas" xmlns:cx="http://schemas.microsoft.com/office/drawing/2014/chartex" xmlns:cx1="http://schemas.microsoft.com/office/drawing/2015/9/8/chartex" xmlns:cx2="http://schemas.microsoft.com/office/drawing/2015/10/21/chartex" xmlns:cx3="http://schemas.microsoft.com/office/drawing/2016/5/9/chartex" xmlns:cx4="http://schemas.microsoft.com/office/drawing/2016/5/10/chartex" xmlns:cx5="http://schemas.microsoft.com/office/drawing/2016/5/11/chartex" xmlns:mc="http://schemas.openxmlformats.org/markup-compatibility/2006" xmlns:o="urn:schemas-microsoft-com:office:office" xmlns:r="http://schemas.openxmlformats.org/officeDocument/2006/relationships" xmlns:m="http://schemas.openxmlformats.org/officeDocument/2006/math" xmlns:v="urn:schemas-microsoft-com:vml" xmlns:wp14="http://schemas.microsoft.com/office/word/2010/wordprocessingDrawing" xmlns:wp="http://schemas.openxmlformats.org/drawingml/2006/wordprocessingDrawing" xmlns:w10="urn:schemas-microsoft-com:office:word" xmlns:w="http://schemas.openxmlformats.org/wordprocessingml/2006/main" xmlns:w14="http://schemas.microsoft.com/office/word/2010/wordml" xmlns:w15="http://schemas.microsoft.com/office/word/2012/wordml" xmlns:w16se="http://schemas.microsoft.com/office/word/2015/wordml/symex" xmlns:wpg="http://schemas.microsoft.com/office/word/2010/wordprocessingGroup" xmlns:wpi="http://schemas.microsoft.com/office/word/2010/wordprocessingInk" xmlns:wne="http://schemas.microsoft.com/office/word/2006/wordml" xmlns:wps="http://schemas.microsoft.com/office/word/2010/wordprocessingShape" mc:Ignorable="w14 w15 w16se wp14">
+<w:document xmlns:wpc="http://schemas.microsoft.com/office/word/2010/wordprocessingCanvas" xmlns:cx="http://schemas.microsoft.com/office/drawing/2014/chartex" xmlns:cx1="http://schemas.microsoft.com/office/drawing/2015/9/8/chartex" xmlns:cx2="http://schemas.microsoft.com/office/drawing/2015/10/21/chartex" xmlns:cx3="http://schemas.microsoft.com/office/drawing/2016/5/9/chartex" xmlns:cx4="http://schemas.microsoft.com/office/drawing/2016/5/10/chartex" xmlns:cx5="http://schemas.microsoft.com/office/drawing/2016/5/11/chartex" xmlns:cx6="http://schemas.microsoft.com/office/drawing/2016/5/12/chartex" xmlns:cx7="http://schemas.microsoft.com/office/drawing/2016/5/13/chartex" xmlns:cx8="http://schemas.microsoft.com/office/drawing/2016/5/14/chartex" xmlns:mc="http://schemas.openxmlformats.org/markup-compatibility/2006" xmlns:aink="http://schemas.microsoft.com/office/drawing/2016/ink" xmlns:o="urn:schemas-microsoft-com:office:office" xmlns:r="http://schemas.openxmlformats.org/officeDocument/2006/relationships" xmlns:m="http://schemas.openxmlformats.org/officeDocument/2006/math" xmlns:v="urn:schemas-microsoft-com:vml" xmlns:wp14="http://schemas.microsoft.com/office/word/2010/wordprocessingDrawing" xmlns:wp="http://schemas.openxmlformats.org/drawingml/2006/wordprocessingDrawing" xmlns:w10="urn:schemas-microsoft-com:office:word" xmlns:w="http://schemas.openxmlformats.org/wordprocessingml/2006/main" xmlns:w14="http://schemas.microsoft.com/office/word/2010/wordml" xmlns:w15="http://schemas.microsoft.com/office/word/2012/wordml" xmlns:w16se="http://schemas.microsoft.com/office/word/2015/wordml/symex" xmlns:wpg="http://schemas.microsoft.com/office/word/2010/wordprocessingGroup" xmlns:wpi="http://schemas.microsoft.com/office/word/2010/wordprocessingInk" xmlns:wne="http://schemas.microsoft.com/office/word/2006/wordml" xmlns:wps="http://schemas.microsoft.com/office/word/2010/wordprocessingShape" mc:Ignorable="w14 w15 w16se wp14">
   <w:body>
+    <w:bookmarkStart w:id="0" w:name="_GoBack" w:displacedByCustomXml="next"/>
+    <w:bookmarkEnd w:id="0" w:displacedByCustomXml="next"/>
     <w:sdt>
       <w:sdtPr>
         <w:alias w:val="Title"/>
@@ -20,7 +22,7 @@
             <w:pStyle w:val="Title"/>
           </w:pPr>
           <w:r>
-            <w:t>ARIS Integration SDK 2.0</w:t>
+            <w:t>ARIS Integration SDK 2.1</w:t>
           </w:r>
         </w:p>
       </w:sdtContent>
@@ -75,7 +77,7 @@
           <w:r>
             <w:fldChar w:fldCharType="separate"/>
           </w:r>
-          <w:hyperlink w:anchor="_Toc479171173" w:history="1">
+          <w:hyperlink w:anchor="_Toc485717272" w:history="1">
             <w:r>
               <w:rPr>
                 <w:rStyle w:val="Hyperlink"/>
@@ -102,7 +104,7 @@
                 <w:noProof/>
                 <w:webHidden/>
               </w:rPr>
-              <w:instrText xml:space="preserve"> PAGEREF _Toc479171173 \h </w:instrText>
+              <w:instrText xml:space="preserve"> PAGEREF _Toc485717272 \h </w:instrText>
             </w:r>
             <w:r>
               <w:rPr>
@@ -144,7 +146,7 @@
               <w:noProof/>
             </w:rPr>
           </w:pPr>
-          <w:hyperlink w:anchor="_Toc479171174" w:history="1">
+          <w:hyperlink w:anchor="_Toc485717273" w:history="1">
             <w:r>
               <w:rPr>
                 <w:rStyle w:val="Hyperlink"/>
@@ -171,7 +173,7 @@
                 <w:noProof/>
                 <w:webHidden/>
               </w:rPr>
-              <w:instrText xml:space="preserve"> PAGEREF _Toc479171174 \h </w:instrText>
+              <w:instrText xml:space="preserve"> PAGEREF _Toc485717273 \h </w:instrText>
             </w:r>
             <w:r>
               <w:rPr>
@@ -213,7 +215,7 @@
               <w:noProof/>
             </w:rPr>
           </w:pPr>
-          <w:hyperlink w:anchor="_Toc479171175" w:history="1">
+          <w:hyperlink w:anchor="_Toc485717274" w:history="1">
             <w:r>
               <w:rPr>
                 <w:rStyle w:val="Hyperlink"/>
@@ -240,7 +242,7 @@
                 <w:noProof/>
                 <w:webHidden/>
               </w:rPr>
-              <w:instrText xml:space="preserve"> PAGEREF _Toc479171175 \h </w:instrText>
+              <w:instrText xml:space="preserve"> PAGEREF _Toc485717274 \h </w:instrText>
             </w:r>
             <w:r>
               <w:rPr>
@@ -282,7 +284,7 @@
               <w:noProof/>
             </w:rPr>
           </w:pPr>
-          <w:hyperlink w:anchor="_Toc479171176" w:history="1">
+          <w:hyperlink w:anchor="_Toc485717275" w:history="1">
             <w:r>
               <w:rPr>
                 <w:rStyle w:val="Hyperlink"/>
@@ -309,7 +311,7 @@
                 <w:noProof/>
                 <w:webHidden/>
               </w:rPr>
-              <w:instrText xml:space="preserve"> PAGEREF _Toc479171176 \h </w:instrText>
+              <w:instrText xml:space="preserve"> PAGEREF _Toc485717275 \h </w:instrText>
             </w:r>
             <w:r>
               <w:rPr>
@@ -351,7 +353,7 @@
               <w:noProof/>
             </w:rPr>
           </w:pPr>
-          <w:hyperlink w:anchor="_Toc479171177" w:history="1">
+          <w:hyperlink w:anchor="_Toc485717276" w:history="1">
             <w:r>
               <w:rPr>
                 <w:rStyle w:val="Hyperlink"/>
@@ -378,7 +380,7 @@
                 <w:noProof/>
                 <w:webHidden/>
               </w:rPr>
-              <w:instrText xml:space="preserve"> PAGEREF _Toc479171177 \h </w:instrText>
+              <w:instrText xml:space="preserve"> PAGEREF _Toc485717276 \h </w:instrText>
             </w:r>
             <w:r>
               <w:rPr>
@@ -420,7 +422,7 @@
               <w:noProof/>
             </w:rPr>
           </w:pPr>
-          <w:hyperlink w:anchor="_Toc479171178" w:history="1">
+          <w:hyperlink w:anchor="_Toc485717277" w:history="1">
             <w:r>
               <w:rPr>
                 <w:rStyle w:val="Hyperlink"/>
@@ -447,7 +449,7 @@
                 <w:noProof/>
                 <w:webHidden/>
               </w:rPr>
-              <w:instrText xml:space="preserve"> PAGEREF _Toc479171178 \h </w:instrText>
+              <w:instrText xml:space="preserve"> PAGEREF _Toc485717277 \h </w:instrText>
             </w:r>
             <w:r>
               <w:rPr>
@@ -489,7 +491,7 @@
               <w:noProof/>
             </w:rPr>
           </w:pPr>
-          <w:hyperlink w:anchor="_Toc479171179" w:history="1">
+          <w:hyperlink w:anchor="_Toc485717278" w:history="1">
             <w:r>
               <w:rPr>
                 <w:rStyle w:val="Hyperlink"/>
@@ -516,7 +518,7 @@
                 <w:noProof/>
                 <w:webHidden/>
               </w:rPr>
-              <w:instrText xml:space="preserve"> PAGEREF _Toc479171179 \h </w:instrText>
+              <w:instrText xml:space="preserve"> PAGEREF _Toc485717278 \h </w:instrText>
             </w:r>
             <w:r>
               <w:rPr>
@@ -558,7 +560,7 @@
               <w:noProof/>
             </w:rPr>
           </w:pPr>
-          <w:hyperlink w:anchor="_Toc479171180" w:history="1">
+          <w:hyperlink w:anchor="_Toc485717279" w:history="1">
             <w:r>
               <w:rPr>
                 <w:rStyle w:val="Hyperlink"/>
@@ -585,7 +587,7 @@
                 <w:noProof/>
                 <w:webHidden/>
               </w:rPr>
-              <w:instrText xml:space="preserve"> PAGEREF _Toc479171180 \h </w:instrText>
+              <w:instrText xml:space="preserve"> PAGEREF _Toc485717279 \h </w:instrText>
             </w:r>
             <w:r>
               <w:rPr>
@@ -605,7 +607,7 @@
                 <w:noProof/>
                 <w:webHidden/>
               </w:rPr>
-              <w:t>4</w:t>
+              <w:t>5</w:t>
             </w:r>
             <w:r>
               <w:rPr>
@@ -627,7 +629,7 @@
               <w:noProof/>
             </w:rPr>
           </w:pPr>
-          <w:hyperlink w:anchor="_Toc479171181" w:history="1">
+          <w:hyperlink w:anchor="_Toc485717280" w:history="1">
             <w:r>
               <w:rPr>
                 <w:rStyle w:val="Hyperlink"/>
@@ -654,7 +656,7 @@
                 <w:noProof/>
                 <w:webHidden/>
               </w:rPr>
-              <w:instrText xml:space="preserve"> PAGEREF _Toc479171181 \h </w:instrText>
+              <w:instrText xml:space="preserve"> PAGEREF _Toc485717280 \h </w:instrText>
             </w:r>
             <w:r>
               <w:rPr>
@@ -674,7 +676,7 @@
                 <w:noProof/>
                 <w:webHidden/>
               </w:rPr>
-              <w:t>7</w:t>
+              <w:t>8</w:t>
             </w:r>
             <w:r>
               <w:rPr>
@@ -696,7 +698,7 @@
               <w:noProof/>
             </w:rPr>
           </w:pPr>
-          <w:hyperlink w:anchor="_Toc479171182" w:history="1">
+          <w:hyperlink w:anchor="_Toc485717281" w:history="1">
             <w:r>
               <w:rPr>
                 <w:rStyle w:val="Hyperlink"/>
@@ -723,7 +725,7 @@
                 <w:noProof/>
                 <w:webHidden/>
               </w:rPr>
-              <w:instrText xml:space="preserve"> PAGEREF _Toc479171182 \h </w:instrText>
+              <w:instrText xml:space="preserve"> PAGEREF _Toc485717281 \h </w:instrText>
             </w:r>
             <w:r>
               <w:rPr>
@@ -765,7 +767,7 @@
               <w:noProof/>
             </w:rPr>
           </w:pPr>
-          <w:hyperlink w:anchor="_Toc479171183" w:history="1">
+          <w:hyperlink w:anchor="_Toc485717282" w:history="1">
             <w:r>
               <w:rPr>
                 <w:rStyle w:val="Hyperlink"/>
@@ -792,7 +794,7 @@
                 <w:noProof/>
                 <w:webHidden/>
               </w:rPr>
-              <w:instrText xml:space="preserve"> PAGEREF _Toc479171183 \h </w:instrText>
+              <w:instrText xml:space="preserve"> PAGEREF _Toc485717282 \h </w:instrText>
             </w:r>
             <w:r>
               <w:rPr>
@@ -834,7 +836,7 @@
               <w:noProof/>
             </w:rPr>
           </w:pPr>
-          <w:hyperlink w:anchor="_Toc479171184" w:history="1">
+          <w:hyperlink w:anchor="_Toc485717283" w:history="1">
             <w:r>
               <w:rPr>
                 <w:rStyle w:val="Hyperlink"/>
@@ -861,7 +863,7 @@
                 <w:noProof/>
                 <w:webHidden/>
               </w:rPr>
-              <w:instrText xml:space="preserve"> PAGEREF _Toc479171184 \h </w:instrText>
+              <w:instrText xml:space="preserve"> PAGEREF _Toc485717283 \h </w:instrText>
             </w:r>
             <w:r>
               <w:rPr>
@@ -903,7 +905,7 @@
               <w:noProof/>
             </w:rPr>
           </w:pPr>
-          <w:hyperlink w:anchor="_Toc479171185" w:history="1">
+          <w:hyperlink w:anchor="_Toc485717284" w:history="1">
             <w:r>
               <w:rPr>
                 <w:rStyle w:val="Hyperlink"/>
@@ -930,7 +932,7 @@
                 <w:noProof/>
                 <w:webHidden/>
               </w:rPr>
-              <w:instrText xml:space="preserve"> PAGEREF _Toc479171185 \h </w:instrText>
+              <w:instrText xml:space="preserve"> PAGEREF _Toc485717284 \h </w:instrText>
             </w:r>
             <w:r>
               <w:rPr>
@@ -998,12 +1000,12 @@
       <w:pPr>
         <w:pStyle w:val="Heading1"/>
       </w:pPr>
-      <w:bookmarkStart w:id="0" w:name="_Toc479171173"/>
+      <w:bookmarkStart w:id="1" w:name="_Toc485717272"/>
       <w:r>
         <w:lastRenderedPageBreak/>
         <w:t>Purpose</w:t>
       </w:r>
-      <w:bookmarkEnd w:id="0"/>
+      <w:bookmarkEnd w:id="1"/>
     </w:p>
     <w:p>
       <w:r>
@@ -1084,7 +1086,11 @@
         <w:t xml:space="preserve"> </w:t>
       </w:r>
       <w:r>
-        <w:t xml:space="preserve">or writing of </w:t>
+        <w:t xml:space="preserve">or writing </w:t>
+      </w:r>
+      <w:proofErr w:type="gramStart"/>
+      <w:r>
+        <w:t xml:space="preserve">of </w:t>
       </w:r>
       <w:r>
         <w:rPr>
@@ -1100,6 +1106,7 @@
         <w:t>aris</w:t>
       </w:r>
       <w:proofErr w:type="spellEnd"/>
+      <w:proofErr w:type="gramEnd"/>
       <w:r>
         <w:t xml:space="preserve"> recording</w:t>
       </w:r>
@@ -1136,11 +1143,11 @@
       <w:pPr>
         <w:pStyle w:val="Heading1"/>
       </w:pPr>
-      <w:bookmarkStart w:id="1" w:name="_Toc479171174"/>
+      <w:bookmarkStart w:id="2" w:name="_Toc485717273"/>
       <w:r>
         <w:t>Terminology</w:t>
       </w:r>
-      <w:bookmarkEnd w:id="1"/>
+      <w:bookmarkEnd w:id="2"/>
     </w:p>
     <w:p>
       <w:pPr>
@@ -1228,14 +1235,14 @@
       <w:pPr>
         <w:pStyle w:val="Heading1"/>
       </w:pPr>
-      <w:bookmarkStart w:id="2" w:name="_Toc479171175"/>
+      <w:bookmarkStart w:id="3" w:name="_Toc485717274"/>
       <w:r>
         <w:t xml:space="preserve">Development </w:t>
       </w:r>
       <w:r>
         <w:t>Requirements</w:t>
       </w:r>
-      <w:bookmarkEnd w:id="2"/>
+      <w:bookmarkEnd w:id="3"/>
     </w:p>
     <w:p>
       <w:r>
@@ -1245,7 +1252,11 @@
         <w:t xml:space="preserve"> The wire format of the message sent to and received from the ARIS is defined </w:t>
       </w:r>
       <w:r>
-        <w:t xml:space="preserve">as Google Protocol Buffers. The messages are defined as </w:t>
+        <w:t xml:space="preserve">as Google Protocol Buffers. The messages are defined </w:t>
+      </w:r>
+      <w:proofErr w:type="gramStart"/>
+      <w:r>
+        <w:t xml:space="preserve">as </w:t>
       </w:r>
       <w:r>
         <w:rPr>
@@ -1253,6 +1264,7 @@
         </w:rPr>
         <w:t>.proto</w:t>
       </w:r>
+      <w:proofErr w:type="gramEnd"/>
       <w:r>
         <w:t xml:space="preserve"> files (contained in this SDK) and can be used to generate message serialization/deserialization code in</w:t>
       </w:r>
@@ -1396,14 +1408,14 @@
       <w:pPr>
         <w:pStyle w:val="Heading1"/>
       </w:pPr>
-      <w:bookmarkStart w:id="3" w:name="_Toc479171176"/>
+      <w:bookmarkStart w:id="4" w:name="_Toc485717275"/>
       <w:r>
         <w:t xml:space="preserve">SDK </w:t>
       </w:r>
       <w:r>
         <w:t>Contents</w:t>
       </w:r>
-      <w:bookmarkEnd w:id="3"/>
+      <w:bookmarkEnd w:id="4"/>
     </w:p>
     <w:p>
       <w:pPr>
@@ -1449,7 +1461,13 @@
         <w:pStyle w:val="Heading2"/>
       </w:pPr>
       <w:r>
-        <w:t>Protocol Buffer Files</w:t>
+        <w:t xml:space="preserve">Protocol Buffer </w:t>
+      </w:r>
+      <w:r>
+        <w:t xml:space="preserve">Definition </w:t>
+      </w:r>
+      <w:r>
+        <w:t>Files</w:t>
       </w:r>
     </w:p>
     <w:p>
@@ -1536,6 +1554,12 @@
         </w:rPr>
         <w:t>).</w:t>
       </w:r>
+      <w:r>
+        <w:rPr>
+          <w:rFonts w:cs="Courier New"/>
+        </w:rPr>
+        <w:t xml:space="preserve"> These files are implicitly version 2 of the protocol buffer syntax.</w:t>
+      </w:r>
     </w:p>
     <w:p>
       <w:pPr>
@@ -1631,11 +1655,11 @@
       <w:pPr>
         <w:pStyle w:val="Heading1"/>
       </w:pPr>
-      <w:bookmarkStart w:id="4" w:name="_Toc479171177"/>
+      <w:bookmarkStart w:id="5" w:name="_Toc485717276"/>
       <w:r>
         <w:t>Diagnostics</w:t>
       </w:r>
-      <w:bookmarkEnd w:id="4"/>
+      <w:bookmarkEnd w:id="5"/>
     </w:p>
     <w:p>
       <w:pPr>
@@ -1789,8 +1813,8 @@
       <w:pPr>
         <w:pStyle w:val="Heading2"/>
       </w:pPr>
-      <w:bookmarkStart w:id="5" w:name="_Syslog_Relay"/>
-      <w:bookmarkEnd w:id="5"/>
+      <w:bookmarkStart w:id="6" w:name="_Syslog_Relay"/>
+      <w:bookmarkEnd w:id="6"/>
       <w:r>
         <w:t xml:space="preserve">Syslog </w:t>
       </w:r>
@@ -1823,19 +1847,67 @@
     </w:p>
     <w:p>
       <w:pPr>
+        <w:pStyle w:val="Heading2"/>
+      </w:pPr>
+      <w:proofErr w:type="spellStart"/>
+      <w:r>
+        <w:lastRenderedPageBreak/>
+        <w:t>Arislog</w:t>
+      </w:r>
+      <w:proofErr w:type="spellEnd"/>
+    </w:p>
+    <w:p>
+      <w:r>
+        <w:t xml:space="preserve">In the tools </w:t>
+      </w:r>
+      <w:proofErr w:type="gramStart"/>
+      <w:r>
+        <w:t>folder</w:t>
+      </w:r>
+      <w:proofErr w:type="gramEnd"/>
+      <w:r>
+        <w:t xml:space="preserve"> there is a Windows console program named </w:t>
+      </w:r>
+      <w:proofErr w:type="spellStart"/>
+      <w:r>
+        <w:t>arislog</w:t>
+      </w:r>
+      <w:proofErr w:type="spellEnd"/>
+      <w:r>
+        <w:t xml:space="preserve"> which displays messages received from syslog relays, which may be useful for debugging client code. </w:t>
+      </w:r>
+    </w:p>
+    <w:p>
+      <w:pPr>
+        <w:ind w:left="720"/>
+      </w:pPr>
+      <w:r>
+        <w:t xml:space="preserve">Note that a successful connection must be made after power on to set up forwarding of ARIS syslog messages to the client PC. Note also that this program will display </w:t>
+      </w:r>
+      <w:r>
+        <w:rPr>
+          <w:b/>
+        </w:rPr>
+        <w:t>all</w:t>
+      </w:r>
+      <w:r>
+        <w:t xml:space="preserve"> syslog messages forwarded to the PC, even from other applications.</w:t>
+      </w:r>
+    </w:p>
+    <w:p>
+      <w:pPr>
         <w:pStyle w:val="Heading1"/>
       </w:pPr>
-      <w:bookmarkStart w:id="6" w:name="_Ref474157599"/>
-      <w:bookmarkStart w:id="7" w:name="_Toc479171178"/>
-      <w:r>
-        <w:lastRenderedPageBreak/>
+      <w:bookmarkStart w:id="7" w:name="_Ref474157599"/>
+      <w:bookmarkStart w:id="8" w:name="_Toc485717277"/>
+      <w:r>
         <w:t>Detecting an</w:t>
       </w:r>
       <w:r>
         <w:t xml:space="preserve"> ARIS</w:t>
       </w:r>
-      <w:bookmarkEnd w:id="6"/>
       <w:bookmarkEnd w:id="7"/>
+      <w:bookmarkEnd w:id="8"/>
     </w:p>
     <w:p>
       <w:r>
@@ -1884,6 +1956,7 @@
         <w:t xml:space="preserve">in file </w:t>
       </w:r>
       <w:proofErr w:type="spellStart"/>
+      <w:proofErr w:type="gramStart"/>
       <w:r>
         <w:rPr>
           <w:rFonts w:ascii="Consolas" w:hAnsi="Consolas" w:cs="Courier New"/>
@@ -1891,6 +1964,7 @@
         <w:t>availability.proto</w:t>
       </w:r>
       <w:proofErr w:type="spellEnd"/>
+      <w:proofErr w:type="gramEnd"/>
       <w:r>
         <w:t>.</w:t>
       </w:r>
@@ -2073,8 +2147,8 @@
       <w:pPr>
         <w:pStyle w:val="Heading1"/>
       </w:pPr>
-      <w:bookmarkStart w:id="8" w:name="_Ref474157670"/>
-      <w:bookmarkStart w:id="9" w:name="_Toc479171179"/>
+      <w:bookmarkStart w:id="9" w:name="_Ref474157670"/>
+      <w:bookmarkStart w:id="10" w:name="_Toc485717278"/>
       <w:r>
         <w:t xml:space="preserve">Connecting to </w:t>
       </w:r>
@@ -2087,8 +2161,8 @@
       <w:r>
         <w:t>ARIS</w:t>
       </w:r>
-      <w:bookmarkEnd w:id="8"/>
       <w:bookmarkEnd w:id="9"/>
+      <w:bookmarkEnd w:id="10"/>
     </w:p>
     <w:p>
       <w:r>
@@ -2200,11 +2274,12 @@
       <w:pPr>
         <w:pStyle w:val="Heading1"/>
       </w:pPr>
-      <w:bookmarkStart w:id="10" w:name="_Commanding_an_ARIS"/>
-      <w:bookmarkStart w:id="11" w:name="_Ref474157682"/>
-      <w:bookmarkStart w:id="12" w:name="_Toc479171180"/>
-      <w:bookmarkEnd w:id="10"/>
-      <w:r>
+      <w:bookmarkStart w:id="11" w:name="_Commanding_an_ARIS"/>
+      <w:bookmarkStart w:id="12" w:name="_Ref474157682"/>
+      <w:bookmarkStart w:id="13" w:name="_Toc485717279"/>
+      <w:bookmarkEnd w:id="11"/>
+      <w:r>
+        <w:lastRenderedPageBreak/>
         <w:t xml:space="preserve">Commanding </w:t>
       </w:r>
       <w:r>
@@ -2216,8 +2291,8 @@
       <w:r>
         <w:t>ARIS</w:t>
       </w:r>
-      <w:bookmarkEnd w:id="11"/>
       <w:bookmarkEnd w:id="12"/>
+      <w:bookmarkEnd w:id="13"/>
     </w:p>
     <w:p>
       <w:r>
@@ -2327,11 +2402,7 @@
         <w:t>.</w:t>
       </w:r>
       <w:r>
-        <w:t xml:space="preserve"> </w:t>
-      </w:r>
-      <w:r>
-        <w:lastRenderedPageBreak/>
-        <w:t xml:space="preserve">Each tag has an associated field that must be set; e.g., a message tagged </w:t>
+        <w:t xml:space="preserve"> Each tag has an associated field that must be set; e.g., a message tagged </w:t>
       </w:r>
       <w:r>
         <w:rPr>
@@ -2377,6 +2448,57 @@
     </w:p>
     <w:p>
       <w:pPr>
+        <w:ind w:left="720"/>
+        <w:rPr>
+          <w:rStyle w:val="Emphasis"/>
+        </w:rPr>
+      </w:pPr>
+      <w:r>
+        <w:rPr>
+          <w:rStyle w:val="Emphasis"/>
+          <w:b/>
+        </w:rPr>
+        <w:t>Suggestion</w:t>
+      </w:r>
+      <w:r>
+        <w:rPr>
+          <w:rStyle w:val="Emphasis"/>
+        </w:rPr>
+        <w:t xml:space="preserve">: </w:t>
+      </w:r>
+      <w:r>
+        <w:rPr>
+          <w:rStyle w:val="Emphasis"/>
+        </w:rPr>
+        <w:t>T</w:t>
+      </w:r>
+      <w:r>
+        <w:rPr>
+          <w:rStyle w:val="Emphasis"/>
+        </w:rPr>
+        <w:t xml:space="preserve">he </w:t>
+      </w:r>
+      <w:r>
+        <w:rPr>
+          <w:rStyle w:val="Emphasis"/>
+        </w:rPr>
+        <w:t xml:space="preserve">Protocol Buffer library you choose may implement a “to string”-like method or function on each message defined. This can be handy </w:t>
+      </w:r>
+      <w:r>
+        <w:rPr>
+          <w:rStyle w:val="Emphasis"/>
+        </w:rPr>
+        <w:t xml:space="preserve">for logging </w:t>
+      </w:r>
+      <w:r>
+        <w:rPr>
+          <w:rStyle w:val="Emphasis"/>
+        </w:rPr>
+        <w:t>during initial bring-up of your client code.</w:t>
+      </w:r>
+    </w:p>
+    <w:p>
+      <w:pPr>
         <w:pStyle w:val="Heading2"/>
       </w:pPr>
       <w:r>
@@ -2412,6 +2534,7 @@
         <w:t xml:space="preserve">ach command must be preceded by a 32-bit integer, in network order (e.g., </w:t>
       </w:r>
       <w:proofErr w:type="spellStart"/>
+      <w:proofErr w:type="gramStart"/>
       <w:r>
         <w:rPr>
           <w:rFonts w:ascii="Consolas" w:hAnsi="Consolas" w:cs="Courier New"/>
@@ -2423,7 +2546,14 @@
         <w:rPr>
           <w:rFonts w:ascii="Consolas" w:hAnsi="Consolas" w:cs="Courier New"/>
         </w:rPr>
-        <w:t>()</w:t>
+        <w:t>(</w:t>
+      </w:r>
+      <w:proofErr w:type="gramEnd"/>
+      <w:r>
+        <w:rPr>
+          <w:rFonts w:ascii="Consolas" w:hAnsi="Consolas" w:cs="Courier New"/>
+        </w:rPr>
+        <w:t>)</w:t>
       </w:r>
       <w:r>
         <w:t>), containing the serialized length of the command. This</w:t>
@@ -2709,6 +2839,7 @@
     </w:p>
     <w:p>
       <w:r>
+        <w:lastRenderedPageBreak/>
         <w:t xml:space="preserve">The ARIS will not send any frame data until valid acoustic settings are received in a </w:t>
       </w:r>
       <w:proofErr w:type="spellStart"/>
@@ -2779,7 +2910,6 @@
         <w:rPr>
           <w:rFonts w:ascii="Consolas" w:hAnsi="Consolas" w:cs="Courier New"/>
         </w:rPr>
-        <w:lastRenderedPageBreak/>
         <w:t>"Jan", "Feb", "Mar", "Apr", "May", "Jun",</w:t>
       </w:r>
       <w:r>
@@ -2931,12 +3061,12 @@
       <w:pPr>
         <w:pStyle w:val="Heading3"/>
       </w:pPr>
-      <w:bookmarkStart w:id="13" w:name="_Ref471282424"/>
+      <w:bookmarkStart w:id="14" w:name="_Ref471282424"/>
       <w:proofErr w:type="spellStart"/>
       <w:r>
         <w:t>SetSalinity</w:t>
       </w:r>
-      <w:bookmarkEnd w:id="13"/>
+      <w:bookmarkEnd w:id="14"/>
       <w:proofErr w:type="spellEnd"/>
     </w:p>
     <w:p>
@@ -3138,6 +3268,7 @@
       </w:pPr>
       <w:proofErr w:type="spellStart"/>
       <w:r>
+        <w:lastRenderedPageBreak/>
         <w:t>HomeFocus</w:t>
       </w:r>
       <w:proofErr w:type="spellEnd"/>
@@ -3230,7 +3361,6 @@
         <w:rPr>
           <w:highlight w:val="white"/>
         </w:rPr>
-        <w:lastRenderedPageBreak/>
         <w:t>SetRotatorAcceleration</w:t>
       </w:r>
       <w:proofErr w:type="spellEnd"/>
@@ -3355,14 +3485,14 @@
       <w:pPr>
         <w:pStyle w:val="Heading3"/>
       </w:pPr>
-      <w:bookmarkStart w:id="14" w:name="_Acoustic_Settings:_Constraints"/>
-      <w:bookmarkStart w:id="15" w:name="_Ref471808473"/>
-      <w:bookmarkEnd w:id="14"/>
+      <w:bookmarkStart w:id="15" w:name="_Acoustic_Settings:_Constraints"/>
+      <w:bookmarkStart w:id="16" w:name="_Ref471808473"/>
+      <w:bookmarkEnd w:id="15"/>
       <w:proofErr w:type="spellStart"/>
       <w:r>
         <w:t>SetAcousticSettings</w:t>
       </w:r>
-      <w:bookmarkEnd w:id="15"/>
+      <w:bookmarkEnd w:id="16"/>
       <w:proofErr w:type="spellEnd"/>
     </w:p>
     <w:p>
@@ -4167,9 +4297,10 @@
       <w:pPr>
         <w:pStyle w:val="Heading1"/>
       </w:pPr>
-      <w:bookmarkStart w:id="16" w:name="_Ref471281242"/>
-      <w:bookmarkStart w:id="17" w:name="_Toc479171181"/>
-      <w:r>
+      <w:bookmarkStart w:id="17" w:name="_Ref471281242"/>
+      <w:bookmarkStart w:id="18" w:name="_Toc485717280"/>
+      <w:r>
+        <w:lastRenderedPageBreak/>
         <w:t xml:space="preserve">ARIS </w:t>
       </w:r>
       <w:r>
@@ -4178,8 +4309,8 @@
       <w:r>
         <w:t>Images</w:t>
       </w:r>
-      <w:bookmarkEnd w:id="16"/>
       <w:bookmarkEnd w:id="17"/>
+      <w:bookmarkEnd w:id="18"/>
     </w:p>
     <w:p>
       <w:pPr>
@@ -4208,11 +4339,7 @@
     </w:p>
     <w:p>
       <w:r>
-        <w:t xml:space="preserve">The near and far boundaries of the image are defined by the settings used to collect the image. While we discuss these boundaries in terms of physical distance, the ARIS is commanded in units of time (microseconds). Because </w:t>
-      </w:r>
-      <w:r>
-        <w:lastRenderedPageBreak/>
-        <w:t xml:space="preserve">sample collection occurs in units of whole microseconds, controlling the ARIS in units of time </w:t>
+        <w:t xml:space="preserve">The near and far boundaries of the image are defined by the settings used to collect the image. While we discuss these boundaries in terms of physical distance, the ARIS is commanded in units of time (microseconds). Because sample collection occurs in units of whole microseconds, controlling the ARIS in units of time </w:t>
       </w:r>
       <w:r>
         <w:t>allows us to precisely know the range from which a sample was reflected.</w:t>
@@ -4275,7 +4402,7 @@
         <w:pStyle w:val="Caption"/>
         <w:jc w:val="center"/>
       </w:pPr>
-      <w:bookmarkStart w:id="18" w:name="_Ref473615530"/>
+      <w:bookmarkStart w:id="19" w:name="_Ref473615530"/>
       <w:r>
         <w:t xml:space="preserve">Figure </w:t>
       </w:r>
@@ -4287,7 +4414,7 @@
           <w:t>1</w:t>
         </w:r>
       </w:fldSimple>
-      <w:bookmarkEnd w:id="18"/>
+      <w:bookmarkEnd w:id="19"/>
     </w:p>
     <w:p>
       <w:r>
@@ -4458,7 +4585,11 @@
     </w:p>
     <w:p>
       <w:r>
-        <w:t>Three terms concerning distance and direction relative to the acoustic image are Down Range, Cross Range, and Perspective View. Down Range refers to distance away from the ARIS along the length of the image. Cross Range speaks to distance directly across the width of the wedge. Perspective View refers to viewing the image from directly above the imaged area.</w:t>
+        <w:t xml:space="preserve">Three terms concerning distance and direction relative to the acoustic image are Down Range, Cross Range, and Perspective View. Down Range refers to distance away from the ARIS along the length of the image. Cross Range </w:t>
+      </w:r>
+      <w:r>
+        <w:lastRenderedPageBreak/>
+        <w:t>speaks to distance directly across the width of the wedge. Perspective View refers to viewing the image from directly above the imaged area.</w:t>
       </w:r>
     </w:p>
     <w:p>
@@ -4476,7 +4607,6 @@
           <w:rFonts w:eastAsia="Times New Roman"/>
           <w:noProof/>
         </w:rPr>
-        <w:lastRenderedPageBreak/>
         <w:drawing>
           <wp:inline distT="0" distB="0" distL="0" distR="0" wp14:anchorId="25C86286" wp14:editId="1CC0126F">
             <wp:extent cx="6400800" cy="2139315"/>
@@ -4659,6 +4789,7 @@
       </w:r>
     </w:p>
     <w:p>
+      <w:proofErr w:type="gramStart"/>
       <w:r>
         <w:t xml:space="preserve">The </w:t>
       </w:r>
@@ -4676,6 +4807,7 @@
         <w:t>aris</w:t>
       </w:r>
       <w:proofErr w:type="spellEnd"/>
+      <w:proofErr w:type="gramEnd"/>
       <w:r>
         <w:t xml:space="preserve"> file format </w:t>
       </w:r>
@@ -4701,14 +4833,15 @@
       <w:pPr>
         <w:pStyle w:val="Heading2"/>
       </w:pPr>
-      <w:bookmarkStart w:id="19" w:name="_Ref474158600"/>
-      <w:r>
+      <w:bookmarkStart w:id="20" w:name="_Ref474158600"/>
+      <w:r>
+        <w:lastRenderedPageBreak/>
         <w:t>Selecting</w:t>
       </w:r>
       <w:r>
         <w:t xml:space="preserve"> Acoustic Settings</w:t>
       </w:r>
-      <w:bookmarkEnd w:id="19"/>
+      <w:bookmarkEnd w:id="20"/>
     </w:p>
     <w:p>
       <w:r>
@@ -4757,7 +4890,6 @@
     </w:p>
     <w:p>
       <w:r>
-        <w:lastRenderedPageBreak/>
         <w:fldChar w:fldCharType="begin"/>
       </w:r>
       <w:r>
@@ -5274,7 +5406,15 @@
         <w:t>the crossover in the table below, set the frequency Low; otherwise, set the frequency High.</w:t>
       </w:r>
       <w:r>
-        <w:t xml:space="preserve"> In water colder than 15</w:t>
+        <w:t xml:space="preserve"> In </w:t>
+      </w:r>
+      <w:proofErr w:type="gramStart"/>
+      <w:r>
+        <w:t>water</w:t>
+      </w:r>
+      <w:proofErr w:type="gramEnd"/>
+      <w:r>
+        <w:t xml:space="preserve"> colder than 15</w:t>
       </w:r>
       <w:r>
         <w:rPr>
@@ -5563,6 +5703,7 @@
                 <w:b/>
                 <w:color w:val="FFFFFF" w:themeColor="background1"/>
               </w:rPr>
+              <w:lastRenderedPageBreak/>
               <w:t>System Type</w:t>
             </w:r>
           </w:p>
@@ -5956,7 +6097,6 @@
             <w:rPr>
               <w:rFonts w:ascii="Cambria Math" w:hAnsi="Cambria Math"/>
             </w:rPr>
-            <w:lastRenderedPageBreak/>
             <m:t>Sample Start Delay=</m:t>
           </m:r>
           <m:f>
@@ -6147,7 +6287,11 @@
         <w:ind w:left="1440"/>
       </w:pPr>
       <w:r>
-        <w:t>Sample period is typically selected to allow a cross-range to down-range aspect ratio of between 4:1 and 8:1, however you may wish to adjust the sample period based on storage needs: a smaller sample period gives a shorter down-range sample size, with more samples, and needs more storage space.</w:t>
+        <w:t xml:space="preserve">Sample period is typically selected to allow a cross-range to down-range aspect ratio of between 4:1 and 8:1, however you may wish to adjust the sample period based on storage needs: a </w:t>
+      </w:r>
+      <w:r>
+        <w:lastRenderedPageBreak/>
+        <w:t>smaller sample period gives a shorter down-range sample size, with more samples, and needs more storage space.</w:t>
       </w:r>
     </w:p>
     <w:p>
@@ -6320,7 +6464,6 @@
         <w:ind w:left="1440"/>
       </w:pPr>
       <w:r>
-        <w:lastRenderedPageBreak/>
         <w:t xml:space="preserve">The </w:t>
       </w:r>
       <m:oMath>
@@ -7169,7 +7312,15 @@
         <w:t xml:space="preserve"> – the number of frames acquired per second. Faster frame rates allow smoother image motion when the sonar or targets are moving, at the cost of more data transfer.</w:t>
       </w:r>
       <w:r>
-        <w:t xml:space="preserve"> The fastest allowable frame rates is:</w:t>
+        <w:t xml:space="preserve"> The fastest allowable frame rates </w:t>
+      </w:r>
+      <w:proofErr w:type="gramStart"/>
+      <w:r>
+        <w:t>is</w:t>
+      </w:r>
+      <w:proofErr w:type="gramEnd"/>
+      <w:r>
+        <w:t>:</w:t>
       </w:r>
     </w:p>
     <w:p>
@@ -7185,6 +7336,7 @@
             <w:rPr>
               <w:rFonts w:ascii="Cambria Math" w:eastAsiaTheme="minorEastAsia" w:hAnsi="Cambria Math"/>
             </w:rPr>
+            <w:lastRenderedPageBreak/>
             <m:t>Frame Rate=</m:t>
           </m:r>
           <m:f>
@@ -7676,7 +7828,6 @@
         <w:rPr>
           <w:rFonts w:ascii="Consolas" w:hAnsi="Consolas" w:cs="Courier New"/>
         </w:rPr>
-        <w:lastRenderedPageBreak/>
         <w:t>pulseWidth</w:t>
       </w:r>
       <w:proofErr w:type="spellEnd"/>
@@ -8160,7 +8311,15 @@
       </w:r>
       <w:proofErr w:type="spellEnd"/>
       <w:r>
-        <w:t xml:space="preserve"> – relative receiver gain in </w:t>
+        <w:t xml:space="preserve"> – relative receiver </w:t>
+      </w:r>
+      <w:proofErr w:type="gramStart"/>
+      <w:r>
+        <w:t>gain</w:t>
+      </w:r>
+      <w:proofErr w:type="gramEnd"/>
+      <w:r>
+        <w:t xml:space="preserve"> in </w:t>
       </w:r>
       <w:proofErr w:type="spellStart"/>
       <w:r>
@@ -8410,9 +8569,9 @@
       </w:r>
     </w:p>
     <w:p>
-      <w:bookmarkStart w:id="20" w:name="_Acoustic_Settings:_Constraints_1"/>
-      <w:bookmarkStart w:id="21" w:name="_Ref471287755"/>
-      <w:bookmarkEnd w:id="20"/>
+      <w:bookmarkStart w:id="21" w:name="_Acoustic_Settings:_Constraints_1"/>
+      <w:bookmarkStart w:id="22" w:name="_Ref471287755"/>
+      <w:bookmarkEnd w:id="21"/>
       <w:r>
         <w:t>This SDK contains two other resources for using correct acoustic settings:</w:t>
       </w:r>
@@ -8439,8 +8598,6 @@
           <w:t>Example Acoustic Settings</w:t>
         </w:r>
       </w:hyperlink>
-      <w:bookmarkStart w:id="22" w:name="_GoBack"/>
-      <w:bookmarkEnd w:id="22"/>
       <w:r>
         <w:t>, which contains some baseline examples that are handy for making your first images during integration.</w:t>
       </w:r>
@@ -8468,6 +8625,7 @@
         <w:pStyle w:val="Heading2"/>
       </w:pPr>
       <w:r>
+        <w:lastRenderedPageBreak/>
         <w:t>Acoustic Settings</w:t>
       </w:r>
       <w:r>
@@ -8479,7 +8637,7 @@
       <w:r>
         <w:t>Constraints</w:t>
       </w:r>
-      <w:bookmarkEnd w:id="21"/>
+      <w:bookmarkEnd w:id="22"/>
     </w:p>
     <w:p>
       <w:pPr>
@@ -8544,7 +8702,6 @@
           <w:sz w:val="20"/>
           <w:szCs w:val="20"/>
         </w:rPr>
-        <w:lastRenderedPageBreak/>
         <w:t>pingModeConfigurations =</w:t>
       </w:r>
       <w:r>
@@ -10903,7 +11060,7 @@
         <w:pStyle w:val="Heading1"/>
       </w:pPr>
       <w:bookmarkStart w:id="23" w:name="_Receiving_Acoustic_Frames"/>
-      <w:bookmarkStart w:id="24" w:name="_Toc479171182"/>
+      <w:bookmarkStart w:id="24" w:name="_Toc485717281"/>
       <w:bookmarkEnd w:id="23"/>
       <w:r>
         <w:t xml:space="preserve">Receiving </w:t>
@@ -11451,210 +11608,423 @@
       <w:pPr>
         <w:pStyle w:val="Heading2"/>
       </w:pPr>
-      <w:bookmarkStart w:id="25" w:name="_Ref472945613"/>
-      <w:bookmarkStart w:id="26" w:name="_FrameStream_Listener_Reference"/>
+      <w:bookmarkStart w:id="25" w:name="_FrameStream_Listener_Reference"/>
+      <w:bookmarkStart w:id="26" w:name="_Ref472945613"/>
+      <w:bookmarkEnd w:id="25"/>
+      <w:proofErr w:type="spellStart"/>
+      <w:r>
+        <w:t>FrameStream</w:t>
+      </w:r>
+      <w:proofErr w:type="spellEnd"/>
+      <w:r>
+        <w:t xml:space="preserve"> Listener </w:t>
+      </w:r>
+      <w:r>
+        <w:t xml:space="preserve">Reference </w:t>
+      </w:r>
+      <w:r>
+        <w:t>Implementation</w:t>
+      </w:r>
       <w:bookmarkEnd w:id="26"/>
+    </w:p>
+    <w:p>
+      <w:r>
+        <w:t xml:space="preserve">Our </w:t>
+      </w:r>
       <w:proofErr w:type="spellStart"/>
       <w:r>
+        <w:rPr>
+          <w:rFonts w:ascii="Consolas" w:hAnsi="Consolas"/>
+        </w:rPr>
         <w:t>FrameStream</w:t>
       </w:r>
       <w:proofErr w:type="spellEnd"/>
       <w:r>
-        <w:t xml:space="preserve"> Listener </w:t>
-      </w:r>
-      <w:r>
-        <w:t xml:space="preserve">Reference </w:t>
-      </w:r>
-      <w:r>
-        <w:t>Implementation</w:t>
-      </w:r>
-      <w:bookmarkEnd w:id="25"/>
-    </w:p>
-    <w:p>
-      <w:r>
-        <w:t xml:space="preserve">Our </w:t>
+        <w:t xml:space="preserve"> </w:t>
+      </w:r>
+      <w:r>
+        <w:t>l</w:t>
+      </w:r>
+      <w:r>
+        <w:t>istener implementation is the canonical C++ example of how to receive and assemble frame parts sent by the sonar.</w:t>
+      </w:r>
+      <w:r>
+        <w:t xml:space="preserve"> It currently relies on the Boost libraries for asynchronous I/O</w:t>
+      </w:r>
+      <w:r>
+        <w:t xml:space="preserve"> and is not generalized </w:t>
+      </w:r>
+      <w:r>
+        <w:t xml:space="preserve">for easy </w:t>
+      </w:r>
+      <w:r>
+        <w:t>substitution of other libraries.</w:t>
+      </w:r>
+      <w:r>
+        <w:t xml:space="preserve"> See </w:t>
       </w:r>
       <w:proofErr w:type="spellStart"/>
       <w:r>
         <w:rPr>
           <w:rFonts w:ascii="Consolas" w:hAnsi="Consolas"/>
         </w:rPr>
+        <w:t>FrameStreamListener</w:t>
+      </w:r>
+      <w:proofErr w:type="spellEnd"/>
+      <w:r>
+        <w:t xml:space="preserve"> in </w:t>
+      </w:r>
+      <w:r>
+        <w:rPr>
+          <w:rFonts w:ascii="Consolas" w:hAnsi="Consolas"/>
+        </w:rPr>
+        <w:t>common/code/</w:t>
+      </w:r>
+      <w:proofErr w:type="spellStart"/>
+      <w:r>
+        <w:rPr>
+          <w:rFonts w:ascii="Consolas" w:hAnsi="Consolas"/>
+        </w:rPr>
         <w:t>FrameStream</w:t>
       </w:r>
       <w:proofErr w:type="spellEnd"/>
       <w:r>
-        <w:t xml:space="preserve"> </w:t>
-      </w:r>
-      <w:r>
-        <w:t>l</w:t>
-      </w:r>
-      <w:r>
-        <w:t>istener implementation is the canonical C++ example of how to receive and assemble frame parts sent by the sonar.</w:t>
-      </w:r>
-      <w:r>
-        <w:t xml:space="preserve"> It currently relies on the Boost libraries for asynchronous I/O</w:t>
-      </w:r>
-      <w:r>
-        <w:t xml:space="preserve"> and is not generalized </w:t>
-      </w:r>
-      <w:r>
-        <w:t xml:space="preserve">for easy </w:t>
-      </w:r>
-      <w:r>
-        <w:t>substitution of other libraries.</w:t>
-      </w:r>
-      <w:r>
-        <w:t xml:space="preserve"> See </w:t>
+        <w:rPr>
+          <w:rFonts w:ascii="Consolas" w:hAnsi="Consolas"/>
+        </w:rPr>
+        <w:t>/</w:t>
+      </w:r>
+      <w:r>
+        <w:t>.</w:t>
+      </w:r>
+    </w:p>
+    <w:p>
+      <w:pPr>
+        <w:pStyle w:val="Heading3"/>
+      </w:pPr>
+      <w:r>
+        <w:t>Multicasting ARIS Frames</w:t>
+      </w:r>
+    </w:p>
+    <w:p>
+      <w:r>
+        <w:t>It is not common, but some deployments wish to make ARIS frames available to more than one application.</w:t>
+      </w:r>
+    </w:p>
+    <w:p>
+      <w:r>
+        <w:t xml:space="preserve">The </w:t>
       </w:r>
       <w:proofErr w:type="spellStart"/>
       <w:r>
+        <w:t>FrameStream</w:t>
+      </w:r>
+      <w:proofErr w:type="spellEnd"/>
+      <w:r>
+        <w:t xml:space="preserve"> Listener reference implementation supports point-to-point delivery of the frames as its default behavior. It can also be configured to receive frames via multicast (in </w:t>
+      </w:r>
+      <w:proofErr w:type="spellStart"/>
+      <w:r>
         <w:rPr>
           <w:rFonts w:ascii="Consolas" w:hAnsi="Consolas"/>
         </w:rPr>
         <w:t>FrameStreamListener</w:t>
       </w:r>
+      <w:r>
+        <w:t>’s</w:t>
+      </w:r>
       <w:proofErr w:type="spellEnd"/>
       <w:r>
+        <w:t xml:space="preserve"> constructor, via </w:t>
+      </w:r>
+      <w:proofErr w:type="spellStart"/>
+      <w:r>
+        <w:rPr>
+          <w:rFonts w:ascii="Consolas" w:hAnsi="Consolas"/>
+        </w:rPr>
+        <w:t>receiveFrom</w:t>
+      </w:r>
+      <w:proofErr w:type="spellEnd"/>
+      <w:r>
+        <w:rPr>
+          <w:rFonts w:ascii="Consolas" w:hAnsi="Consolas"/>
+        </w:rPr>
+        <w:t>)</w:t>
+      </w:r>
+      <w:r>
+        <w:t>, but t</w:t>
+      </w:r>
+      <w:r>
+        <w:t>his is not a common configuration.</w:t>
+      </w:r>
+    </w:p>
+    <w:p>
+      <w:r>
+        <w:t xml:space="preserve">When configuring for multicast, you will need to choose a multicast group address, most likely in the range </w:t>
+      </w:r>
+      <w:r>
+        <w:rPr>
+          <w:rFonts w:ascii="Consolas" w:hAnsi="Consolas"/>
+        </w:rPr>
+        <w:t>239.0.0.0–239.255.255.255</w:t>
+      </w:r>
+      <w:r>
+        <w:t xml:space="preserve">; you will also need to specify a pre-determined port. See </w:t>
+      </w:r>
+      <w:hyperlink r:id="rId18" w:history="1">
+        <w:r>
+          <w:rPr>
+            <w:rStyle w:val="Hyperlink"/>
+          </w:rPr>
+          <w:t>http://www.tcpipguide.com/free/t_IPMulticastAddressing.htm</w:t>
+        </w:r>
+      </w:hyperlink>
+      <w:r>
+        <w:t xml:space="preserve"> for more information on IP multicast addressing</w:t>
+      </w:r>
+      <w:r>
+        <w:t xml:space="preserve"> and how to select a </w:t>
+      </w:r>
+      <w:r>
+        <w:t xml:space="preserve">multicast </w:t>
+      </w:r>
+      <w:r>
+        <w:t>group address</w:t>
+      </w:r>
+      <w:r>
+        <w:t>.</w:t>
+      </w:r>
+    </w:p>
+    <w:p>
+      <w:r>
+        <w:t>You may run across a number of issues may occur when multicasting frames:</w:t>
+      </w:r>
+    </w:p>
+    <w:p>
+      <w:pPr>
+        <w:pStyle w:val="ListParagraph"/>
+        <w:keepLines/>
+        <w:numPr>
+          <w:ilvl w:val="0"/>
+          <w:numId w:val="3"/>
+        </w:numPr>
+      </w:pPr>
+      <w:r>
+        <w:t>Not all hubs and switches are compatible with multicasting.</w:t>
+      </w:r>
+      <w:r>
+        <w:t xml:space="preserve"> You may see no frames using multicast, while point-to-point works fine.</w:t>
+      </w:r>
+    </w:p>
+    <w:p>
+      <w:pPr>
+        <w:pStyle w:val="ListParagraph"/>
+        <w:keepLines/>
+        <w:numPr>
+          <w:ilvl w:val="0"/>
+          <w:numId w:val="3"/>
+        </w:numPr>
+      </w:pPr>
+      <w:r>
+        <w:lastRenderedPageBreak/>
+        <w:t>Direct link-local setups (two network nodes, no switch) may not work for multicast (possibly useful for testing, but not for actual multicasting).</w:t>
+      </w:r>
+      <w:r>
+        <w:t xml:space="preserve"> Again, you may see no frames using multicast, while point-to-point works fine.</w:t>
+      </w:r>
+    </w:p>
+    <w:p>
+      <w:pPr>
+        <w:pStyle w:val="ListParagraph"/>
+        <w:keepLines/>
+        <w:numPr>
+          <w:ilvl w:val="0"/>
+          <w:numId w:val="3"/>
+        </w:numPr>
+      </w:pPr>
+      <w:r>
+        <w:t>Other network equipment may impede multicasting bandwidth.</w:t>
+      </w:r>
+      <w:r>
+        <w:t xml:space="preserve"> In this case, you may see many incomplete frames.</w:t>
+      </w:r>
+    </w:p>
+    <w:p>
+      <w:r>
+        <w:t xml:space="preserve">The sample program </w:t>
+      </w:r>
+      <w:proofErr w:type="spellStart"/>
+      <w:r>
+        <w:t>vc</w:t>
+      </w:r>
+      <w:proofErr w:type="spellEnd"/>
+      <w:r>
+        <w:t>-using-</w:t>
+      </w:r>
+      <w:proofErr w:type="spellStart"/>
+      <w:r>
+        <w:t>framestream</w:t>
+      </w:r>
+      <w:proofErr w:type="spellEnd"/>
+      <w:r>
         <w:t xml:space="preserve"> in </w:t>
       </w:r>
       <w:r>
         <w:rPr>
           <w:rFonts w:ascii="Consolas" w:hAnsi="Consolas"/>
         </w:rPr>
-        <w:t>common/code/</w:t>
+        <w:t>sample-code/</w:t>
       </w:r>
       <w:proofErr w:type="spellStart"/>
       <w:r>
         <w:rPr>
           <w:rFonts w:ascii="Consolas" w:hAnsi="Consolas"/>
         </w:rPr>
+        <w:t>vc</w:t>
+      </w:r>
+      <w:proofErr w:type="spellEnd"/>
+      <w:r>
+        <w:rPr>
+          <w:rFonts w:ascii="Consolas" w:hAnsi="Consolas"/>
+        </w:rPr>
+        <w:t>-using-</w:t>
+      </w:r>
+      <w:proofErr w:type="spellStart"/>
+      <w:r>
+        <w:rPr>
+          <w:rFonts w:ascii="Consolas" w:hAnsi="Consolas"/>
+        </w:rPr>
+        <w:t>framestream</w:t>
+      </w:r>
+      <w:proofErr w:type="spellEnd"/>
+      <w:r>
+        <w:t xml:space="preserve"> may be useful for testing your network configuration for multicast.</w:t>
+      </w:r>
+      <w:r>
+        <w:t xml:space="preserve"> In particular, the +/- output should indicate whether there is adequate bandwidth or if possible interference from </w:t>
+      </w:r>
+      <w:proofErr w:type="gramStart"/>
+      <w:r>
+        <w:t>other</w:t>
+      </w:r>
+      <w:proofErr w:type="gramEnd"/>
+      <w:r>
+        <w:t xml:space="preserve"> network equipment is occurring.</w:t>
+      </w:r>
+    </w:p>
+    <w:p>
+      <w:pPr>
+        <w:pStyle w:val="Heading2"/>
+      </w:pPr>
+      <w:r>
+        <w:t>No retries</w:t>
+      </w:r>
+    </w:p>
+    <w:p>
+      <w:r>
+        <w:t xml:space="preserve">ARIS’ </w:t>
+      </w:r>
+      <w:proofErr w:type="spellStart"/>
+      <w:r>
+        <w:rPr>
+          <w:rFonts w:ascii="Consolas" w:hAnsi="Consolas"/>
+        </w:rPr>
         <w:t>FrameStream</w:t>
       </w:r>
       <w:proofErr w:type="spellEnd"/>
       <w:r>
+        <w:t xml:space="preserve"> sends frame parts over UDP, which is not a reliable protocol. </w:t>
+      </w:r>
+      <w:r>
+        <w:t xml:space="preserve">ARIS does not presently resend missed frame parts, though the above </w:t>
+      </w:r>
+      <w:proofErr w:type="spellStart"/>
+      <w:r>
         <w:rPr>
           <w:rFonts w:ascii="Consolas" w:hAnsi="Consolas"/>
         </w:rPr>
-        <w:t>/</w:t>
-      </w:r>
-      <w:r>
-        <w:t>.</w:t>
+        <w:t>FrameStream</w:t>
+      </w:r>
+      <w:proofErr w:type="spellEnd"/>
+      <w:r>
+        <w:t xml:space="preserve"> listener implementation does send acknowledgements to the ARIS in support of that future feature.</w:t>
+      </w:r>
+      <w:r>
+        <w:t xml:space="preserve"> It is the implementer’s choice whether to discard an incomplete frame or save it with some accounting for which parts are missing.</w:t>
       </w:r>
     </w:p>
     <w:p>
       <w:pPr>
         <w:pStyle w:val="Heading2"/>
       </w:pPr>
-      <w:r>
-        <w:t>No retries</w:t>
-      </w:r>
-    </w:p>
-    <w:p>
-      <w:r>
-        <w:t xml:space="preserve">ARIS’ </w:t>
+      <w:bookmarkStart w:id="27" w:name="_Reordering_Frame_Data"/>
+      <w:bookmarkStart w:id="28" w:name="_Ref472945632"/>
+      <w:bookmarkEnd w:id="27"/>
+      <w:r>
+        <w:t>Reordering Frame Data</w:t>
+      </w:r>
+      <w:bookmarkEnd w:id="28"/>
+    </w:p>
+    <w:p>
+      <w:r>
+        <w:t xml:space="preserve">Frame data </w:t>
+      </w:r>
+      <w:r>
+        <w:t>delivered</w:t>
+      </w:r>
+      <w:r>
+        <w:t xml:space="preserve"> by the ARIS</w:t>
+      </w:r>
+      <w:r>
+        <w:t xml:space="preserve">’ </w:t>
       </w:r>
       <w:proofErr w:type="spellStart"/>
       <w:r>
+        <w:t>FrameStream</w:t>
+      </w:r>
+      <w:proofErr w:type="spellEnd"/>
+      <w:r>
+        <w:t xml:space="preserve"> is generally not </w:t>
+      </w:r>
+      <w:r>
+        <w:t xml:space="preserve">in an order that’s appropriate for display or other usage—it is in the form received directly from the device rather than in a bitmap form. The frame header contains a field named </w:t>
+      </w:r>
+      <w:proofErr w:type="spellStart"/>
+      <w:r>
         <w:rPr>
           <w:rFonts w:ascii="Consolas" w:hAnsi="Consolas"/>
         </w:rPr>
-        <w:t>FrameStream</w:t>
+        <w:t>ReorderedSamples</w:t>
       </w:r>
       <w:proofErr w:type="spellEnd"/>
       <w:r>
-        <w:t xml:space="preserve"> sends frame parts over UDP, which is not a reliable protocol. </w:t>
-      </w:r>
-      <w:r>
-        <w:t xml:space="preserve">ARIS does not presently resend missed frame parts, though the above </w:t>
+        <w:t>, which is non-zero when the data has been properly re-ordered so it is useful for display.</w:t>
+      </w:r>
+    </w:p>
+    <w:p>
+      <w:r>
+        <w:t xml:space="preserve">When connecting your custom </w:t>
+      </w:r>
+      <w:r>
+        <w:t>Controller</w:t>
+      </w:r>
+      <w:r>
+        <w:t xml:space="preserve"> directly to the ARIS you may see data that is not yet re-ordered, where </w:t>
       </w:r>
       <w:proofErr w:type="spellStart"/>
       <w:r>
         <w:rPr>
           <w:rFonts w:ascii="Consolas" w:hAnsi="Consolas"/>
         </w:rPr>
-        <w:t>FrameStream</w:t>
+        <w:t>ReorderedSamples</w:t>
       </w:r>
       <w:proofErr w:type="spellEnd"/>
       <w:r>
-        <w:t xml:space="preserve"> listener implementation does send acknowledgements to the ARIS in support of that future feature.</w:t>
-      </w:r>
-      <w:r>
-        <w:t xml:space="preserve"> It is the implementer’s choice whether to discard an incomplete frame or save it with some accounting for which parts are missing.</w:t>
-      </w:r>
-    </w:p>
-    <w:p>
-      <w:pPr>
-        <w:pStyle w:val="Heading2"/>
-      </w:pPr>
-      <w:bookmarkStart w:id="27" w:name="_Ref472945632"/>
-      <w:bookmarkStart w:id="28" w:name="_Reordering_Frame_Data"/>
-      <w:bookmarkEnd w:id="28"/>
-      <w:r>
-        <w:t>Reordering Frame Data</w:t>
-      </w:r>
-      <w:bookmarkEnd w:id="27"/>
-    </w:p>
-    <w:p>
-      <w:r>
-        <w:t xml:space="preserve">Frame data </w:t>
-      </w:r>
-      <w:r>
-        <w:t>delivered</w:t>
-      </w:r>
-      <w:r>
-        <w:t xml:space="preserve"> by the ARIS</w:t>
-      </w:r>
-      <w:r>
-        <w:t xml:space="preserve">’ </w:t>
-      </w:r>
-      <w:proofErr w:type="spellStart"/>
-      <w:r>
-        <w:t>FrameStream</w:t>
-      </w:r>
-      <w:proofErr w:type="spellEnd"/>
-      <w:r>
-        <w:t xml:space="preserve"> is generally not </w:t>
-      </w:r>
-      <w:r>
-        <w:t xml:space="preserve">in an order that’s appropriate for display or other usage—it is in the form received directly from the device rather than in a bitmap form. The frame header contains a field named </w:t>
-      </w:r>
-      <w:proofErr w:type="spellStart"/>
-      <w:r>
-        <w:rPr>
-          <w:rFonts w:ascii="Consolas" w:hAnsi="Consolas"/>
-        </w:rPr>
-        <w:t>ReorderedSamples</w:t>
-      </w:r>
-      <w:proofErr w:type="spellEnd"/>
-      <w:r>
-        <w:t>, which is non-zero when the data has been properly re-ordered so it is useful for display.</w:t>
-      </w:r>
-    </w:p>
-    <w:p>
-      <w:r>
-        <w:t xml:space="preserve">When connecting your custom </w:t>
-      </w:r>
-      <w:r>
-        <w:t>Controller</w:t>
-      </w:r>
-      <w:r>
-        <w:t xml:space="preserve"> directly to the ARIS you may see data that is not yet re-ordered, where </w:t>
-      </w:r>
-      <w:proofErr w:type="spellStart"/>
-      <w:r>
-        <w:rPr>
-          <w:rFonts w:ascii="Consolas" w:hAnsi="Consolas"/>
-        </w:rPr>
-        <w:t>ReorderedSamples</w:t>
-      </w:r>
-      <w:proofErr w:type="spellEnd"/>
-      <w:r>
         <w:t xml:space="preserve"> is zero. In this case, you will need to re-order the data yourself.</w:t>
       </w:r>
     </w:p>
     <w:p>
       <w:r>
-        <w:lastRenderedPageBreak/>
         <w:t>The canonical C++ c</w:t>
       </w:r>
       <w:r>
@@ -11723,7 +12093,7 @@
       </w:pPr>
       <w:bookmarkStart w:id="29" w:name="_Constructing_Images_from"/>
       <w:bookmarkStart w:id="30" w:name="_Ref474158037"/>
-      <w:bookmarkStart w:id="31" w:name="_Toc479171183"/>
+      <w:bookmarkStart w:id="31" w:name="_Toc485717282"/>
       <w:bookmarkEnd w:id="29"/>
       <w:r>
         <w:t xml:space="preserve">Constructing Images </w:t>
@@ -11747,7 +12117,7 @@
       <w:r>
         <w:t xml:space="preserve">Please see </w:t>
       </w:r>
-      <w:hyperlink r:id="rId18" w:anchor="constructing-images-from-samples" w:history="1">
+      <w:hyperlink r:id="rId19" w:anchor="constructing-images-from-samples" w:history="1">
         <w:r>
           <w:rPr>
             <w:rStyle w:val="Hyperlink"/>
@@ -11758,7 +12128,7 @@
       <w:r>
         <w:t xml:space="preserve"> in the </w:t>
       </w:r>
-      <w:hyperlink r:id="rId19" w:history="1">
+      <w:hyperlink r:id="rId20" w:history="1">
         <w:r>
           <w:rPr>
             <w:rStyle w:val="Hyperlink"/>
@@ -11781,7 +12151,7 @@
         <w:pStyle w:val="Heading1"/>
       </w:pPr>
       <w:bookmarkStart w:id="32" w:name="_Ref473273719"/>
-      <w:bookmarkStart w:id="33" w:name="_Toc479171184"/>
+      <w:bookmarkStart w:id="33" w:name="_Toc485717283"/>
       <w:r>
         <w:t>Injecting ARIS Frame Header Data</w:t>
       </w:r>
@@ -11848,7 +12218,7 @@
       <w:pPr>
         <w:pStyle w:val="Heading1"/>
       </w:pPr>
-      <w:bookmarkStart w:id="34" w:name="_Toc479171185"/>
+      <w:bookmarkStart w:id="34" w:name="_Toc485717284"/>
       <w:r>
         <w:lastRenderedPageBreak/>
         <w:t>Appendices</w:t>
@@ -12187,9 +12557,9 @@
       <w:pPr>
         <w:pStyle w:val="Heading2"/>
       </w:pPr>
-      <w:bookmarkStart w:id="35" w:name="_Ref476053977"/>
-      <w:bookmarkStart w:id="36" w:name="_Example_Acoustic_Settings"/>
-      <w:bookmarkEnd w:id="36"/>
+      <w:bookmarkStart w:id="35" w:name="_Example_Acoustic_Settings"/>
+      <w:bookmarkStart w:id="36" w:name="_Ref476053977"/>
+      <w:bookmarkEnd w:id="35"/>
       <w:r>
         <w:lastRenderedPageBreak/>
         <w:t>Example</w:t>
@@ -12197,7 +12567,7 @@
       <w:r>
         <w:t xml:space="preserve"> Acoustic Settings</w:t>
       </w:r>
-      <w:bookmarkEnd w:id="35"/>
+      <w:bookmarkEnd w:id="36"/>
     </w:p>
     <w:p>
       <w:r>
@@ -15681,7 +16051,7 @@
     </w:tbl>
     <w:p/>
     <w:sectPr>
-      <w:footerReference w:type="default" r:id="rId20"/>
+      <w:footerReference w:type="default" r:id="rId21"/>
       <w:pgSz w:w="12240" w:h="15840"/>
       <w:pgMar w:top="1080" w:right="1080" w:bottom="1080" w:left="1080" w:header="720" w:footer="720" w:gutter="0"/>
       <w:cols w:space="720"/>
@@ -15692,7 +16062,7 @@
 </file>
 
 <file path=word/endnotes.xml><?xml version="1.0" encoding="utf-8"?>
-<w:endnotes xmlns:wpc="http://schemas.microsoft.com/office/word/2010/wordprocessingCanvas" xmlns:cx="http://schemas.microsoft.com/office/drawing/2014/chartex" xmlns:cx1="http://schemas.microsoft.com/office/drawing/2015/9/8/chartex" xmlns:cx2="http://schemas.microsoft.com/office/drawing/2015/10/21/chartex" xmlns:cx3="http://schemas.microsoft.com/office/drawing/2016/5/9/chartex" xmlns:cx4="http://schemas.microsoft.com/office/drawing/2016/5/10/chartex" xmlns:cx5="http://schemas.microsoft.com/office/drawing/2016/5/11/chartex" xmlns:mc="http://schemas.openxmlformats.org/markup-compatibility/2006" xmlns:o="urn:schemas-microsoft-com:office:office" xmlns:r="http://schemas.openxmlformats.org/officeDocument/2006/relationships" xmlns:m="http://schemas.openxmlformats.org/officeDocument/2006/math" xmlns:v="urn:schemas-microsoft-com:vml" xmlns:wp14="http://schemas.microsoft.com/office/word/2010/wordprocessingDrawing" xmlns:wp="http://schemas.openxmlformats.org/drawingml/2006/wordprocessingDrawing" xmlns:w10="urn:schemas-microsoft-com:office:word" xmlns:w="http://schemas.openxmlformats.org/wordprocessingml/2006/main" xmlns:w14="http://schemas.microsoft.com/office/word/2010/wordml" xmlns:w15="http://schemas.microsoft.com/office/word/2012/wordml" xmlns:w16se="http://schemas.microsoft.com/office/word/2015/wordml/symex" xmlns:wpg="http://schemas.microsoft.com/office/word/2010/wordprocessingGroup" xmlns:wpi="http://schemas.microsoft.com/office/word/2010/wordprocessingInk" xmlns:wne="http://schemas.microsoft.com/office/word/2006/wordml" xmlns:wps="http://schemas.microsoft.com/office/word/2010/wordprocessingShape" mc:Ignorable="w14 w15 w16se wp14">
+<w:endnotes xmlns:wpc="http://schemas.microsoft.com/office/word/2010/wordprocessingCanvas" xmlns:cx="http://schemas.microsoft.com/office/drawing/2014/chartex" xmlns:cx1="http://schemas.microsoft.com/office/drawing/2015/9/8/chartex" xmlns:cx2="http://schemas.microsoft.com/office/drawing/2015/10/21/chartex" xmlns:cx3="http://schemas.microsoft.com/office/drawing/2016/5/9/chartex" xmlns:cx4="http://schemas.microsoft.com/office/drawing/2016/5/10/chartex" xmlns:cx5="http://schemas.microsoft.com/office/drawing/2016/5/11/chartex" xmlns:cx6="http://schemas.microsoft.com/office/drawing/2016/5/12/chartex" xmlns:cx7="http://schemas.microsoft.com/office/drawing/2016/5/13/chartex" xmlns:cx8="http://schemas.microsoft.com/office/drawing/2016/5/14/chartex" xmlns:mc="http://schemas.openxmlformats.org/markup-compatibility/2006" xmlns:aink="http://schemas.microsoft.com/office/drawing/2016/ink" xmlns:o="urn:schemas-microsoft-com:office:office" xmlns:r="http://schemas.openxmlformats.org/officeDocument/2006/relationships" xmlns:m="http://schemas.openxmlformats.org/officeDocument/2006/math" xmlns:v="urn:schemas-microsoft-com:vml" xmlns:wp14="http://schemas.microsoft.com/office/word/2010/wordprocessingDrawing" xmlns:wp="http://schemas.openxmlformats.org/drawingml/2006/wordprocessingDrawing" xmlns:w10="urn:schemas-microsoft-com:office:word" xmlns:w="http://schemas.openxmlformats.org/wordprocessingml/2006/main" xmlns:w14="http://schemas.microsoft.com/office/word/2010/wordml" xmlns:w15="http://schemas.microsoft.com/office/word/2012/wordml" xmlns:w16se="http://schemas.microsoft.com/office/word/2015/wordml/symex" xmlns:wpg="http://schemas.microsoft.com/office/word/2010/wordprocessingGroup" xmlns:wpi="http://schemas.microsoft.com/office/word/2010/wordprocessingInk" xmlns:wne="http://schemas.microsoft.com/office/word/2006/wordml" xmlns:wps="http://schemas.microsoft.com/office/word/2010/wordprocessingShape" mc:Ignorable="w14 w15 w16se wp14">
   <w:endnote w:type="separator" w:id="-1">
     <w:p>
       <w:pPr>
@@ -15717,7 +16087,7 @@
 </file>
 
 <file path=word/footer1.xml><?xml version="1.0" encoding="utf-8"?>
-<w:ftr xmlns:wpc="http://schemas.microsoft.com/office/word/2010/wordprocessingCanvas" xmlns:cx="http://schemas.microsoft.com/office/drawing/2014/chartex" xmlns:cx1="http://schemas.microsoft.com/office/drawing/2015/9/8/chartex" xmlns:cx2="http://schemas.microsoft.com/office/drawing/2015/10/21/chartex" xmlns:cx3="http://schemas.microsoft.com/office/drawing/2016/5/9/chartex" xmlns:cx4="http://schemas.microsoft.com/office/drawing/2016/5/10/chartex" xmlns:cx5="http://schemas.microsoft.com/office/drawing/2016/5/11/chartex" xmlns:mc="http://schemas.openxmlformats.org/markup-compatibility/2006" xmlns:o="urn:schemas-microsoft-com:office:office" xmlns:r="http://schemas.openxmlformats.org/officeDocument/2006/relationships" xmlns:m="http://schemas.openxmlformats.org/officeDocument/2006/math" xmlns:v="urn:schemas-microsoft-com:vml" xmlns:wp14="http://schemas.microsoft.com/office/word/2010/wordprocessingDrawing" xmlns:wp="http://schemas.openxmlformats.org/drawingml/2006/wordprocessingDrawing" xmlns:w10="urn:schemas-microsoft-com:office:word" xmlns:w="http://schemas.openxmlformats.org/wordprocessingml/2006/main" xmlns:w14="http://schemas.microsoft.com/office/word/2010/wordml" xmlns:w15="http://schemas.microsoft.com/office/word/2012/wordml" xmlns:w16se="http://schemas.microsoft.com/office/word/2015/wordml/symex" xmlns:wpg="http://schemas.microsoft.com/office/word/2010/wordprocessingGroup" xmlns:wpi="http://schemas.microsoft.com/office/word/2010/wordprocessingInk" xmlns:wne="http://schemas.microsoft.com/office/word/2006/wordml" xmlns:wps="http://schemas.microsoft.com/office/word/2010/wordprocessingShape" mc:Ignorable="w14 w15 w16se wp14">
+<w:ftr xmlns:wpc="http://schemas.microsoft.com/office/word/2010/wordprocessingCanvas" xmlns:cx="http://schemas.microsoft.com/office/drawing/2014/chartex" xmlns:cx1="http://schemas.microsoft.com/office/drawing/2015/9/8/chartex" xmlns:cx2="http://schemas.microsoft.com/office/drawing/2015/10/21/chartex" xmlns:cx3="http://schemas.microsoft.com/office/drawing/2016/5/9/chartex" xmlns:cx4="http://schemas.microsoft.com/office/drawing/2016/5/10/chartex" xmlns:cx5="http://schemas.microsoft.com/office/drawing/2016/5/11/chartex" xmlns:cx6="http://schemas.microsoft.com/office/drawing/2016/5/12/chartex" xmlns:cx7="http://schemas.microsoft.com/office/drawing/2016/5/13/chartex" xmlns:cx8="http://schemas.microsoft.com/office/drawing/2016/5/14/chartex" xmlns:mc="http://schemas.openxmlformats.org/markup-compatibility/2006" xmlns:aink="http://schemas.microsoft.com/office/drawing/2016/ink" xmlns:o="urn:schemas-microsoft-com:office:office" xmlns:r="http://schemas.openxmlformats.org/officeDocument/2006/relationships" xmlns:m="http://schemas.openxmlformats.org/officeDocument/2006/math" xmlns:v="urn:schemas-microsoft-com:vml" xmlns:wp14="http://schemas.microsoft.com/office/word/2010/wordprocessingDrawing" xmlns:wp="http://schemas.openxmlformats.org/drawingml/2006/wordprocessingDrawing" xmlns:w10="urn:schemas-microsoft-com:office:word" xmlns:w="http://schemas.openxmlformats.org/wordprocessingml/2006/main" xmlns:w14="http://schemas.microsoft.com/office/word/2010/wordml" xmlns:w15="http://schemas.microsoft.com/office/word/2012/wordml" xmlns:w16se="http://schemas.microsoft.com/office/word/2015/wordml/symex" xmlns:wpg="http://schemas.microsoft.com/office/word/2010/wordprocessingGroup" xmlns:wpi="http://schemas.microsoft.com/office/word/2010/wordprocessingInk" xmlns:wne="http://schemas.microsoft.com/office/word/2006/wordml" xmlns:wps="http://schemas.microsoft.com/office/word/2010/wordprocessingShape" mc:Ignorable="w14 w15 w16se wp14">
   <w:sdt>
     <w:sdtPr>
       <w:alias w:val="Title"/>
@@ -15736,7 +16106,7 @@
           <w:pStyle w:val="Footer"/>
         </w:pPr>
         <w:r>
-          <w:t>ARIS Integration SDK 2.0</w:t>
+          <w:t>ARIS Integration SDK 2.1</w:t>
         </w:r>
       </w:p>
     </w:sdtContent>
@@ -15806,7 +16176,7 @@
 </file>
 
 <file path=word/footnotes.xml><?xml version="1.0" encoding="utf-8"?>
-<w:footnotes xmlns:wpc="http://schemas.microsoft.com/office/word/2010/wordprocessingCanvas" xmlns:cx="http://schemas.microsoft.com/office/drawing/2014/chartex" xmlns:cx1="http://schemas.microsoft.com/office/drawing/2015/9/8/chartex" xmlns:cx2="http://schemas.microsoft.com/office/drawing/2015/10/21/chartex" xmlns:cx3="http://schemas.microsoft.com/office/drawing/2016/5/9/chartex" xmlns:cx4="http://schemas.microsoft.com/office/drawing/2016/5/10/chartex" xmlns:cx5="http://schemas.microsoft.com/office/drawing/2016/5/11/chartex" xmlns:mc="http://schemas.openxmlformats.org/markup-compatibility/2006" xmlns:o="urn:schemas-microsoft-com:office:office" xmlns:r="http://schemas.openxmlformats.org/officeDocument/2006/relationships" xmlns:m="http://schemas.openxmlformats.org/officeDocument/2006/math" xmlns:v="urn:schemas-microsoft-com:vml" xmlns:wp14="http://schemas.microsoft.com/office/word/2010/wordprocessingDrawing" xmlns:wp="http://schemas.openxmlformats.org/drawingml/2006/wordprocessingDrawing" xmlns:w10="urn:schemas-microsoft-com:office:word" xmlns:w="http://schemas.openxmlformats.org/wordprocessingml/2006/main" xmlns:w14="http://schemas.microsoft.com/office/word/2010/wordml" xmlns:w15="http://schemas.microsoft.com/office/word/2012/wordml" xmlns:w16se="http://schemas.microsoft.com/office/word/2015/wordml/symex" xmlns:wpg="http://schemas.microsoft.com/office/word/2010/wordprocessingGroup" xmlns:wpi="http://schemas.microsoft.com/office/word/2010/wordprocessingInk" xmlns:wne="http://schemas.microsoft.com/office/word/2006/wordml" xmlns:wps="http://schemas.microsoft.com/office/word/2010/wordprocessingShape" mc:Ignorable="w14 w15 w16se wp14">
+<w:footnotes xmlns:wpc="http://schemas.microsoft.com/office/word/2010/wordprocessingCanvas" xmlns:cx="http://schemas.microsoft.com/office/drawing/2014/chartex" xmlns:cx1="http://schemas.microsoft.com/office/drawing/2015/9/8/chartex" xmlns:cx2="http://schemas.microsoft.com/office/drawing/2015/10/21/chartex" xmlns:cx3="http://schemas.microsoft.com/office/drawing/2016/5/9/chartex" xmlns:cx4="http://schemas.microsoft.com/office/drawing/2016/5/10/chartex" xmlns:cx5="http://schemas.microsoft.com/office/drawing/2016/5/11/chartex" xmlns:cx6="http://schemas.microsoft.com/office/drawing/2016/5/12/chartex" xmlns:cx7="http://schemas.microsoft.com/office/drawing/2016/5/13/chartex" xmlns:cx8="http://schemas.microsoft.com/office/drawing/2016/5/14/chartex" xmlns:mc="http://schemas.openxmlformats.org/markup-compatibility/2006" xmlns:aink="http://schemas.microsoft.com/office/drawing/2016/ink" xmlns:o="urn:schemas-microsoft-com:office:office" xmlns:r="http://schemas.openxmlformats.org/officeDocument/2006/relationships" xmlns:m="http://schemas.openxmlformats.org/officeDocument/2006/math" xmlns:v="urn:schemas-microsoft-com:vml" xmlns:wp14="http://schemas.microsoft.com/office/word/2010/wordprocessingDrawing" xmlns:wp="http://schemas.openxmlformats.org/drawingml/2006/wordprocessingDrawing" xmlns:w10="urn:schemas-microsoft-com:office:word" xmlns:w="http://schemas.openxmlformats.org/wordprocessingml/2006/main" xmlns:w14="http://schemas.microsoft.com/office/word/2010/wordml" xmlns:w15="http://schemas.microsoft.com/office/word/2012/wordml" xmlns:w16se="http://schemas.microsoft.com/office/word/2015/wordml/symex" xmlns:wpg="http://schemas.microsoft.com/office/word/2010/wordprocessingGroup" xmlns:wpi="http://schemas.microsoft.com/office/word/2010/wordprocessingInk" xmlns:wne="http://schemas.microsoft.com/office/word/2006/wordml" xmlns:wps="http://schemas.microsoft.com/office/word/2010/wordprocessingShape" mc:Ignorable="w14 w15 w16se wp14">
   <w:footnote w:type="separator" w:id="-1">
     <w:p>
       <w:pPr>
@@ -15831,7 +16201,7 @@
 </file>
 
 <file path=word/numbering.xml><?xml version="1.0" encoding="utf-8"?>
-<w:numbering xmlns:wpc="http://schemas.microsoft.com/office/word/2010/wordprocessingCanvas" xmlns:cx="http://schemas.microsoft.com/office/drawing/2014/chartex" xmlns:cx1="http://schemas.microsoft.com/office/drawing/2015/9/8/chartex" xmlns:cx2="http://schemas.microsoft.com/office/drawing/2015/10/21/chartex" xmlns:cx3="http://schemas.microsoft.com/office/drawing/2016/5/9/chartex" xmlns:cx4="http://schemas.microsoft.com/office/drawing/2016/5/10/chartex" xmlns:cx5="http://schemas.microsoft.com/office/drawing/2016/5/11/chartex" xmlns:mc="http://schemas.openxmlformats.org/markup-compatibility/2006" xmlns:o="urn:schemas-microsoft-com:office:office" xmlns:r="http://schemas.openxmlformats.org/officeDocument/2006/relationships" xmlns:m="http://schemas.openxmlformats.org/officeDocument/2006/math" xmlns:v="urn:schemas-microsoft-com:vml" xmlns:wp14="http://schemas.microsoft.com/office/word/2010/wordprocessingDrawing" xmlns:wp="http://schemas.openxmlformats.org/drawingml/2006/wordprocessingDrawing" xmlns:w10="urn:schemas-microsoft-com:office:word" xmlns:w="http://schemas.openxmlformats.org/wordprocessingml/2006/main" xmlns:w14="http://schemas.microsoft.com/office/word/2010/wordml" xmlns:w15="http://schemas.microsoft.com/office/word/2012/wordml" xmlns:w16se="http://schemas.microsoft.com/office/word/2015/wordml/symex" xmlns:wpg="http://schemas.microsoft.com/office/word/2010/wordprocessingGroup" xmlns:wpi="http://schemas.microsoft.com/office/word/2010/wordprocessingInk" xmlns:wne="http://schemas.microsoft.com/office/word/2006/wordml" xmlns:wps="http://schemas.microsoft.com/office/word/2010/wordprocessingShape" mc:Ignorable="w14 w15 w16se wp14">
+<w:numbering xmlns:wpc="http://schemas.microsoft.com/office/word/2010/wordprocessingCanvas" xmlns:cx="http://schemas.microsoft.com/office/drawing/2014/chartex" xmlns:cx1="http://schemas.microsoft.com/office/drawing/2015/9/8/chartex" xmlns:cx2="http://schemas.microsoft.com/office/drawing/2015/10/21/chartex" xmlns:cx3="http://schemas.microsoft.com/office/drawing/2016/5/9/chartex" xmlns:cx4="http://schemas.microsoft.com/office/drawing/2016/5/10/chartex" xmlns:cx5="http://schemas.microsoft.com/office/drawing/2016/5/11/chartex" xmlns:cx6="http://schemas.microsoft.com/office/drawing/2016/5/12/chartex" xmlns:cx7="http://schemas.microsoft.com/office/drawing/2016/5/13/chartex" xmlns:cx8="http://schemas.microsoft.com/office/drawing/2016/5/14/chartex" xmlns:mc="http://schemas.openxmlformats.org/markup-compatibility/2006" xmlns:aink="http://schemas.microsoft.com/office/drawing/2016/ink" xmlns:o="urn:schemas-microsoft-com:office:office" xmlns:r="http://schemas.openxmlformats.org/officeDocument/2006/relationships" xmlns:m="http://schemas.openxmlformats.org/officeDocument/2006/math" xmlns:v="urn:schemas-microsoft-com:vml" xmlns:wp14="http://schemas.microsoft.com/office/word/2010/wordprocessingDrawing" xmlns:wp="http://schemas.openxmlformats.org/drawingml/2006/wordprocessingDrawing" xmlns:w10="urn:schemas-microsoft-com:office:word" xmlns:w="http://schemas.openxmlformats.org/wordprocessingml/2006/main" xmlns:w14="http://schemas.microsoft.com/office/word/2010/wordml" xmlns:w15="http://schemas.microsoft.com/office/word/2012/wordml" xmlns:w16se="http://schemas.microsoft.com/office/word/2015/wordml/symex" xmlns:wpg="http://schemas.microsoft.com/office/word/2010/wordprocessingGroup" xmlns:wpi="http://schemas.microsoft.com/office/word/2010/wordprocessingInk" xmlns:wne="http://schemas.microsoft.com/office/word/2006/wordml" xmlns:wps="http://schemas.microsoft.com/office/word/2010/wordprocessingShape" mc:Ignorable="w14 w15 w16se wp14">
   <w:abstractNum w:abstractNumId="0" w15:restartNumberingAfterBreak="0">
     <w:nsid w:val="088F7705"/>
     <w:multiLevelType w:val="hybridMultilevel"/>
@@ -16031,11 +16401,127 @@
       </w:rPr>
     </w:lvl>
   </w:abstractNum>
+  <w:abstractNum w:abstractNumId="2" w15:restartNumberingAfterBreak="0">
+    <w:nsid w:val="5E453F7D"/>
+    <w:multiLevelType w:val="hybridMultilevel"/>
+    <w:tmpl w:val="DDE4154E"/>
+    <w:lvl w:ilvl="0" w:tplc="04090001">
+      <w:start w:val="1"/>
+      <w:numFmt w:val="bullet"/>
+      <w:lvlText w:val=""/>
+      <w:lvlJc w:val="left"/>
+      <w:pPr>
+        <w:ind w:left="720" w:hanging="360"/>
+      </w:pPr>
+      <w:rPr>
+        <w:rFonts w:ascii="Symbol" w:hAnsi="Symbol" w:hint="default"/>
+      </w:rPr>
+    </w:lvl>
+    <w:lvl w:ilvl="1" w:tplc="04090003" w:tentative="1">
+      <w:start w:val="1"/>
+      <w:numFmt w:val="bullet"/>
+      <w:lvlText w:val="o"/>
+      <w:lvlJc w:val="left"/>
+      <w:pPr>
+        <w:ind w:left="1440" w:hanging="360"/>
+      </w:pPr>
+      <w:rPr>
+        <w:rFonts w:ascii="Courier New" w:hAnsi="Courier New" w:cs="Courier New" w:hint="default"/>
+      </w:rPr>
+    </w:lvl>
+    <w:lvl w:ilvl="2" w:tplc="04090005" w:tentative="1">
+      <w:start w:val="1"/>
+      <w:numFmt w:val="bullet"/>
+      <w:lvlText w:val=""/>
+      <w:lvlJc w:val="left"/>
+      <w:pPr>
+        <w:ind w:left="2160" w:hanging="360"/>
+      </w:pPr>
+      <w:rPr>
+        <w:rFonts w:ascii="Wingdings" w:hAnsi="Wingdings" w:hint="default"/>
+      </w:rPr>
+    </w:lvl>
+    <w:lvl w:ilvl="3" w:tplc="04090001" w:tentative="1">
+      <w:start w:val="1"/>
+      <w:numFmt w:val="bullet"/>
+      <w:lvlText w:val=""/>
+      <w:lvlJc w:val="left"/>
+      <w:pPr>
+        <w:ind w:left="2880" w:hanging="360"/>
+      </w:pPr>
+      <w:rPr>
+        <w:rFonts w:ascii="Symbol" w:hAnsi="Symbol" w:hint="default"/>
+      </w:rPr>
+    </w:lvl>
+    <w:lvl w:ilvl="4" w:tplc="04090003" w:tentative="1">
+      <w:start w:val="1"/>
+      <w:numFmt w:val="bullet"/>
+      <w:lvlText w:val="o"/>
+      <w:lvlJc w:val="left"/>
+      <w:pPr>
+        <w:ind w:left="3600" w:hanging="360"/>
+      </w:pPr>
+      <w:rPr>
+        <w:rFonts w:ascii="Courier New" w:hAnsi="Courier New" w:cs="Courier New" w:hint="default"/>
+      </w:rPr>
+    </w:lvl>
+    <w:lvl w:ilvl="5" w:tplc="04090005" w:tentative="1">
+      <w:start w:val="1"/>
+      <w:numFmt w:val="bullet"/>
+      <w:lvlText w:val=""/>
+      <w:lvlJc w:val="left"/>
+      <w:pPr>
+        <w:ind w:left="4320" w:hanging="360"/>
+      </w:pPr>
+      <w:rPr>
+        <w:rFonts w:ascii="Wingdings" w:hAnsi="Wingdings" w:hint="default"/>
+      </w:rPr>
+    </w:lvl>
+    <w:lvl w:ilvl="6" w:tplc="04090001" w:tentative="1">
+      <w:start w:val="1"/>
+      <w:numFmt w:val="bullet"/>
+      <w:lvlText w:val=""/>
+      <w:lvlJc w:val="left"/>
+      <w:pPr>
+        <w:ind w:left="5040" w:hanging="360"/>
+      </w:pPr>
+      <w:rPr>
+        <w:rFonts w:ascii="Symbol" w:hAnsi="Symbol" w:hint="default"/>
+      </w:rPr>
+    </w:lvl>
+    <w:lvl w:ilvl="7" w:tplc="04090003" w:tentative="1">
+      <w:start w:val="1"/>
+      <w:numFmt w:val="bullet"/>
+      <w:lvlText w:val="o"/>
+      <w:lvlJc w:val="left"/>
+      <w:pPr>
+        <w:ind w:left="5760" w:hanging="360"/>
+      </w:pPr>
+      <w:rPr>
+        <w:rFonts w:ascii="Courier New" w:hAnsi="Courier New" w:cs="Courier New" w:hint="default"/>
+      </w:rPr>
+    </w:lvl>
+    <w:lvl w:ilvl="8" w:tplc="04090005" w:tentative="1">
+      <w:start w:val="1"/>
+      <w:numFmt w:val="bullet"/>
+      <w:lvlText w:val=""/>
+      <w:lvlJc w:val="left"/>
+      <w:pPr>
+        <w:ind w:left="6480" w:hanging="360"/>
+      </w:pPr>
+      <w:rPr>
+        <w:rFonts w:ascii="Wingdings" w:hAnsi="Wingdings" w:hint="default"/>
+      </w:rPr>
+    </w:lvl>
+  </w:abstractNum>
   <w:num w:numId="1">
     <w:abstractNumId w:val="0"/>
   </w:num>
   <w:num w:numId="2">
     <w:abstractNumId w:val="1"/>
+  </w:num>
+  <w:num w:numId="3">
+    <w:abstractNumId w:val="2"/>
   </w:num>
 </w:numbering>
 </file>
@@ -16949,7 +17435,7 @@
 </file>
 
 <file path=word/glossary/document.xml><?xml version="1.0" encoding="utf-8"?>
-<w:glossaryDocument xmlns:wpc="http://schemas.microsoft.com/office/word/2010/wordprocessingCanvas" xmlns:cx="http://schemas.microsoft.com/office/drawing/2014/chartex" xmlns:cx1="http://schemas.microsoft.com/office/drawing/2015/9/8/chartex" xmlns:cx2="http://schemas.microsoft.com/office/drawing/2015/10/21/chartex" xmlns:cx3="http://schemas.microsoft.com/office/drawing/2016/5/9/chartex" xmlns:cx4="http://schemas.microsoft.com/office/drawing/2016/5/10/chartex" xmlns:cx5="http://schemas.microsoft.com/office/drawing/2016/5/11/chartex" xmlns:mc="http://schemas.openxmlformats.org/markup-compatibility/2006" xmlns:o="urn:schemas-microsoft-com:office:office" xmlns:r="http://schemas.openxmlformats.org/officeDocument/2006/relationships" xmlns:m="http://schemas.openxmlformats.org/officeDocument/2006/math" xmlns:v="urn:schemas-microsoft-com:vml" xmlns:wp14="http://schemas.microsoft.com/office/word/2010/wordprocessingDrawing" xmlns:wp="http://schemas.openxmlformats.org/drawingml/2006/wordprocessingDrawing" xmlns:w10="urn:schemas-microsoft-com:office:word" xmlns:w="http://schemas.openxmlformats.org/wordprocessingml/2006/main" xmlns:w14="http://schemas.microsoft.com/office/word/2010/wordml" xmlns:w15="http://schemas.microsoft.com/office/word/2012/wordml" xmlns:w16se="http://schemas.microsoft.com/office/word/2015/wordml/symex" xmlns:wpg="http://schemas.microsoft.com/office/word/2010/wordprocessingGroup" xmlns:wpi="http://schemas.microsoft.com/office/word/2010/wordprocessingInk" xmlns:wne="http://schemas.microsoft.com/office/word/2006/wordml" xmlns:wps="http://schemas.microsoft.com/office/word/2010/wordprocessingShape" mc:Ignorable="w14 w15 w16se wp14">
+<w:glossaryDocument xmlns:wpc="http://schemas.microsoft.com/office/word/2010/wordprocessingCanvas" xmlns:cx="http://schemas.microsoft.com/office/drawing/2014/chartex" xmlns:cx1="http://schemas.microsoft.com/office/drawing/2015/9/8/chartex" xmlns:cx2="http://schemas.microsoft.com/office/drawing/2015/10/21/chartex" xmlns:cx3="http://schemas.microsoft.com/office/drawing/2016/5/9/chartex" xmlns:cx4="http://schemas.microsoft.com/office/drawing/2016/5/10/chartex" xmlns:cx5="http://schemas.microsoft.com/office/drawing/2016/5/11/chartex" xmlns:cx6="http://schemas.microsoft.com/office/drawing/2016/5/12/chartex" xmlns:cx7="http://schemas.microsoft.com/office/drawing/2016/5/13/chartex" xmlns:cx8="http://schemas.microsoft.com/office/drawing/2016/5/14/chartex" xmlns:mc="http://schemas.openxmlformats.org/markup-compatibility/2006" xmlns:aink="http://schemas.microsoft.com/office/drawing/2016/ink" xmlns:o="urn:schemas-microsoft-com:office:office" xmlns:r="http://schemas.openxmlformats.org/officeDocument/2006/relationships" xmlns:m="http://schemas.openxmlformats.org/officeDocument/2006/math" xmlns:v="urn:schemas-microsoft-com:vml" xmlns:wp14="http://schemas.microsoft.com/office/word/2010/wordprocessingDrawing" xmlns:wp="http://schemas.openxmlformats.org/drawingml/2006/wordprocessingDrawing" xmlns:w10="urn:schemas-microsoft-com:office:word" xmlns:w="http://schemas.openxmlformats.org/wordprocessingml/2006/main" xmlns:w14="http://schemas.microsoft.com/office/word/2010/wordml" xmlns:w15="http://schemas.microsoft.com/office/word/2012/wordml" xmlns:w16se="http://schemas.microsoft.com/office/word/2015/wordml/symex" xmlns:wpg="http://schemas.microsoft.com/office/word/2010/wordprocessingGroup" xmlns:wpi="http://schemas.microsoft.com/office/word/2010/wordprocessingInk" xmlns:wne="http://schemas.microsoft.com/office/word/2006/wordml" xmlns:wps="http://schemas.microsoft.com/office/word/2010/wordprocessingShape" mc:Ignorable="w14 w15 w16se wp14">
   <w:docParts>
     <w:docPart>
       <w:docPartPr>
@@ -17021,7 +17507,7 @@
     <w:charset w:val="00"/>
     <w:family w:val="roman"/>
     <w:pitch w:val="variable"/>
-    <w:sig w:usb0="E0002AFF" w:usb1="C0007843" w:usb2="00000009" w:usb3="00000000" w:csb0="000001FF" w:csb1="00000000"/>
+    <w:sig w:usb0="E0002EFF" w:usb1="C000785B" w:usb2="00000009" w:usb3="00000000" w:csb0="000001FF" w:csb1="00000000"/>
   </w:font>
   <w:font w:name="Courier New">
     <w:panose1 w:val="02070309020205020404"/>
@@ -17042,14 +17528,14 @@
     <w:charset w:val="00"/>
     <w:family w:val="swiss"/>
     <w:pitch w:val="variable"/>
-    <w:sig w:usb0="E0002AFF" w:usb1="4000ACFF" w:usb2="00000001" w:usb3="00000000" w:csb0="000001FF" w:csb1="00000000"/>
+    <w:sig w:usb0="E0002AFF" w:usb1="C000247B" w:usb2="00000009" w:usb3="00000000" w:csb0="000001FF" w:csb1="00000000"/>
   </w:font>
   <w:font w:name="Calibri Light">
     <w:panose1 w:val="020F0302020204030204"/>
     <w:charset w:val="00"/>
     <w:family w:val="swiss"/>
     <w:pitch w:val="variable"/>
-    <w:sig w:usb0="A0002AEF" w:usb1="4000207B" w:usb2="00000000" w:usb3="00000000" w:csb0="000001FF" w:csb1="00000000"/>
+    <w:sig w:usb0="E0002AFF" w:usb1="C000247B" w:usb2="00000009" w:usb3="00000000" w:csb0="000001FF" w:csb1="00000000"/>
   </w:font>
   <w:font w:name="Cambria">
     <w:panose1 w:val="02040503050406030204"/>
@@ -17097,11 +17583,14 @@
   </w:compat>
   <w:rsids>
     <w:rsidRoot w:val="000A0135"/>
+    <w:rsid w:val="00070A44"/>
     <w:rsid w:val="000A0135"/>
     <w:rsid w:val="004A788B"/>
+    <w:rsid w:val="005F384D"/>
     <w:rsid w:val="0067053B"/>
     <w:rsid w:val="009E6DF0"/>
     <w:rsid w:val="00B951A1"/>
+    <w:rsid w:val="00CB72B3"/>
     <w:rsid w:val="00E85A14"/>
   </w:rsids>
   <m:mathPr>
@@ -17863,7 +18352,7 @@
 </file>
 
 <file path=customXml/itemProps1.xml><?xml version="1.0" encoding="utf-8"?>
-<ds:datastoreItem xmlns:ds="http://schemas.openxmlformats.org/officeDocument/2006/customXml" ds:itemID="{C90CB27F-F1C3-4226-9621-933ED1186F9E}">
+<ds:datastoreItem xmlns:ds="http://schemas.openxmlformats.org/officeDocument/2006/customXml" ds:itemID="{6E58C015-A49E-4FE3-A384-DB0A32DE5A52}">
   <ds:schemaRefs>
     <ds:schemaRef ds:uri="http://schemas.openxmlformats.org/officeDocument/2006/bibliography"/>
   </ds:schemaRefs>

</xml_diff>

<commit_message>
Add SDK section on 'Verifying the Command Length Prefix'
</commit_message>
<xml_diff>
--- a/documents/ARIS-Integration-SDK.docx
+++ b/documents/ARIS-Integration-SDK.docx
@@ -1,9 +1,7 @@
 
 <file path=word/document.xml><?xml version="1.0" encoding="utf-8"?>
-<w:document xmlns:wpc="http://schemas.microsoft.com/office/word/2010/wordprocessingCanvas" xmlns:cx="http://schemas.microsoft.com/office/drawing/2014/chartex" xmlns:cx1="http://schemas.microsoft.com/office/drawing/2015/9/8/chartex" xmlns:cx2="http://schemas.microsoft.com/office/drawing/2015/10/21/chartex" xmlns:cx3="http://schemas.microsoft.com/office/drawing/2016/5/9/chartex" xmlns:cx4="http://schemas.microsoft.com/office/drawing/2016/5/10/chartex" xmlns:cx5="http://schemas.microsoft.com/office/drawing/2016/5/11/chartex" xmlns:cx6="http://schemas.microsoft.com/office/drawing/2016/5/12/chartex" xmlns:cx7="http://schemas.microsoft.com/office/drawing/2016/5/13/chartex" xmlns:cx8="http://schemas.microsoft.com/office/drawing/2016/5/14/chartex" xmlns:mc="http://schemas.openxmlformats.org/markup-compatibility/2006" xmlns:aink="http://schemas.microsoft.com/office/drawing/2016/ink" xmlns:o="urn:schemas-microsoft-com:office:office" xmlns:r="http://schemas.openxmlformats.org/officeDocument/2006/relationships" xmlns:m="http://schemas.openxmlformats.org/officeDocument/2006/math" xmlns:v="urn:schemas-microsoft-com:vml" xmlns:wp14="http://schemas.microsoft.com/office/word/2010/wordprocessingDrawing" xmlns:wp="http://schemas.openxmlformats.org/drawingml/2006/wordprocessingDrawing" xmlns:w10="urn:schemas-microsoft-com:office:word" xmlns:w="http://schemas.openxmlformats.org/wordprocessingml/2006/main" xmlns:w14="http://schemas.microsoft.com/office/word/2010/wordml" xmlns:w15="http://schemas.microsoft.com/office/word/2012/wordml" xmlns:w16se="http://schemas.microsoft.com/office/word/2015/wordml/symex" xmlns:wpg="http://schemas.microsoft.com/office/word/2010/wordprocessingGroup" xmlns:wpi="http://schemas.microsoft.com/office/word/2010/wordprocessingInk" xmlns:wne="http://schemas.microsoft.com/office/word/2006/wordml" xmlns:wps="http://schemas.microsoft.com/office/word/2010/wordprocessingShape" mc:Ignorable="w14 w15 w16se wp14">
+<w:document xmlns:wpc="http://schemas.microsoft.com/office/word/2010/wordprocessingCanvas" xmlns:cx="http://schemas.microsoft.com/office/drawing/2014/chartex" xmlns:cx1="http://schemas.microsoft.com/office/drawing/2015/9/8/chartex" xmlns:cx2="http://schemas.microsoft.com/office/drawing/2015/10/21/chartex" xmlns:cx3="http://schemas.microsoft.com/office/drawing/2016/5/9/chartex" xmlns:cx4="http://schemas.microsoft.com/office/drawing/2016/5/10/chartex" xmlns:cx5="http://schemas.microsoft.com/office/drawing/2016/5/11/chartex" xmlns:cx6="http://schemas.microsoft.com/office/drawing/2016/5/12/chartex" xmlns:cx7="http://schemas.microsoft.com/office/drawing/2016/5/13/chartex" xmlns:cx8="http://schemas.microsoft.com/office/drawing/2016/5/14/chartex" xmlns:mc="http://schemas.openxmlformats.org/markup-compatibility/2006" xmlns:aink="http://schemas.microsoft.com/office/drawing/2016/ink" xmlns:am3d="http://schemas.microsoft.com/office/drawing/2017/model3d" xmlns:o="urn:schemas-microsoft-com:office:office" xmlns:r="http://schemas.openxmlformats.org/officeDocument/2006/relationships" xmlns:m="http://schemas.openxmlformats.org/officeDocument/2006/math" xmlns:v="urn:schemas-microsoft-com:vml" xmlns:wp14="http://schemas.microsoft.com/office/word/2010/wordprocessingDrawing" xmlns:wp="http://schemas.openxmlformats.org/drawingml/2006/wordprocessingDrawing" xmlns:w10="urn:schemas-microsoft-com:office:word" xmlns:w="http://schemas.openxmlformats.org/wordprocessingml/2006/main" xmlns:w14="http://schemas.microsoft.com/office/word/2010/wordml" xmlns:w15="http://schemas.microsoft.com/office/word/2012/wordml" xmlns:w16cid="http://schemas.microsoft.com/office/word/2016/wordml/cid" xmlns:w16se="http://schemas.microsoft.com/office/word/2015/wordml/symex" xmlns:wpg="http://schemas.microsoft.com/office/word/2010/wordprocessingGroup" xmlns:wpi="http://schemas.microsoft.com/office/word/2010/wordprocessingInk" xmlns:wne="http://schemas.microsoft.com/office/word/2006/wordml" xmlns:wps="http://schemas.microsoft.com/office/word/2010/wordprocessingShape" mc:Ignorable="w14 w15 w16se w16cid wp14">
   <w:body>
-    <w:bookmarkStart w:id="0" w:name="_GoBack" w:displacedByCustomXml="next"/>
-    <w:bookmarkEnd w:id="0" w:displacedByCustomXml="next"/>
     <w:sdt>
       <w:sdtPr>
         <w:alias w:val="Title"/>
@@ -15,7 +13,6 @@
         <w:dataBinding w:prefixMappings="xmlns:ns0='http://purl.org/dc/elements/1.1/' xmlns:ns1='http://schemas.openxmlformats.org/package/2006/metadata/core-properties' " w:xpath="/ns1:coreProperties[1]/ns0:title[1]" w:storeItemID="{6C3C8BC8-F283-45AE-878A-BAB7291924A1}"/>
         <w:text/>
       </w:sdtPr>
-      <w:sdtEndPr/>
       <w:sdtContent>
         <w:p>
           <w:pPr>
@@ -77,7 +74,7 @@
           <w:r>
             <w:fldChar w:fldCharType="separate"/>
           </w:r>
-          <w:hyperlink w:anchor="_Toc485717272" w:history="1">
+          <w:hyperlink w:anchor="_Toc486317256" w:history="1">
             <w:r>
               <w:rPr>
                 <w:rStyle w:val="Hyperlink"/>
@@ -104,7 +101,7 @@
                 <w:noProof/>
                 <w:webHidden/>
               </w:rPr>
-              <w:instrText xml:space="preserve"> PAGEREF _Toc485717272 \h </w:instrText>
+              <w:instrText xml:space="preserve"> PAGEREF _Toc486317256 \h </w:instrText>
             </w:r>
             <w:r>
               <w:rPr>
@@ -146,7 +143,7 @@
               <w:noProof/>
             </w:rPr>
           </w:pPr>
-          <w:hyperlink w:anchor="_Toc485717273" w:history="1">
+          <w:hyperlink w:anchor="_Toc486317257" w:history="1">
             <w:r>
               <w:rPr>
                 <w:rStyle w:val="Hyperlink"/>
@@ -173,7 +170,7 @@
                 <w:noProof/>
                 <w:webHidden/>
               </w:rPr>
-              <w:instrText xml:space="preserve"> PAGEREF _Toc485717273 \h </w:instrText>
+              <w:instrText xml:space="preserve"> PAGEREF _Toc486317257 \h </w:instrText>
             </w:r>
             <w:r>
               <w:rPr>
@@ -215,7 +212,7 @@
               <w:noProof/>
             </w:rPr>
           </w:pPr>
-          <w:hyperlink w:anchor="_Toc485717274" w:history="1">
+          <w:hyperlink w:anchor="_Toc486317258" w:history="1">
             <w:r>
               <w:rPr>
                 <w:rStyle w:val="Hyperlink"/>
@@ -242,7 +239,7 @@
                 <w:noProof/>
                 <w:webHidden/>
               </w:rPr>
-              <w:instrText xml:space="preserve"> PAGEREF _Toc485717274 \h </w:instrText>
+              <w:instrText xml:space="preserve"> PAGEREF _Toc486317258 \h </w:instrText>
             </w:r>
             <w:r>
               <w:rPr>
@@ -284,7 +281,7 @@
               <w:noProof/>
             </w:rPr>
           </w:pPr>
-          <w:hyperlink w:anchor="_Toc485717275" w:history="1">
+          <w:hyperlink w:anchor="_Toc486317259" w:history="1">
             <w:r>
               <w:rPr>
                 <w:rStyle w:val="Hyperlink"/>
@@ -311,7 +308,7 @@
                 <w:noProof/>
                 <w:webHidden/>
               </w:rPr>
-              <w:instrText xml:space="preserve"> PAGEREF _Toc485717275 \h </w:instrText>
+              <w:instrText xml:space="preserve"> PAGEREF _Toc486317259 \h </w:instrText>
             </w:r>
             <w:r>
               <w:rPr>
@@ -353,7 +350,7 @@
               <w:noProof/>
             </w:rPr>
           </w:pPr>
-          <w:hyperlink w:anchor="_Toc485717276" w:history="1">
+          <w:hyperlink w:anchor="_Toc486317260" w:history="1">
             <w:r>
               <w:rPr>
                 <w:rStyle w:val="Hyperlink"/>
@@ -380,7 +377,7 @@
                 <w:noProof/>
                 <w:webHidden/>
               </w:rPr>
-              <w:instrText xml:space="preserve"> PAGEREF _Toc485717276 \h </w:instrText>
+              <w:instrText xml:space="preserve"> PAGEREF _Toc486317260 \h </w:instrText>
             </w:r>
             <w:r>
               <w:rPr>
@@ -422,7 +419,7 @@
               <w:noProof/>
             </w:rPr>
           </w:pPr>
-          <w:hyperlink w:anchor="_Toc485717277" w:history="1">
+          <w:hyperlink w:anchor="_Toc486317261" w:history="1">
             <w:r>
               <w:rPr>
                 <w:rStyle w:val="Hyperlink"/>
@@ -449,7 +446,7 @@
                 <w:noProof/>
                 <w:webHidden/>
               </w:rPr>
-              <w:instrText xml:space="preserve"> PAGEREF _Toc485717277 \h </w:instrText>
+              <w:instrText xml:space="preserve"> PAGEREF _Toc486317261 \h </w:instrText>
             </w:r>
             <w:r>
               <w:rPr>
@@ -491,7 +488,7 @@
               <w:noProof/>
             </w:rPr>
           </w:pPr>
-          <w:hyperlink w:anchor="_Toc485717278" w:history="1">
+          <w:hyperlink w:anchor="_Toc486317262" w:history="1">
             <w:r>
               <w:rPr>
                 <w:rStyle w:val="Hyperlink"/>
@@ -518,7 +515,7 @@
                 <w:noProof/>
                 <w:webHidden/>
               </w:rPr>
-              <w:instrText xml:space="preserve"> PAGEREF _Toc485717278 \h </w:instrText>
+              <w:instrText xml:space="preserve"> PAGEREF _Toc486317262 \h </w:instrText>
             </w:r>
             <w:r>
               <w:rPr>
@@ -560,7 +557,7 @@
               <w:noProof/>
             </w:rPr>
           </w:pPr>
-          <w:hyperlink w:anchor="_Toc485717279" w:history="1">
+          <w:hyperlink w:anchor="_Toc486317263" w:history="1">
             <w:r>
               <w:rPr>
                 <w:rStyle w:val="Hyperlink"/>
@@ -587,7 +584,7 @@
                 <w:noProof/>
                 <w:webHidden/>
               </w:rPr>
-              <w:instrText xml:space="preserve"> PAGEREF _Toc485717279 \h </w:instrText>
+              <w:instrText xml:space="preserve"> PAGEREF _Toc486317263 \h </w:instrText>
             </w:r>
             <w:r>
               <w:rPr>
@@ -629,7 +626,7 @@
               <w:noProof/>
             </w:rPr>
           </w:pPr>
-          <w:hyperlink w:anchor="_Toc485717280" w:history="1">
+          <w:hyperlink w:anchor="_Toc486317264" w:history="1">
             <w:r>
               <w:rPr>
                 <w:rStyle w:val="Hyperlink"/>
@@ -656,7 +653,7 @@
                 <w:noProof/>
                 <w:webHidden/>
               </w:rPr>
-              <w:instrText xml:space="preserve"> PAGEREF _Toc485717280 \h </w:instrText>
+              <w:instrText xml:space="preserve"> PAGEREF _Toc486317264 \h </w:instrText>
             </w:r>
             <w:r>
               <w:rPr>
@@ -698,7 +695,7 @@
               <w:noProof/>
             </w:rPr>
           </w:pPr>
-          <w:hyperlink w:anchor="_Toc485717281" w:history="1">
+          <w:hyperlink w:anchor="_Toc486317265" w:history="1">
             <w:r>
               <w:rPr>
                 <w:rStyle w:val="Hyperlink"/>
@@ -725,7 +722,7 @@
                 <w:noProof/>
                 <w:webHidden/>
               </w:rPr>
-              <w:instrText xml:space="preserve"> PAGEREF _Toc485717281 \h </w:instrText>
+              <w:instrText xml:space="preserve"> PAGEREF _Toc486317265 \h </w:instrText>
             </w:r>
             <w:r>
               <w:rPr>
@@ -745,7 +742,7 @@
                 <w:noProof/>
                 <w:webHidden/>
               </w:rPr>
-              <w:t>15</w:t>
+              <w:t>16</w:t>
             </w:r>
             <w:r>
               <w:rPr>
@@ -767,7 +764,7 @@
               <w:noProof/>
             </w:rPr>
           </w:pPr>
-          <w:hyperlink w:anchor="_Toc485717282" w:history="1">
+          <w:hyperlink w:anchor="_Toc486317266" w:history="1">
             <w:r>
               <w:rPr>
                 <w:rStyle w:val="Hyperlink"/>
@@ -794,7 +791,7 @@
                 <w:noProof/>
                 <w:webHidden/>
               </w:rPr>
-              <w:instrText xml:space="preserve"> PAGEREF _Toc485717282 \h </w:instrText>
+              <w:instrText xml:space="preserve"> PAGEREF _Toc486317266 \h </w:instrText>
             </w:r>
             <w:r>
               <w:rPr>
@@ -814,7 +811,7 @@
                 <w:noProof/>
                 <w:webHidden/>
               </w:rPr>
-              <w:t>17</w:t>
+              <w:t>18</w:t>
             </w:r>
             <w:r>
               <w:rPr>
@@ -836,7 +833,7 @@
               <w:noProof/>
             </w:rPr>
           </w:pPr>
-          <w:hyperlink w:anchor="_Toc485717283" w:history="1">
+          <w:hyperlink w:anchor="_Toc486317267" w:history="1">
             <w:r>
               <w:rPr>
                 <w:rStyle w:val="Hyperlink"/>
@@ -863,7 +860,7 @@
                 <w:noProof/>
                 <w:webHidden/>
               </w:rPr>
-              <w:instrText xml:space="preserve"> PAGEREF _Toc485717283 \h </w:instrText>
+              <w:instrText xml:space="preserve"> PAGEREF _Toc486317267 \h </w:instrText>
             </w:r>
             <w:r>
               <w:rPr>
@@ -883,7 +880,7 @@
                 <w:noProof/>
                 <w:webHidden/>
               </w:rPr>
-              <w:t>17</w:t>
+              <w:t>18</w:t>
             </w:r>
             <w:r>
               <w:rPr>
@@ -905,7 +902,7 @@
               <w:noProof/>
             </w:rPr>
           </w:pPr>
-          <w:hyperlink w:anchor="_Toc485717284" w:history="1">
+          <w:hyperlink w:anchor="_Toc486317268" w:history="1">
             <w:r>
               <w:rPr>
                 <w:rStyle w:val="Hyperlink"/>
@@ -932,7 +929,7 @@
                 <w:noProof/>
                 <w:webHidden/>
               </w:rPr>
-              <w:instrText xml:space="preserve"> PAGEREF _Toc485717284 \h </w:instrText>
+              <w:instrText xml:space="preserve"> PAGEREF _Toc486317268 \h </w:instrText>
             </w:r>
             <w:r>
               <w:rPr>
@@ -952,7 +949,7 @@
                 <w:noProof/>
                 <w:webHidden/>
               </w:rPr>
-              <w:t>18</w:t>
+              <w:t>19</w:t>
             </w:r>
             <w:r>
               <w:rPr>
@@ -1000,12 +997,12 @@
       <w:pPr>
         <w:pStyle w:val="Heading1"/>
       </w:pPr>
-      <w:bookmarkStart w:id="1" w:name="_Toc485717272"/>
+      <w:bookmarkStart w:id="0" w:name="_Toc486317256"/>
       <w:r>
         <w:lastRenderedPageBreak/>
         <w:t>Purpose</w:t>
       </w:r>
-      <w:bookmarkEnd w:id="1"/>
+      <w:bookmarkEnd w:id="0"/>
     </w:p>
     <w:p>
       <w:r>
@@ -1143,106 +1140,106 @@
       <w:pPr>
         <w:pStyle w:val="Heading1"/>
       </w:pPr>
-      <w:bookmarkStart w:id="2" w:name="_Toc485717273"/>
+      <w:bookmarkStart w:id="1" w:name="_Toc486317257"/>
       <w:r>
         <w:t>Terminology</w:t>
       </w:r>
+      <w:bookmarkEnd w:id="1"/>
+    </w:p>
+    <w:p>
+      <w:pPr>
+        <w:ind w:left="1440" w:hanging="720"/>
+      </w:pPr>
+      <w:r>
+        <w:rPr>
+          <w:b/>
+        </w:rPr>
+        <w:t>ARIS</w:t>
+      </w:r>
+      <w:r>
+        <w:t xml:space="preserve"> – refers to the ARIS sonar, regardless of model.</w:t>
+      </w:r>
+    </w:p>
+    <w:p>
+      <w:pPr>
+        <w:ind w:left="1440" w:hanging="720"/>
+      </w:pPr>
+      <w:r>
+        <w:rPr>
+          <w:b/>
+        </w:rPr>
+        <w:t>Controller</w:t>
+      </w:r>
+      <w:r>
+        <w:t xml:space="preserve"> – the integrator’s software which controls the ARIS.</w:t>
+      </w:r>
+    </w:p>
+    <w:p>
+      <w:pPr>
+        <w:ind w:left="1440" w:hanging="720"/>
+      </w:pPr>
+      <w:r>
+        <w:rPr>
+          <w:b/>
+        </w:rPr>
+        <w:t>Command Stream</w:t>
+      </w:r>
+      <w:r>
+        <w:t xml:space="preserve"> – the TCP stream over which </w:t>
+      </w:r>
+      <w:r>
+        <w:t xml:space="preserve">the Controller sends </w:t>
+      </w:r>
+      <w:r>
+        <w:t>commands to the ARIS.</w:t>
+      </w:r>
+    </w:p>
+    <w:p>
+      <w:pPr>
+        <w:ind w:left="1440" w:hanging="720"/>
+      </w:pPr>
+      <w:r>
+        <w:rPr>
+          <w:b/>
+        </w:rPr>
+        <w:t xml:space="preserve">Frame </w:t>
+      </w:r>
+      <w:r>
+        <w:t xml:space="preserve">– </w:t>
+      </w:r>
+      <w:r>
+        <w:t>an assemblage of meta data and sample data that comprises a single, complete, static image.</w:t>
+      </w:r>
+      <w:r>
+        <w:t xml:space="preserve"> Each frame is assembled from multiple “frame parts.”</w:t>
+      </w:r>
+    </w:p>
+    <w:p>
+      <w:pPr>
+        <w:ind w:left="1440" w:hanging="720"/>
+      </w:pPr>
+      <w:r>
+        <w:rPr>
+          <w:b/>
+        </w:rPr>
+        <w:t>Frame Stream</w:t>
+      </w:r>
+      <w:r>
+        <w:t xml:space="preserve"> – the stream of acoustic frame data received from the sonar; this data is sent via UDP packets.</w:t>
+      </w:r>
+    </w:p>
+    <w:p>
+      <w:pPr>
+        <w:pStyle w:val="Heading1"/>
+      </w:pPr>
+      <w:bookmarkStart w:id="2" w:name="_Toc486317258"/>
+      <w:r>
+        <w:t xml:space="preserve">Development </w:t>
+      </w:r>
+      <w:r>
+        <w:t>Requirements</w:t>
+      </w:r>
       <w:bookmarkEnd w:id="2"/>
-    </w:p>
-    <w:p>
-      <w:pPr>
-        <w:ind w:left="1440" w:hanging="720"/>
-      </w:pPr>
-      <w:r>
-        <w:rPr>
-          <w:b/>
-        </w:rPr>
-        <w:t>ARIS</w:t>
-      </w:r>
-      <w:r>
-        <w:t xml:space="preserve"> – refers to the ARIS sonar, regardless of model.</w:t>
-      </w:r>
-    </w:p>
-    <w:p>
-      <w:pPr>
-        <w:ind w:left="1440" w:hanging="720"/>
-      </w:pPr>
-      <w:r>
-        <w:rPr>
-          <w:b/>
-        </w:rPr>
-        <w:t>Controller</w:t>
-      </w:r>
-      <w:r>
-        <w:t xml:space="preserve"> – the integrator’s software which controls the ARIS.</w:t>
-      </w:r>
-    </w:p>
-    <w:p>
-      <w:pPr>
-        <w:ind w:left="1440" w:hanging="720"/>
-      </w:pPr>
-      <w:r>
-        <w:rPr>
-          <w:b/>
-        </w:rPr>
-        <w:t>Command Stream</w:t>
-      </w:r>
-      <w:r>
-        <w:t xml:space="preserve"> – the TCP stream over which </w:t>
-      </w:r>
-      <w:r>
-        <w:t xml:space="preserve">the Controller sends </w:t>
-      </w:r>
-      <w:r>
-        <w:t>commands to the ARIS.</w:t>
-      </w:r>
-    </w:p>
-    <w:p>
-      <w:pPr>
-        <w:ind w:left="1440" w:hanging="720"/>
-      </w:pPr>
-      <w:r>
-        <w:rPr>
-          <w:b/>
-        </w:rPr>
-        <w:t xml:space="preserve">Frame </w:t>
-      </w:r>
-      <w:r>
-        <w:t xml:space="preserve">– </w:t>
-      </w:r>
-      <w:r>
-        <w:t>an assemblage of meta data and sample data that comprises a single, complete, static image.</w:t>
-      </w:r>
-      <w:r>
-        <w:t xml:space="preserve"> Each frame is assembled from multiple “frame parts.”</w:t>
-      </w:r>
-    </w:p>
-    <w:p>
-      <w:pPr>
-        <w:ind w:left="1440" w:hanging="720"/>
-      </w:pPr>
-      <w:r>
-        <w:rPr>
-          <w:b/>
-        </w:rPr>
-        <w:t>Frame Stream</w:t>
-      </w:r>
-      <w:r>
-        <w:t xml:space="preserve"> – the stream of acoustic frame data received from the sonar; this data is sent via UDP packets.</w:t>
-      </w:r>
-    </w:p>
-    <w:p>
-      <w:pPr>
-        <w:pStyle w:val="Heading1"/>
-      </w:pPr>
-      <w:bookmarkStart w:id="3" w:name="_Toc485717274"/>
-      <w:r>
-        <w:t xml:space="preserve">Development </w:t>
-      </w:r>
-      <w:r>
-        <w:t>Requirements</w:t>
-      </w:r>
-      <w:bookmarkEnd w:id="3"/>
     </w:p>
     <w:p>
       <w:r>
@@ -1408,14 +1405,14 @@
       <w:pPr>
         <w:pStyle w:val="Heading1"/>
       </w:pPr>
-      <w:bookmarkStart w:id="4" w:name="_Toc485717275"/>
+      <w:bookmarkStart w:id="3" w:name="_Toc486317259"/>
       <w:r>
         <w:t xml:space="preserve">SDK </w:t>
       </w:r>
       <w:r>
         <w:t>Contents</w:t>
       </w:r>
-      <w:bookmarkEnd w:id="4"/>
+      <w:bookmarkEnd w:id="3"/>
     </w:p>
     <w:p>
       <w:pPr>
@@ -1655,11 +1652,11 @@
       <w:pPr>
         <w:pStyle w:val="Heading1"/>
       </w:pPr>
-      <w:bookmarkStart w:id="5" w:name="_Toc485717276"/>
+      <w:bookmarkStart w:id="4" w:name="_Toc486317260"/>
       <w:r>
         <w:t>Diagnostics</w:t>
       </w:r>
-      <w:bookmarkEnd w:id="5"/>
+      <w:bookmarkEnd w:id="4"/>
     </w:p>
     <w:p>
       <w:pPr>
@@ -1813,8 +1810,8 @@
       <w:pPr>
         <w:pStyle w:val="Heading2"/>
       </w:pPr>
-      <w:bookmarkStart w:id="6" w:name="_Syslog_Relay"/>
-      <w:bookmarkEnd w:id="6"/>
+      <w:bookmarkStart w:id="5" w:name="_Syslog_Relay"/>
+      <w:bookmarkEnd w:id="5"/>
       <w:r>
         <w:t xml:space="preserve">Syslog </w:t>
       </w:r>
@@ -1898,16 +1895,16 @@
       <w:pPr>
         <w:pStyle w:val="Heading1"/>
       </w:pPr>
-      <w:bookmarkStart w:id="7" w:name="_Ref474157599"/>
-      <w:bookmarkStart w:id="8" w:name="_Toc485717277"/>
+      <w:bookmarkStart w:id="6" w:name="_Ref474157599"/>
+      <w:bookmarkStart w:id="7" w:name="_Toc486317261"/>
       <w:r>
         <w:t>Detecting an</w:t>
       </w:r>
       <w:r>
         <w:t xml:space="preserve"> ARIS</w:t>
       </w:r>
+      <w:bookmarkEnd w:id="6"/>
       <w:bookmarkEnd w:id="7"/>
-      <w:bookmarkEnd w:id="8"/>
     </w:p>
     <w:p>
       <w:r>
@@ -2147,8 +2144,8 @@
       <w:pPr>
         <w:pStyle w:val="Heading1"/>
       </w:pPr>
-      <w:bookmarkStart w:id="9" w:name="_Ref474157670"/>
-      <w:bookmarkStart w:id="10" w:name="_Toc485717278"/>
+      <w:bookmarkStart w:id="8" w:name="_Ref474157670"/>
+      <w:bookmarkStart w:id="9" w:name="_Toc486317262"/>
       <w:r>
         <w:t xml:space="preserve">Connecting to </w:t>
       </w:r>
@@ -2161,8 +2158,8 @@
       <w:r>
         <w:t>ARIS</w:t>
       </w:r>
+      <w:bookmarkEnd w:id="8"/>
       <w:bookmarkEnd w:id="9"/>
-      <w:bookmarkEnd w:id="10"/>
     </w:p>
     <w:p>
       <w:r>
@@ -2274,10 +2271,10 @@
       <w:pPr>
         <w:pStyle w:val="Heading1"/>
       </w:pPr>
-      <w:bookmarkStart w:id="11" w:name="_Commanding_an_ARIS"/>
-      <w:bookmarkStart w:id="12" w:name="_Ref474157682"/>
-      <w:bookmarkStart w:id="13" w:name="_Toc485717279"/>
-      <w:bookmarkEnd w:id="11"/>
+      <w:bookmarkStart w:id="10" w:name="_Commanding_an_ARIS"/>
+      <w:bookmarkStart w:id="11" w:name="_Ref474157682"/>
+      <w:bookmarkStart w:id="12" w:name="_Toc486317263"/>
+      <w:bookmarkEnd w:id="10"/>
       <w:r>
         <w:lastRenderedPageBreak/>
         <w:t xml:space="preserve">Commanding </w:t>
@@ -2291,8 +2288,8 @@
       <w:r>
         <w:t>ARIS</w:t>
       </w:r>
+      <w:bookmarkEnd w:id="11"/>
       <w:bookmarkEnd w:id="12"/>
-      <w:bookmarkEnd w:id="13"/>
     </w:p>
     <w:p>
       <w:r>
@@ -2562,7 +2559,13 @@
         <w:t xml:space="preserve"> size prefix</w:t>
       </w:r>
       <w:r>
-        <w:t xml:space="preserve"> must be followed immediately by the serialized command. The Controller must not allow the size prefix and its associated command to be </w:t>
+        <w:t xml:space="preserve"> must be followed immediately by the serialized command. The Controller must not allow the </w:t>
+      </w:r>
+      <w:r>
+        <w:t>command length</w:t>
+      </w:r>
+      <w:r>
+        <w:t xml:space="preserve"> prefix and its associated command to be </w:t>
       </w:r>
       <w:r>
         <w:t>interrupted</w:t>
@@ -2652,6 +2655,155 @@
           <w:rStyle w:val="Emphasis"/>
         </w:rPr>
         <w:t xml:space="preserve"> library can calculate a message’s size before you write it to a buffer.</w:t>
+      </w:r>
+    </w:p>
+    <w:p>
+      <w:pPr>
+        <w:pStyle w:val="Heading3"/>
+      </w:pPr>
+      <w:r>
+        <w:t>Verifying the Command Length Prefix</w:t>
+      </w:r>
+    </w:p>
+    <w:p>
+      <w:r>
+        <w:t xml:space="preserve">If commanding the ARIS does not appear to work, you can verify that your commands sent to the ARIS are correctly prefixed with the command length using </w:t>
+      </w:r>
+      <w:hyperlink r:id="rId14" w:history="1">
+        <w:r>
+          <w:rPr>
+            <w:rStyle w:val="Hyperlink"/>
+          </w:rPr>
+          <w:t>Wireshark</w:t>
+        </w:r>
+      </w:hyperlink>
+      <w:r>
+        <w:t>, a widely-used network protocol analyzer.</w:t>
+      </w:r>
+    </w:p>
+    <w:p>
+      <w:r>
+        <w:t xml:space="preserve">After capturing network traffic </w:t>
+      </w:r>
+      <w:r>
+        <w:t>containing</w:t>
+      </w:r>
+      <w:r>
+        <w:t xml:space="preserve"> a connection attempt from your client software, examine the packets from your client computer. You should see evidence of several commands sent from your client computer to the ARIS; these are sent to port 56888 on the ARIS. In Wireshark, select the “Data” portion of the packet. You should observe that the first 4 bytes of the message contain the length of the serialized command, which is a relatively small number.</w:t>
+      </w:r>
+    </w:p>
+    <w:p>
+      <w:bookmarkStart w:id="13" w:name="_GoBack"/>
+      <w:r>
+        <w:lastRenderedPageBreak/>
+        <w:drawing>
+          <wp:inline distT="0" distB="0" distL="0" distR="0" wp14:anchorId="6C625402" wp14:editId="10EAD236">
+            <wp:extent cx="6400800" cy="2064385"/>
+            <wp:effectExtent l="0" t="0" r="0" b="0"/>
+            <wp:docPr id="4" name="Picture 4"/>
+            <wp:cNvGraphicFramePr>
+              <a:graphicFrameLocks xmlns:a="http://schemas.openxmlformats.org/drawingml/2006/main" noChangeAspect="1"/>
+            </wp:cNvGraphicFramePr>
+            <a:graphic xmlns:a="http://schemas.openxmlformats.org/drawingml/2006/main">
+              <a:graphicData uri="http://schemas.openxmlformats.org/drawingml/2006/picture">
+                <pic:pic xmlns:pic="http://schemas.openxmlformats.org/drawingml/2006/picture">
+                  <pic:nvPicPr>
+                    <pic:cNvPr id="1" name=""/>
+                    <pic:cNvPicPr/>
+                  </pic:nvPicPr>
+                  <pic:blipFill>
+                    <a:blip r:embed="rId15"/>
+                    <a:stretch>
+                      <a:fillRect/>
+                    </a:stretch>
+                  </pic:blipFill>
+                  <pic:spPr>
+                    <a:xfrm>
+                      <a:off x="0" y="0"/>
+                      <a:ext cx="6400800" cy="2064385"/>
+                    </a:xfrm>
+                    <a:prstGeom prst="rect">
+                      <a:avLst/>
+                    </a:prstGeom>
+                  </pic:spPr>
+                </pic:pic>
+              </a:graphicData>
+            </a:graphic>
+          </wp:inline>
+        </w:drawing>
+      </w:r>
+      <w:bookmarkEnd w:id="13"/>
+    </w:p>
+    <w:p>
+      <w:pPr>
+        <w:pStyle w:val="Caption"/>
+        <w:jc w:val="center"/>
+      </w:pPr>
+      <w:bookmarkStart w:id="14" w:name="_Ref486316851"/>
+      <w:r>
+        <w:t xml:space="preserve">Figure </w:t>
+      </w:r>
+      <w:fldSimple w:instr=" SEQ Figure \* ARABIC ">
+        <w:r>
+          <w:rPr>
+            <w:noProof/>
+          </w:rPr>
+          <w:t>1</w:t>
+        </w:r>
+      </w:fldSimple>
+      <w:bookmarkEnd w:id="14"/>
+    </w:p>
+    <w:p>
+      <w:r>
+        <w:t xml:space="preserve">For example, as shown in </w:t>
+      </w:r>
+      <w:r>
+        <w:fldChar w:fldCharType="begin"/>
+      </w:r>
+      <w:r>
+        <w:instrText xml:space="preserve"> REF _Ref486316851 \h </w:instrText>
+      </w:r>
+      <w:r>
+        <w:fldChar w:fldCharType="separate"/>
+      </w:r>
+      <w:r>
+        <w:t xml:space="preserve">Figure </w:t>
+      </w:r>
+      <w:r>
+        <w:rPr>
+          <w:noProof/>
+        </w:rPr>
+        <w:t>1</w:t>
+      </w:r>
+      <w:r>
+        <w:fldChar w:fldCharType="end"/>
+      </w:r>
+      <w:r>
+        <w:t xml:space="preserve"> </w:t>
+      </w:r>
+      <w:r>
+        <w:fldChar w:fldCharType="begin"/>
+      </w:r>
+      <w:r>
+        <w:instrText xml:space="preserve"> REF _Ref486316851 \p \h </w:instrText>
+      </w:r>
+      <w:r>
+        <w:fldChar w:fldCharType="separate"/>
+      </w:r>
+      <w:r>
+        <w:t>above</w:t>
+      </w:r>
+      <w:r>
+        <w:fldChar w:fldCharType="end"/>
+      </w:r>
+      <w:r>
+        <w:t xml:space="preserve">, the command length </w:t>
+      </w:r>
+      <w:r>
+        <w:t xml:space="preserve">prefix </w:t>
+      </w:r>
+      <w:r>
+        <w:t>is 8, and the Data portion of the TCP frame is 12 bytes in length, 4 bytes for the command length prefix and 8 for the serialized command.</w:t>
       </w:r>
     </w:p>
     <w:p>
@@ -2839,77 +2991,77 @@
     </w:p>
     <w:p>
       <w:r>
+        <w:t xml:space="preserve">The ARIS will not send any frame data until valid acoustic settings are received in a </w:t>
+      </w:r>
+      <w:proofErr w:type="spellStart"/>
+      <w:r>
+        <w:rPr>
+          <w:rFonts w:ascii="Consolas" w:hAnsi="Consolas" w:cs="Courier New"/>
+        </w:rPr>
+        <w:t>SetAcousticSettings</w:t>
+      </w:r>
+      <w:proofErr w:type="spellEnd"/>
+      <w:r>
+        <w:t xml:space="preserve"> command.</w:t>
+      </w:r>
+    </w:p>
+    <w:p>
+      <w:pPr>
+        <w:pStyle w:val="Heading2"/>
+      </w:pPr>
+      <w:r>
+        <w:t>Commands</w:t>
+      </w:r>
+    </w:p>
+    <w:p>
+      <w:pPr>
+        <w:pStyle w:val="Heading3"/>
+      </w:pPr>
+      <w:proofErr w:type="spellStart"/>
+      <w:r>
+        <w:t>SetDateTime</w:t>
+      </w:r>
+      <w:proofErr w:type="spellEnd"/>
+    </w:p>
+    <w:p>
+      <w:r>
+        <w:t>S</w:t>
+      </w:r>
+      <w:r>
+        <w:t>ets the ARIS’ system clock. The date string must be in the format:</w:t>
+      </w:r>
+    </w:p>
+    <w:p>
+      <w:pPr>
+        <w:ind w:left="720"/>
+        <w:rPr>
+          <w:rFonts w:ascii="Consolas" w:hAnsi="Consolas" w:cs="Courier New"/>
+        </w:rPr>
+      </w:pPr>
+      <w:r>
+        <w:rPr>
+          <w:rFonts w:ascii="Consolas" w:hAnsi="Consolas" w:cs="Courier New"/>
+        </w:rPr>
+        <w:t>2014-Jan-31 23:58:15</w:t>
+      </w:r>
+    </w:p>
+    <w:p>
+      <w:r>
+        <w:t>The month name must be one of the following:</w:t>
+      </w:r>
+    </w:p>
+    <w:p>
+      <w:pPr>
+        <w:ind w:left="720"/>
+        <w:rPr>
+          <w:rFonts w:ascii="Consolas" w:hAnsi="Consolas" w:cs="Courier New"/>
+        </w:rPr>
+      </w:pPr>
+      <w:r>
+        <w:rPr>
+          <w:rFonts w:ascii="Consolas" w:hAnsi="Consolas" w:cs="Courier New"/>
+        </w:rPr>
         <w:lastRenderedPageBreak/>
-        <w:t xml:space="preserve">The ARIS will not send any frame data until valid acoustic settings are received in a </w:t>
-      </w:r>
-      <w:proofErr w:type="spellStart"/>
-      <w:r>
-        <w:rPr>
-          <w:rFonts w:ascii="Consolas" w:hAnsi="Consolas" w:cs="Courier New"/>
-        </w:rPr>
-        <w:t>SetAcousticSettings</w:t>
-      </w:r>
-      <w:proofErr w:type="spellEnd"/>
-      <w:r>
-        <w:t xml:space="preserve"> command.</w:t>
-      </w:r>
-    </w:p>
-    <w:p>
-      <w:pPr>
-        <w:pStyle w:val="Heading2"/>
-      </w:pPr>
-      <w:r>
-        <w:t>Commands</w:t>
-      </w:r>
-    </w:p>
-    <w:p>
-      <w:pPr>
-        <w:pStyle w:val="Heading3"/>
-      </w:pPr>
-      <w:proofErr w:type="spellStart"/>
-      <w:r>
-        <w:t>SetDateTime</w:t>
-      </w:r>
-      <w:proofErr w:type="spellEnd"/>
-    </w:p>
-    <w:p>
-      <w:r>
-        <w:t>S</w:t>
-      </w:r>
-      <w:r>
-        <w:t>ets the ARIS’ system clock. The date string must be in the format:</w:t>
-      </w:r>
-    </w:p>
-    <w:p>
-      <w:pPr>
-        <w:ind w:left="720"/>
-        <w:rPr>
-          <w:rFonts w:ascii="Consolas" w:hAnsi="Consolas" w:cs="Courier New"/>
-        </w:rPr>
-      </w:pPr>
-      <w:r>
-        <w:rPr>
-          <w:rFonts w:ascii="Consolas" w:hAnsi="Consolas" w:cs="Courier New"/>
-        </w:rPr>
-        <w:t>2014-Jan-31 23:58:15</w:t>
-      </w:r>
-    </w:p>
-    <w:p>
-      <w:r>
-        <w:t>The month name must be one of the following:</w:t>
-      </w:r>
-    </w:p>
-    <w:p>
-      <w:pPr>
-        <w:ind w:left="720"/>
-        <w:rPr>
-          <w:rFonts w:ascii="Consolas" w:hAnsi="Consolas" w:cs="Courier New"/>
-        </w:rPr>
-      </w:pPr>
-      <w:r>
-        <w:rPr>
-          <w:rFonts w:ascii="Consolas" w:hAnsi="Consolas" w:cs="Courier New"/>
-        </w:rPr>
         <w:t>"Jan", "Feb", "Mar", "Apr", "May", "Jun",</w:t>
       </w:r>
       <w:r>
@@ -3061,12 +3213,12 @@
       <w:pPr>
         <w:pStyle w:val="Heading3"/>
       </w:pPr>
-      <w:bookmarkStart w:id="14" w:name="_Ref471282424"/>
+      <w:bookmarkStart w:id="15" w:name="_Ref471282424"/>
       <w:proofErr w:type="spellStart"/>
       <w:r>
         <w:t>SetSalinity</w:t>
       </w:r>
-      <w:bookmarkEnd w:id="14"/>
+      <w:bookmarkEnd w:id="15"/>
       <w:proofErr w:type="spellEnd"/>
     </w:p>
     <w:p>
@@ -3268,46 +3420,160 @@
       </w:pPr>
       <w:proofErr w:type="spellStart"/>
       <w:r>
+        <w:t>HomeFocus</w:t>
+      </w:r>
+      <w:proofErr w:type="spellEnd"/>
+    </w:p>
+    <w:p>
+      <w:r>
+        <w:t>C</w:t>
+      </w:r>
+      <w:r>
+        <w:t>ommands the lens focusing motor to move to home position. Not commonly used; this is automatically performed on power-up.</w:t>
+      </w:r>
+    </w:p>
+    <w:p>
+      <w:pPr>
+        <w:pStyle w:val="Heading3"/>
+      </w:pPr>
+      <w:proofErr w:type="spellStart"/>
+      <w:r>
+        <w:rPr>
+          <w:highlight w:val="white"/>
+        </w:rPr>
+        <w:t>SetRotatorMount</w:t>
+      </w:r>
+      <w:proofErr w:type="spellEnd"/>
+    </w:p>
+    <w:p>
+      <w:r>
+        <w:t>Indicates the type of mount employed with the attached</w:t>
+      </w:r>
+      <w:r>
+        <w:t xml:space="preserve"> optional</w:t>
+      </w:r>
+      <w:r>
+        <w:t xml:space="preserve"> AR2</w:t>
+      </w:r>
+      <w:r>
+        <w:t>/AR3</w:t>
+      </w:r>
+      <w:r>
+        <w:t xml:space="preserve"> rotator.</w:t>
+      </w:r>
+    </w:p>
+    <w:p>
+      <w:pPr>
+        <w:pStyle w:val="Heading3"/>
+        <w:rPr>
+          <w:highlight w:val="white"/>
+        </w:rPr>
+      </w:pPr>
+      <w:proofErr w:type="spellStart"/>
+      <w:r>
+        <w:rPr>
+          <w:highlight w:val="white"/>
+        </w:rPr>
+        <w:t>SetRotatorVelocity</w:t>
+      </w:r>
+      <w:proofErr w:type="spellEnd"/>
+    </w:p>
+    <w:p>
+      <w:pPr>
+        <w:rPr>
+          <w:highlight w:val="white"/>
+        </w:rPr>
+      </w:pPr>
+      <w:r>
+        <w:rPr>
+          <w:highlight w:val="white"/>
+        </w:rPr>
+        <w:t>Sets the velocity for an axis of the attached AR2</w:t>
+      </w:r>
+      <w:r>
+        <w:t>/AR3</w:t>
+      </w:r>
+      <w:r>
+        <w:rPr>
+          <w:highlight w:val="white"/>
+        </w:rPr>
+        <w:t xml:space="preserve"> rotator.</w:t>
+      </w:r>
+    </w:p>
+    <w:p>
+      <w:pPr>
+        <w:pStyle w:val="Heading3"/>
+        <w:rPr>
+          <w:highlight w:val="white"/>
+        </w:rPr>
+      </w:pPr>
+      <w:proofErr w:type="spellStart"/>
+      <w:r>
+        <w:rPr>
+          <w:highlight w:val="white"/>
+        </w:rPr>
         <w:lastRenderedPageBreak/>
-        <w:t>HomeFocus</w:t>
+        <w:t>SetRotatorAcceleration</w:t>
       </w:r>
       <w:proofErr w:type="spellEnd"/>
     </w:p>
     <w:p>
-      <w:r>
-        <w:t>C</w:t>
-      </w:r>
-      <w:r>
-        <w:t>ommands the lens focusing motor to move to home position. Not commonly used; this is automatically performed on power-up.</w:t>
+      <w:pPr>
+        <w:rPr>
+          <w:highlight w:val="white"/>
+        </w:rPr>
+      </w:pPr>
+      <w:r>
+        <w:rPr>
+          <w:highlight w:val="white"/>
+        </w:rPr>
+        <w:t>Sets the acceleration for an axis of the attached AR2</w:t>
+      </w:r>
+      <w:r>
+        <w:t>/AR3</w:t>
+      </w:r>
+      <w:r>
+        <w:rPr>
+          <w:highlight w:val="white"/>
+        </w:rPr>
+        <w:t xml:space="preserve"> rotator.</w:t>
       </w:r>
     </w:p>
     <w:p>
       <w:pPr>
         <w:pStyle w:val="Heading3"/>
+        <w:rPr>
+          <w:highlight w:val="white"/>
+        </w:rPr>
       </w:pPr>
       <w:proofErr w:type="spellStart"/>
       <w:r>
         <w:rPr>
           <w:highlight w:val="white"/>
         </w:rPr>
-        <w:t>SetRotatorMount</w:t>
+        <w:t>SetRotatorPosition</w:t>
       </w:r>
       <w:proofErr w:type="spellEnd"/>
     </w:p>
     <w:p>
-      <w:r>
-        <w:t>Indicates the type of mount employed with the attached</w:t>
-      </w:r>
-      <w:r>
-        <w:t xml:space="preserve"> optional</w:t>
-      </w:r>
-      <w:r>
-        <w:t xml:space="preserve"> AR2</w:t>
+      <w:pPr>
+        <w:rPr>
+          <w:highlight w:val="white"/>
+        </w:rPr>
+      </w:pPr>
+      <w:r>
+        <w:rPr>
+          <w:highlight w:val="white"/>
+        </w:rPr>
+        <w:t>Sets the position for an axis of the attached AR2</w:t>
       </w:r>
       <w:r>
         <w:t>/AR3</w:t>
       </w:r>
       <w:r>
+        <w:rPr>
+          <w:highlight w:val="white"/>
+        </w:rPr>
         <w:t xml:space="preserve"> rotator.</w:t>
       </w:r>
     </w:p>
@@ -3323,7 +3589,7 @@
         <w:rPr>
           <w:highlight w:val="white"/>
         </w:rPr>
-        <w:t>SetRotatorVelocity</w:t>
+        <w:t>StopRotator</w:t>
       </w:r>
       <w:proofErr w:type="spellEnd"/>
     </w:p>
@@ -3337,162 +3603,48 @@
         <w:rPr>
           <w:highlight w:val="white"/>
         </w:rPr>
-        <w:t>Sets the velocity for an axis of the attached AR2</w:t>
-      </w:r>
-      <w:r>
-        <w:t>/AR3</w:t>
-      </w:r>
-      <w:r>
+        <w:t>Stops rotator movement on the specified axis.</w:t>
+      </w:r>
+    </w:p>
+    <w:p>
+      <w:pPr>
+        <w:pStyle w:val="Heading3"/>
         <w:rPr>
           <w:highlight w:val="white"/>
         </w:rPr>
-        <w:t xml:space="preserve"> rotator.</w:t>
+      </w:pPr>
+      <w:r>
+        <w:rPr>
+          <w:highlight w:val="white"/>
+        </w:rPr>
+        <w:t>Ping</w:t>
+      </w:r>
+    </w:p>
+    <w:p>
+      <w:pPr>
+        <w:rPr>
+          <w:highlight w:val="white"/>
+        </w:rPr>
+      </w:pPr>
+      <w:r>
+        <w:rPr>
+          <w:highlight w:val="white"/>
+        </w:rPr>
+        <w:t>Informs the ARIS that the Controller is still connected.</w:t>
       </w:r>
     </w:p>
     <w:p>
       <w:pPr>
         <w:pStyle w:val="Heading3"/>
-        <w:rPr>
-          <w:highlight w:val="white"/>
-        </w:rPr>
-      </w:pPr>
+      </w:pPr>
+      <w:bookmarkStart w:id="16" w:name="_Acoustic_Settings:_Constraints"/>
+      <w:bookmarkStart w:id="17" w:name="_Ref471808473"/>
+      <w:bookmarkEnd w:id="16"/>
       <w:proofErr w:type="spellStart"/>
       <w:r>
-        <w:rPr>
-          <w:highlight w:val="white"/>
-        </w:rPr>
-        <w:t>SetRotatorAcceleration</w:t>
-      </w:r>
-      <w:proofErr w:type="spellEnd"/>
-    </w:p>
-    <w:p>
-      <w:pPr>
-        <w:rPr>
-          <w:highlight w:val="white"/>
-        </w:rPr>
-      </w:pPr>
-      <w:r>
-        <w:rPr>
-          <w:highlight w:val="white"/>
-        </w:rPr>
-        <w:t>Sets the acceleration for an axis of the attached AR2</w:t>
-      </w:r>
-      <w:r>
-        <w:t>/AR3</w:t>
-      </w:r>
-      <w:r>
-        <w:rPr>
-          <w:highlight w:val="white"/>
-        </w:rPr>
-        <w:t xml:space="preserve"> rotator.</w:t>
-      </w:r>
-    </w:p>
-    <w:p>
-      <w:pPr>
-        <w:pStyle w:val="Heading3"/>
-        <w:rPr>
-          <w:highlight w:val="white"/>
-        </w:rPr>
-      </w:pPr>
-      <w:proofErr w:type="spellStart"/>
-      <w:r>
-        <w:rPr>
-          <w:highlight w:val="white"/>
-        </w:rPr>
-        <w:t>SetRotatorPosition</w:t>
-      </w:r>
-      <w:proofErr w:type="spellEnd"/>
-    </w:p>
-    <w:p>
-      <w:pPr>
-        <w:rPr>
-          <w:highlight w:val="white"/>
-        </w:rPr>
-      </w:pPr>
-      <w:r>
-        <w:rPr>
-          <w:highlight w:val="white"/>
-        </w:rPr>
-        <w:t>Sets the position for an axis of the attached AR2</w:t>
-      </w:r>
-      <w:r>
-        <w:t>/AR3</w:t>
-      </w:r>
-      <w:r>
-        <w:rPr>
-          <w:highlight w:val="white"/>
-        </w:rPr>
-        <w:t xml:space="preserve"> rotator.</w:t>
-      </w:r>
-    </w:p>
-    <w:p>
-      <w:pPr>
-        <w:pStyle w:val="Heading3"/>
-        <w:rPr>
-          <w:highlight w:val="white"/>
-        </w:rPr>
-      </w:pPr>
-      <w:proofErr w:type="spellStart"/>
-      <w:r>
-        <w:rPr>
-          <w:highlight w:val="white"/>
-        </w:rPr>
-        <w:t>StopRotator</w:t>
-      </w:r>
-      <w:proofErr w:type="spellEnd"/>
-    </w:p>
-    <w:p>
-      <w:pPr>
-        <w:rPr>
-          <w:highlight w:val="white"/>
-        </w:rPr>
-      </w:pPr>
-      <w:r>
-        <w:rPr>
-          <w:highlight w:val="white"/>
-        </w:rPr>
-        <w:t>Stops rotator movement on the specified axis.</w:t>
-      </w:r>
-    </w:p>
-    <w:p>
-      <w:pPr>
-        <w:pStyle w:val="Heading3"/>
-        <w:rPr>
-          <w:highlight w:val="white"/>
-        </w:rPr>
-      </w:pPr>
-      <w:r>
-        <w:rPr>
-          <w:highlight w:val="white"/>
-        </w:rPr>
-        <w:t>Ping</w:t>
-      </w:r>
-    </w:p>
-    <w:p>
-      <w:pPr>
-        <w:rPr>
-          <w:highlight w:val="white"/>
-        </w:rPr>
-      </w:pPr>
-      <w:r>
-        <w:rPr>
-          <w:highlight w:val="white"/>
-        </w:rPr>
-        <w:t>Informs the ARIS that the Controller is still connected.</w:t>
-      </w:r>
-    </w:p>
-    <w:p>
-      <w:pPr>
-        <w:pStyle w:val="Heading3"/>
-      </w:pPr>
-      <w:bookmarkStart w:id="15" w:name="_Acoustic_Settings:_Constraints"/>
-      <w:bookmarkStart w:id="16" w:name="_Ref471808473"/>
-      <w:bookmarkEnd w:id="15"/>
-      <w:proofErr w:type="spellStart"/>
-      <w:r>
         <w:t>SetAcousticSettings</w:t>
       </w:r>
-      <w:bookmarkEnd w:id="16"/>
+      <w:bookmarkEnd w:id="17"/>
       <w:proofErr w:type="spellEnd"/>
     </w:p>
     <w:p>
@@ -4297,49 +4449,52 @@
       <w:pPr>
         <w:pStyle w:val="Heading1"/>
       </w:pPr>
-      <w:bookmarkStart w:id="17" w:name="_Ref471281242"/>
-      <w:bookmarkStart w:id="18" w:name="_Toc485717280"/>
+      <w:bookmarkStart w:id="18" w:name="_Ref471281242"/>
+      <w:bookmarkStart w:id="19" w:name="_Toc486317264"/>
+      <w:r>
+        <w:t xml:space="preserve">ARIS </w:t>
+      </w:r>
+      <w:r>
+        <w:t xml:space="preserve">Acoustic </w:t>
+      </w:r>
+      <w:r>
+        <w:t>Images</w:t>
+      </w:r>
+      <w:bookmarkEnd w:id="18"/>
+      <w:bookmarkEnd w:id="19"/>
+    </w:p>
+    <w:p>
+      <w:pPr>
+        <w:pStyle w:val="Heading2"/>
+      </w:pPr>
+      <w:r>
+        <w:t>Theory of Operation</w:t>
+      </w:r>
+    </w:p>
+    <w:p>
+      <w:r>
+        <w:t xml:space="preserve">ARIS creates images by transmitting acoustic energy and then </w:t>
+      </w:r>
+      <w:r>
+        <w:t xml:space="preserve">detecting, or </w:t>
+      </w:r>
+      <w:r>
+        <w:t>sampling</w:t>
+      </w:r>
+      <w:r>
+        <w:t>,</w:t>
+      </w:r>
+      <w:r>
+        <w:t xml:space="preserve"> the energy reflected back from objects. Because we know the “time in flight” for each sample taken, we also know the range of the object that reflected the sample; this calculation depends on the speed of sound in water.</w:t>
+      </w:r>
+    </w:p>
+    <w:p>
+      <w:r>
+        <w:t xml:space="preserve">The near and far boundaries of the image are defined by the settings used to collect the image. While we discuss these boundaries in terms of physical distance, the ARIS is commanded in units of time (microseconds). Because </w:t>
+      </w:r>
       <w:r>
         <w:lastRenderedPageBreak/>
-        <w:t xml:space="preserve">ARIS </w:t>
-      </w:r>
-      <w:r>
-        <w:t xml:space="preserve">Acoustic </w:t>
-      </w:r>
-      <w:r>
-        <w:t>Images</w:t>
-      </w:r>
-      <w:bookmarkEnd w:id="17"/>
-      <w:bookmarkEnd w:id="18"/>
-    </w:p>
-    <w:p>
-      <w:pPr>
-        <w:pStyle w:val="Heading2"/>
-      </w:pPr>
-      <w:r>
-        <w:t>Theory of Operation</w:t>
-      </w:r>
-    </w:p>
-    <w:p>
-      <w:r>
-        <w:t xml:space="preserve">ARIS creates images by transmitting acoustic energy and then </w:t>
-      </w:r>
-      <w:r>
-        <w:t xml:space="preserve">detecting, or </w:t>
-      </w:r>
-      <w:r>
-        <w:t>sampling</w:t>
-      </w:r>
-      <w:r>
-        <w:t>,</w:t>
-      </w:r>
-      <w:r>
-        <w:t xml:space="preserve"> the energy reflected back from objects. Because we know the “time in flight” for each sample taken, we also know the range of the object that reflected the sample; this calculation depends on the speed of sound in water.</w:t>
-      </w:r>
-    </w:p>
-    <w:p>
-      <w:r>
-        <w:t xml:space="preserve">The near and far boundaries of the image are defined by the settings used to collect the image. While we discuss these boundaries in terms of physical distance, the ARIS is commanded in units of time (microseconds). Because sample collection occurs in units of whole microseconds, controlling the ARIS in units of time </w:t>
+        <w:t xml:space="preserve">sample collection occurs in units of whole microseconds, controlling the ARIS in units of time </w:t>
       </w:r>
       <w:r>
         <w:t>allows us to precisely know the range from which a sample was reflected.</w:t>
@@ -4370,7 +4525,7 @@
                     <pic:cNvPicPr/>
                   </pic:nvPicPr>
                   <pic:blipFill>
-                    <a:blip r:embed="rId14" cstate="print">
+                    <a:blip r:embed="rId16" cstate="print">
                       <a:extLst>
                         <a:ext uri="{28A0092B-C50C-407E-A947-70E740481C1C}">
                           <a14:useLocalDpi xmlns:a14="http://schemas.microsoft.com/office/drawing/2010/main" val="0"/>
@@ -4402,7 +4557,7 @@
         <w:pStyle w:val="Caption"/>
         <w:jc w:val="center"/>
       </w:pPr>
-      <w:bookmarkStart w:id="19" w:name="_Ref473615530"/>
+      <w:bookmarkStart w:id="20" w:name="_Ref473615530"/>
       <w:r>
         <w:t xml:space="preserve">Figure </w:t>
       </w:r>
@@ -4411,10 +4566,10 @@
           <w:rPr>
             <w:noProof/>
           </w:rPr>
-          <w:t>1</w:t>
+          <w:t>2</w:t>
         </w:r>
       </w:fldSimple>
-      <w:bookmarkEnd w:id="19"/>
+      <w:bookmarkEnd w:id="20"/>
     </w:p>
     <w:p>
       <w:r>
@@ -4585,11 +4740,7 @@
     </w:p>
     <w:p>
       <w:r>
-        <w:t xml:space="preserve">Three terms concerning distance and direction relative to the acoustic image are Down Range, Cross Range, and Perspective View. Down Range refers to distance away from the ARIS along the length of the image. Cross Range </w:t>
-      </w:r>
-      <w:r>
-        <w:lastRenderedPageBreak/>
-        <w:t>speaks to distance directly across the width of the wedge. Perspective View refers to viewing the image from directly above the imaged area.</w:t>
+        <w:t>Three terms concerning distance and direction relative to the acoustic image are Down Range, Cross Range, and Perspective View. Down Range refers to distance away from the ARIS along the length of the image. Cross Range speaks to distance directly across the width of the wedge. Perspective View refers to viewing the image from directly above the imaged area.</w:t>
       </w:r>
     </w:p>
     <w:p>
@@ -4607,6 +4758,7 @@
           <w:rFonts w:eastAsia="Times New Roman"/>
           <w:noProof/>
         </w:rPr>
+        <w:lastRenderedPageBreak/>
         <w:drawing>
           <wp:inline distT="0" distB="0" distL="0" distR="0" wp14:anchorId="25C86286" wp14:editId="1CC0126F">
             <wp:extent cx="6400800" cy="2139315"/>
@@ -4623,7 +4775,7 @@
                     <pic:cNvPicPr/>
                   </pic:nvPicPr>
                   <pic:blipFill>
-                    <a:blip r:embed="rId15"/>
+                    <a:blip r:embed="rId17"/>
                     <a:stretch>
                       <a:fillRect/>
                     </a:stretch>
@@ -4657,7 +4809,7 @@
           <w:rPr>
             <w:noProof/>
           </w:rPr>
-          <w:t>2</w:t>
+          <w:t>3</w:t>
         </w:r>
       </w:fldSimple>
     </w:p>
@@ -4817,7 +4969,7 @@
       <w:r>
         <w:t xml:space="preserve">at </w:t>
       </w:r>
-      <w:hyperlink r:id="rId16" w:history="1">
+      <w:hyperlink r:id="rId18" w:history="1">
         <w:r>
           <w:rPr>
             <w:rStyle w:val="Hyperlink"/>
@@ -4833,15 +4985,14 @@
       <w:pPr>
         <w:pStyle w:val="Heading2"/>
       </w:pPr>
-      <w:bookmarkStart w:id="20" w:name="_Ref474158600"/>
-      <w:r>
-        <w:lastRenderedPageBreak/>
+      <w:bookmarkStart w:id="21" w:name="_Ref474158600"/>
+      <w:r>
         <w:t>Selecting</w:t>
       </w:r>
       <w:r>
         <w:t xml:space="preserve"> Acoustic Settings</w:t>
       </w:r>
-      <w:bookmarkEnd w:id="20"/>
+      <w:bookmarkEnd w:id="21"/>
     </w:p>
     <w:p>
       <w:r>
@@ -4890,6 +5041,7 @@
     </w:p>
     <w:p>
       <w:r>
+        <w:lastRenderedPageBreak/>
         <w:fldChar w:fldCharType="begin"/>
       </w:r>
       <w:r>
@@ -4905,7 +5057,7 @@
         <w:rPr>
           <w:noProof/>
         </w:rPr>
-        <w:t>1</w:t>
+        <w:t>2</w:t>
       </w:r>
       <w:r>
         <w:fldChar w:fldCharType="end"/>
@@ -5703,7 +5855,6 @@
                 <w:b/>
                 <w:color w:val="FFFFFF" w:themeColor="background1"/>
               </w:rPr>
-              <w:lastRenderedPageBreak/>
               <w:t>System Type</w:t>
             </w:r>
           </w:p>
@@ -6097,6 +6248,7 @@
             <w:rPr>
               <w:rFonts w:ascii="Cambria Math" w:hAnsi="Cambria Math"/>
             </w:rPr>
+            <w:lastRenderedPageBreak/>
             <m:t>Sample Start Delay=</m:t>
           </m:r>
           <m:f>
@@ -6237,7 +6389,7 @@
                     <pic:cNvPicPr/>
                   </pic:nvPicPr>
                   <pic:blipFill>
-                    <a:blip r:embed="rId17" cstate="print">
+                    <a:blip r:embed="rId19" cstate="print">
                       <a:extLst>
                         <a:ext uri="{28A0092B-C50C-407E-A947-70E740481C1C}">
                           <a14:useLocalDpi xmlns:a14="http://schemas.microsoft.com/office/drawing/2010/main" val="0"/>
@@ -6278,7 +6430,7 @@
           <w:rPr>
             <w:noProof/>
           </w:rPr>
-          <w:t>3</w:t>
+          <w:t>4</w:t>
         </w:r>
       </w:fldSimple>
     </w:p>
@@ -6287,11 +6439,7 @@
         <w:ind w:left="1440"/>
       </w:pPr>
       <w:r>
-        <w:t xml:space="preserve">Sample period is typically selected to allow a cross-range to down-range aspect ratio of between 4:1 and 8:1, however you may wish to adjust the sample period based on storage needs: a </w:t>
-      </w:r>
-      <w:r>
-        <w:lastRenderedPageBreak/>
-        <w:t>smaller sample period gives a shorter down-range sample size, with more samples, and needs more storage space.</w:t>
+        <w:t>Sample period is typically selected to allow a cross-range to down-range aspect ratio of between 4:1 and 8:1, however you may wish to adjust the sample period based on storage needs: a smaller sample period gives a shorter down-range sample size, with more samples, and needs more storage space.</w:t>
       </w:r>
     </w:p>
     <w:p>
@@ -6464,6 +6612,7 @@
         <w:ind w:left="1440"/>
       </w:pPr>
       <w:r>
+        <w:lastRenderedPageBreak/>
         <w:t xml:space="preserve">The </w:t>
       </w:r>
       <m:oMath>
@@ -7336,7 +7485,6 @@
             <w:rPr>
               <w:rFonts w:ascii="Cambria Math" w:eastAsiaTheme="minorEastAsia" w:hAnsi="Cambria Math"/>
             </w:rPr>
-            <w:lastRenderedPageBreak/>
             <m:t>Frame Rate=</m:t>
           </m:r>
           <m:f>
@@ -7828,6 +7976,7 @@
         <w:rPr>
           <w:rFonts w:ascii="Consolas" w:hAnsi="Consolas" w:cs="Courier New"/>
         </w:rPr>
+        <w:lastRenderedPageBreak/>
         <w:t>pulseWidth</w:t>
       </w:r>
       <w:proofErr w:type="spellEnd"/>
@@ -8569,9 +8718,9 @@
       </w:r>
     </w:p>
     <w:p>
-      <w:bookmarkStart w:id="21" w:name="_Acoustic_Settings:_Constraints_1"/>
-      <w:bookmarkStart w:id="22" w:name="_Ref471287755"/>
-      <w:bookmarkEnd w:id="21"/>
+      <w:bookmarkStart w:id="22" w:name="_Acoustic_Settings:_Constraints_1"/>
+      <w:bookmarkStart w:id="23" w:name="_Ref471287755"/>
+      <w:bookmarkEnd w:id="22"/>
       <w:r>
         <w:t>This SDK contains two other resources for using correct acoustic settings:</w:t>
       </w:r>
@@ -8625,7 +8774,6 @@
         <w:pStyle w:val="Heading2"/>
       </w:pPr>
       <w:r>
-        <w:lastRenderedPageBreak/>
         <w:t>Acoustic Settings</w:t>
       </w:r>
       <w:r>
@@ -8637,7 +8785,7 @@
       <w:r>
         <w:t>Constraints</w:t>
       </w:r>
-      <w:bookmarkEnd w:id="22"/>
+      <w:bookmarkEnd w:id="23"/>
     </w:p>
     <w:p>
       <w:pPr>
@@ -8702,6 +8850,7 @@
           <w:sz w:val="20"/>
           <w:szCs w:val="20"/>
         </w:rPr>
+        <w:lastRenderedPageBreak/>
         <w:t>pingModeConfigurations =</w:t>
       </w:r>
       <w:r>
@@ -11059,9 +11208,9 @@
       <w:pPr>
         <w:pStyle w:val="Heading1"/>
       </w:pPr>
-      <w:bookmarkStart w:id="23" w:name="_Receiving_Acoustic_Frames"/>
-      <w:bookmarkStart w:id="24" w:name="_Toc485717281"/>
-      <w:bookmarkEnd w:id="23"/>
+      <w:bookmarkStart w:id="24" w:name="_Receiving_Acoustic_Frames"/>
+      <w:bookmarkStart w:id="25" w:name="_Toc486317265"/>
+      <w:bookmarkEnd w:id="24"/>
       <w:r>
         <w:t xml:space="preserve">Receiving </w:t>
       </w:r>
@@ -11080,7 +11229,7 @@
       <w:r>
         <w:t>ARIS</w:t>
       </w:r>
-      <w:bookmarkEnd w:id="24"/>
+      <w:bookmarkEnd w:id="25"/>
     </w:p>
     <w:p>
       <w:r>
@@ -11608,9 +11757,9 @@
       <w:pPr>
         <w:pStyle w:val="Heading2"/>
       </w:pPr>
-      <w:bookmarkStart w:id="25" w:name="_FrameStream_Listener_Reference"/>
-      <w:bookmarkStart w:id="26" w:name="_Ref472945613"/>
-      <w:bookmarkEnd w:id="25"/>
+      <w:bookmarkStart w:id="26" w:name="_FrameStream_Listener_Reference"/>
+      <w:bookmarkStart w:id="27" w:name="_Ref472945613"/>
+      <w:bookmarkEnd w:id="26"/>
       <w:proofErr w:type="spellStart"/>
       <w:r>
         <w:t>FrameStream</w:t>
@@ -11625,7 +11774,7 @@
       <w:r>
         <w:t>Implementation</w:t>
       </w:r>
-      <w:bookmarkEnd w:id="26"/>
+      <w:bookmarkEnd w:id="27"/>
     </w:p>
     <w:p>
       <w:r>
@@ -11771,7 +11920,7 @@
       <w:r>
         <w:t xml:space="preserve">; you will also need to specify a pre-determined port. See </w:t>
       </w:r>
-      <w:hyperlink r:id="rId18" w:history="1">
+      <w:hyperlink r:id="rId20" w:history="1">
         <w:r>
           <w:rPr>
             <w:rStyle w:val="Hyperlink"/>
@@ -11810,7 +11959,13 @@
         </w:numPr>
       </w:pPr>
       <w:r>
-        <w:t>Not all hubs and switches are compatible with multicasting.</w:t>
+        <w:t xml:space="preserve">Not all </w:t>
+      </w:r>
+      <w:r>
+        <w:t xml:space="preserve">network </w:t>
+      </w:r>
+      <w:r>
+        <w:t>hubs and switches are compatible with multicasting.</w:t>
       </w:r>
       <w:r>
         <w:t xml:space="preserve"> You may see no frames using multicast, while point-to-point works fine.</w:t>
@@ -11957,13 +12112,13 @@
       <w:pPr>
         <w:pStyle w:val="Heading2"/>
       </w:pPr>
-      <w:bookmarkStart w:id="27" w:name="_Reordering_Frame_Data"/>
-      <w:bookmarkStart w:id="28" w:name="_Ref472945632"/>
-      <w:bookmarkEnd w:id="27"/>
+      <w:bookmarkStart w:id="28" w:name="_Reordering_Frame_Data"/>
+      <w:bookmarkStart w:id="29" w:name="_Ref472945632"/>
+      <w:bookmarkEnd w:id="28"/>
       <w:r>
         <w:t>Reordering Frame Data</w:t>
       </w:r>
-      <w:bookmarkEnd w:id="28"/>
+      <w:bookmarkEnd w:id="29"/>
     </w:p>
     <w:p>
       <w:r>
@@ -12091,10 +12246,10 @@
       <w:pPr>
         <w:pStyle w:val="Heading1"/>
       </w:pPr>
-      <w:bookmarkStart w:id="29" w:name="_Constructing_Images_from"/>
-      <w:bookmarkStart w:id="30" w:name="_Ref474158037"/>
-      <w:bookmarkStart w:id="31" w:name="_Toc485717282"/>
-      <w:bookmarkEnd w:id="29"/>
+      <w:bookmarkStart w:id="30" w:name="_Constructing_Images_from"/>
+      <w:bookmarkStart w:id="31" w:name="_Ref474158037"/>
+      <w:bookmarkStart w:id="32" w:name="_Toc486317266"/>
+      <w:bookmarkEnd w:id="30"/>
       <w:r>
         <w:t xml:space="preserve">Constructing Images </w:t>
       </w:r>
@@ -12110,14 +12265,14 @@
       <w:r>
         <w:t>Samples</w:t>
       </w:r>
-      <w:bookmarkEnd w:id="30"/>
       <w:bookmarkEnd w:id="31"/>
+      <w:bookmarkEnd w:id="32"/>
     </w:p>
     <w:p>
       <w:r>
         <w:t xml:space="preserve">Please see </w:t>
       </w:r>
-      <w:hyperlink r:id="rId19" w:anchor="constructing-images-from-samples" w:history="1">
+      <w:hyperlink r:id="rId21" w:anchor="constructing-images-from-samples" w:history="1">
         <w:r>
           <w:rPr>
             <w:rStyle w:val="Hyperlink"/>
@@ -12128,7 +12283,7 @@
       <w:r>
         <w:t xml:space="preserve"> in the </w:t>
       </w:r>
-      <w:hyperlink r:id="rId20" w:history="1">
+      <w:hyperlink r:id="rId22" w:history="1">
         <w:r>
           <w:rPr>
             <w:rStyle w:val="Hyperlink"/>
@@ -12150,13 +12305,13 @@
       <w:pPr>
         <w:pStyle w:val="Heading1"/>
       </w:pPr>
-      <w:bookmarkStart w:id="32" w:name="_Ref473273719"/>
-      <w:bookmarkStart w:id="33" w:name="_Toc485717283"/>
+      <w:bookmarkStart w:id="33" w:name="_Ref473273719"/>
+      <w:bookmarkStart w:id="34" w:name="_Toc486317267"/>
       <w:r>
         <w:t>Injecting ARIS Frame Header Data</w:t>
       </w:r>
-      <w:bookmarkEnd w:id="32"/>
       <w:bookmarkEnd w:id="33"/>
+      <w:bookmarkEnd w:id="34"/>
     </w:p>
     <w:p>
       <w:r>
@@ -12218,12 +12373,12 @@
       <w:pPr>
         <w:pStyle w:val="Heading1"/>
       </w:pPr>
-      <w:bookmarkStart w:id="34" w:name="_Toc485717284"/>
+      <w:bookmarkStart w:id="35" w:name="_Toc486317268"/>
       <w:r>
         <w:lastRenderedPageBreak/>
         <w:t>Appendices</w:t>
       </w:r>
-      <w:bookmarkEnd w:id="34"/>
+      <w:bookmarkEnd w:id="35"/>
     </w:p>
     <w:p>
       <w:pPr>
@@ -12557,9 +12712,9 @@
       <w:pPr>
         <w:pStyle w:val="Heading2"/>
       </w:pPr>
-      <w:bookmarkStart w:id="35" w:name="_Example_Acoustic_Settings"/>
-      <w:bookmarkStart w:id="36" w:name="_Ref476053977"/>
-      <w:bookmarkEnd w:id="35"/>
+      <w:bookmarkStart w:id="36" w:name="_Example_Acoustic_Settings"/>
+      <w:bookmarkStart w:id="37" w:name="_Ref476053977"/>
+      <w:bookmarkEnd w:id="36"/>
       <w:r>
         <w:lastRenderedPageBreak/>
         <w:t>Example</w:t>
@@ -12567,7 +12722,7 @@
       <w:r>
         <w:t xml:space="preserve"> Acoustic Settings</w:t>
       </w:r>
-      <w:bookmarkEnd w:id="36"/>
+      <w:bookmarkEnd w:id="37"/>
     </w:p>
     <w:p>
       <w:r>
@@ -16051,7 +16206,7 @@
     </w:tbl>
     <w:p/>
     <w:sectPr>
-      <w:footerReference w:type="default" r:id="rId21"/>
+      <w:footerReference w:type="default" r:id="rId23"/>
       <w:pgSz w:w="12240" w:h="15840"/>
       <w:pgMar w:top="1080" w:right="1080" w:bottom="1080" w:left="1080" w:header="720" w:footer="720" w:gutter="0"/>
       <w:cols w:space="720"/>
@@ -16062,7 +16217,7 @@
 </file>
 
 <file path=word/endnotes.xml><?xml version="1.0" encoding="utf-8"?>
-<w:endnotes xmlns:wpc="http://schemas.microsoft.com/office/word/2010/wordprocessingCanvas" xmlns:cx="http://schemas.microsoft.com/office/drawing/2014/chartex" xmlns:cx1="http://schemas.microsoft.com/office/drawing/2015/9/8/chartex" xmlns:cx2="http://schemas.microsoft.com/office/drawing/2015/10/21/chartex" xmlns:cx3="http://schemas.microsoft.com/office/drawing/2016/5/9/chartex" xmlns:cx4="http://schemas.microsoft.com/office/drawing/2016/5/10/chartex" xmlns:cx5="http://schemas.microsoft.com/office/drawing/2016/5/11/chartex" xmlns:cx6="http://schemas.microsoft.com/office/drawing/2016/5/12/chartex" xmlns:cx7="http://schemas.microsoft.com/office/drawing/2016/5/13/chartex" xmlns:cx8="http://schemas.microsoft.com/office/drawing/2016/5/14/chartex" xmlns:mc="http://schemas.openxmlformats.org/markup-compatibility/2006" xmlns:aink="http://schemas.microsoft.com/office/drawing/2016/ink" xmlns:o="urn:schemas-microsoft-com:office:office" xmlns:r="http://schemas.openxmlformats.org/officeDocument/2006/relationships" xmlns:m="http://schemas.openxmlformats.org/officeDocument/2006/math" xmlns:v="urn:schemas-microsoft-com:vml" xmlns:wp14="http://schemas.microsoft.com/office/word/2010/wordprocessingDrawing" xmlns:wp="http://schemas.openxmlformats.org/drawingml/2006/wordprocessingDrawing" xmlns:w10="urn:schemas-microsoft-com:office:word" xmlns:w="http://schemas.openxmlformats.org/wordprocessingml/2006/main" xmlns:w14="http://schemas.microsoft.com/office/word/2010/wordml" xmlns:w15="http://schemas.microsoft.com/office/word/2012/wordml" xmlns:w16se="http://schemas.microsoft.com/office/word/2015/wordml/symex" xmlns:wpg="http://schemas.microsoft.com/office/word/2010/wordprocessingGroup" xmlns:wpi="http://schemas.microsoft.com/office/word/2010/wordprocessingInk" xmlns:wne="http://schemas.microsoft.com/office/word/2006/wordml" xmlns:wps="http://schemas.microsoft.com/office/word/2010/wordprocessingShape" mc:Ignorable="w14 w15 w16se wp14">
+<w:endnotes xmlns:wpc="http://schemas.microsoft.com/office/word/2010/wordprocessingCanvas" xmlns:cx="http://schemas.microsoft.com/office/drawing/2014/chartex" xmlns:cx1="http://schemas.microsoft.com/office/drawing/2015/9/8/chartex" xmlns:cx2="http://schemas.microsoft.com/office/drawing/2015/10/21/chartex" xmlns:cx3="http://schemas.microsoft.com/office/drawing/2016/5/9/chartex" xmlns:cx4="http://schemas.microsoft.com/office/drawing/2016/5/10/chartex" xmlns:cx5="http://schemas.microsoft.com/office/drawing/2016/5/11/chartex" xmlns:cx6="http://schemas.microsoft.com/office/drawing/2016/5/12/chartex" xmlns:cx7="http://schemas.microsoft.com/office/drawing/2016/5/13/chartex" xmlns:cx8="http://schemas.microsoft.com/office/drawing/2016/5/14/chartex" xmlns:mc="http://schemas.openxmlformats.org/markup-compatibility/2006" xmlns:aink="http://schemas.microsoft.com/office/drawing/2016/ink" xmlns:am3d="http://schemas.microsoft.com/office/drawing/2017/model3d" xmlns:o="urn:schemas-microsoft-com:office:office" xmlns:r="http://schemas.openxmlformats.org/officeDocument/2006/relationships" xmlns:m="http://schemas.openxmlformats.org/officeDocument/2006/math" xmlns:v="urn:schemas-microsoft-com:vml" xmlns:wp14="http://schemas.microsoft.com/office/word/2010/wordprocessingDrawing" xmlns:wp="http://schemas.openxmlformats.org/drawingml/2006/wordprocessingDrawing" xmlns:w10="urn:schemas-microsoft-com:office:word" xmlns:w="http://schemas.openxmlformats.org/wordprocessingml/2006/main" xmlns:w14="http://schemas.microsoft.com/office/word/2010/wordml" xmlns:w15="http://schemas.microsoft.com/office/word/2012/wordml" xmlns:w16cid="http://schemas.microsoft.com/office/word/2016/wordml/cid" xmlns:w16se="http://schemas.microsoft.com/office/word/2015/wordml/symex" xmlns:wpg="http://schemas.microsoft.com/office/word/2010/wordprocessingGroup" xmlns:wpi="http://schemas.microsoft.com/office/word/2010/wordprocessingInk" xmlns:wne="http://schemas.microsoft.com/office/word/2006/wordml" xmlns:wps="http://schemas.microsoft.com/office/word/2010/wordprocessingShape" mc:Ignorable="w14 w15 w16se w16cid wp14">
   <w:endnote w:type="separator" w:id="-1">
     <w:p>
       <w:pPr>
@@ -16087,7 +16242,7 @@
 </file>
 
 <file path=word/footer1.xml><?xml version="1.0" encoding="utf-8"?>
-<w:ftr xmlns:wpc="http://schemas.microsoft.com/office/word/2010/wordprocessingCanvas" xmlns:cx="http://schemas.microsoft.com/office/drawing/2014/chartex" xmlns:cx1="http://schemas.microsoft.com/office/drawing/2015/9/8/chartex" xmlns:cx2="http://schemas.microsoft.com/office/drawing/2015/10/21/chartex" xmlns:cx3="http://schemas.microsoft.com/office/drawing/2016/5/9/chartex" xmlns:cx4="http://schemas.microsoft.com/office/drawing/2016/5/10/chartex" xmlns:cx5="http://schemas.microsoft.com/office/drawing/2016/5/11/chartex" xmlns:cx6="http://schemas.microsoft.com/office/drawing/2016/5/12/chartex" xmlns:cx7="http://schemas.microsoft.com/office/drawing/2016/5/13/chartex" xmlns:cx8="http://schemas.microsoft.com/office/drawing/2016/5/14/chartex" xmlns:mc="http://schemas.openxmlformats.org/markup-compatibility/2006" xmlns:aink="http://schemas.microsoft.com/office/drawing/2016/ink" xmlns:o="urn:schemas-microsoft-com:office:office" xmlns:r="http://schemas.openxmlformats.org/officeDocument/2006/relationships" xmlns:m="http://schemas.openxmlformats.org/officeDocument/2006/math" xmlns:v="urn:schemas-microsoft-com:vml" xmlns:wp14="http://schemas.microsoft.com/office/word/2010/wordprocessingDrawing" xmlns:wp="http://schemas.openxmlformats.org/drawingml/2006/wordprocessingDrawing" xmlns:w10="urn:schemas-microsoft-com:office:word" xmlns:w="http://schemas.openxmlformats.org/wordprocessingml/2006/main" xmlns:w14="http://schemas.microsoft.com/office/word/2010/wordml" xmlns:w15="http://schemas.microsoft.com/office/word/2012/wordml" xmlns:w16se="http://schemas.microsoft.com/office/word/2015/wordml/symex" xmlns:wpg="http://schemas.microsoft.com/office/word/2010/wordprocessingGroup" xmlns:wpi="http://schemas.microsoft.com/office/word/2010/wordprocessingInk" xmlns:wne="http://schemas.microsoft.com/office/word/2006/wordml" xmlns:wps="http://schemas.microsoft.com/office/word/2010/wordprocessingShape" mc:Ignorable="w14 w15 w16se wp14">
+<w:ftr xmlns:wpc="http://schemas.microsoft.com/office/word/2010/wordprocessingCanvas" xmlns:cx="http://schemas.microsoft.com/office/drawing/2014/chartex" xmlns:cx1="http://schemas.microsoft.com/office/drawing/2015/9/8/chartex" xmlns:cx2="http://schemas.microsoft.com/office/drawing/2015/10/21/chartex" xmlns:cx3="http://schemas.microsoft.com/office/drawing/2016/5/9/chartex" xmlns:cx4="http://schemas.microsoft.com/office/drawing/2016/5/10/chartex" xmlns:cx5="http://schemas.microsoft.com/office/drawing/2016/5/11/chartex" xmlns:cx6="http://schemas.microsoft.com/office/drawing/2016/5/12/chartex" xmlns:cx7="http://schemas.microsoft.com/office/drawing/2016/5/13/chartex" xmlns:cx8="http://schemas.microsoft.com/office/drawing/2016/5/14/chartex" xmlns:mc="http://schemas.openxmlformats.org/markup-compatibility/2006" xmlns:aink="http://schemas.microsoft.com/office/drawing/2016/ink" xmlns:am3d="http://schemas.microsoft.com/office/drawing/2017/model3d" xmlns:o="urn:schemas-microsoft-com:office:office" xmlns:r="http://schemas.openxmlformats.org/officeDocument/2006/relationships" xmlns:m="http://schemas.openxmlformats.org/officeDocument/2006/math" xmlns:v="urn:schemas-microsoft-com:vml" xmlns:wp14="http://schemas.microsoft.com/office/word/2010/wordprocessingDrawing" xmlns:wp="http://schemas.openxmlformats.org/drawingml/2006/wordprocessingDrawing" xmlns:w10="urn:schemas-microsoft-com:office:word" xmlns:w="http://schemas.openxmlformats.org/wordprocessingml/2006/main" xmlns:w14="http://schemas.microsoft.com/office/word/2010/wordml" xmlns:w15="http://schemas.microsoft.com/office/word/2012/wordml" xmlns:w16cid="http://schemas.microsoft.com/office/word/2016/wordml/cid" xmlns:w16se="http://schemas.microsoft.com/office/word/2015/wordml/symex" xmlns:wpg="http://schemas.microsoft.com/office/word/2010/wordprocessingGroup" xmlns:wpi="http://schemas.microsoft.com/office/word/2010/wordprocessingInk" xmlns:wne="http://schemas.microsoft.com/office/word/2006/wordml" xmlns:wps="http://schemas.microsoft.com/office/word/2010/wordprocessingShape" mc:Ignorable="w14 w15 w16se w16cid wp14">
   <w:sdt>
     <w:sdtPr>
       <w:alias w:val="Title"/>
@@ -16099,7 +16254,6 @@
       <w:dataBinding w:prefixMappings="xmlns:ns0='http://purl.org/dc/elements/1.1/' xmlns:ns1='http://schemas.openxmlformats.org/package/2006/metadata/core-properties' " w:xpath="/ns1:coreProperties[1]/ns0:title[1]" w:storeItemID="{6C3C8BC8-F283-45AE-878A-BAB7291924A1}"/>
       <w:text/>
     </w:sdtPr>
-    <w:sdtEndPr/>
     <w:sdtContent>
       <w:p>
         <w:pPr>
@@ -16166,7 +16320,7 @@
       <w:rPr>
         <w:noProof/>
       </w:rPr>
-      <w:t>21</w:t>
+      <w:t>22</w:t>
     </w:r>
     <w:r>
       <w:fldChar w:fldCharType="end"/>
@@ -16176,7 +16330,7 @@
 </file>
 
 <file path=word/footnotes.xml><?xml version="1.0" encoding="utf-8"?>
-<w:footnotes xmlns:wpc="http://schemas.microsoft.com/office/word/2010/wordprocessingCanvas" xmlns:cx="http://schemas.microsoft.com/office/drawing/2014/chartex" xmlns:cx1="http://schemas.microsoft.com/office/drawing/2015/9/8/chartex" xmlns:cx2="http://schemas.microsoft.com/office/drawing/2015/10/21/chartex" xmlns:cx3="http://schemas.microsoft.com/office/drawing/2016/5/9/chartex" xmlns:cx4="http://schemas.microsoft.com/office/drawing/2016/5/10/chartex" xmlns:cx5="http://schemas.microsoft.com/office/drawing/2016/5/11/chartex" xmlns:cx6="http://schemas.microsoft.com/office/drawing/2016/5/12/chartex" xmlns:cx7="http://schemas.microsoft.com/office/drawing/2016/5/13/chartex" xmlns:cx8="http://schemas.microsoft.com/office/drawing/2016/5/14/chartex" xmlns:mc="http://schemas.openxmlformats.org/markup-compatibility/2006" xmlns:aink="http://schemas.microsoft.com/office/drawing/2016/ink" xmlns:o="urn:schemas-microsoft-com:office:office" xmlns:r="http://schemas.openxmlformats.org/officeDocument/2006/relationships" xmlns:m="http://schemas.openxmlformats.org/officeDocument/2006/math" xmlns:v="urn:schemas-microsoft-com:vml" xmlns:wp14="http://schemas.microsoft.com/office/word/2010/wordprocessingDrawing" xmlns:wp="http://schemas.openxmlformats.org/drawingml/2006/wordprocessingDrawing" xmlns:w10="urn:schemas-microsoft-com:office:word" xmlns:w="http://schemas.openxmlformats.org/wordprocessingml/2006/main" xmlns:w14="http://schemas.microsoft.com/office/word/2010/wordml" xmlns:w15="http://schemas.microsoft.com/office/word/2012/wordml" xmlns:w16se="http://schemas.microsoft.com/office/word/2015/wordml/symex" xmlns:wpg="http://schemas.microsoft.com/office/word/2010/wordprocessingGroup" xmlns:wpi="http://schemas.microsoft.com/office/word/2010/wordprocessingInk" xmlns:wne="http://schemas.microsoft.com/office/word/2006/wordml" xmlns:wps="http://schemas.microsoft.com/office/word/2010/wordprocessingShape" mc:Ignorable="w14 w15 w16se wp14">
+<w:footnotes xmlns:wpc="http://schemas.microsoft.com/office/word/2010/wordprocessingCanvas" xmlns:cx="http://schemas.microsoft.com/office/drawing/2014/chartex" xmlns:cx1="http://schemas.microsoft.com/office/drawing/2015/9/8/chartex" xmlns:cx2="http://schemas.microsoft.com/office/drawing/2015/10/21/chartex" xmlns:cx3="http://schemas.microsoft.com/office/drawing/2016/5/9/chartex" xmlns:cx4="http://schemas.microsoft.com/office/drawing/2016/5/10/chartex" xmlns:cx5="http://schemas.microsoft.com/office/drawing/2016/5/11/chartex" xmlns:cx6="http://schemas.microsoft.com/office/drawing/2016/5/12/chartex" xmlns:cx7="http://schemas.microsoft.com/office/drawing/2016/5/13/chartex" xmlns:cx8="http://schemas.microsoft.com/office/drawing/2016/5/14/chartex" xmlns:mc="http://schemas.openxmlformats.org/markup-compatibility/2006" xmlns:aink="http://schemas.microsoft.com/office/drawing/2016/ink" xmlns:am3d="http://schemas.microsoft.com/office/drawing/2017/model3d" xmlns:o="urn:schemas-microsoft-com:office:office" xmlns:r="http://schemas.openxmlformats.org/officeDocument/2006/relationships" xmlns:m="http://schemas.openxmlformats.org/officeDocument/2006/math" xmlns:v="urn:schemas-microsoft-com:vml" xmlns:wp14="http://schemas.microsoft.com/office/word/2010/wordprocessingDrawing" xmlns:wp="http://schemas.openxmlformats.org/drawingml/2006/wordprocessingDrawing" xmlns:w10="urn:schemas-microsoft-com:office:word" xmlns:w="http://schemas.openxmlformats.org/wordprocessingml/2006/main" xmlns:w14="http://schemas.microsoft.com/office/word/2010/wordml" xmlns:w15="http://schemas.microsoft.com/office/word/2012/wordml" xmlns:w16cid="http://schemas.microsoft.com/office/word/2016/wordml/cid" xmlns:w16se="http://schemas.microsoft.com/office/word/2015/wordml/symex" xmlns:wpg="http://schemas.microsoft.com/office/word/2010/wordprocessingGroup" xmlns:wpi="http://schemas.microsoft.com/office/word/2010/wordprocessingInk" xmlns:wne="http://schemas.microsoft.com/office/word/2006/wordml" xmlns:wps="http://schemas.microsoft.com/office/word/2010/wordprocessingShape" mc:Ignorable="w14 w15 w16se w16cid wp14">
   <w:footnote w:type="separator" w:id="-1">
     <w:p>
       <w:pPr>
@@ -16201,7 +16355,7 @@
 </file>
 
 <file path=word/numbering.xml><?xml version="1.0" encoding="utf-8"?>
-<w:numbering xmlns:wpc="http://schemas.microsoft.com/office/word/2010/wordprocessingCanvas" xmlns:cx="http://schemas.microsoft.com/office/drawing/2014/chartex" xmlns:cx1="http://schemas.microsoft.com/office/drawing/2015/9/8/chartex" xmlns:cx2="http://schemas.microsoft.com/office/drawing/2015/10/21/chartex" xmlns:cx3="http://schemas.microsoft.com/office/drawing/2016/5/9/chartex" xmlns:cx4="http://schemas.microsoft.com/office/drawing/2016/5/10/chartex" xmlns:cx5="http://schemas.microsoft.com/office/drawing/2016/5/11/chartex" xmlns:cx6="http://schemas.microsoft.com/office/drawing/2016/5/12/chartex" xmlns:cx7="http://schemas.microsoft.com/office/drawing/2016/5/13/chartex" xmlns:cx8="http://schemas.microsoft.com/office/drawing/2016/5/14/chartex" xmlns:mc="http://schemas.openxmlformats.org/markup-compatibility/2006" xmlns:aink="http://schemas.microsoft.com/office/drawing/2016/ink" xmlns:o="urn:schemas-microsoft-com:office:office" xmlns:r="http://schemas.openxmlformats.org/officeDocument/2006/relationships" xmlns:m="http://schemas.openxmlformats.org/officeDocument/2006/math" xmlns:v="urn:schemas-microsoft-com:vml" xmlns:wp14="http://schemas.microsoft.com/office/word/2010/wordprocessingDrawing" xmlns:wp="http://schemas.openxmlformats.org/drawingml/2006/wordprocessingDrawing" xmlns:w10="urn:schemas-microsoft-com:office:word" xmlns:w="http://schemas.openxmlformats.org/wordprocessingml/2006/main" xmlns:w14="http://schemas.microsoft.com/office/word/2010/wordml" xmlns:w15="http://schemas.microsoft.com/office/word/2012/wordml" xmlns:w16se="http://schemas.microsoft.com/office/word/2015/wordml/symex" xmlns:wpg="http://schemas.microsoft.com/office/word/2010/wordprocessingGroup" xmlns:wpi="http://schemas.microsoft.com/office/word/2010/wordprocessingInk" xmlns:wne="http://schemas.microsoft.com/office/word/2006/wordml" xmlns:wps="http://schemas.microsoft.com/office/word/2010/wordprocessingShape" mc:Ignorable="w14 w15 w16se wp14">
+<w:numbering xmlns:wpc="http://schemas.microsoft.com/office/word/2010/wordprocessingCanvas" xmlns:cx="http://schemas.microsoft.com/office/drawing/2014/chartex" xmlns:cx1="http://schemas.microsoft.com/office/drawing/2015/9/8/chartex" xmlns:cx2="http://schemas.microsoft.com/office/drawing/2015/10/21/chartex" xmlns:cx3="http://schemas.microsoft.com/office/drawing/2016/5/9/chartex" xmlns:cx4="http://schemas.microsoft.com/office/drawing/2016/5/10/chartex" xmlns:cx5="http://schemas.microsoft.com/office/drawing/2016/5/11/chartex" xmlns:cx6="http://schemas.microsoft.com/office/drawing/2016/5/12/chartex" xmlns:cx7="http://schemas.microsoft.com/office/drawing/2016/5/13/chartex" xmlns:cx8="http://schemas.microsoft.com/office/drawing/2016/5/14/chartex" xmlns:mc="http://schemas.openxmlformats.org/markup-compatibility/2006" xmlns:aink="http://schemas.microsoft.com/office/drawing/2016/ink" xmlns:am3d="http://schemas.microsoft.com/office/drawing/2017/model3d" xmlns:o="urn:schemas-microsoft-com:office:office" xmlns:r="http://schemas.openxmlformats.org/officeDocument/2006/relationships" xmlns:m="http://schemas.openxmlformats.org/officeDocument/2006/math" xmlns:v="urn:schemas-microsoft-com:vml" xmlns:wp14="http://schemas.microsoft.com/office/word/2010/wordprocessingDrawing" xmlns:wp="http://schemas.openxmlformats.org/drawingml/2006/wordprocessingDrawing" xmlns:w10="urn:schemas-microsoft-com:office:word" xmlns:w="http://schemas.openxmlformats.org/wordprocessingml/2006/main" xmlns:w14="http://schemas.microsoft.com/office/word/2010/wordml" xmlns:w15="http://schemas.microsoft.com/office/word/2012/wordml" xmlns:w16cid="http://schemas.microsoft.com/office/word/2016/wordml/cid" xmlns:w16se="http://schemas.microsoft.com/office/word/2015/wordml/symex" xmlns:wpg="http://schemas.microsoft.com/office/word/2010/wordprocessingGroup" xmlns:wpi="http://schemas.microsoft.com/office/word/2010/wordprocessingInk" xmlns:wne="http://schemas.microsoft.com/office/word/2006/wordml" xmlns:wps="http://schemas.microsoft.com/office/word/2010/wordprocessingShape" mc:Ignorable="w14 w15 w16se w16cid wp14">
   <w:abstractNum w:abstractNumId="0" w15:restartNumberingAfterBreak="0">
     <w:nsid w:val="088F7705"/>
     <w:multiLevelType w:val="hybridMultilevel"/>
@@ -16527,7 +16681,7 @@
 </file>
 
 <file path=word/styles.xml><?xml version="1.0" encoding="utf-8"?>
-<w:styles xmlns:mc="http://schemas.openxmlformats.org/markup-compatibility/2006" xmlns:r="http://schemas.openxmlformats.org/officeDocument/2006/relationships" xmlns:w="http://schemas.openxmlformats.org/wordprocessingml/2006/main" xmlns:w14="http://schemas.microsoft.com/office/word/2010/wordml" xmlns:w15="http://schemas.microsoft.com/office/word/2012/wordml" xmlns:w16se="http://schemas.microsoft.com/office/word/2015/wordml/symex" mc:Ignorable="w14 w15 w16se">
+<w:styles xmlns:mc="http://schemas.openxmlformats.org/markup-compatibility/2006" xmlns:r="http://schemas.openxmlformats.org/officeDocument/2006/relationships" xmlns:w="http://schemas.openxmlformats.org/wordprocessingml/2006/main" xmlns:w14="http://schemas.microsoft.com/office/word/2010/wordml" xmlns:w15="http://schemas.microsoft.com/office/word/2012/wordml" xmlns:w16cid="http://schemas.microsoft.com/office/word/2016/wordml/cid" xmlns:w16se="http://schemas.microsoft.com/office/word/2015/wordml/symex" mc:Ignorable="w14 w15 w16se w16cid">
   <w:docDefaults>
     <w:rPrDefault>
       <w:rPr>
@@ -16543,7 +16697,7 @@
       </w:pPr>
     </w:pPrDefault>
   </w:docDefaults>
-  <w:latentStyles w:defLockedState="0" w:defUIPriority="99" w:defSemiHidden="0" w:defUnhideWhenUsed="0" w:defQFormat="0" w:count="374">
+  <w:latentStyles w:defLockedState="0" w:defUIPriority="99" w:defSemiHidden="0" w:defUnhideWhenUsed="0" w:defQFormat="0" w:count="375">
     <w:lsdException w:name="Normal" w:uiPriority="0" w:qFormat="1"/>
     <w:lsdException w:name="heading 1" w:uiPriority="9" w:qFormat="1"/>
     <w:lsdException w:name="heading 2" w:semiHidden="1" w:uiPriority="9" w:unhideWhenUsed="1" w:qFormat="1"/>
@@ -16649,7 +16803,6 @@
     <w:lsdException w:name="HTML Sample" w:semiHidden="1" w:unhideWhenUsed="1"/>
     <w:lsdException w:name="HTML Typewriter" w:semiHidden="1" w:unhideWhenUsed="1"/>
     <w:lsdException w:name="HTML Variable" w:semiHidden="1" w:unhideWhenUsed="1"/>
-    <w:lsdException w:name="Normal Table" w:semiHidden="1" w:unhideWhenUsed="1"/>
     <w:lsdException w:name="annotation subject" w:semiHidden="1" w:unhideWhenUsed="1"/>
     <w:lsdException w:name="No List" w:semiHidden="1" w:unhideWhenUsed="1"/>
     <w:lsdException w:name="Outline List 1" w:semiHidden="1" w:unhideWhenUsed="1"/>
@@ -16696,10 +16849,8 @@
     <w:lsdException w:name="Table Subtle 2" w:semiHidden="1" w:unhideWhenUsed="1"/>
     <w:lsdException w:name="Table Web 1" w:semiHidden="1" w:unhideWhenUsed="1"/>
     <w:lsdException w:name="Table Web 2" w:semiHidden="1" w:unhideWhenUsed="1"/>
-    <w:lsdException w:name="Table Web 3" w:semiHidden="1" w:unhideWhenUsed="1"/>
     <w:lsdException w:name="Balloon Text" w:semiHidden="1" w:unhideWhenUsed="1"/>
     <w:lsdException w:name="Table Grid" w:uiPriority="59"/>
-    <w:lsdException w:name="Table Theme" w:semiHidden="1" w:unhideWhenUsed="1"/>
     <w:lsdException w:name="Placeholder Text" w:semiHidden="1"/>
     <w:lsdException w:name="No Spacing" w:uiPriority="1" w:qFormat="1"/>
     <w:lsdException w:name="Light Shading" w:uiPriority="60"/>
@@ -16918,6 +17069,7 @@
     <w:lsdException w:name="Mention" w:semiHidden="1" w:unhideWhenUsed="1"/>
     <w:lsdException w:name="Smart Hyperlink" w:semiHidden="1" w:unhideWhenUsed="1"/>
     <w:lsdException w:name="Hashtag" w:semiHidden="1" w:unhideWhenUsed="1"/>
+    <w:lsdException w:name="Unresolved Mention" w:semiHidden="1" w:unhideWhenUsed="1"/>
   </w:latentStyles>
   <w:style w:type="paragraph" w:default="1" w:styleId="Normal">
     <w:name w:val="Normal"/>
@@ -17431,11 +17583,23 @@
       <w:shd w:val="clear" w:color="auto" w:fill="E6E6E6"/>
     </w:rPr>
   </w:style>
+  <w:style w:type="character" w:styleId="UnresolvedMention">
+    <w:name w:val="Unresolved Mention"/>
+    <w:basedOn w:val="DefaultParagraphFont"/>
+    <w:uiPriority w:val="99"/>
+    <w:semiHidden/>
+    <w:unhideWhenUsed/>
+    <w:rsid w:val="00726595"/>
+    <w:rPr>
+      <w:color w:val="808080"/>
+      <w:shd w:val="clear" w:color="auto" w:fill="E6E6E6"/>
+    </w:rPr>
+  </w:style>
 </w:styles>
 </file>
 
 <file path=word/glossary/document.xml><?xml version="1.0" encoding="utf-8"?>
-<w:glossaryDocument xmlns:wpc="http://schemas.microsoft.com/office/word/2010/wordprocessingCanvas" xmlns:cx="http://schemas.microsoft.com/office/drawing/2014/chartex" xmlns:cx1="http://schemas.microsoft.com/office/drawing/2015/9/8/chartex" xmlns:cx2="http://schemas.microsoft.com/office/drawing/2015/10/21/chartex" xmlns:cx3="http://schemas.microsoft.com/office/drawing/2016/5/9/chartex" xmlns:cx4="http://schemas.microsoft.com/office/drawing/2016/5/10/chartex" xmlns:cx5="http://schemas.microsoft.com/office/drawing/2016/5/11/chartex" xmlns:cx6="http://schemas.microsoft.com/office/drawing/2016/5/12/chartex" xmlns:cx7="http://schemas.microsoft.com/office/drawing/2016/5/13/chartex" xmlns:cx8="http://schemas.microsoft.com/office/drawing/2016/5/14/chartex" xmlns:mc="http://schemas.openxmlformats.org/markup-compatibility/2006" xmlns:aink="http://schemas.microsoft.com/office/drawing/2016/ink" xmlns:o="urn:schemas-microsoft-com:office:office" xmlns:r="http://schemas.openxmlformats.org/officeDocument/2006/relationships" xmlns:m="http://schemas.openxmlformats.org/officeDocument/2006/math" xmlns:v="urn:schemas-microsoft-com:vml" xmlns:wp14="http://schemas.microsoft.com/office/word/2010/wordprocessingDrawing" xmlns:wp="http://schemas.openxmlformats.org/drawingml/2006/wordprocessingDrawing" xmlns:w10="urn:schemas-microsoft-com:office:word" xmlns:w="http://schemas.openxmlformats.org/wordprocessingml/2006/main" xmlns:w14="http://schemas.microsoft.com/office/word/2010/wordml" xmlns:w15="http://schemas.microsoft.com/office/word/2012/wordml" xmlns:w16se="http://schemas.microsoft.com/office/word/2015/wordml/symex" xmlns:wpg="http://schemas.microsoft.com/office/word/2010/wordprocessingGroup" xmlns:wpi="http://schemas.microsoft.com/office/word/2010/wordprocessingInk" xmlns:wne="http://schemas.microsoft.com/office/word/2006/wordml" xmlns:wps="http://schemas.microsoft.com/office/word/2010/wordprocessingShape" mc:Ignorable="w14 w15 w16se wp14">
+<w:glossaryDocument xmlns:wpc="http://schemas.microsoft.com/office/word/2010/wordprocessingCanvas" xmlns:cx="http://schemas.microsoft.com/office/drawing/2014/chartex" xmlns:cx1="http://schemas.microsoft.com/office/drawing/2015/9/8/chartex" xmlns:cx2="http://schemas.microsoft.com/office/drawing/2015/10/21/chartex" xmlns:cx3="http://schemas.microsoft.com/office/drawing/2016/5/9/chartex" xmlns:cx4="http://schemas.microsoft.com/office/drawing/2016/5/10/chartex" xmlns:cx5="http://schemas.microsoft.com/office/drawing/2016/5/11/chartex" xmlns:cx6="http://schemas.microsoft.com/office/drawing/2016/5/12/chartex" xmlns:cx7="http://schemas.microsoft.com/office/drawing/2016/5/13/chartex" xmlns:cx8="http://schemas.microsoft.com/office/drawing/2016/5/14/chartex" xmlns:mc="http://schemas.openxmlformats.org/markup-compatibility/2006" xmlns:aink="http://schemas.microsoft.com/office/drawing/2016/ink" xmlns:am3d="http://schemas.microsoft.com/office/drawing/2017/model3d" xmlns:o="urn:schemas-microsoft-com:office:office" xmlns:r="http://schemas.openxmlformats.org/officeDocument/2006/relationships" xmlns:m="http://schemas.openxmlformats.org/officeDocument/2006/math" xmlns:v="urn:schemas-microsoft-com:vml" xmlns:wp14="http://schemas.microsoft.com/office/word/2010/wordprocessingDrawing" xmlns:wp="http://schemas.openxmlformats.org/drawingml/2006/wordprocessingDrawing" xmlns:w10="urn:schemas-microsoft-com:office:word" xmlns:w="http://schemas.openxmlformats.org/wordprocessingml/2006/main" xmlns:w14="http://schemas.microsoft.com/office/word/2010/wordml" xmlns:w15="http://schemas.microsoft.com/office/word/2012/wordml" xmlns:w16cid="http://schemas.microsoft.com/office/word/2016/wordml/cid" xmlns:w16se="http://schemas.microsoft.com/office/word/2015/wordml/symex" xmlns:wpg="http://schemas.microsoft.com/office/word/2010/wordprocessingGroup" xmlns:wpi="http://schemas.microsoft.com/office/word/2010/wordprocessingInk" xmlns:wne="http://schemas.microsoft.com/office/word/2006/wordml" xmlns:wps="http://schemas.microsoft.com/office/word/2010/wordprocessingShape" mc:Ignorable="w14 w15 w16se w16cid wp14">
   <w:docParts>
     <w:docPart>
       <w:docPartPr>
@@ -17494,7 +17658,7 @@
 </file>
 
 <file path=word/glossary/fontTable.xml><?xml version="1.0" encoding="utf-8"?>
-<w:fonts xmlns:mc="http://schemas.openxmlformats.org/markup-compatibility/2006" xmlns:r="http://schemas.openxmlformats.org/officeDocument/2006/relationships" xmlns:w="http://schemas.openxmlformats.org/wordprocessingml/2006/main" xmlns:w14="http://schemas.microsoft.com/office/word/2010/wordml" xmlns:w15="http://schemas.microsoft.com/office/word/2012/wordml" xmlns:w16se="http://schemas.microsoft.com/office/word/2015/wordml/symex" mc:Ignorable="w14 w15 w16se">
+<w:fonts xmlns:mc="http://schemas.openxmlformats.org/markup-compatibility/2006" xmlns:r="http://schemas.openxmlformats.org/officeDocument/2006/relationships" xmlns:w="http://schemas.openxmlformats.org/wordprocessingml/2006/main" xmlns:w14="http://schemas.microsoft.com/office/word/2010/wordml" xmlns:w15="http://schemas.microsoft.com/office/word/2012/wordml" xmlns:w16cid="http://schemas.microsoft.com/office/word/2016/wordml/cid" xmlns:w16se="http://schemas.microsoft.com/office/word/2015/wordml/symex" mc:Ignorable="w14 w15 w16se w16cid">
   <w:font w:name="Symbol">
     <w:panose1 w:val="05050102010706020507"/>
     <w:charset w:val="02"/>
@@ -17542,7 +17706,7 @@
     <w:charset w:val="00"/>
     <w:family w:val="roman"/>
     <w:pitch w:val="variable"/>
-    <w:sig w:usb0="A00002EF" w:usb1="4000004B" w:usb2="00000000" w:usb3="00000000" w:csb0="0000019F" w:csb1="00000000"/>
+    <w:sig w:usb0="E00002FF" w:usb1="400004FF" w:usb2="00000000" w:usb3="00000000" w:csb0="0000019F" w:csb1="00000000"/>
   </w:font>
   <w:font w:name="Tahoma">
     <w:panose1 w:val="020B0604030504040204"/>
@@ -17569,7 +17733,7 @@
 </file>
 
 <file path=word/glossary/settings.xml><?xml version="1.0" encoding="utf-8"?>
-<w:settings xmlns:mc="http://schemas.openxmlformats.org/markup-compatibility/2006" xmlns:o="urn:schemas-microsoft-com:office:office" xmlns:r="http://schemas.openxmlformats.org/officeDocument/2006/relationships" xmlns:m="http://schemas.openxmlformats.org/officeDocument/2006/math" xmlns:v="urn:schemas-microsoft-com:vml" xmlns:w10="urn:schemas-microsoft-com:office:word" xmlns:w="http://schemas.openxmlformats.org/wordprocessingml/2006/main" xmlns:w14="http://schemas.microsoft.com/office/word/2010/wordml" xmlns:w15="http://schemas.microsoft.com/office/word/2012/wordml" xmlns:w16se="http://schemas.microsoft.com/office/word/2015/wordml/symex" xmlns:sl="http://schemas.openxmlformats.org/schemaLibrary/2006/main" mc:Ignorable="w14 w15 w16se">
+<w:settings xmlns:mc="http://schemas.openxmlformats.org/markup-compatibility/2006" xmlns:o="urn:schemas-microsoft-com:office:office" xmlns:r="http://schemas.openxmlformats.org/officeDocument/2006/relationships" xmlns:m="http://schemas.openxmlformats.org/officeDocument/2006/math" xmlns:v="urn:schemas-microsoft-com:vml" xmlns:w10="urn:schemas-microsoft-com:office:word" xmlns:w="http://schemas.openxmlformats.org/wordprocessingml/2006/main" xmlns:w14="http://schemas.microsoft.com/office/word/2010/wordml" xmlns:w15="http://schemas.microsoft.com/office/word/2012/wordml" xmlns:w16cid="http://schemas.microsoft.com/office/word/2016/wordml/cid" xmlns:w16se="http://schemas.microsoft.com/office/word/2015/wordml/symex" xmlns:sl="http://schemas.openxmlformats.org/schemaLibrary/2006/main" mc:Ignorable="w14 w15 w16se w16cid">
   <w:view w:val="normal"/>
   <w:defaultTabStop w:val="720"/>
   <w:characterSpacingControl w:val="doNotCompress"/>
@@ -17587,6 +17751,7 @@
     <w:rsid w:val="000A0135"/>
     <w:rsid w:val="004A788B"/>
     <w:rsid w:val="005F384D"/>
+    <w:rsid w:val="00611D43"/>
     <w:rsid w:val="0067053B"/>
     <w:rsid w:val="009E6DF0"/>
     <w:rsid w:val="00B951A1"/>
@@ -17615,7 +17780,7 @@
 </file>
 
 <file path=word/glossary/styles.xml><?xml version="1.0" encoding="utf-8"?>
-<w:styles xmlns:mc="http://schemas.openxmlformats.org/markup-compatibility/2006" xmlns:r="http://schemas.openxmlformats.org/officeDocument/2006/relationships" xmlns:w="http://schemas.openxmlformats.org/wordprocessingml/2006/main" xmlns:w14="http://schemas.microsoft.com/office/word/2010/wordml" xmlns:w15="http://schemas.microsoft.com/office/word/2012/wordml" xmlns:w16se="http://schemas.microsoft.com/office/word/2015/wordml/symex" mc:Ignorable="w14 w15 w16se">
+<w:styles xmlns:mc="http://schemas.openxmlformats.org/markup-compatibility/2006" xmlns:r="http://schemas.openxmlformats.org/officeDocument/2006/relationships" xmlns:w="http://schemas.openxmlformats.org/wordprocessingml/2006/main" xmlns:w14="http://schemas.microsoft.com/office/word/2010/wordml" xmlns:w15="http://schemas.microsoft.com/office/word/2012/wordml" xmlns:w16cid="http://schemas.microsoft.com/office/word/2016/wordml/cid" xmlns:w16se="http://schemas.microsoft.com/office/word/2015/wordml/symex" mc:Ignorable="w14 w15 w16se w16cid">
   <w:docDefaults>
     <w:rPrDefault>
       <w:rPr>
@@ -17631,7 +17796,7 @@
       </w:pPr>
     </w:pPrDefault>
   </w:docDefaults>
-  <w:latentStyles w:defLockedState="0" w:defUIPriority="99" w:defSemiHidden="0" w:defUnhideWhenUsed="0" w:defQFormat="0" w:count="374">
+  <w:latentStyles w:defLockedState="0" w:defUIPriority="99" w:defSemiHidden="0" w:defUnhideWhenUsed="0" w:defQFormat="0" w:count="375">
     <w:lsdException w:name="Normal" w:uiPriority="0" w:qFormat="1"/>
     <w:lsdException w:name="heading 1" w:uiPriority="9" w:qFormat="1"/>
     <w:lsdException w:name="heading 2" w:semiHidden="1" w:uiPriority="9" w:unhideWhenUsed="1" w:qFormat="1"/>
@@ -17737,7 +17902,6 @@
     <w:lsdException w:name="HTML Sample" w:semiHidden="1" w:unhideWhenUsed="1"/>
     <w:lsdException w:name="HTML Typewriter" w:semiHidden="1" w:unhideWhenUsed="1"/>
     <w:lsdException w:name="HTML Variable" w:semiHidden="1" w:unhideWhenUsed="1"/>
-    <w:lsdException w:name="Normal Table" w:semiHidden="1" w:unhideWhenUsed="1"/>
     <w:lsdException w:name="annotation subject" w:semiHidden="1" w:unhideWhenUsed="1"/>
     <w:lsdException w:name="No List" w:semiHidden="1" w:unhideWhenUsed="1"/>
     <w:lsdException w:name="Outline List 1" w:semiHidden="1" w:unhideWhenUsed="1"/>
@@ -17784,10 +17948,8 @@
     <w:lsdException w:name="Table Subtle 2" w:semiHidden="1" w:unhideWhenUsed="1"/>
     <w:lsdException w:name="Table Web 1" w:semiHidden="1" w:unhideWhenUsed="1"/>
     <w:lsdException w:name="Table Web 2" w:semiHidden="1" w:unhideWhenUsed="1"/>
-    <w:lsdException w:name="Table Web 3" w:semiHidden="1" w:unhideWhenUsed="1"/>
     <w:lsdException w:name="Balloon Text" w:semiHidden="1" w:unhideWhenUsed="1"/>
     <w:lsdException w:name="Table Grid" w:uiPriority="39"/>
-    <w:lsdException w:name="Table Theme" w:semiHidden="1" w:unhideWhenUsed="1"/>
     <w:lsdException w:name="Placeholder Text" w:semiHidden="1"/>
     <w:lsdException w:name="No Spacing" w:uiPriority="1" w:qFormat="1"/>
     <w:lsdException w:name="Light Shading" w:uiPriority="60"/>
@@ -18006,6 +18168,7 @@
     <w:lsdException w:name="Mention" w:semiHidden="1" w:unhideWhenUsed="1"/>
     <w:lsdException w:name="Smart Hyperlink" w:semiHidden="1" w:unhideWhenUsed="1"/>
     <w:lsdException w:name="Hashtag" w:semiHidden="1" w:unhideWhenUsed="1"/>
+    <w:lsdException w:name="Unresolved Mention" w:semiHidden="1" w:unhideWhenUsed="1"/>
   </w:latentStyles>
   <w:style w:type="paragraph" w:default="1" w:styleId="Normal">
     <w:name w:val="Normal"/>
@@ -18056,7 +18219,7 @@
 </file>
 
 <file path=word/glossary/webSettings.xml><?xml version="1.0" encoding="utf-8"?>
-<w:webSettings xmlns:mc="http://schemas.openxmlformats.org/markup-compatibility/2006" xmlns:r="http://schemas.openxmlformats.org/officeDocument/2006/relationships" xmlns:w="http://schemas.openxmlformats.org/wordprocessingml/2006/main" xmlns:w14="http://schemas.microsoft.com/office/word/2010/wordml" xmlns:w15="http://schemas.microsoft.com/office/word/2012/wordml" xmlns:w16se="http://schemas.microsoft.com/office/word/2015/wordml/symex" mc:Ignorable="w14 w15 w16se">
+<w:webSettings xmlns:mc="http://schemas.openxmlformats.org/markup-compatibility/2006" xmlns:r="http://schemas.openxmlformats.org/officeDocument/2006/relationships" xmlns:w="http://schemas.openxmlformats.org/wordprocessingml/2006/main" xmlns:w14="http://schemas.microsoft.com/office/word/2010/wordml" xmlns:w15="http://schemas.microsoft.com/office/word/2012/wordml" xmlns:w16cid="http://schemas.microsoft.com/office/word/2016/wordml/cid" xmlns:w16se="http://schemas.microsoft.com/office/word/2015/wordml/symex" mc:Ignorable="w14 w15 w16se w16cid">
   <w:optimizeForBrowser/>
   <w:allowPNG/>
 </w:webSettings>
@@ -18352,7 +18515,7 @@
 </file>
 
 <file path=customXml/itemProps1.xml><?xml version="1.0" encoding="utf-8"?>
-<ds:datastoreItem xmlns:ds="http://schemas.openxmlformats.org/officeDocument/2006/customXml" ds:itemID="{6E58C015-A49E-4FE3-A384-DB0A32DE5A52}">
+<ds:datastoreItem xmlns:ds="http://schemas.openxmlformats.org/officeDocument/2006/customXml" ds:itemID="{0AEA8DFC-6E6F-4532-A144-8312D44C1A5E}">
   <ds:schemaRefs>
     <ds:schemaRef ds:uri="http://schemas.openxmlformats.org/officeDocument/2006/bibliography"/>
   </ds:schemaRefs>

</xml_diff>

<commit_message>
Move arislog and vc-using-framestream to use vcpkg protobuf. (#51)
* Move arislogand vc-using-framestream to use vcpkg protobuf.
* Add SDK section on 'Verifying the Command Length Prefix'
* Add README note about use of vcpkg.
* Remove protobuf nuget from C++ projects.
* Reformat availability messages. Fixes #53.
* Update notes on vcpkg

Because vcpkg is a submodule and the protobuf package version is hard-coded within vcpkg we will not see vcpkg change unless **we** change it.
</commit_message>
<xml_diff>
--- a/documents/ARIS-Integration-SDK.docx
+++ b/documents/ARIS-Integration-SDK.docx
@@ -1,9 +1,7 @@
 
 <file path=word/document.xml><?xml version="1.0" encoding="utf-8"?>
-<w:document xmlns:wpc="http://schemas.microsoft.com/office/word/2010/wordprocessingCanvas" xmlns:cx="http://schemas.microsoft.com/office/drawing/2014/chartex" xmlns:cx1="http://schemas.microsoft.com/office/drawing/2015/9/8/chartex" xmlns:cx2="http://schemas.microsoft.com/office/drawing/2015/10/21/chartex" xmlns:cx3="http://schemas.microsoft.com/office/drawing/2016/5/9/chartex" xmlns:cx4="http://schemas.microsoft.com/office/drawing/2016/5/10/chartex" xmlns:cx5="http://schemas.microsoft.com/office/drawing/2016/5/11/chartex" xmlns:cx6="http://schemas.microsoft.com/office/drawing/2016/5/12/chartex" xmlns:cx7="http://schemas.microsoft.com/office/drawing/2016/5/13/chartex" xmlns:cx8="http://schemas.microsoft.com/office/drawing/2016/5/14/chartex" xmlns:mc="http://schemas.openxmlformats.org/markup-compatibility/2006" xmlns:aink="http://schemas.microsoft.com/office/drawing/2016/ink" xmlns:o="urn:schemas-microsoft-com:office:office" xmlns:r="http://schemas.openxmlformats.org/officeDocument/2006/relationships" xmlns:m="http://schemas.openxmlformats.org/officeDocument/2006/math" xmlns:v="urn:schemas-microsoft-com:vml" xmlns:wp14="http://schemas.microsoft.com/office/word/2010/wordprocessingDrawing" xmlns:wp="http://schemas.openxmlformats.org/drawingml/2006/wordprocessingDrawing" xmlns:w10="urn:schemas-microsoft-com:office:word" xmlns:w="http://schemas.openxmlformats.org/wordprocessingml/2006/main" xmlns:w14="http://schemas.microsoft.com/office/word/2010/wordml" xmlns:w15="http://schemas.microsoft.com/office/word/2012/wordml" xmlns:w16se="http://schemas.microsoft.com/office/word/2015/wordml/symex" xmlns:wpg="http://schemas.microsoft.com/office/word/2010/wordprocessingGroup" xmlns:wpi="http://schemas.microsoft.com/office/word/2010/wordprocessingInk" xmlns:wne="http://schemas.microsoft.com/office/word/2006/wordml" xmlns:wps="http://schemas.microsoft.com/office/word/2010/wordprocessingShape" mc:Ignorable="w14 w15 w16se wp14">
+<w:document xmlns:wpc="http://schemas.microsoft.com/office/word/2010/wordprocessingCanvas" xmlns:cx="http://schemas.microsoft.com/office/drawing/2014/chartex" xmlns:cx1="http://schemas.microsoft.com/office/drawing/2015/9/8/chartex" xmlns:cx2="http://schemas.microsoft.com/office/drawing/2015/10/21/chartex" xmlns:cx3="http://schemas.microsoft.com/office/drawing/2016/5/9/chartex" xmlns:cx4="http://schemas.microsoft.com/office/drawing/2016/5/10/chartex" xmlns:cx5="http://schemas.microsoft.com/office/drawing/2016/5/11/chartex" xmlns:cx6="http://schemas.microsoft.com/office/drawing/2016/5/12/chartex" xmlns:cx7="http://schemas.microsoft.com/office/drawing/2016/5/13/chartex" xmlns:cx8="http://schemas.microsoft.com/office/drawing/2016/5/14/chartex" xmlns:mc="http://schemas.openxmlformats.org/markup-compatibility/2006" xmlns:aink="http://schemas.microsoft.com/office/drawing/2016/ink" xmlns:am3d="http://schemas.microsoft.com/office/drawing/2017/model3d" xmlns:o="urn:schemas-microsoft-com:office:office" xmlns:r="http://schemas.openxmlformats.org/officeDocument/2006/relationships" xmlns:m="http://schemas.openxmlformats.org/officeDocument/2006/math" xmlns:v="urn:schemas-microsoft-com:vml" xmlns:wp14="http://schemas.microsoft.com/office/word/2010/wordprocessingDrawing" xmlns:wp="http://schemas.openxmlformats.org/drawingml/2006/wordprocessingDrawing" xmlns:w10="urn:schemas-microsoft-com:office:word" xmlns:w="http://schemas.openxmlformats.org/wordprocessingml/2006/main" xmlns:w14="http://schemas.microsoft.com/office/word/2010/wordml" xmlns:w15="http://schemas.microsoft.com/office/word/2012/wordml" xmlns:w16cid="http://schemas.microsoft.com/office/word/2016/wordml/cid" xmlns:w16se="http://schemas.microsoft.com/office/word/2015/wordml/symex" xmlns:wpg="http://schemas.microsoft.com/office/word/2010/wordprocessingGroup" xmlns:wpi="http://schemas.microsoft.com/office/word/2010/wordprocessingInk" xmlns:wne="http://schemas.microsoft.com/office/word/2006/wordml" xmlns:wps="http://schemas.microsoft.com/office/word/2010/wordprocessingShape" mc:Ignorable="w14 w15 w16se w16cid wp14">
   <w:body>
-    <w:bookmarkStart w:id="0" w:name="_GoBack" w:displacedByCustomXml="next"/>
-    <w:bookmarkEnd w:id="0" w:displacedByCustomXml="next"/>
     <w:sdt>
       <w:sdtPr>
         <w:alias w:val="Title"/>
@@ -15,7 +13,6 @@
         <w:dataBinding w:prefixMappings="xmlns:ns0='http://purl.org/dc/elements/1.1/' xmlns:ns1='http://schemas.openxmlformats.org/package/2006/metadata/core-properties' " w:xpath="/ns1:coreProperties[1]/ns0:title[1]" w:storeItemID="{6C3C8BC8-F283-45AE-878A-BAB7291924A1}"/>
         <w:text/>
       </w:sdtPr>
-      <w:sdtEndPr/>
       <w:sdtContent>
         <w:p>
           <w:pPr>
@@ -77,7 +74,7 @@
           <w:r>
             <w:fldChar w:fldCharType="separate"/>
           </w:r>
-          <w:hyperlink w:anchor="_Toc485717272" w:history="1">
+          <w:hyperlink w:anchor="_Toc486317256" w:history="1">
             <w:r>
               <w:rPr>
                 <w:rStyle w:val="Hyperlink"/>
@@ -104,7 +101,7 @@
                 <w:noProof/>
                 <w:webHidden/>
               </w:rPr>
-              <w:instrText xml:space="preserve"> PAGEREF _Toc485717272 \h </w:instrText>
+              <w:instrText xml:space="preserve"> PAGEREF _Toc486317256 \h </w:instrText>
             </w:r>
             <w:r>
               <w:rPr>
@@ -146,7 +143,7 @@
               <w:noProof/>
             </w:rPr>
           </w:pPr>
-          <w:hyperlink w:anchor="_Toc485717273" w:history="1">
+          <w:hyperlink w:anchor="_Toc486317257" w:history="1">
             <w:r>
               <w:rPr>
                 <w:rStyle w:val="Hyperlink"/>
@@ -173,7 +170,7 @@
                 <w:noProof/>
                 <w:webHidden/>
               </w:rPr>
-              <w:instrText xml:space="preserve"> PAGEREF _Toc485717273 \h </w:instrText>
+              <w:instrText xml:space="preserve"> PAGEREF _Toc486317257 \h </w:instrText>
             </w:r>
             <w:r>
               <w:rPr>
@@ -215,7 +212,7 @@
               <w:noProof/>
             </w:rPr>
           </w:pPr>
-          <w:hyperlink w:anchor="_Toc485717274" w:history="1">
+          <w:hyperlink w:anchor="_Toc486317258" w:history="1">
             <w:r>
               <w:rPr>
                 <w:rStyle w:val="Hyperlink"/>
@@ -242,7 +239,7 @@
                 <w:noProof/>
                 <w:webHidden/>
               </w:rPr>
-              <w:instrText xml:space="preserve"> PAGEREF _Toc485717274 \h </w:instrText>
+              <w:instrText xml:space="preserve"> PAGEREF _Toc486317258 \h </w:instrText>
             </w:r>
             <w:r>
               <w:rPr>
@@ -284,7 +281,7 @@
               <w:noProof/>
             </w:rPr>
           </w:pPr>
-          <w:hyperlink w:anchor="_Toc485717275" w:history="1">
+          <w:hyperlink w:anchor="_Toc486317259" w:history="1">
             <w:r>
               <w:rPr>
                 <w:rStyle w:val="Hyperlink"/>
@@ -311,7 +308,7 @@
                 <w:noProof/>
                 <w:webHidden/>
               </w:rPr>
-              <w:instrText xml:space="preserve"> PAGEREF _Toc485717275 \h </w:instrText>
+              <w:instrText xml:space="preserve"> PAGEREF _Toc486317259 \h </w:instrText>
             </w:r>
             <w:r>
               <w:rPr>
@@ -353,7 +350,7 @@
               <w:noProof/>
             </w:rPr>
           </w:pPr>
-          <w:hyperlink w:anchor="_Toc485717276" w:history="1">
+          <w:hyperlink w:anchor="_Toc486317260" w:history="1">
             <w:r>
               <w:rPr>
                 <w:rStyle w:val="Hyperlink"/>
@@ -380,7 +377,7 @@
                 <w:noProof/>
                 <w:webHidden/>
               </w:rPr>
-              <w:instrText xml:space="preserve"> PAGEREF _Toc485717276 \h </w:instrText>
+              <w:instrText xml:space="preserve"> PAGEREF _Toc486317260 \h </w:instrText>
             </w:r>
             <w:r>
               <w:rPr>
@@ -422,7 +419,7 @@
               <w:noProof/>
             </w:rPr>
           </w:pPr>
-          <w:hyperlink w:anchor="_Toc485717277" w:history="1">
+          <w:hyperlink w:anchor="_Toc486317261" w:history="1">
             <w:r>
               <w:rPr>
                 <w:rStyle w:val="Hyperlink"/>
@@ -449,7 +446,7 @@
                 <w:noProof/>
                 <w:webHidden/>
               </w:rPr>
-              <w:instrText xml:space="preserve"> PAGEREF _Toc485717277 \h </w:instrText>
+              <w:instrText xml:space="preserve"> PAGEREF _Toc486317261 \h </w:instrText>
             </w:r>
             <w:r>
               <w:rPr>
@@ -491,7 +488,7 @@
               <w:noProof/>
             </w:rPr>
           </w:pPr>
-          <w:hyperlink w:anchor="_Toc485717278" w:history="1">
+          <w:hyperlink w:anchor="_Toc486317262" w:history="1">
             <w:r>
               <w:rPr>
                 <w:rStyle w:val="Hyperlink"/>
@@ -518,7 +515,7 @@
                 <w:noProof/>
                 <w:webHidden/>
               </w:rPr>
-              <w:instrText xml:space="preserve"> PAGEREF _Toc485717278 \h </w:instrText>
+              <w:instrText xml:space="preserve"> PAGEREF _Toc486317262 \h </w:instrText>
             </w:r>
             <w:r>
               <w:rPr>
@@ -560,7 +557,7 @@
               <w:noProof/>
             </w:rPr>
           </w:pPr>
-          <w:hyperlink w:anchor="_Toc485717279" w:history="1">
+          <w:hyperlink w:anchor="_Toc486317263" w:history="1">
             <w:r>
               <w:rPr>
                 <w:rStyle w:val="Hyperlink"/>
@@ -587,7 +584,7 @@
                 <w:noProof/>
                 <w:webHidden/>
               </w:rPr>
-              <w:instrText xml:space="preserve"> PAGEREF _Toc485717279 \h </w:instrText>
+              <w:instrText xml:space="preserve"> PAGEREF _Toc486317263 \h </w:instrText>
             </w:r>
             <w:r>
               <w:rPr>
@@ -629,7 +626,7 @@
               <w:noProof/>
             </w:rPr>
           </w:pPr>
-          <w:hyperlink w:anchor="_Toc485717280" w:history="1">
+          <w:hyperlink w:anchor="_Toc486317264" w:history="1">
             <w:r>
               <w:rPr>
                 <w:rStyle w:val="Hyperlink"/>
@@ -656,7 +653,7 @@
                 <w:noProof/>
                 <w:webHidden/>
               </w:rPr>
-              <w:instrText xml:space="preserve"> PAGEREF _Toc485717280 \h </w:instrText>
+              <w:instrText xml:space="preserve"> PAGEREF _Toc486317264 \h </w:instrText>
             </w:r>
             <w:r>
               <w:rPr>
@@ -698,7 +695,7 @@
               <w:noProof/>
             </w:rPr>
           </w:pPr>
-          <w:hyperlink w:anchor="_Toc485717281" w:history="1">
+          <w:hyperlink w:anchor="_Toc486317265" w:history="1">
             <w:r>
               <w:rPr>
                 <w:rStyle w:val="Hyperlink"/>
@@ -725,7 +722,7 @@
                 <w:noProof/>
                 <w:webHidden/>
               </w:rPr>
-              <w:instrText xml:space="preserve"> PAGEREF _Toc485717281 \h </w:instrText>
+              <w:instrText xml:space="preserve"> PAGEREF _Toc486317265 \h </w:instrText>
             </w:r>
             <w:r>
               <w:rPr>
@@ -745,7 +742,7 @@
                 <w:noProof/>
                 <w:webHidden/>
               </w:rPr>
-              <w:t>15</w:t>
+              <w:t>16</w:t>
             </w:r>
             <w:r>
               <w:rPr>
@@ -767,7 +764,7 @@
               <w:noProof/>
             </w:rPr>
           </w:pPr>
-          <w:hyperlink w:anchor="_Toc485717282" w:history="1">
+          <w:hyperlink w:anchor="_Toc486317266" w:history="1">
             <w:r>
               <w:rPr>
                 <w:rStyle w:val="Hyperlink"/>
@@ -794,7 +791,7 @@
                 <w:noProof/>
                 <w:webHidden/>
               </w:rPr>
-              <w:instrText xml:space="preserve"> PAGEREF _Toc485717282 \h </w:instrText>
+              <w:instrText xml:space="preserve"> PAGEREF _Toc486317266 \h </w:instrText>
             </w:r>
             <w:r>
               <w:rPr>
@@ -814,7 +811,7 @@
                 <w:noProof/>
                 <w:webHidden/>
               </w:rPr>
-              <w:t>17</w:t>
+              <w:t>18</w:t>
             </w:r>
             <w:r>
               <w:rPr>
@@ -836,7 +833,7 @@
               <w:noProof/>
             </w:rPr>
           </w:pPr>
-          <w:hyperlink w:anchor="_Toc485717283" w:history="1">
+          <w:hyperlink w:anchor="_Toc486317267" w:history="1">
             <w:r>
               <w:rPr>
                 <w:rStyle w:val="Hyperlink"/>
@@ -863,7 +860,7 @@
                 <w:noProof/>
                 <w:webHidden/>
               </w:rPr>
-              <w:instrText xml:space="preserve"> PAGEREF _Toc485717283 \h </w:instrText>
+              <w:instrText xml:space="preserve"> PAGEREF _Toc486317267 \h </w:instrText>
             </w:r>
             <w:r>
               <w:rPr>
@@ -883,7 +880,7 @@
                 <w:noProof/>
                 <w:webHidden/>
               </w:rPr>
-              <w:t>17</w:t>
+              <w:t>18</w:t>
             </w:r>
             <w:r>
               <w:rPr>
@@ -905,7 +902,7 @@
               <w:noProof/>
             </w:rPr>
           </w:pPr>
-          <w:hyperlink w:anchor="_Toc485717284" w:history="1">
+          <w:hyperlink w:anchor="_Toc486317268" w:history="1">
             <w:r>
               <w:rPr>
                 <w:rStyle w:val="Hyperlink"/>
@@ -932,7 +929,7 @@
                 <w:noProof/>
                 <w:webHidden/>
               </w:rPr>
-              <w:instrText xml:space="preserve"> PAGEREF _Toc485717284 \h </w:instrText>
+              <w:instrText xml:space="preserve"> PAGEREF _Toc486317268 \h </w:instrText>
             </w:r>
             <w:r>
               <w:rPr>
@@ -952,7 +949,7 @@
                 <w:noProof/>
                 <w:webHidden/>
               </w:rPr>
-              <w:t>18</w:t>
+              <w:t>19</w:t>
             </w:r>
             <w:r>
               <w:rPr>
@@ -1000,12 +997,12 @@
       <w:pPr>
         <w:pStyle w:val="Heading1"/>
       </w:pPr>
-      <w:bookmarkStart w:id="1" w:name="_Toc485717272"/>
+      <w:bookmarkStart w:id="0" w:name="_Toc486317256"/>
       <w:r>
         <w:lastRenderedPageBreak/>
         <w:t>Purpose</w:t>
       </w:r>
-      <w:bookmarkEnd w:id="1"/>
+      <w:bookmarkEnd w:id="0"/>
     </w:p>
     <w:p>
       <w:r>
@@ -1143,106 +1140,106 @@
       <w:pPr>
         <w:pStyle w:val="Heading1"/>
       </w:pPr>
-      <w:bookmarkStart w:id="2" w:name="_Toc485717273"/>
+      <w:bookmarkStart w:id="1" w:name="_Toc486317257"/>
       <w:r>
         <w:t>Terminology</w:t>
       </w:r>
+      <w:bookmarkEnd w:id="1"/>
+    </w:p>
+    <w:p>
+      <w:pPr>
+        <w:ind w:left="1440" w:hanging="720"/>
+      </w:pPr>
+      <w:r>
+        <w:rPr>
+          <w:b/>
+        </w:rPr>
+        <w:t>ARIS</w:t>
+      </w:r>
+      <w:r>
+        <w:t xml:space="preserve"> – refers to the ARIS sonar, regardless of model.</w:t>
+      </w:r>
+    </w:p>
+    <w:p>
+      <w:pPr>
+        <w:ind w:left="1440" w:hanging="720"/>
+      </w:pPr>
+      <w:r>
+        <w:rPr>
+          <w:b/>
+        </w:rPr>
+        <w:t>Controller</w:t>
+      </w:r>
+      <w:r>
+        <w:t xml:space="preserve"> – the integrator’s software which controls the ARIS.</w:t>
+      </w:r>
+    </w:p>
+    <w:p>
+      <w:pPr>
+        <w:ind w:left="1440" w:hanging="720"/>
+      </w:pPr>
+      <w:r>
+        <w:rPr>
+          <w:b/>
+        </w:rPr>
+        <w:t>Command Stream</w:t>
+      </w:r>
+      <w:r>
+        <w:t xml:space="preserve"> – the TCP stream over which </w:t>
+      </w:r>
+      <w:r>
+        <w:t xml:space="preserve">the Controller sends </w:t>
+      </w:r>
+      <w:r>
+        <w:t>commands to the ARIS.</w:t>
+      </w:r>
+    </w:p>
+    <w:p>
+      <w:pPr>
+        <w:ind w:left="1440" w:hanging="720"/>
+      </w:pPr>
+      <w:r>
+        <w:rPr>
+          <w:b/>
+        </w:rPr>
+        <w:t xml:space="preserve">Frame </w:t>
+      </w:r>
+      <w:r>
+        <w:t xml:space="preserve">– </w:t>
+      </w:r>
+      <w:r>
+        <w:t>an assemblage of meta data and sample data that comprises a single, complete, static image.</w:t>
+      </w:r>
+      <w:r>
+        <w:t xml:space="preserve"> Each frame is assembled from multiple “frame parts.”</w:t>
+      </w:r>
+    </w:p>
+    <w:p>
+      <w:pPr>
+        <w:ind w:left="1440" w:hanging="720"/>
+      </w:pPr>
+      <w:r>
+        <w:rPr>
+          <w:b/>
+        </w:rPr>
+        <w:t>Frame Stream</w:t>
+      </w:r>
+      <w:r>
+        <w:t xml:space="preserve"> – the stream of acoustic frame data received from the sonar; this data is sent via UDP packets.</w:t>
+      </w:r>
+    </w:p>
+    <w:p>
+      <w:pPr>
+        <w:pStyle w:val="Heading1"/>
+      </w:pPr>
+      <w:bookmarkStart w:id="2" w:name="_Toc486317258"/>
+      <w:r>
+        <w:t xml:space="preserve">Development </w:t>
+      </w:r>
+      <w:r>
+        <w:t>Requirements</w:t>
+      </w:r>
       <w:bookmarkEnd w:id="2"/>
-    </w:p>
-    <w:p>
-      <w:pPr>
-        <w:ind w:left="1440" w:hanging="720"/>
-      </w:pPr>
-      <w:r>
-        <w:rPr>
-          <w:b/>
-        </w:rPr>
-        <w:t>ARIS</w:t>
-      </w:r>
-      <w:r>
-        <w:t xml:space="preserve"> – refers to the ARIS sonar, regardless of model.</w:t>
-      </w:r>
-    </w:p>
-    <w:p>
-      <w:pPr>
-        <w:ind w:left="1440" w:hanging="720"/>
-      </w:pPr>
-      <w:r>
-        <w:rPr>
-          <w:b/>
-        </w:rPr>
-        <w:t>Controller</w:t>
-      </w:r>
-      <w:r>
-        <w:t xml:space="preserve"> – the integrator’s software which controls the ARIS.</w:t>
-      </w:r>
-    </w:p>
-    <w:p>
-      <w:pPr>
-        <w:ind w:left="1440" w:hanging="720"/>
-      </w:pPr>
-      <w:r>
-        <w:rPr>
-          <w:b/>
-        </w:rPr>
-        <w:t>Command Stream</w:t>
-      </w:r>
-      <w:r>
-        <w:t xml:space="preserve"> – the TCP stream over which </w:t>
-      </w:r>
-      <w:r>
-        <w:t xml:space="preserve">the Controller sends </w:t>
-      </w:r>
-      <w:r>
-        <w:t>commands to the ARIS.</w:t>
-      </w:r>
-    </w:p>
-    <w:p>
-      <w:pPr>
-        <w:ind w:left="1440" w:hanging="720"/>
-      </w:pPr>
-      <w:r>
-        <w:rPr>
-          <w:b/>
-        </w:rPr>
-        <w:t xml:space="preserve">Frame </w:t>
-      </w:r>
-      <w:r>
-        <w:t xml:space="preserve">– </w:t>
-      </w:r>
-      <w:r>
-        <w:t>an assemblage of meta data and sample data that comprises a single, complete, static image.</w:t>
-      </w:r>
-      <w:r>
-        <w:t xml:space="preserve"> Each frame is assembled from multiple “frame parts.”</w:t>
-      </w:r>
-    </w:p>
-    <w:p>
-      <w:pPr>
-        <w:ind w:left="1440" w:hanging="720"/>
-      </w:pPr>
-      <w:r>
-        <w:rPr>
-          <w:b/>
-        </w:rPr>
-        <w:t>Frame Stream</w:t>
-      </w:r>
-      <w:r>
-        <w:t xml:space="preserve"> – the stream of acoustic frame data received from the sonar; this data is sent via UDP packets.</w:t>
-      </w:r>
-    </w:p>
-    <w:p>
-      <w:pPr>
-        <w:pStyle w:val="Heading1"/>
-      </w:pPr>
-      <w:bookmarkStart w:id="3" w:name="_Toc485717274"/>
-      <w:r>
-        <w:t xml:space="preserve">Development </w:t>
-      </w:r>
-      <w:r>
-        <w:t>Requirements</w:t>
-      </w:r>
-      <w:bookmarkEnd w:id="3"/>
     </w:p>
     <w:p>
       <w:r>
@@ -1408,14 +1405,14 @@
       <w:pPr>
         <w:pStyle w:val="Heading1"/>
       </w:pPr>
-      <w:bookmarkStart w:id="4" w:name="_Toc485717275"/>
+      <w:bookmarkStart w:id="3" w:name="_Toc486317259"/>
       <w:r>
         <w:t xml:space="preserve">SDK </w:t>
       </w:r>
       <w:r>
         <w:t>Contents</w:t>
       </w:r>
-      <w:bookmarkEnd w:id="4"/>
+      <w:bookmarkEnd w:id="3"/>
     </w:p>
     <w:p>
       <w:pPr>
@@ -1655,11 +1652,11 @@
       <w:pPr>
         <w:pStyle w:val="Heading1"/>
       </w:pPr>
-      <w:bookmarkStart w:id="5" w:name="_Toc485717276"/>
+      <w:bookmarkStart w:id="4" w:name="_Toc486317260"/>
       <w:r>
         <w:t>Diagnostics</w:t>
       </w:r>
-      <w:bookmarkEnd w:id="5"/>
+      <w:bookmarkEnd w:id="4"/>
     </w:p>
     <w:p>
       <w:pPr>
@@ -1813,8 +1810,8 @@
       <w:pPr>
         <w:pStyle w:val="Heading2"/>
       </w:pPr>
-      <w:bookmarkStart w:id="6" w:name="_Syslog_Relay"/>
-      <w:bookmarkEnd w:id="6"/>
+      <w:bookmarkStart w:id="5" w:name="_Syslog_Relay"/>
+      <w:bookmarkEnd w:id="5"/>
       <w:r>
         <w:t xml:space="preserve">Syslog </w:t>
       </w:r>
@@ -1898,16 +1895,16 @@
       <w:pPr>
         <w:pStyle w:val="Heading1"/>
       </w:pPr>
-      <w:bookmarkStart w:id="7" w:name="_Ref474157599"/>
-      <w:bookmarkStart w:id="8" w:name="_Toc485717277"/>
+      <w:bookmarkStart w:id="6" w:name="_Ref474157599"/>
+      <w:bookmarkStart w:id="7" w:name="_Toc486317261"/>
       <w:r>
         <w:t>Detecting an</w:t>
       </w:r>
       <w:r>
         <w:t xml:space="preserve"> ARIS</w:t>
       </w:r>
+      <w:bookmarkEnd w:id="6"/>
       <w:bookmarkEnd w:id="7"/>
-      <w:bookmarkEnd w:id="8"/>
     </w:p>
     <w:p>
       <w:r>
@@ -2147,8 +2144,8 @@
       <w:pPr>
         <w:pStyle w:val="Heading1"/>
       </w:pPr>
-      <w:bookmarkStart w:id="9" w:name="_Ref474157670"/>
-      <w:bookmarkStart w:id="10" w:name="_Toc485717278"/>
+      <w:bookmarkStart w:id="8" w:name="_Ref474157670"/>
+      <w:bookmarkStart w:id="9" w:name="_Toc486317262"/>
       <w:r>
         <w:t xml:space="preserve">Connecting to </w:t>
       </w:r>
@@ -2161,8 +2158,8 @@
       <w:r>
         <w:t>ARIS</w:t>
       </w:r>
+      <w:bookmarkEnd w:id="8"/>
       <w:bookmarkEnd w:id="9"/>
-      <w:bookmarkEnd w:id="10"/>
     </w:p>
     <w:p>
       <w:r>
@@ -2274,10 +2271,10 @@
       <w:pPr>
         <w:pStyle w:val="Heading1"/>
       </w:pPr>
-      <w:bookmarkStart w:id="11" w:name="_Commanding_an_ARIS"/>
-      <w:bookmarkStart w:id="12" w:name="_Ref474157682"/>
-      <w:bookmarkStart w:id="13" w:name="_Toc485717279"/>
-      <w:bookmarkEnd w:id="11"/>
+      <w:bookmarkStart w:id="10" w:name="_Commanding_an_ARIS"/>
+      <w:bookmarkStart w:id="11" w:name="_Ref474157682"/>
+      <w:bookmarkStart w:id="12" w:name="_Toc486317263"/>
+      <w:bookmarkEnd w:id="10"/>
       <w:r>
         <w:lastRenderedPageBreak/>
         <w:t xml:space="preserve">Commanding </w:t>
@@ -2291,8 +2288,8 @@
       <w:r>
         <w:t>ARIS</w:t>
       </w:r>
+      <w:bookmarkEnd w:id="11"/>
       <w:bookmarkEnd w:id="12"/>
-      <w:bookmarkEnd w:id="13"/>
     </w:p>
     <w:p>
       <w:r>
@@ -2562,7 +2559,13 @@
         <w:t xml:space="preserve"> size prefix</w:t>
       </w:r>
       <w:r>
-        <w:t xml:space="preserve"> must be followed immediately by the serialized command. The Controller must not allow the size prefix and its associated command to be </w:t>
+        <w:t xml:space="preserve"> must be followed immediately by the serialized command. The Controller must not allow the </w:t>
+      </w:r>
+      <w:r>
+        <w:t>command length</w:t>
+      </w:r>
+      <w:r>
+        <w:t xml:space="preserve"> prefix and its associated command to be </w:t>
       </w:r>
       <w:r>
         <w:t>interrupted</w:t>
@@ -2652,6 +2655,155 @@
           <w:rStyle w:val="Emphasis"/>
         </w:rPr>
         <w:t xml:space="preserve"> library can calculate a message’s size before you write it to a buffer.</w:t>
+      </w:r>
+    </w:p>
+    <w:p>
+      <w:pPr>
+        <w:pStyle w:val="Heading3"/>
+      </w:pPr>
+      <w:r>
+        <w:t>Verifying the Command Length Prefix</w:t>
+      </w:r>
+    </w:p>
+    <w:p>
+      <w:r>
+        <w:t xml:space="preserve">If commanding the ARIS does not appear to work, you can verify that your commands sent to the ARIS are correctly prefixed with the command length using </w:t>
+      </w:r>
+      <w:hyperlink r:id="rId14" w:history="1">
+        <w:r>
+          <w:rPr>
+            <w:rStyle w:val="Hyperlink"/>
+          </w:rPr>
+          <w:t>Wireshark</w:t>
+        </w:r>
+      </w:hyperlink>
+      <w:r>
+        <w:t>, a widely-used network protocol analyzer.</w:t>
+      </w:r>
+    </w:p>
+    <w:p>
+      <w:r>
+        <w:t xml:space="preserve">After capturing network traffic </w:t>
+      </w:r>
+      <w:r>
+        <w:t>containing</w:t>
+      </w:r>
+      <w:r>
+        <w:t xml:space="preserve"> a connection attempt from your client software, examine the packets from your client computer. You should see evidence of several commands sent from your client computer to the ARIS; these are sent to port 56888 on the ARIS. In Wireshark, select the “Data” portion of the packet. You should observe that the first 4 bytes of the message contain the length of the serialized command, which is a relatively small number.</w:t>
+      </w:r>
+    </w:p>
+    <w:p>
+      <w:bookmarkStart w:id="13" w:name="_GoBack"/>
+      <w:r>
+        <w:lastRenderedPageBreak/>
+        <w:drawing>
+          <wp:inline distT="0" distB="0" distL="0" distR="0" wp14:anchorId="6C625402" wp14:editId="10EAD236">
+            <wp:extent cx="6400800" cy="2064385"/>
+            <wp:effectExtent l="0" t="0" r="0" b="0"/>
+            <wp:docPr id="4" name="Picture 4"/>
+            <wp:cNvGraphicFramePr>
+              <a:graphicFrameLocks xmlns:a="http://schemas.openxmlformats.org/drawingml/2006/main" noChangeAspect="1"/>
+            </wp:cNvGraphicFramePr>
+            <a:graphic xmlns:a="http://schemas.openxmlformats.org/drawingml/2006/main">
+              <a:graphicData uri="http://schemas.openxmlformats.org/drawingml/2006/picture">
+                <pic:pic xmlns:pic="http://schemas.openxmlformats.org/drawingml/2006/picture">
+                  <pic:nvPicPr>
+                    <pic:cNvPr id="1" name=""/>
+                    <pic:cNvPicPr/>
+                  </pic:nvPicPr>
+                  <pic:blipFill>
+                    <a:blip r:embed="rId15"/>
+                    <a:stretch>
+                      <a:fillRect/>
+                    </a:stretch>
+                  </pic:blipFill>
+                  <pic:spPr>
+                    <a:xfrm>
+                      <a:off x="0" y="0"/>
+                      <a:ext cx="6400800" cy="2064385"/>
+                    </a:xfrm>
+                    <a:prstGeom prst="rect">
+                      <a:avLst/>
+                    </a:prstGeom>
+                  </pic:spPr>
+                </pic:pic>
+              </a:graphicData>
+            </a:graphic>
+          </wp:inline>
+        </w:drawing>
+      </w:r>
+      <w:bookmarkEnd w:id="13"/>
+    </w:p>
+    <w:p>
+      <w:pPr>
+        <w:pStyle w:val="Caption"/>
+        <w:jc w:val="center"/>
+      </w:pPr>
+      <w:bookmarkStart w:id="14" w:name="_Ref486316851"/>
+      <w:r>
+        <w:t xml:space="preserve">Figure </w:t>
+      </w:r>
+      <w:fldSimple w:instr=" SEQ Figure \* ARABIC ">
+        <w:r>
+          <w:rPr>
+            <w:noProof/>
+          </w:rPr>
+          <w:t>1</w:t>
+        </w:r>
+      </w:fldSimple>
+      <w:bookmarkEnd w:id="14"/>
+    </w:p>
+    <w:p>
+      <w:r>
+        <w:t xml:space="preserve">For example, as shown in </w:t>
+      </w:r>
+      <w:r>
+        <w:fldChar w:fldCharType="begin"/>
+      </w:r>
+      <w:r>
+        <w:instrText xml:space="preserve"> REF _Ref486316851 \h </w:instrText>
+      </w:r>
+      <w:r>
+        <w:fldChar w:fldCharType="separate"/>
+      </w:r>
+      <w:r>
+        <w:t xml:space="preserve">Figure </w:t>
+      </w:r>
+      <w:r>
+        <w:rPr>
+          <w:noProof/>
+        </w:rPr>
+        <w:t>1</w:t>
+      </w:r>
+      <w:r>
+        <w:fldChar w:fldCharType="end"/>
+      </w:r>
+      <w:r>
+        <w:t xml:space="preserve"> </w:t>
+      </w:r>
+      <w:r>
+        <w:fldChar w:fldCharType="begin"/>
+      </w:r>
+      <w:r>
+        <w:instrText xml:space="preserve"> REF _Ref486316851 \p \h </w:instrText>
+      </w:r>
+      <w:r>
+        <w:fldChar w:fldCharType="separate"/>
+      </w:r>
+      <w:r>
+        <w:t>above</w:t>
+      </w:r>
+      <w:r>
+        <w:fldChar w:fldCharType="end"/>
+      </w:r>
+      <w:r>
+        <w:t xml:space="preserve">, the command length </w:t>
+      </w:r>
+      <w:r>
+        <w:t xml:space="preserve">prefix </w:t>
+      </w:r>
+      <w:r>
+        <w:t>is 8, and the Data portion of the TCP frame is 12 bytes in length, 4 bytes for the command length prefix and 8 for the serialized command.</w:t>
       </w:r>
     </w:p>
     <w:p>
@@ -2839,77 +2991,77 @@
     </w:p>
     <w:p>
       <w:r>
+        <w:t xml:space="preserve">The ARIS will not send any frame data until valid acoustic settings are received in a </w:t>
+      </w:r>
+      <w:proofErr w:type="spellStart"/>
+      <w:r>
+        <w:rPr>
+          <w:rFonts w:ascii="Consolas" w:hAnsi="Consolas" w:cs="Courier New"/>
+        </w:rPr>
+        <w:t>SetAcousticSettings</w:t>
+      </w:r>
+      <w:proofErr w:type="spellEnd"/>
+      <w:r>
+        <w:t xml:space="preserve"> command.</w:t>
+      </w:r>
+    </w:p>
+    <w:p>
+      <w:pPr>
+        <w:pStyle w:val="Heading2"/>
+      </w:pPr>
+      <w:r>
+        <w:t>Commands</w:t>
+      </w:r>
+    </w:p>
+    <w:p>
+      <w:pPr>
+        <w:pStyle w:val="Heading3"/>
+      </w:pPr>
+      <w:proofErr w:type="spellStart"/>
+      <w:r>
+        <w:t>SetDateTime</w:t>
+      </w:r>
+      <w:proofErr w:type="spellEnd"/>
+    </w:p>
+    <w:p>
+      <w:r>
+        <w:t>S</w:t>
+      </w:r>
+      <w:r>
+        <w:t>ets the ARIS’ system clock. The date string must be in the format:</w:t>
+      </w:r>
+    </w:p>
+    <w:p>
+      <w:pPr>
+        <w:ind w:left="720"/>
+        <w:rPr>
+          <w:rFonts w:ascii="Consolas" w:hAnsi="Consolas" w:cs="Courier New"/>
+        </w:rPr>
+      </w:pPr>
+      <w:r>
+        <w:rPr>
+          <w:rFonts w:ascii="Consolas" w:hAnsi="Consolas" w:cs="Courier New"/>
+        </w:rPr>
+        <w:t>2014-Jan-31 23:58:15</w:t>
+      </w:r>
+    </w:p>
+    <w:p>
+      <w:r>
+        <w:t>The month name must be one of the following:</w:t>
+      </w:r>
+    </w:p>
+    <w:p>
+      <w:pPr>
+        <w:ind w:left="720"/>
+        <w:rPr>
+          <w:rFonts w:ascii="Consolas" w:hAnsi="Consolas" w:cs="Courier New"/>
+        </w:rPr>
+      </w:pPr>
+      <w:r>
+        <w:rPr>
+          <w:rFonts w:ascii="Consolas" w:hAnsi="Consolas" w:cs="Courier New"/>
+        </w:rPr>
         <w:lastRenderedPageBreak/>
-        <w:t xml:space="preserve">The ARIS will not send any frame data until valid acoustic settings are received in a </w:t>
-      </w:r>
-      <w:proofErr w:type="spellStart"/>
-      <w:r>
-        <w:rPr>
-          <w:rFonts w:ascii="Consolas" w:hAnsi="Consolas" w:cs="Courier New"/>
-        </w:rPr>
-        <w:t>SetAcousticSettings</w:t>
-      </w:r>
-      <w:proofErr w:type="spellEnd"/>
-      <w:r>
-        <w:t xml:space="preserve"> command.</w:t>
-      </w:r>
-    </w:p>
-    <w:p>
-      <w:pPr>
-        <w:pStyle w:val="Heading2"/>
-      </w:pPr>
-      <w:r>
-        <w:t>Commands</w:t>
-      </w:r>
-    </w:p>
-    <w:p>
-      <w:pPr>
-        <w:pStyle w:val="Heading3"/>
-      </w:pPr>
-      <w:proofErr w:type="spellStart"/>
-      <w:r>
-        <w:t>SetDateTime</w:t>
-      </w:r>
-      <w:proofErr w:type="spellEnd"/>
-    </w:p>
-    <w:p>
-      <w:r>
-        <w:t>S</w:t>
-      </w:r>
-      <w:r>
-        <w:t>ets the ARIS’ system clock. The date string must be in the format:</w:t>
-      </w:r>
-    </w:p>
-    <w:p>
-      <w:pPr>
-        <w:ind w:left="720"/>
-        <w:rPr>
-          <w:rFonts w:ascii="Consolas" w:hAnsi="Consolas" w:cs="Courier New"/>
-        </w:rPr>
-      </w:pPr>
-      <w:r>
-        <w:rPr>
-          <w:rFonts w:ascii="Consolas" w:hAnsi="Consolas" w:cs="Courier New"/>
-        </w:rPr>
-        <w:t>2014-Jan-31 23:58:15</w:t>
-      </w:r>
-    </w:p>
-    <w:p>
-      <w:r>
-        <w:t>The month name must be one of the following:</w:t>
-      </w:r>
-    </w:p>
-    <w:p>
-      <w:pPr>
-        <w:ind w:left="720"/>
-        <w:rPr>
-          <w:rFonts w:ascii="Consolas" w:hAnsi="Consolas" w:cs="Courier New"/>
-        </w:rPr>
-      </w:pPr>
-      <w:r>
-        <w:rPr>
-          <w:rFonts w:ascii="Consolas" w:hAnsi="Consolas" w:cs="Courier New"/>
-        </w:rPr>
         <w:t>"Jan", "Feb", "Mar", "Apr", "May", "Jun",</w:t>
       </w:r>
       <w:r>
@@ -3061,12 +3213,12 @@
       <w:pPr>
         <w:pStyle w:val="Heading3"/>
       </w:pPr>
-      <w:bookmarkStart w:id="14" w:name="_Ref471282424"/>
+      <w:bookmarkStart w:id="15" w:name="_Ref471282424"/>
       <w:proofErr w:type="spellStart"/>
       <w:r>
         <w:t>SetSalinity</w:t>
       </w:r>
-      <w:bookmarkEnd w:id="14"/>
+      <w:bookmarkEnd w:id="15"/>
       <w:proofErr w:type="spellEnd"/>
     </w:p>
     <w:p>
@@ -3268,46 +3420,160 @@
       </w:pPr>
       <w:proofErr w:type="spellStart"/>
       <w:r>
+        <w:t>HomeFocus</w:t>
+      </w:r>
+      <w:proofErr w:type="spellEnd"/>
+    </w:p>
+    <w:p>
+      <w:r>
+        <w:t>C</w:t>
+      </w:r>
+      <w:r>
+        <w:t>ommands the lens focusing motor to move to home position. Not commonly used; this is automatically performed on power-up.</w:t>
+      </w:r>
+    </w:p>
+    <w:p>
+      <w:pPr>
+        <w:pStyle w:val="Heading3"/>
+      </w:pPr>
+      <w:proofErr w:type="spellStart"/>
+      <w:r>
+        <w:rPr>
+          <w:highlight w:val="white"/>
+        </w:rPr>
+        <w:t>SetRotatorMount</w:t>
+      </w:r>
+      <w:proofErr w:type="spellEnd"/>
+    </w:p>
+    <w:p>
+      <w:r>
+        <w:t>Indicates the type of mount employed with the attached</w:t>
+      </w:r>
+      <w:r>
+        <w:t xml:space="preserve"> optional</w:t>
+      </w:r>
+      <w:r>
+        <w:t xml:space="preserve"> AR2</w:t>
+      </w:r>
+      <w:r>
+        <w:t>/AR3</w:t>
+      </w:r>
+      <w:r>
+        <w:t xml:space="preserve"> rotator.</w:t>
+      </w:r>
+    </w:p>
+    <w:p>
+      <w:pPr>
+        <w:pStyle w:val="Heading3"/>
+        <w:rPr>
+          <w:highlight w:val="white"/>
+        </w:rPr>
+      </w:pPr>
+      <w:proofErr w:type="spellStart"/>
+      <w:r>
+        <w:rPr>
+          <w:highlight w:val="white"/>
+        </w:rPr>
+        <w:t>SetRotatorVelocity</w:t>
+      </w:r>
+      <w:proofErr w:type="spellEnd"/>
+    </w:p>
+    <w:p>
+      <w:pPr>
+        <w:rPr>
+          <w:highlight w:val="white"/>
+        </w:rPr>
+      </w:pPr>
+      <w:r>
+        <w:rPr>
+          <w:highlight w:val="white"/>
+        </w:rPr>
+        <w:t>Sets the velocity for an axis of the attached AR2</w:t>
+      </w:r>
+      <w:r>
+        <w:t>/AR3</w:t>
+      </w:r>
+      <w:r>
+        <w:rPr>
+          <w:highlight w:val="white"/>
+        </w:rPr>
+        <w:t xml:space="preserve"> rotator.</w:t>
+      </w:r>
+    </w:p>
+    <w:p>
+      <w:pPr>
+        <w:pStyle w:val="Heading3"/>
+        <w:rPr>
+          <w:highlight w:val="white"/>
+        </w:rPr>
+      </w:pPr>
+      <w:proofErr w:type="spellStart"/>
+      <w:r>
+        <w:rPr>
+          <w:highlight w:val="white"/>
+        </w:rPr>
         <w:lastRenderedPageBreak/>
-        <w:t>HomeFocus</w:t>
+        <w:t>SetRotatorAcceleration</w:t>
       </w:r>
       <w:proofErr w:type="spellEnd"/>
     </w:p>
     <w:p>
-      <w:r>
-        <w:t>C</w:t>
-      </w:r>
-      <w:r>
-        <w:t>ommands the lens focusing motor to move to home position. Not commonly used; this is automatically performed on power-up.</w:t>
+      <w:pPr>
+        <w:rPr>
+          <w:highlight w:val="white"/>
+        </w:rPr>
+      </w:pPr>
+      <w:r>
+        <w:rPr>
+          <w:highlight w:val="white"/>
+        </w:rPr>
+        <w:t>Sets the acceleration for an axis of the attached AR2</w:t>
+      </w:r>
+      <w:r>
+        <w:t>/AR3</w:t>
+      </w:r>
+      <w:r>
+        <w:rPr>
+          <w:highlight w:val="white"/>
+        </w:rPr>
+        <w:t xml:space="preserve"> rotator.</w:t>
       </w:r>
     </w:p>
     <w:p>
       <w:pPr>
         <w:pStyle w:val="Heading3"/>
+        <w:rPr>
+          <w:highlight w:val="white"/>
+        </w:rPr>
       </w:pPr>
       <w:proofErr w:type="spellStart"/>
       <w:r>
         <w:rPr>
           <w:highlight w:val="white"/>
         </w:rPr>
-        <w:t>SetRotatorMount</w:t>
+        <w:t>SetRotatorPosition</w:t>
       </w:r>
       <w:proofErr w:type="spellEnd"/>
     </w:p>
     <w:p>
-      <w:r>
-        <w:t>Indicates the type of mount employed with the attached</w:t>
-      </w:r>
-      <w:r>
-        <w:t xml:space="preserve"> optional</w:t>
-      </w:r>
-      <w:r>
-        <w:t xml:space="preserve"> AR2</w:t>
+      <w:pPr>
+        <w:rPr>
+          <w:highlight w:val="white"/>
+        </w:rPr>
+      </w:pPr>
+      <w:r>
+        <w:rPr>
+          <w:highlight w:val="white"/>
+        </w:rPr>
+        <w:t>Sets the position for an axis of the attached AR2</w:t>
       </w:r>
       <w:r>
         <w:t>/AR3</w:t>
       </w:r>
       <w:r>
+        <w:rPr>
+          <w:highlight w:val="white"/>
+        </w:rPr>
         <w:t xml:space="preserve"> rotator.</w:t>
       </w:r>
     </w:p>
@@ -3323,7 +3589,7 @@
         <w:rPr>
           <w:highlight w:val="white"/>
         </w:rPr>
-        <w:t>SetRotatorVelocity</w:t>
+        <w:t>StopRotator</w:t>
       </w:r>
       <w:proofErr w:type="spellEnd"/>
     </w:p>
@@ -3337,162 +3603,48 @@
         <w:rPr>
           <w:highlight w:val="white"/>
         </w:rPr>
-        <w:t>Sets the velocity for an axis of the attached AR2</w:t>
-      </w:r>
-      <w:r>
-        <w:t>/AR3</w:t>
-      </w:r>
-      <w:r>
+        <w:t>Stops rotator movement on the specified axis.</w:t>
+      </w:r>
+    </w:p>
+    <w:p>
+      <w:pPr>
+        <w:pStyle w:val="Heading3"/>
         <w:rPr>
           <w:highlight w:val="white"/>
         </w:rPr>
-        <w:t xml:space="preserve"> rotator.</w:t>
+      </w:pPr>
+      <w:r>
+        <w:rPr>
+          <w:highlight w:val="white"/>
+        </w:rPr>
+        <w:t>Ping</w:t>
+      </w:r>
+    </w:p>
+    <w:p>
+      <w:pPr>
+        <w:rPr>
+          <w:highlight w:val="white"/>
+        </w:rPr>
+      </w:pPr>
+      <w:r>
+        <w:rPr>
+          <w:highlight w:val="white"/>
+        </w:rPr>
+        <w:t>Informs the ARIS that the Controller is still connected.</w:t>
       </w:r>
     </w:p>
     <w:p>
       <w:pPr>
         <w:pStyle w:val="Heading3"/>
-        <w:rPr>
-          <w:highlight w:val="white"/>
-        </w:rPr>
-      </w:pPr>
+      </w:pPr>
+      <w:bookmarkStart w:id="16" w:name="_Acoustic_Settings:_Constraints"/>
+      <w:bookmarkStart w:id="17" w:name="_Ref471808473"/>
+      <w:bookmarkEnd w:id="16"/>
       <w:proofErr w:type="spellStart"/>
       <w:r>
-        <w:rPr>
-          <w:highlight w:val="white"/>
-        </w:rPr>
-        <w:t>SetRotatorAcceleration</w:t>
-      </w:r>
-      <w:proofErr w:type="spellEnd"/>
-    </w:p>
-    <w:p>
-      <w:pPr>
-        <w:rPr>
-          <w:highlight w:val="white"/>
-        </w:rPr>
-      </w:pPr>
-      <w:r>
-        <w:rPr>
-          <w:highlight w:val="white"/>
-        </w:rPr>
-        <w:t>Sets the acceleration for an axis of the attached AR2</w:t>
-      </w:r>
-      <w:r>
-        <w:t>/AR3</w:t>
-      </w:r>
-      <w:r>
-        <w:rPr>
-          <w:highlight w:val="white"/>
-        </w:rPr>
-        <w:t xml:space="preserve"> rotator.</w:t>
-      </w:r>
-    </w:p>
-    <w:p>
-      <w:pPr>
-        <w:pStyle w:val="Heading3"/>
-        <w:rPr>
-          <w:highlight w:val="white"/>
-        </w:rPr>
-      </w:pPr>
-      <w:proofErr w:type="spellStart"/>
-      <w:r>
-        <w:rPr>
-          <w:highlight w:val="white"/>
-        </w:rPr>
-        <w:t>SetRotatorPosition</w:t>
-      </w:r>
-      <w:proofErr w:type="spellEnd"/>
-    </w:p>
-    <w:p>
-      <w:pPr>
-        <w:rPr>
-          <w:highlight w:val="white"/>
-        </w:rPr>
-      </w:pPr>
-      <w:r>
-        <w:rPr>
-          <w:highlight w:val="white"/>
-        </w:rPr>
-        <w:t>Sets the position for an axis of the attached AR2</w:t>
-      </w:r>
-      <w:r>
-        <w:t>/AR3</w:t>
-      </w:r>
-      <w:r>
-        <w:rPr>
-          <w:highlight w:val="white"/>
-        </w:rPr>
-        <w:t xml:space="preserve"> rotator.</w:t>
-      </w:r>
-    </w:p>
-    <w:p>
-      <w:pPr>
-        <w:pStyle w:val="Heading3"/>
-        <w:rPr>
-          <w:highlight w:val="white"/>
-        </w:rPr>
-      </w:pPr>
-      <w:proofErr w:type="spellStart"/>
-      <w:r>
-        <w:rPr>
-          <w:highlight w:val="white"/>
-        </w:rPr>
-        <w:t>StopRotator</w:t>
-      </w:r>
-      <w:proofErr w:type="spellEnd"/>
-    </w:p>
-    <w:p>
-      <w:pPr>
-        <w:rPr>
-          <w:highlight w:val="white"/>
-        </w:rPr>
-      </w:pPr>
-      <w:r>
-        <w:rPr>
-          <w:highlight w:val="white"/>
-        </w:rPr>
-        <w:t>Stops rotator movement on the specified axis.</w:t>
-      </w:r>
-    </w:p>
-    <w:p>
-      <w:pPr>
-        <w:pStyle w:val="Heading3"/>
-        <w:rPr>
-          <w:highlight w:val="white"/>
-        </w:rPr>
-      </w:pPr>
-      <w:r>
-        <w:rPr>
-          <w:highlight w:val="white"/>
-        </w:rPr>
-        <w:t>Ping</w:t>
-      </w:r>
-    </w:p>
-    <w:p>
-      <w:pPr>
-        <w:rPr>
-          <w:highlight w:val="white"/>
-        </w:rPr>
-      </w:pPr>
-      <w:r>
-        <w:rPr>
-          <w:highlight w:val="white"/>
-        </w:rPr>
-        <w:t>Informs the ARIS that the Controller is still connected.</w:t>
-      </w:r>
-    </w:p>
-    <w:p>
-      <w:pPr>
-        <w:pStyle w:val="Heading3"/>
-      </w:pPr>
-      <w:bookmarkStart w:id="15" w:name="_Acoustic_Settings:_Constraints"/>
-      <w:bookmarkStart w:id="16" w:name="_Ref471808473"/>
-      <w:bookmarkEnd w:id="15"/>
-      <w:proofErr w:type="spellStart"/>
-      <w:r>
         <w:t>SetAcousticSettings</w:t>
       </w:r>
-      <w:bookmarkEnd w:id="16"/>
+      <w:bookmarkEnd w:id="17"/>
       <w:proofErr w:type="spellEnd"/>
     </w:p>
     <w:p>
@@ -4297,49 +4449,52 @@
       <w:pPr>
         <w:pStyle w:val="Heading1"/>
       </w:pPr>
-      <w:bookmarkStart w:id="17" w:name="_Ref471281242"/>
-      <w:bookmarkStart w:id="18" w:name="_Toc485717280"/>
+      <w:bookmarkStart w:id="18" w:name="_Ref471281242"/>
+      <w:bookmarkStart w:id="19" w:name="_Toc486317264"/>
+      <w:r>
+        <w:t xml:space="preserve">ARIS </w:t>
+      </w:r>
+      <w:r>
+        <w:t xml:space="preserve">Acoustic </w:t>
+      </w:r>
+      <w:r>
+        <w:t>Images</w:t>
+      </w:r>
+      <w:bookmarkEnd w:id="18"/>
+      <w:bookmarkEnd w:id="19"/>
+    </w:p>
+    <w:p>
+      <w:pPr>
+        <w:pStyle w:val="Heading2"/>
+      </w:pPr>
+      <w:r>
+        <w:t>Theory of Operation</w:t>
+      </w:r>
+    </w:p>
+    <w:p>
+      <w:r>
+        <w:t xml:space="preserve">ARIS creates images by transmitting acoustic energy and then </w:t>
+      </w:r>
+      <w:r>
+        <w:t xml:space="preserve">detecting, or </w:t>
+      </w:r>
+      <w:r>
+        <w:t>sampling</w:t>
+      </w:r>
+      <w:r>
+        <w:t>,</w:t>
+      </w:r>
+      <w:r>
+        <w:t xml:space="preserve"> the energy reflected back from objects. Because we know the “time in flight” for each sample taken, we also know the range of the object that reflected the sample; this calculation depends on the speed of sound in water.</w:t>
+      </w:r>
+    </w:p>
+    <w:p>
+      <w:r>
+        <w:t xml:space="preserve">The near and far boundaries of the image are defined by the settings used to collect the image. While we discuss these boundaries in terms of physical distance, the ARIS is commanded in units of time (microseconds). Because </w:t>
+      </w:r>
       <w:r>
         <w:lastRenderedPageBreak/>
-        <w:t xml:space="preserve">ARIS </w:t>
-      </w:r>
-      <w:r>
-        <w:t xml:space="preserve">Acoustic </w:t>
-      </w:r>
-      <w:r>
-        <w:t>Images</w:t>
-      </w:r>
-      <w:bookmarkEnd w:id="17"/>
-      <w:bookmarkEnd w:id="18"/>
-    </w:p>
-    <w:p>
-      <w:pPr>
-        <w:pStyle w:val="Heading2"/>
-      </w:pPr>
-      <w:r>
-        <w:t>Theory of Operation</w:t>
-      </w:r>
-    </w:p>
-    <w:p>
-      <w:r>
-        <w:t xml:space="preserve">ARIS creates images by transmitting acoustic energy and then </w:t>
-      </w:r>
-      <w:r>
-        <w:t xml:space="preserve">detecting, or </w:t>
-      </w:r>
-      <w:r>
-        <w:t>sampling</w:t>
-      </w:r>
-      <w:r>
-        <w:t>,</w:t>
-      </w:r>
-      <w:r>
-        <w:t xml:space="preserve"> the energy reflected back from objects. Because we know the “time in flight” for each sample taken, we also know the range of the object that reflected the sample; this calculation depends on the speed of sound in water.</w:t>
-      </w:r>
-    </w:p>
-    <w:p>
-      <w:r>
-        <w:t xml:space="preserve">The near and far boundaries of the image are defined by the settings used to collect the image. While we discuss these boundaries in terms of physical distance, the ARIS is commanded in units of time (microseconds). Because sample collection occurs in units of whole microseconds, controlling the ARIS in units of time </w:t>
+        <w:t xml:space="preserve">sample collection occurs in units of whole microseconds, controlling the ARIS in units of time </w:t>
       </w:r>
       <w:r>
         <w:t>allows us to precisely know the range from which a sample was reflected.</w:t>
@@ -4370,7 +4525,7 @@
                     <pic:cNvPicPr/>
                   </pic:nvPicPr>
                   <pic:blipFill>
-                    <a:blip r:embed="rId14" cstate="print">
+                    <a:blip r:embed="rId16" cstate="print">
                       <a:extLst>
                         <a:ext uri="{28A0092B-C50C-407E-A947-70E740481C1C}">
                           <a14:useLocalDpi xmlns:a14="http://schemas.microsoft.com/office/drawing/2010/main" val="0"/>
@@ -4402,7 +4557,7 @@
         <w:pStyle w:val="Caption"/>
         <w:jc w:val="center"/>
       </w:pPr>
-      <w:bookmarkStart w:id="19" w:name="_Ref473615530"/>
+      <w:bookmarkStart w:id="20" w:name="_Ref473615530"/>
       <w:r>
         <w:t xml:space="preserve">Figure </w:t>
       </w:r>
@@ -4411,10 +4566,10 @@
           <w:rPr>
             <w:noProof/>
           </w:rPr>
-          <w:t>1</w:t>
+          <w:t>2</w:t>
         </w:r>
       </w:fldSimple>
-      <w:bookmarkEnd w:id="19"/>
+      <w:bookmarkEnd w:id="20"/>
     </w:p>
     <w:p>
       <w:r>
@@ -4585,11 +4740,7 @@
     </w:p>
     <w:p>
       <w:r>
-        <w:t xml:space="preserve">Three terms concerning distance and direction relative to the acoustic image are Down Range, Cross Range, and Perspective View. Down Range refers to distance away from the ARIS along the length of the image. Cross Range </w:t>
-      </w:r>
-      <w:r>
-        <w:lastRenderedPageBreak/>
-        <w:t>speaks to distance directly across the width of the wedge. Perspective View refers to viewing the image from directly above the imaged area.</w:t>
+        <w:t>Three terms concerning distance and direction relative to the acoustic image are Down Range, Cross Range, and Perspective View. Down Range refers to distance away from the ARIS along the length of the image. Cross Range speaks to distance directly across the width of the wedge. Perspective View refers to viewing the image from directly above the imaged area.</w:t>
       </w:r>
     </w:p>
     <w:p>
@@ -4607,6 +4758,7 @@
           <w:rFonts w:eastAsia="Times New Roman"/>
           <w:noProof/>
         </w:rPr>
+        <w:lastRenderedPageBreak/>
         <w:drawing>
           <wp:inline distT="0" distB="0" distL="0" distR="0" wp14:anchorId="25C86286" wp14:editId="1CC0126F">
             <wp:extent cx="6400800" cy="2139315"/>
@@ -4623,7 +4775,7 @@
                     <pic:cNvPicPr/>
                   </pic:nvPicPr>
                   <pic:blipFill>
-                    <a:blip r:embed="rId15"/>
+                    <a:blip r:embed="rId17"/>
                     <a:stretch>
                       <a:fillRect/>
                     </a:stretch>
@@ -4657,7 +4809,7 @@
           <w:rPr>
             <w:noProof/>
           </w:rPr>
-          <w:t>2</w:t>
+          <w:t>3</w:t>
         </w:r>
       </w:fldSimple>
     </w:p>
@@ -4817,7 +4969,7 @@
       <w:r>
         <w:t xml:space="preserve">at </w:t>
       </w:r>
-      <w:hyperlink r:id="rId16" w:history="1">
+      <w:hyperlink r:id="rId18" w:history="1">
         <w:r>
           <w:rPr>
             <w:rStyle w:val="Hyperlink"/>
@@ -4833,15 +4985,14 @@
       <w:pPr>
         <w:pStyle w:val="Heading2"/>
       </w:pPr>
-      <w:bookmarkStart w:id="20" w:name="_Ref474158600"/>
-      <w:r>
-        <w:lastRenderedPageBreak/>
+      <w:bookmarkStart w:id="21" w:name="_Ref474158600"/>
+      <w:r>
         <w:t>Selecting</w:t>
       </w:r>
       <w:r>
         <w:t xml:space="preserve"> Acoustic Settings</w:t>
       </w:r>
-      <w:bookmarkEnd w:id="20"/>
+      <w:bookmarkEnd w:id="21"/>
     </w:p>
     <w:p>
       <w:r>
@@ -4890,6 +5041,7 @@
     </w:p>
     <w:p>
       <w:r>
+        <w:lastRenderedPageBreak/>
         <w:fldChar w:fldCharType="begin"/>
       </w:r>
       <w:r>
@@ -4905,7 +5057,7 @@
         <w:rPr>
           <w:noProof/>
         </w:rPr>
-        <w:t>1</w:t>
+        <w:t>2</w:t>
       </w:r>
       <w:r>
         <w:fldChar w:fldCharType="end"/>
@@ -5703,7 +5855,6 @@
                 <w:b/>
                 <w:color w:val="FFFFFF" w:themeColor="background1"/>
               </w:rPr>
-              <w:lastRenderedPageBreak/>
               <w:t>System Type</w:t>
             </w:r>
           </w:p>
@@ -6097,6 +6248,7 @@
             <w:rPr>
               <w:rFonts w:ascii="Cambria Math" w:hAnsi="Cambria Math"/>
             </w:rPr>
+            <w:lastRenderedPageBreak/>
             <m:t>Sample Start Delay=</m:t>
           </m:r>
           <m:f>
@@ -6237,7 +6389,7 @@
                     <pic:cNvPicPr/>
                   </pic:nvPicPr>
                   <pic:blipFill>
-                    <a:blip r:embed="rId17" cstate="print">
+                    <a:blip r:embed="rId19" cstate="print">
                       <a:extLst>
                         <a:ext uri="{28A0092B-C50C-407E-A947-70E740481C1C}">
                           <a14:useLocalDpi xmlns:a14="http://schemas.microsoft.com/office/drawing/2010/main" val="0"/>
@@ -6278,7 +6430,7 @@
           <w:rPr>
             <w:noProof/>
           </w:rPr>
-          <w:t>3</w:t>
+          <w:t>4</w:t>
         </w:r>
       </w:fldSimple>
     </w:p>
@@ -6287,11 +6439,7 @@
         <w:ind w:left="1440"/>
       </w:pPr>
       <w:r>
-        <w:t xml:space="preserve">Sample period is typically selected to allow a cross-range to down-range aspect ratio of between 4:1 and 8:1, however you may wish to adjust the sample period based on storage needs: a </w:t>
-      </w:r>
-      <w:r>
-        <w:lastRenderedPageBreak/>
-        <w:t>smaller sample period gives a shorter down-range sample size, with more samples, and needs more storage space.</w:t>
+        <w:t>Sample period is typically selected to allow a cross-range to down-range aspect ratio of between 4:1 and 8:1, however you may wish to adjust the sample period based on storage needs: a smaller sample period gives a shorter down-range sample size, with more samples, and needs more storage space.</w:t>
       </w:r>
     </w:p>
     <w:p>
@@ -6464,6 +6612,7 @@
         <w:ind w:left="1440"/>
       </w:pPr>
       <w:r>
+        <w:lastRenderedPageBreak/>
         <w:t xml:space="preserve">The </w:t>
       </w:r>
       <m:oMath>
@@ -7336,7 +7485,6 @@
             <w:rPr>
               <w:rFonts w:ascii="Cambria Math" w:eastAsiaTheme="minorEastAsia" w:hAnsi="Cambria Math"/>
             </w:rPr>
-            <w:lastRenderedPageBreak/>
             <m:t>Frame Rate=</m:t>
           </m:r>
           <m:f>
@@ -7828,6 +7976,7 @@
         <w:rPr>
           <w:rFonts w:ascii="Consolas" w:hAnsi="Consolas" w:cs="Courier New"/>
         </w:rPr>
+        <w:lastRenderedPageBreak/>
         <w:t>pulseWidth</w:t>
       </w:r>
       <w:proofErr w:type="spellEnd"/>
@@ -8569,9 +8718,9 @@
       </w:r>
     </w:p>
     <w:p>
-      <w:bookmarkStart w:id="21" w:name="_Acoustic_Settings:_Constraints_1"/>
-      <w:bookmarkStart w:id="22" w:name="_Ref471287755"/>
-      <w:bookmarkEnd w:id="21"/>
+      <w:bookmarkStart w:id="22" w:name="_Acoustic_Settings:_Constraints_1"/>
+      <w:bookmarkStart w:id="23" w:name="_Ref471287755"/>
+      <w:bookmarkEnd w:id="22"/>
       <w:r>
         <w:t>This SDK contains two other resources for using correct acoustic settings:</w:t>
       </w:r>
@@ -8625,7 +8774,6 @@
         <w:pStyle w:val="Heading2"/>
       </w:pPr>
       <w:r>
-        <w:lastRenderedPageBreak/>
         <w:t>Acoustic Settings</w:t>
       </w:r>
       <w:r>
@@ -8637,7 +8785,7 @@
       <w:r>
         <w:t>Constraints</w:t>
       </w:r>
-      <w:bookmarkEnd w:id="22"/>
+      <w:bookmarkEnd w:id="23"/>
     </w:p>
     <w:p>
       <w:pPr>
@@ -8702,6 +8850,7 @@
           <w:sz w:val="20"/>
           <w:szCs w:val="20"/>
         </w:rPr>
+        <w:lastRenderedPageBreak/>
         <w:t>pingModeConfigurations =</w:t>
       </w:r>
       <w:r>
@@ -11059,9 +11208,9 @@
       <w:pPr>
         <w:pStyle w:val="Heading1"/>
       </w:pPr>
-      <w:bookmarkStart w:id="23" w:name="_Receiving_Acoustic_Frames"/>
-      <w:bookmarkStart w:id="24" w:name="_Toc485717281"/>
-      <w:bookmarkEnd w:id="23"/>
+      <w:bookmarkStart w:id="24" w:name="_Receiving_Acoustic_Frames"/>
+      <w:bookmarkStart w:id="25" w:name="_Toc486317265"/>
+      <w:bookmarkEnd w:id="24"/>
       <w:r>
         <w:t xml:space="preserve">Receiving </w:t>
       </w:r>
@@ -11080,7 +11229,7 @@
       <w:r>
         <w:t>ARIS</w:t>
       </w:r>
-      <w:bookmarkEnd w:id="24"/>
+      <w:bookmarkEnd w:id="25"/>
     </w:p>
     <w:p>
       <w:r>
@@ -11608,9 +11757,9 @@
       <w:pPr>
         <w:pStyle w:val="Heading2"/>
       </w:pPr>
-      <w:bookmarkStart w:id="25" w:name="_FrameStream_Listener_Reference"/>
-      <w:bookmarkStart w:id="26" w:name="_Ref472945613"/>
-      <w:bookmarkEnd w:id="25"/>
+      <w:bookmarkStart w:id="26" w:name="_FrameStream_Listener_Reference"/>
+      <w:bookmarkStart w:id="27" w:name="_Ref472945613"/>
+      <w:bookmarkEnd w:id="26"/>
       <w:proofErr w:type="spellStart"/>
       <w:r>
         <w:t>FrameStream</w:t>
@@ -11625,7 +11774,7 @@
       <w:r>
         <w:t>Implementation</w:t>
       </w:r>
-      <w:bookmarkEnd w:id="26"/>
+      <w:bookmarkEnd w:id="27"/>
     </w:p>
     <w:p>
       <w:r>
@@ -11771,7 +11920,7 @@
       <w:r>
         <w:t xml:space="preserve">; you will also need to specify a pre-determined port. See </w:t>
       </w:r>
-      <w:hyperlink r:id="rId18" w:history="1">
+      <w:hyperlink r:id="rId20" w:history="1">
         <w:r>
           <w:rPr>
             <w:rStyle w:val="Hyperlink"/>
@@ -11810,7 +11959,13 @@
         </w:numPr>
       </w:pPr>
       <w:r>
-        <w:t>Not all hubs and switches are compatible with multicasting.</w:t>
+        <w:t xml:space="preserve">Not all </w:t>
+      </w:r>
+      <w:r>
+        <w:t xml:space="preserve">network </w:t>
+      </w:r>
+      <w:r>
+        <w:t>hubs and switches are compatible with multicasting.</w:t>
       </w:r>
       <w:r>
         <w:t xml:space="preserve"> You may see no frames using multicast, while point-to-point works fine.</w:t>
@@ -11957,13 +12112,13 @@
       <w:pPr>
         <w:pStyle w:val="Heading2"/>
       </w:pPr>
-      <w:bookmarkStart w:id="27" w:name="_Reordering_Frame_Data"/>
-      <w:bookmarkStart w:id="28" w:name="_Ref472945632"/>
-      <w:bookmarkEnd w:id="27"/>
+      <w:bookmarkStart w:id="28" w:name="_Reordering_Frame_Data"/>
+      <w:bookmarkStart w:id="29" w:name="_Ref472945632"/>
+      <w:bookmarkEnd w:id="28"/>
       <w:r>
         <w:t>Reordering Frame Data</w:t>
       </w:r>
-      <w:bookmarkEnd w:id="28"/>
+      <w:bookmarkEnd w:id="29"/>
     </w:p>
     <w:p>
       <w:r>
@@ -12091,10 +12246,10 @@
       <w:pPr>
         <w:pStyle w:val="Heading1"/>
       </w:pPr>
-      <w:bookmarkStart w:id="29" w:name="_Constructing_Images_from"/>
-      <w:bookmarkStart w:id="30" w:name="_Ref474158037"/>
-      <w:bookmarkStart w:id="31" w:name="_Toc485717282"/>
-      <w:bookmarkEnd w:id="29"/>
+      <w:bookmarkStart w:id="30" w:name="_Constructing_Images_from"/>
+      <w:bookmarkStart w:id="31" w:name="_Ref474158037"/>
+      <w:bookmarkStart w:id="32" w:name="_Toc486317266"/>
+      <w:bookmarkEnd w:id="30"/>
       <w:r>
         <w:t xml:space="preserve">Constructing Images </w:t>
       </w:r>
@@ -12110,14 +12265,14 @@
       <w:r>
         <w:t>Samples</w:t>
       </w:r>
-      <w:bookmarkEnd w:id="30"/>
       <w:bookmarkEnd w:id="31"/>
+      <w:bookmarkEnd w:id="32"/>
     </w:p>
     <w:p>
       <w:r>
         <w:t xml:space="preserve">Please see </w:t>
       </w:r>
-      <w:hyperlink r:id="rId19" w:anchor="constructing-images-from-samples" w:history="1">
+      <w:hyperlink r:id="rId21" w:anchor="constructing-images-from-samples" w:history="1">
         <w:r>
           <w:rPr>
             <w:rStyle w:val="Hyperlink"/>
@@ -12128,7 +12283,7 @@
       <w:r>
         <w:t xml:space="preserve"> in the </w:t>
       </w:r>
-      <w:hyperlink r:id="rId20" w:history="1">
+      <w:hyperlink r:id="rId22" w:history="1">
         <w:r>
           <w:rPr>
             <w:rStyle w:val="Hyperlink"/>
@@ -12150,13 +12305,13 @@
       <w:pPr>
         <w:pStyle w:val="Heading1"/>
       </w:pPr>
-      <w:bookmarkStart w:id="32" w:name="_Ref473273719"/>
-      <w:bookmarkStart w:id="33" w:name="_Toc485717283"/>
+      <w:bookmarkStart w:id="33" w:name="_Ref473273719"/>
+      <w:bookmarkStart w:id="34" w:name="_Toc486317267"/>
       <w:r>
         <w:t>Injecting ARIS Frame Header Data</w:t>
       </w:r>
-      <w:bookmarkEnd w:id="32"/>
       <w:bookmarkEnd w:id="33"/>
+      <w:bookmarkEnd w:id="34"/>
     </w:p>
     <w:p>
       <w:r>
@@ -12218,12 +12373,12 @@
       <w:pPr>
         <w:pStyle w:val="Heading1"/>
       </w:pPr>
-      <w:bookmarkStart w:id="34" w:name="_Toc485717284"/>
+      <w:bookmarkStart w:id="35" w:name="_Toc486317268"/>
       <w:r>
         <w:lastRenderedPageBreak/>
         <w:t>Appendices</w:t>
       </w:r>
-      <w:bookmarkEnd w:id="34"/>
+      <w:bookmarkEnd w:id="35"/>
     </w:p>
     <w:p>
       <w:pPr>
@@ -12557,9 +12712,9 @@
       <w:pPr>
         <w:pStyle w:val="Heading2"/>
       </w:pPr>
-      <w:bookmarkStart w:id="35" w:name="_Example_Acoustic_Settings"/>
-      <w:bookmarkStart w:id="36" w:name="_Ref476053977"/>
-      <w:bookmarkEnd w:id="35"/>
+      <w:bookmarkStart w:id="36" w:name="_Example_Acoustic_Settings"/>
+      <w:bookmarkStart w:id="37" w:name="_Ref476053977"/>
+      <w:bookmarkEnd w:id="36"/>
       <w:r>
         <w:lastRenderedPageBreak/>
         <w:t>Example</w:t>
@@ -12567,7 +12722,7 @@
       <w:r>
         <w:t xml:space="preserve"> Acoustic Settings</w:t>
       </w:r>
-      <w:bookmarkEnd w:id="36"/>
+      <w:bookmarkEnd w:id="37"/>
     </w:p>
     <w:p>
       <w:r>
@@ -16051,7 +16206,7 @@
     </w:tbl>
     <w:p/>
     <w:sectPr>
-      <w:footerReference w:type="default" r:id="rId21"/>
+      <w:footerReference w:type="default" r:id="rId23"/>
       <w:pgSz w:w="12240" w:h="15840"/>
       <w:pgMar w:top="1080" w:right="1080" w:bottom="1080" w:left="1080" w:header="720" w:footer="720" w:gutter="0"/>
       <w:cols w:space="720"/>
@@ -16062,7 +16217,7 @@
 </file>
 
 <file path=word/endnotes.xml><?xml version="1.0" encoding="utf-8"?>
-<w:endnotes xmlns:wpc="http://schemas.microsoft.com/office/word/2010/wordprocessingCanvas" xmlns:cx="http://schemas.microsoft.com/office/drawing/2014/chartex" xmlns:cx1="http://schemas.microsoft.com/office/drawing/2015/9/8/chartex" xmlns:cx2="http://schemas.microsoft.com/office/drawing/2015/10/21/chartex" xmlns:cx3="http://schemas.microsoft.com/office/drawing/2016/5/9/chartex" xmlns:cx4="http://schemas.microsoft.com/office/drawing/2016/5/10/chartex" xmlns:cx5="http://schemas.microsoft.com/office/drawing/2016/5/11/chartex" xmlns:cx6="http://schemas.microsoft.com/office/drawing/2016/5/12/chartex" xmlns:cx7="http://schemas.microsoft.com/office/drawing/2016/5/13/chartex" xmlns:cx8="http://schemas.microsoft.com/office/drawing/2016/5/14/chartex" xmlns:mc="http://schemas.openxmlformats.org/markup-compatibility/2006" xmlns:aink="http://schemas.microsoft.com/office/drawing/2016/ink" xmlns:o="urn:schemas-microsoft-com:office:office" xmlns:r="http://schemas.openxmlformats.org/officeDocument/2006/relationships" xmlns:m="http://schemas.openxmlformats.org/officeDocument/2006/math" xmlns:v="urn:schemas-microsoft-com:vml" xmlns:wp14="http://schemas.microsoft.com/office/word/2010/wordprocessingDrawing" xmlns:wp="http://schemas.openxmlformats.org/drawingml/2006/wordprocessingDrawing" xmlns:w10="urn:schemas-microsoft-com:office:word" xmlns:w="http://schemas.openxmlformats.org/wordprocessingml/2006/main" xmlns:w14="http://schemas.microsoft.com/office/word/2010/wordml" xmlns:w15="http://schemas.microsoft.com/office/word/2012/wordml" xmlns:w16se="http://schemas.microsoft.com/office/word/2015/wordml/symex" xmlns:wpg="http://schemas.microsoft.com/office/word/2010/wordprocessingGroup" xmlns:wpi="http://schemas.microsoft.com/office/word/2010/wordprocessingInk" xmlns:wne="http://schemas.microsoft.com/office/word/2006/wordml" xmlns:wps="http://schemas.microsoft.com/office/word/2010/wordprocessingShape" mc:Ignorable="w14 w15 w16se wp14">
+<w:endnotes xmlns:wpc="http://schemas.microsoft.com/office/word/2010/wordprocessingCanvas" xmlns:cx="http://schemas.microsoft.com/office/drawing/2014/chartex" xmlns:cx1="http://schemas.microsoft.com/office/drawing/2015/9/8/chartex" xmlns:cx2="http://schemas.microsoft.com/office/drawing/2015/10/21/chartex" xmlns:cx3="http://schemas.microsoft.com/office/drawing/2016/5/9/chartex" xmlns:cx4="http://schemas.microsoft.com/office/drawing/2016/5/10/chartex" xmlns:cx5="http://schemas.microsoft.com/office/drawing/2016/5/11/chartex" xmlns:cx6="http://schemas.microsoft.com/office/drawing/2016/5/12/chartex" xmlns:cx7="http://schemas.microsoft.com/office/drawing/2016/5/13/chartex" xmlns:cx8="http://schemas.microsoft.com/office/drawing/2016/5/14/chartex" xmlns:mc="http://schemas.openxmlformats.org/markup-compatibility/2006" xmlns:aink="http://schemas.microsoft.com/office/drawing/2016/ink" xmlns:am3d="http://schemas.microsoft.com/office/drawing/2017/model3d" xmlns:o="urn:schemas-microsoft-com:office:office" xmlns:r="http://schemas.openxmlformats.org/officeDocument/2006/relationships" xmlns:m="http://schemas.openxmlformats.org/officeDocument/2006/math" xmlns:v="urn:schemas-microsoft-com:vml" xmlns:wp14="http://schemas.microsoft.com/office/word/2010/wordprocessingDrawing" xmlns:wp="http://schemas.openxmlformats.org/drawingml/2006/wordprocessingDrawing" xmlns:w10="urn:schemas-microsoft-com:office:word" xmlns:w="http://schemas.openxmlformats.org/wordprocessingml/2006/main" xmlns:w14="http://schemas.microsoft.com/office/word/2010/wordml" xmlns:w15="http://schemas.microsoft.com/office/word/2012/wordml" xmlns:w16cid="http://schemas.microsoft.com/office/word/2016/wordml/cid" xmlns:w16se="http://schemas.microsoft.com/office/word/2015/wordml/symex" xmlns:wpg="http://schemas.microsoft.com/office/word/2010/wordprocessingGroup" xmlns:wpi="http://schemas.microsoft.com/office/word/2010/wordprocessingInk" xmlns:wne="http://schemas.microsoft.com/office/word/2006/wordml" xmlns:wps="http://schemas.microsoft.com/office/word/2010/wordprocessingShape" mc:Ignorable="w14 w15 w16se w16cid wp14">
   <w:endnote w:type="separator" w:id="-1">
     <w:p>
       <w:pPr>
@@ -16087,7 +16242,7 @@
 </file>
 
 <file path=word/footer1.xml><?xml version="1.0" encoding="utf-8"?>
-<w:ftr xmlns:wpc="http://schemas.microsoft.com/office/word/2010/wordprocessingCanvas" xmlns:cx="http://schemas.microsoft.com/office/drawing/2014/chartex" xmlns:cx1="http://schemas.microsoft.com/office/drawing/2015/9/8/chartex" xmlns:cx2="http://schemas.microsoft.com/office/drawing/2015/10/21/chartex" xmlns:cx3="http://schemas.microsoft.com/office/drawing/2016/5/9/chartex" xmlns:cx4="http://schemas.microsoft.com/office/drawing/2016/5/10/chartex" xmlns:cx5="http://schemas.microsoft.com/office/drawing/2016/5/11/chartex" xmlns:cx6="http://schemas.microsoft.com/office/drawing/2016/5/12/chartex" xmlns:cx7="http://schemas.microsoft.com/office/drawing/2016/5/13/chartex" xmlns:cx8="http://schemas.microsoft.com/office/drawing/2016/5/14/chartex" xmlns:mc="http://schemas.openxmlformats.org/markup-compatibility/2006" xmlns:aink="http://schemas.microsoft.com/office/drawing/2016/ink" xmlns:o="urn:schemas-microsoft-com:office:office" xmlns:r="http://schemas.openxmlformats.org/officeDocument/2006/relationships" xmlns:m="http://schemas.openxmlformats.org/officeDocument/2006/math" xmlns:v="urn:schemas-microsoft-com:vml" xmlns:wp14="http://schemas.microsoft.com/office/word/2010/wordprocessingDrawing" xmlns:wp="http://schemas.openxmlformats.org/drawingml/2006/wordprocessingDrawing" xmlns:w10="urn:schemas-microsoft-com:office:word" xmlns:w="http://schemas.openxmlformats.org/wordprocessingml/2006/main" xmlns:w14="http://schemas.microsoft.com/office/word/2010/wordml" xmlns:w15="http://schemas.microsoft.com/office/word/2012/wordml" xmlns:w16se="http://schemas.microsoft.com/office/word/2015/wordml/symex" xmlns:wpg="http://schemas.microsoft.com/office/word/2010/wordprocessingGroup" xmlns:wpi="http://schemas.microsoft.com/office/word/2010/wordprocessingInk" xmlns:wne="http://schemas.microsoft.com/office/word/2006/wordml" xmlns:wps="http://schemas.microsoft.com/office/word/2010/wordprocessingShape" mc:Ignorable="w14 w15 w16se wp14">
+<w:ftr xmlns:wpc="http://schemas.microsoft.com/office/word/2010/wordprocessingCanvas" xmlns:cx="http://schemas.microsoft.com/office/drawing/2014/chartex" xmlns:cx1="http://schemas.microsoft.com/office/drawing/2015/9/8/chartex" xmlns:cx2="http://schemas.microsoft.com/office/drawing/2015/10/21/chartex" xmlns:cx3="http://schemas.microsoft.com/office/drawing/2016/5/9/chartex" xmlns:cx4="http://schemas.microsoft.com/office/drawing/2016/5/10/chartex" xmlns:cx5="http://schemas.microsoft.com/office/drawing/2016/5/11/chartex" xmlns:cx6="http://schemas.microsoft.com/office/drawing/2016/5/12/chartex" xmlns:cx7="http://schemas.microsoft.com/office/drawing/2016/5/13/chartex" xmlns:cx8="http://schemas.microsoft.com/office/drawing/2016/5/14/chartex" xmlns:mc="http://schemas.openxmlformats.org/markup-compatibility/2006" xmlns:aink="http://schemas.microsoft.com/office/drawing/2016/ink" xmlns:am3d="http://schemas.microsoft.com/office/drawing/2017/model3d" xmlns:o="urn:schemas-microsoft-com:office:office" xmlns:r="http://schemas.openxmlformats.org/officeDocument/2006/relationships" xmlns:m="http://schemas.openxmlformats.org/officeDocument/2006/math" xmlns:v="urn:schemas-microsoft-com:vml" xmlns:wp14="http://schemas.microsoft.com/office/word/2010/wordprocessingDrawing" xmlns:wp="http://schemas.openxmlformats.org/drawingml/2006/wordprocessingDrawing" xmlns:w10="urn:schemas-microsoft-com:office:word" xmlns:w="http://schemas.openxmlformats.org/wordprocessingml/2006/main" xmlns:w14="http://schemas.microsoft.com/office/word/2010/wordml" xmlns:w15="http://schemas.microsoft.com/office/word/2012/wordml" xmlns:w16cid="http://schemas.microsoft.com/office/word/2016/wordml/cid" xmlns:w16se="http://schemas.microsoft.com/office/word/2015/wordml/symex" xmlns:wpg="http://schemas.microsoft.com/office/word/2010/wordprocessingGroup" xmlns:wpi="http://schemas.microsoft.com/office/word/2010/wordprocessingInk" xmlns:wne="http://schemas.microsoft.com/office/word/2006/wordml" xmlns:wps="http://schemas.microsoft.com/office/word/2010/wordprocessingShape" mc:Ignorable="w14 w15 w16se w16cid wp14">
   <w:sdt>
     <w:sdtPr>
       <w:alias w:val="Title"/>
@@ -16099,7 +16254,6 @@
       <w:dataBinding w:prefixMappings="xmlns:ns0='http://purl.org/dc/elements/1.1/' xmlns:ns1='http://schemas.openxmlformats.org/package/2006/metadata/core-properties' " w:xpath="/ns1:coreProperties[1]/ns0:title[1]" w:storeItemID="{6C3C8BC8-F283-45AE-878A-BAB7291924A1}"/>
       <w:text/>
     </w:sdtPr>
-    <w:sdtEndPr/>
     <w:sdtContent>
       <w:p>
         <w:pPr>
@@ -16166,7 +16320,7 @@
       <w:rPr>
         <w:noProof/>
       </w:rPr>
-      <w:t>21</w:t>
+      <w:t>22</w:t>
     </w:r>
     <w:r>
       <w:fldChar w:fldCharType="end"/>
@@ -16176,7 +16330,7 @@
 </file>
 
 <file path=word/footnotes.xml><?xml version="1.0" encoding="utf-8"?>
-<w:footnotes xmlns:wpc="http://schemas.microsoft.com/office/word/2010/wordprocessingCanvas" xmlns:cx="http://schemas.microsoft.com/office/drawing/2014/chartex" xmlns:cx1="http://schemas.microsoft.com/office/drawing/2015/9/8/chartex" xmlns:cx2="http://schemas.microsoft.com/office/drawing/2015/10/21/chartex" xmlns:cx3="http://schemas.microsoft.com/office/drawing/2016/5/9/chartex" xmlns:cx4="http://schemas.microsoft.com/office/drawing/2016/5/10/chartex" xmlns:cx5="http://schemas.microsoft.com/office/drawing/2016/5/11/chartex" xmlns:cx6="http://schemas.microsoft.com/office/drawing/2016/5/12/chartex" xmlns:cx7="http://schemas.microsoft.com/office/drawing/2016/5/13/chartex" xmlns:cx8="http://schemas.microsoft.com/office/drawing/2016/5/14/chartex" xmlns:mc="http://schemas.openxmlformats.org/markup-compatibility/2006" xmlns:aink="http://schemas.microsoft.com/office/drawing/2016/ink" xmlns:o="urn:schemas-microsoft-com:office:office" xmlns:r="http://schemas.openxmlformats.org/officeDocument/2006/relationships" xmlns:m="http://schemas.openxmlformats.org/officeDocument/2006/math" xmlns:v="urn:schemas-microsoft-com:vml" xmlns:wp14="http://schemas.microsoft.com/office/word/2010/wordprocessingDrawing" xmlns:wp="http://schemas.openxmlformats.org/drawingml/2006/wordprocessingDrawing" xmlns:w10="urn:schemas-microsoft-com:office:word" xmlns:w="http://schemas.openxmlformats.org/wordprocessingml/2006/main" xmlns:w14="http://schemas.microsoft.com/office/word/2010/wordml" xmlns:w15="http://schemas.microsoft.com/office/word/2012/wordml" xmlns:w16se="http://schemas.microsoft.com/office/word/2015/wordml/symex" xmlns:wpg="http://schemas.microsoft.com/office/word/2010/wordprocessingGroup" xmlns:wpi="http://schemas.microsoft.com/office/word/2010/wordprocessingInk" xmlns:wne="http://schemas.microsoft.com/office/word/2006/wordml" xmlns:wps="http://schemas.microsoft.com/office/word/2010/wordprocessingShape" mc:Ignorable="w14 w15 w16se wp14">
+<w:footnotes xmlns:wpc="http://schemas.microsoft.com/office/word/2010/wordprocessingCanvas" xmlns:cx="http://schemas.microsoft.com/office/drawing/2014/chartex" xmlns:cx1="http://schemas.microsoft.com/office/drawing/2015/9/8/chartex" xmlns:cx2="http://schemas.microsoft.com/office/drawing/2015/10/21/chartex" xmlns:cx3="http://schemas.microsoft.com/office/drawing/2016/5/9/chartex" xmlns:cx4="http://schemas.microsoft.com/office/drawing/2016/5/10/chartex" xmlns:cx5="http://schemas.microsoft.com/office/drawing/2016/5/11/chartex" xmlns:cx6="http://schemas.microsoft.com/office/drawing/2016/5/12/chartex" xmlns:cx7="http://schemas.microsoft.com/office/drawing/2016/5/13/chartex" xmlns:cx8="http://schemas.microsoft.com/office/drawing/2016/5/14/chartex" xmlns:mc="http://schemas.openxmlformats.org/markup-compatibility/2006" xmlns:aink="http://schemas.microsoft.com/office/drawing/2016/ink" xmlns:am3d="http://schemas.microsoft.com/office/drawing/2017/model3d" xmlns:o="urn:schemas-microsoft-com:office:office" xmlns:r="http://schemas.openxmlformats.org/officeDocument/2006/relationships" xmlns:m="http://schemas.openxmlformats.org/officeDocument/2006/math" xmlns:v="urn:schemas-microsoft-com:vml" xmlns:wp14="http://schemas.microsoft.com/office/word/2010/wordprocessingDrawing" xmlns:wp="http://schemas.openxmlformats.org/drawingml/2006/wordprocessingDrawing" xmlns:w10="urn:schemas-microsoft-com:office:word" xmlns:w="http://schemas.openxmlformats.org/wordprocessingml/2006/main" xmlns:w14="http://schemas.microsoft.com/office/word/2010/wordml" xmlns:w15="http://schemas.microsoft.com/office/word/2012/wordml" xmlns:w16cid="http://schemas.microsoft.com/office/word/2016/wordml/cid" xmlns:w16se="http://schemas.microsoft.com/office/word/2015/wordml/symex" xmlns:wpg="http://schemas.microsoft.com/office/word/2010/wordprocessingGroup" xmlns:wpi="http://schemas.microsoft.com/office/word/2010/wordprocessingInk" xmlns:wne="http://schemas.microsoft.com/office/word/2006/wordml" xmlns:wps="http://schemas.microsoft.com/office/word/2010/wordprocessingShape" mc:Ignorable="w14 w15 w16se w16cid wp14">
   <w:footnote w:type="separator" w:id="-1">
     <w:p>
       <w:pPr>
@@ -16201,7 +16355,7 @@
 </file>
 
 <file path=word/numbering.xml><?xml version="1.0" encoding="utf-8"?>
-<w:numbering xmlns:wpc="http://schemas.microsoft.com/office/word/2010/wordprocessingCanvas" xmlns:cx="http://schemas.microsoft.com/office/drawing/2014/chartex" xmlns:cx1="http://schemas.microsoft.com/office/drawing/2015/9/8/chartex" xmlns:cx2="http://schemas.microsoft.com/office/drawing/2015/10/21/chartex" xmlns:cx3="http://schemas.microsoft.com/office/drawing/2016/5/9/chartex" xmlns:cx4="http://schemas.microsoft.com/office/drawing/2016/5/10/chartex" xmlns:cx5="http://schemas.microsoft.com/office/drawing/2016/5/11/chartex" xmlns:cx6="http://schemas.microsoft.com/office/drawing/2016/5/12/chartex" xmlns:cx7="http://schemas.microsoft.com/office/drawing/2016/5/13/chartex" xmlns:cx8="http://schemas.microsoft.com/office/drawing/2016/5/14/chartex" xmlns:mc="http://schemas.openxmlformats.org/markup-compatibility/2006" xmlns:aink="http://schemas.microsoft.com/office/drawing/2016/ink" xmlns:o="urn:schemas-microsoft-com:office:office" xmlns:r="http://schemas.openxmlformats.org/officeDocument/2006/relationships" xmlns:m="http://schemas.openxmlformats.org/officeDocument/2006/math" xmlns:v="urn:schemas-microsoft-com:vml" xmlns:wp14="http://schemas.microsoft.com/office/word/2010/wordprocessingDrawing" xmlns:wp="http://schemas.openxmlformats.org/drawingml/2006/wordprocessingDrawing" xmlns:w10="urn:schemas-microsoft-com:office:word" xmlns:w="http://schemas.openxmlformats.org/wordprocessingml/2006/main" xmlns:w14="http://schemas.microsoft.com/office/word/2010/wordml" xmlns:w15="http://schemas.microsoft.com/office/word/2012/wordml" xmlns:w16se="http://schemas.microsoft.com/office/word/2015/wordml/symex" xmlns:wpg="http://schemas.microsoft.com/office/word/2010/wordprocessingGroup" xmlns:wpi="http://schemas.microsoft.com/office/word/2010/wordprocessingInk" xmlns:wne="http://schemas.microsoft.com/office/word/2006/wordml" xmlns:wps="http://schemas.microsoft.com/office/word/2010/wordprocessingShape" mc:Ignorable="w14 w15 w16se wp14">
+<w:numbering xmlns:wpc="http://schemas.microsoft.com/office/word/2010/wordprocessingCanvas" xmlns:cx="http://schemas.microsoft.com/office/drawing/2014/chartex" xmlns:cx1="http://schemas.microsoft.com/office/drawing/2015/9/8/chartex" xmlns:cx2="http://schemas.microsoft.com/office/drawing/2015/10/21/chartex" xmlns:cx3="http://schemas.microsoft.com/office/drawing/2016/5/9/chartex" xmlns:cx4="http://schemas.microsoft.com/office/drawing/2016/5/10/chartex" xmlns:cx5="http://schemas.microsoft.com/office/drawing/2016/5/11/chartex" xmlns:cx6="http://schemas.microsoft.com/office/drawing/2016/5/12/chartex" xmlns:cx7="http://schemas.microsoft.com/office/drawing/2016/5/13/chartex" xmlns:cx8="http://schemas.microsoft.com/office/drawing/2016/5/14/chartex" xmlns:mc="http://schemas.openxmlformats.org/markup-compatibility/2006" xmlns:aink="http://schemas.microsoft.com/office/drawing/2016/ink" xmlns:am3d="http://schemas.microsoft.com/office/drawing/2017/model3d" xmlns:o="urn:schemas-microsoft-com:office:office" xmlns:r="http://schemas.openxmlformats.org/officeDocument/2006/relationships" xmlns:m="http://schemas.openxmlformats.org/officeDocument/2006/math" xmlns:v="urn:schemas-microsoft-com:vml" xmlns:wp14="http://schemas.microsoft.com/office/word/2010/wordprocessingDrawing" xmlns:wp="http://schemas.openxmlformats.org/drawingml/2006/wordprocessingDrawing" xmlns:w10="urn:schemas-microsoft-com:office:word" xmlns:w="http://schemas.openxmlformats.org/wordprocessingml/2006/main" xmlns:w14="http://schemas.microsoft.com/office/word/2010/wordml" xmlns:w15="http://schemas.microsoft.com/office/word/2012/wordml" xmlns:w16cid="http://schemas.microsoft.com/office/word/2016/wordml/cid" xmlns:w16se="http://schemas.microsoft.com/office/word/2015/wordml/symex" xmlns:wpg="http://schemas.microsoft.com/office/word/2010/wordprocessingGroup" xmlns:wpi="http://schemas.microsoft.com/office/word/2010/wordprocessingInk" xmlns:wne="http://schemas.microsoft.com/office/word/2006/wordml" xmlns:wps="http://schemas.microsoft.com/office/word/2010/wordprocessingShape" mc:Ignorable="w14 w15 w16se w16cid wp14">
   <w:abstractNum w:abstractNumId="0" w15:restartNumberingAfterBreak="0">
     <w:nsid w:val="088F7705"/>
     <w:multiLevelType w:val="hybridMultilevel"/>
@@ -16527,7 +16681,7 @@
 </file>
 
 <file path=word/styles.xml><?xml version="1.0" encoding="utf-8"?>
-<w:styles xmlns:mc="http://schemas.openxmlformats.org/markup-compatibility/2006" xmlns:r="http://schemas.openxmlformats.org/officeDocument/2006/relationships" xmlns:w="http://schemas.openxmlformats.org/wordprocessingml/2006/main" xmlns:w14="http://schemas.microsoft.com/office/word/2010/wordml" xmlns:w15="http://schemas.microsoft.com/office/word/2012/wordml" xmlns:w16se="http://schemas.microsoft.com/office/word/2015/wordml/symex" mc:Ignorable="w14 w15 w16se">
+<w:styles xmlns:mc="http://schemas.openxmlformats.org/markup-compatibility/2006" xmlns:r="http://schemas.openxmlformats.org/officeDocument/2006/relationships" xmlns:w="http://schemas.openxmlformats.org/wordprocessingml/2006/main" xmlns:w14="http://schemas.microsoft.com/office/word/2010/wordml" xmlns:w15="http://schemas.microsoft.com/office/word/2012/wordml" xmlns:w16cid="http://schemas.microsoft.com/office/word/2016/wordml/cid" xmlns:w16se="http://schemas.microsoft.com/office/word/2015/wordml/symex" mc:Ignorable="w14 w15 w16se w16cid">
   <w:docDefaults>
     <w:rPrDefault>
       <w:rPr>
@@ -16543,7 +16697,7 @@
       </w:pPr>
     </w:pPrDefault>
   </w:docDefaults>
-  <w:latentStyles w:defLockedState="0" w:defUIPriority="99" w:defSemiHidden="0" w:defUnhideWhenUsed="0" w:defQFormat="0" w:count="374">
+  <w:latentStyles w:defLockedState="0" w:defUIPriority="99" w:defSemiHidden="0" w:defUnhideWhenUsed="0" w:defQFormat="0" w:count="375">
     <w:lsdException w:name="Normal" w:uiPriority="0" w:qFormat="1"/>
     <w:lsdException w:name="heading 1" w:uiPriority="9" w:qFormat="1"/>
     <w:lsdException w:name="heading 2" w:semiHidden="1" w:uiPriority="9" w:unhideWhenUsed="1" w:qFormat="1"/>
@@ -16649,7 +16803,6 @@
     <w:lsdException w:name="HTML Sample" w:semiHidden="1" w:unhideWhenUsed="1"/>
     <w:lsdException w:name="HTML Typewriter" w:semiHidden="1" w:unhideWhenUsed="1"/>
     <w:lsdException w:name="HTML Variable" w:semiHidden="1" w:unhideWhenUsed="1"/>
-    <w:lsdException w:name="Normal Table" w:semiHidden="1" w:unhideWhenUsed="1"/>
     <w:lsdException w:name="annotation subject" w:semiHidden="1" w:unhideWhenUsed="1"/>
     <w:lsdException w:name="No List" w:semiHidden="1" w:unhideWhenUsed="1"/>
     <w:lsdException w:name="Outline List 1" w:semiHidden="1" w:unhideWhenUsed="1"/>
@@ -16696,10 +16849,8 @@
     <w:lsdException w:name="Table Subtle 2" w:semiHidden="1" w:unhideWhenUsed="1"/>
     <w:lsdException w:name="Table Web 1" w:semiHidden="1" w:unhideWhenUsed="1"/>
     <w:lsdException w:name="Table Web 2" w:semiHidden="1" w:unhideWhenUsed="1"/>
-    <w:lsdException w:name="Table Web 3" w:semiHidden="1" w:unhideWhenUsed="1"/>
     <w:lsdException w:name="Balloon Text" w:semiHidden="1" w:unhideWhenUsed="1"/>
     <w:lsdException w:name="Table Grid" w:uiPriority="59"/>
-    <w:lsdException w:name="Table Theme" w:semiHidden="1" w:unhideWhenUsed="1"/>
     <w:lsdException w:name="Placeholder Text" w:semiHidden="1"/>
     <w:lsdException w:name="No Spacing" w:uiPriority="1" w:qFormat="1"/>
     <w:lsdException w:name="Light Shading" w:uiPriority="60"/>
@@ -16918,6 +17069,7 @@
     <w:lsdException w:name="Mention" w:semiHidden="1" w:unhideWhenUsed="1"/>
     <w:lsdException w:name="Smart Hyperlink" w:semiHidden="1" w:unhideWhenUsed="1"/>
     <w:lsdException w:name="Hashtag" w:semiHidden="1" w:unhideWhenUsed="1"/>
+    <w:lsdException w:name="Unresolved Mention" w:semiHidden="1" w:unhideWhenUsed="1"/>
   </w:latentStyles>
   <w:style w:type="paragraph" w:default="1" w:styleId="Normal">
     <w:name w:val="Normal"/>
@@ -17431,11 +17583,23 @@
       <w:shd w:val="clear" w:color="auto" w:fill="E6E6E6"/>
     </w:rPr>
   </w:style>
+  <w:style w:type="character" w:styleId="UnresolvedMention">
+    <w:name w:val="Unresolved Mention"/>
+    <w:basedOn w:val="DefaultParagraphFont"/>
+    <w:uiPriority w:val="99"/>
+    <w:semiHidden/>
+    <w:unhideWhenUsed/>
+    <w:rsid w:val="00726595"/>
+    <w:rPr>
+      <w:color w:val="808080"/>
+      <w:shd w:val="clear" w:color="auto" w:fill="E6E6E6"/>
+    </w:rPr>
+  </w:style>
 </w:styles>
 </file>
 
 <file path=word/glossary/document.xml><?xml version="1.0" encoding="utf-8"?>
-<w:glossaryDocument xmlns:wpc="http://schemas.microsoft.com/office/word/2010/wordprocessingCanvas" xmlns:cx="http://schemas.microsoft.com/office/drawing/2014/chartex" xmlns:cx1="http://schemas.microsoft.com/office/drawing/2015/9/8/chartex" xmlns:cx2="http://schemas.microsoft.com/office/drawing/2015/10/21/chartex" xmlns:cx3="http://schemas.microsoft.com/office/drawing/2016/5/9/chartex" xmlns:cx4="http://schemas.microsoft.com/office/drawing/2016/5/10/chartex" xmlns:cx5="http://schemas.microsoft.com/office/drawing/2016/5/11/chartex" xmlns:cx6="http://schemas.microsoft.com/office/drawing/2016/5/12/chartex" xmlns:cx7="http://schemas.microsoft.com/office/drawing/2016/5/13/chartex" xmlns:cx8="http://schemas.microsoft.com/office/drawing/2016/5/14/chartex" xmlns:mc="http://schemas.openxmlformats.org/markup-compatibility/2006" xmlns:aink="http://schemas.microsoft.com/office/drawing/2016/ink" xmlns:o="urn:schemas-microsoft-com:office:office" xmlns:r="http://schemas.openxmlformats.org/officeDocument/2006/relationships" xmlns:m="http://schemas.openxmlformats.org/officeDocument/2006/math" xmlns:v="urn:schemas-microsoft-com:vml" xmlns:wp14="http://schemas.microsoft.com/office/word/2010/wordprocessingDrawing" xmlns:wp="http://schemas.openxmlformats.org/drawingml/2006/wordprocessingDrawing" xmlns:w10="urn:schemas-microsoft-com:office:word" xmlns:w="http://schemas.openxmlformats.org/wordprocessingml/2006/main" xmlns:w14="http://schemas.microsoft.com/office/word/2010/wordml" xmlns:w15="http://schemas.microsoft.com/office/word/2012/wordml" xmlns:w16se="http://schemas.microsoft.com/office/word/2015/wordml/symex" xmlns:wpg="http://schemas.microsoft.com/office/word/2010/wordprocessingGroup" xmlns:wpi="http://schemas.microsoft.com/office/word/2010/wordprocessingInk" xmlns:wne="http://schemas.microsoft.com/office/word/2006/wordml" xmlns:wps="http://schemas.microsoft.com/office/word/2010/wordprocessingShape" mc:Ignorable="w14 w15 w16se wp14">
+<w:glossaryDocument xmlns:wpc="http://schemas.microsoft.com/office/word/2010/wordprocessingCanvas" xmlns:cx="http://schemas.microsoft.com/office/drawing/2014/chartex" xmlns:cx1="http://schemas.microsoft.com/office/drawing/2015/9/8/chartex" xmlns:cx2="http://schemas.microsoft.com/office/drawing/2015/10/21/chartex" xmlns:cx3="http://schemas.microsoft.com/office/drawing/2016/5/9/chartex" xmlns:cx4="http://schemas.microsoft.com/office/drawing/2016/5/10/chartex" xmlns:cx5="http://schemas.microsoft.com/office/drawing/2016/5/11/chartex" xmlns:cx6="http://schemas.microsoft.com/office/drawing/2016/5/12/chartex" xmlns:cx7="http://schemas.microsoft.com/office/drawing/2016/5/13/chartex" xmlns:cx8="http://schemas.microsoft.com/office/drawing/2016/5/14/chartex" xmlns:mc="http://schemas.openxmlformats.org/markup-compatibility/2006" xmlns:aink="http://schemas.microsoft.com/office/drawing/2016/ink" xmlns:am3d="http://schemas.microsoft.com/office/drawing/2017/model3d" xmlns:o="urn:schemas-microsoft-com:office:office" xmlns:r="http://schemas.openxmlformats.org/officeDocument/2006/relationships" xmlns:m="http://schemas.openxmlformats.org/officeDocument/2006/math" xmlns:v="urn:schemas-microsoft-com:vml" xmlns:wp14="http://schemas.microsoft.com/office/word/2010/wordprocessingDrawing" xmlns:wp="http://schemas.openxmlformats.org/drawingml/2006/wordprocessingDrawing" xmlns:w10="urn:schemas-microsoft-com:office:word" xmlns:w="http://schemas.openxmlformats.org/wordprocessingml/2006/main" xmlns:w14="http://schemas.microsoft.com/office/word/2010/wordml" xmlns:w15="http://schemas.microsoft.com/office/word/2012/wordml" xmlns:w16cid="http://schemas.microsoft.com/office/word/2016/wordml/cid" xmlns:w16se="http://schemas.microsoft.com/office/word/2015/wordml/symex" xmlns:wpg="http://schemas.microsoft.com/office/word/2010/wordprocessingGroup" xmlns:wpi="http://schemas.microsoft.com/office/word/2010/wordprocessingInk" xmlns:wne="http://schemas.microsoft.com/office/word/2006/wordml" xmlns:wps="http://schemas.microsoft.com/office/word/2010/wordprocessingShape" mc:Ignorable="w14 w15 w16se w16cid wp14">
   <w:docParts>
     <w:docPart>
       <w:docPartPr>
@@ -17494,7 +17658,7 @@
 </file>
 
 <file path=word/glossary/fontTable.xml><?xml version="1.0" encoding="utf-8"?>
-<w:fonts xmlns:mc="http://schemas.openxmlformats.org/markup-compatibility/2006" xmlns:r="http://schemas.openxmlformats.org/officeDocument/2006/relationships" xmlns:w="http://schemas.openxmlformats.org/wordprocessingml/2006/main" xmlns:w14="http://schemas.microsoft.com/office/word/2010/wordml" xmlns:w15="http://schemas.microsoft.com/office/word/2012/wordml" xmlns:w16se="http://schemas.microsoft.com/office/word/2015/wordml/symex" mc:Ignorable="w14 w15 w16se">
+<w:fonts xmlns:mc="http://schemas.openxmlformats.org/markup-compatibility/2006" xmlns:r="http://schemas.openxmlformats.org/officeDocument/2006/relationships" xmlns:w="http://schemas.openxmlformats.org/wordprocessingml/2006/main" xmlns:w14="http://schemas.microsoft.com/office/word/2010/wordml" xmlns:w15="http://schemas.microsoft.com/office/word/2012/wordml" xmlns:w16cid="http://schemas.microsoft.com/office/word/2016/wordml/cid" xmlns:w16se="http://schemas.microsoft.com/office/word/2015/wordml/symex" mc:Ignorable="w14 w15 w16se w16cid">
   <w:font w:name="Symbol">
     <w:panose1 w:val="05050102010706020507"/>
     <w:charset w:val="02"/>
@@ -17542,7 +17706,7 @@
     <w:charset w:val="00"/>
     <w:family w:val="roman"/>
     <w:pitch w:val="variable"/>
-    <w:sig w:usb0="A00002EF" w:usb1="4000004B" w:usb2="00000000" w:usb3="00000000" w:csb0="0000019F" w:csb1="00000000"/>
+    <w:sig w:usb0="E00002FF" w:usb1="400004FF" w:usb2="00000000" w:usb3="00000000" w:csb0="0000019F" w:csb1="00000000"/>
   </w:font>
   <w:font w:name="Tahoma">
     <w:panose1 w:val="020B0604030504040204"/>
@@ -17569,7 +17733,7 @@
 </file>
 
 <file path=word/glossary/settings.xml><?xml version="1.0" encoding="utf-8"?>
-<w:settings xmlns:mc="http://schemas.openxmlformats.org/markup-compatibility/2006" xmlns:o="urn:schemas-microsoft-com:office:office" xmlns:r="http://schemas.openxmlformats.org/officeDocument/2006/relationships" xmlns:m="http://schemas.openxmlformats.org/officeDocument/2006/math" xmlns:v="urn:schemas-microsoft-com:vml" xmlns:w10="urn:schemas-microsoft-com:office:word" xmlns:w="http://schemas.openxmlformats.org/wordprocessingml/2006/main" xmlns:w14="http://schemas.microsoft.com/office/word/2010/wordml" xmlns:w15="http://schemas.microsoft.com/office/word/2012/wordml" xmlns:w16se="http://schemas.microsoft.com/office/word/2015/wordml/symex" xmlns:sl="http://schemas.openxmlformats.org/schemaLibrary/2006/main" mc:Ignorable="w14 w15 w16se">
+<w:settings xmlns:mc="http://schemas.openxmlformats.org/markup-compatibility/2006" xmlns:o="urn:schemas-microsoft-com:office:office" xmlns:r="http://schemas.openxmlformats.org/officeDocument/2006/relationships" xmlns:m="http://schemas.openxmlformats.org/officeDocument/2006/math" xmlns:v="urn:schemas-microsoft-com:vml" xmlns:w10="urn:schemas-microsoft-com:office:word" xmlns:w="http://schemas.openxmlformats.org/wordprocessingml/2006/main" xmlns:w14="http://schemas.microsoft.com/office/word/2010/wordml" xmlns:w15="http://schemas.microsoft.com/office/word/2012/wordml" xmlns:w16cid="http://schemas.microsoft.com/office/word/2016/wordml/cid" xmlns:w16se="http://schemas.microsoft.com/office/word/2015/wordml/symex" xmlns:sl="http://schemas.openxmlformats.org/schemaLibrary/2006/main" mc:Ignorable="w14 w15 w16se w16cid">
   <w:view w:val="normal"/>
   <w:defaultTabStop w:val="720"/>
   <w:characterSpacingControl w:val="doNotCompress"/>
@@ -17587,6 +17751,7 @@
     <w:rsid w:val="000A0135"/>
     <w:rsid w:val="004A788B"/>
     <w:rsid w:val="005F384D"/>
+    <w:rsid w:val="00611D43"/>
     <w:rsid w:val="0067053B"/>
     <w:rsid w:val="009E6DF0"/>
     <w:rsid w:val="00B951A1"/>
@@ -17615,7 +17780,7 @@
 </file>
 
 <file path=word/glossary/styles.xml><?xml version="1.0" encoding="utf-8"?>
-<w:styles xmlns:mc="http://schemas.openxmlformats.org/markup-compatibility/2006" xmlns:r="http://schemas.openxmlformats.org/officeDocument/2006/relationships" xmlns:w="http://schemas.openxmlformats.org/wordprocessingml/2006/main" xmlns:w14="http://schemas.microsoft.com/office/word/2010/wordml" xmlns:w15="http://schemas.microsoft.com/office/word/2012/wordml" xmlns:w16se="http://schemas.microsoft.com/office/word/2015/wordml/symex" mc:Ignorable="w14 w15 w16se">
+<w:styles xmlns:mc="http://schemas.openxmlformats.org/markup-compatibility/2006" xmlns:r="http://schemas.openxmlformats.org/officeDocument/2006/relationships" xmlns:w="http://schemas.openxmlformats.org/wordprocessingml/2006/main" xmlns:w14="http://schemas.microsoft.com/office/word/2010/wordml" xmlns:w15="http://schemas.microsoft.com/office/word/2012/wordml" xmlns:w16cid="http://schemas.microsoft.com/office/word/2016/wordml/cid" xmlns:w16se="http://schemas.microsoft.com/office/word/2015/wordml/symex" mc:Ignorable="w14 w15 w16se w16cid">
   <w:docDefaults>
     <w:rPrDefault>
       <w:rPr>
@@ -17631,7 +17796,7 @@
       </w:pPr>
     </w:pPrDefault>
   </w:docDefaults>
-  <w:latentStyles w:defLockedState="0" w:defUIPriority="99" w:defSemiHidden="0" w:defUnhideWhenUsed="0" w:defQFormat="0" w:count="374">
+  <w:latentStyles w:defLockedState="0" w:defUIPriority="99" w:defSemiHidden="0" w:defUnhideWhenUsed="0" w:defQFormat="0" w:count="375">
     <w:lsdException w:name="Normal" w:uiPriority="0" w:qFormat="1"/>
     <w:lsdException w:name="heading 1" w:uiPriority="9" w:qFormat="1"/>
     <w:lsdException w:name="heading 2" w:semiHidden="1" w:uiPriority="9" w:unhideWhenUsed="1" w:qFormat="1"/>
@@ -17737,7 +17902,6 @@
     <w:lsdException w:name="HTML Sample" w:semiHidden="1" w:unhideWhenUsed="1"/>
     <w:lsdException w:name="HTML Typewriter" w:semiHidden="1" w:unhideWhenUsed="1"/>
     <w:lsdException w:name="HTML Variable" w:semiHidden="1" w:unhideWhenUsed="1"/>
-    <w:lsdException w:name="Normal Table" w:semiHidden="1" w:unhideWhenUsed="1"/>
     <w:lsdException w:name="annotation subject" w:semiHidden="1" w:unhideWhenUsed="1"/>
     <w:lsdException w:name="No List" w:semiHidden="1" w:unhideWhenUsed="1"/>
     <w:lsdException w:name="Outline List 1" w:semiHidden="1" w:unhideWhenUsed="1"/>
@@ -17784,10 +17948,8 @@
     <w:lsdException w:name="Table Subtle 2" w:semiHidden="1" w:unhideWhenUsed="1"/>
     <w:lsdException w:name="Table Web 1" w:semiHidden="1" w:unhideWhenUsed="1"/>
     <w:lsdException w:name="Table Web 2" w:semiHidden="1" w:unhideWhenUsed="1"/>
-    <w:lsdException w:name="Table Web 3" w:semiHidden="1" w:unhideWhenUsed="1"/>
     <w:lsdException w:name="Balloon Text" w:semiHidden="1" w:unhideWhenUsed="1"/>
     <w:lsdException w:name="Table Grid" w:uiPriority="39"/>
-    <w:lsdException w:name="Table Theme" w:semiHidden="1" w:unhideWhenUsed="1"/>
     <w:lsdException w:name="Placeholder Text" w:semiHidden="1"/>
     <w:lsdException w:name="No Spacing" w:uiPriority="1" w:qFormat="1"/>
     <w:lsdException w:name="Light Shading" w:uiPriority="60"/>
@@ -18006,6 +18168,7 @@
     <w:lsdException w:name="Mention" w:semiHidden="1" w:unhideWhenUsed="1"/>
     <w:lsdException w:name="Smart Hyperlink" w:semiHidden="1" w:unhideWhenUsed="1"/>
     <w:lsdException w:name="Hashtag" w:semiHidden="1" w:unhideWhenUsed="1"/>
+    <w:lsdException w:name="Unresolved Mention" w:semiHidden="1" w:unhideWhenUsed="1"/>
   </w:latentStyles>
   <w:style w:type="paragraph" w:default="1" w:styleId="Normal">
     <w:name w:val="Normal"/>
@@ -18056,7 +18219,7 @@
 </file>
 
 <file path=word/glossary/webSettings.xml><?xml version="1.0" encoding="utf-8"?>
-<w:webSettings xmlns:mc="http://schemas.openxmlformats.org/markup-compatibility/2006" xmlns:r="http://schemas.openxmlformats.org/officeDocument/2006/relationships" xmlns:w="http://schemas.openxmlformats.org/wordprocessingml/2006/main" xmlns:w14="http://schemas.microsoft.com/office/word/2010/wordml" xmlns:w15="http://schemas.microsoft.com/office/word/2012/wordml" xmlns:w16se="http://schemas.microsoft.com/office/word/2015/wordml/symex" mc:Ignorable="w14 w15 w16se">
+<w:webSettings xmlns:mc="http://schemas.openxmlformats.org/markup-compatibility/2006" xmlns:r="http://schemas.openxmlformats.org/officeDocument/2006/relationships" xmlns:w="http://schemas.openxmlformats.org/wordprocessingml/2006/main" xmlns:w14="http://schemas.microsoft.com/office/word/2010/wordml" xmlns:w15="http://schemas.microsoft.com/office/word/2012/wordml" xmlns:w16cid="http://schemas.microsoft.com/office/word/2016/wordml/cid" xmlns:w16se="http://schemas.microsoft.com/office/word/2015/wordml/symex" mc:Ignorable="w14 w15 w16se w16cid">
   <w:optimizeForBrowser/>
   <w:allowPNG/>
 </w:webSettings>
@@ -18352,7 +18515,7 @@
 </file>
 
 <file path=customXml/itemProps1.xml><?xml version="1.0" encoding="utf-8"?>
-<ds:datastoreItem xmlns:ds="http://schemas.openxmlformats.org/officeDocument/2006/customXml" ds:itemID="{6E58C015-A49E-4FE3-A384-DB0A32DE5A52}">
+<ds:datastoreItem xmlns:ds="http://schemas.openxmlformats.org/officeDocument/2006/customXml" ds:itemID="{0AEA8DFC-6E6F-4532-A144-8312D44C1A5E}">
   <ds:schemaRefs>
     <ds:schemaRef ds:uri="http://schemas.openxmlformats.org/officeDocument/2006/bibliography"/>
   </ds:schemaRefs>

</xml_diff>

<commit_message>
Note IPv4 restriction in docs.
</commit_message>
<xml_diff>
--- a/documents/ARIS-Integration-SDK.docx
+++ b/documents/ARIS-Integration-SDK.docx
@@ -13,6 +13,7 @@
         <w:dataBinding w:prefixMappings="xmlns:ns0='http://purl.org/dc/elements/1.1/' xmlns:ns1='http://schemas.openxmlformats.org/package/2006/metadata/core-properties' " w:xpath="/ns1:coreProperties[1]/ns0:title[1]" w:storeItemID="{6C3C8BC8-F283-45AE-878A-BAB7291924A1}"/>
         <w:text/>
       </w:sdtPr>
+      <w:sdtEndPr/>
       <w:sdtContent>
         <w:p>
           <w:pPr>
@@ -1083,27 +1084,14 @@
         <w:t xml:space="preserve"> </w:t>
       </w:r>
       <w:r>
-        <w:t xml:space="preserve">or writing </w:t>
-      </w:r>
-      <w:proofErr w:type="gramStart"/>
-      <w:r>
-        <w:t xml:space="preserve">of </w:t>
+        <w:t xml:space="preserve">or writing of </w:t>
       </w:r>
       <w:r>
         <w:rPr>
           <w:rFonts w:ascii="Consolas" w:hAnsi="Consolas"/>
         </w:rPr>
-        <w:t>.</w:t>
-      </w:r>
-      <w:proofErr w:type="spellStart"/>
-      <w:r>
-        <w:rPr>
-          <w:rFonts w:ascii="Consolas" w:hAnsi="Consolas"/>
-        </w:rPr>
-        <w:t>aris</w:t>
-      </w:r>
-      <w:proofErr w:type="spellEnd"/>
-      <w:proofErr w:type="gramEnd"/>
+        <w:t>.aris</w:t>
+      </w:r>
       <w:r>
         <w:t xml:space="preserve"> recording</w:t>
       </w:r>
@@ -1249,11 +1237,7 @@
         <w:t xml:space="preserve"> The wire format of the message sent to and received from the ARIS is defined </w:t>
       </w:r>
       <w:r>
-        <w:t xml:space="preserve">as Google Protocol Buffers. The messages are defined </w:t>
-      </w:r>
-      <w:proofErr w:type="gramStart"/>
-      <w:r>
-        <w:t xml:space="preserve">as </w:t>
+        <w:t xml:space="preserve">as Google Protocol Buffers. The messages are defined as </w:t>
       </w:r>
       <w:r>
         <w:rPr>
@@ -1261,7 +1245,6 @@
         </w:rPr>
         <w:t>.proto</w:t>
       </w:r>
-      <w:proofErr w:type="gramEnd"/>
       <w:r>
         <w:t xml:space="preserve"> files (contained in this SDK) and can be used to generate message serialization/deserialization code in</w:t>
       </w:r>
@@ -1365,19 +1348,11 @@
         <w:t xml:space="preserve"> </w:t>
       </w:r>
       <w:hyperlink w:anchor="_FrameStream_Listener_Reference" w:history="1">
-        <w:proofErr w:type="spellStart"/>
         <w:r>
           <w:rPr>
             <w:rStyle w:val="Hyperlink"/>
           </w:rPr>
-          <w:t>FrameStream</w:t>
-        </w:r>
-        <w:proofErr w:type="spellEnd"/>
-        <w:r>
-          <w:rPr>
-            <w:rStyle w:val="Hyperlink"/>
-          </w:rPr>
-          <w:t xml:space="preserve"> Listener Reference Implementation</w:t>
+          <w:t>FrameStream Listener Reference Implementation</w:t>
         </w:r>
       </w:hyperlink>
       <w:r>
@@ -1475,290 +1450,220 @@
         <w:rPr>
           <w:rFonts w:ascii="Consolas" w:hAnsi="Consolas" w:cs="Courier New"/>
         </w:rPr>
-        <w:t>common/</w:t>
-      </w:r>
-      <w:proofErr w:type="spellStart"/>
+        <w:t>common/protobuf/</w:t>
+      </w:r>
+      <w:r>
+        <w:rPr>
+          <w:rFonts w:cs="Courier New"/>
+        </w:rPr>
+        <w:t xml:space="preserve"> </w:t>
+      </w:r>
+      <w:r>
+        <w:rPr>
+          <w:rFonts w:cs="Courier New"/>
+        </w:rPr>
+        <w:t>which</w:t>
+      </w:r>
+      <w:r>
+        <w:rPr>
+          <w:rFonts w:cs="Courier New"/>
+        </w:rPr>
+        <w:t xml:space="preserve"> also </w:t>
+      </w:r>
+      <w:r>
+        <w:rPr>
+          <w:rFonts w:cs="Courier New"/>
+        </w:rPr>
+        <w:t xml:space="preserve">contains </w:t>
+      </w:r>
       <w:r>
         <w:rPr>
           <w:rFonts w:ascii="Consolas" w:hAnsi="Consolas" w:cs="Courier New"/>
         </w:rPr>
-        <w:t>protobuf</w:t>
-      </w:r>
-      <w:proofErr w:type="spellEnd"/>
+        <w:t>.h</w:t>
+      </w:r>
+      <w:r>
+        <w:rPr>
+          <w:rFonts w:cs="Courier New"/>
+        </w:rPr>
+        <w:t xml:space="preserve"> header files for M</w:t>
+      </w:r>
+      <w:r>
+        <w:rPr>
+          <w:rFonts w:cs="Courier New"/>
+        </w:rPr>
+        <w:t>icrosoft Visual C++</w:t>
+      </w:r>
+      <w:r>
+        <w:rPr>
+          <w:rFonts w:cs="Courier New"/>
+        </w:rPr>
+        <w:t xml:space="preserve"> (useful for warning suppression</w:t>
+      </w:r>
+      <w:r>
+        <w:rPr>
+          <w:rFonts w:cs="Courier New"/>
+        </w:rPr>
+        <w:t xml:space="preserve"> when compiling the generated protocol buffer code</w:t>
+      </w:r>
+      <w:r>
+        <w:rPr>
+          <w:rFonts w:cs="Courier New"/>
+        </w:rPr>
+        <w:t>).</w:t>
+      </w:r>
+      <w:r>
+        <w:rPr>
+          <w:rFonts w:cs="Courier New"/>
+        </w:rPr>
+        <w:t xml:space="preserve"> These files are implicitly version 2 of the protocol buffer syntax.</w:t>
+      </w:r>
+    </w:p>
+    <w:p>
+      <w:pPr>
+        <w:pStyle w:val="Heading3"/>
+      </w:pPr>
+      <w:r>
+        <w:t>FrameStream Implementation</w:t>
+      </w:r>
+    </w:p>
+    <w:p>
+      <w:r>
+        <w:t>The</w:t>
+      </w:r>
+      <w:r>
+        <w:t xml:space="preserve"> reference </w:t>
+      </w:r>
+      <w:r>
+        <w:t xml:space="preserve">C++ </w:t>
+      </w:r>
+      <w:r>
+        <w:t>implementation of</w:t>
+      </w:r>
+      <w:r>
+        <w:t xml:space="preserve"> a </w:t>
+      </w:r>
+      <w:r>
+        <w:rPr>
+          <w:rFonts w:ascii="Consolas" w:hAnsi="Consolas"/>
+        </w:rPr>
+        <w:t>FrameStream</w:t>
+      </w:r>
+      <w:r>
+        <w:t xml:space="preserve"> listener is located in </w:t>
+      </w:r>
       <w:r>
         <w:rPr>
           <w:rFonts w:ascii="Consolas" w:hAnsi="Consolas" w:cs="Courier New"/>
         </w:rPr>
-        <w:t>/</w:t>
-      </w:r>
-      <w:r>
-        <w:rPr>
-          <w:rFonts w:cs="Courier New"/>
-        </w:rPr>
-        <w:t xml:space="preserve"> </w:t>
-      </w:r>
-      <w:r>
-        <w:rPr>
-          <w:rFonts w:cs="Courier New"/>
-        </w:rPr>
-        <w:t>which</w:t>
-      </w:r>
-      <w:r>
-        <w:rPr>
-          <w:rFonts w:cs="Courier New"/>
-        </w:rPr>
-        <w:t xml:space="preserve"> also </w:t>
-      </w:r>
-      <w:r>
-        <w:rPr>
-          <w:rFonts w:cs="Courier New"/>
-        </w:rPr>
-        <w:t xml:space="preserve">contains </w:t>
-      </w:r>
+        <w:t>common/code/FrameStream/</w:t>
+      </w:r>
+      <w:r>
+        <w:t>.</w:t>
+      </w:r>
+      <w:r>
+        <w:t xml:space="preserve"> This is discussed more in </w:t>
+      </w:r>
+      <w:r>
+        <w:fldChar w:fldCharType="begin"/>
+      </w:r>
+      <w:r>
+        <w:instrText xml:space="preserve"> REF _Ref472945613 \h </w:instrText>
+      </w:r>
+      <w:r>
+        <w:fldChar w:fldCharType="separate"/>
+      </w:r>
+      <w:r>
+        <w:t>FrameStream Listener Reference Implementation</w:t>
+      </w:r>
+      <w:r>
+        <w:fldChar w:fldCharType="end"/>
+      </w:r>
+      <w:r>
+        <w:t xml:space="preserve"> below.</w:t>
+      </w:r>
+    </w:p>
+    <w:p>
+      <w:pPr>
+        <w:pStyle w:val="Heading1"/>
+      </w:pPr>
+      <w:bookmarkStart w:id="4" w:name="_Toc486317260"/>
+      <w:r>
+        <w:t>Diagnostics</w:t>
+      </w:r>
+      <w:bookmarkEnd w:id="4"/>
+    </w:p>
+    <w:p>
+      <w:pPr>
+        <w:pStyle w:val="Heading2"/>
+      </w:pPr>
+      <w:r>
+        <w:t>Syslog</w:t>
+      </w:r>
+    </w:p>
+    <w:p>
+      <w:r>
+        <w:t xml:space="preserve">ARIS writes syslog entries to rotating syslog files. These files are located </w:t>
+      </w:r>
+      <w:r>
+        <w:t xml:space="preserve">on the sonar </w:t>
+      </w:r>
+      <w:r>
+        <w:t>in</w:t>
+      </w:r>
+    </w:p>
+    <w:p>
+      <w:pPr>
+        <w:ind w:left="720"/>
+        <w:rPr>
+          <w:rFonts w:ascii="Consolas" w:hAnsi="Consolas"/>
+        </w:rPr>
+      </w:pPr>
       <w:r>
         <w:rPr>
           <w:rFonts w:ascii="Consolas" w:hAnsi="Consolas" w:cs="Courier New"/>
         </w:rPr>
-        <w:t>.h</w:t>
-      </w:r>
-      <w:r>
-        <w:rPr>
-          <w:rFonts w:cs="Courier New"/>
-        </w:rPr>
-        <w:t xml:space="preserve"> header files for M</w:t>
-      </w:r>
-      <w:r>
-        <w:rPr>
-          <w:rFonts w:cs="Courier New"/>
-        </w:rPr>
-        <w:t>icrosoft Visual C++</w:t>
-      </w:r>
-      <w:r>
-        <w:rPr>
-          <w:rFonts w:cs="Courier New"/>
-        </w:rPr>
-        <w:t xml:space="preserve"> (useful for warning suppression</w:t>
-      </w:r>
-      <w:r>
-        <w:rPr>
-          <w:rFonts w:cs="Courier New"/>
-        </w:rPr>
-        <w:t xml:space="preserve"> when compiling the generated protocol buffer code</w:t>
-      </w:r>
-      <w:r>
-        <w:rPr>
-          <w:rFonts w:cs="Courier New"/>
-        </w:rPr>
-        <w:t>).</w:t>
-      </w:r>
-      <w:r>
-        <w:rPr>
-          <w:rFonts w:cs="Courier New"/>
-        </w:rPr>
-        <w:t xml:space="preserve"> These files are implicitly version 2 of the protocol buffer syntax.</w:t>
-      </w:r>
-    </w:p>
-    <w:p>
-      <w:pPr>
-        <w:pStyle w:val="Heading3"/>
-      </w:pPr>
-      <w:proofErr w:type="spellStart"/>
-      <w:r>
-        <w:t>FrameStream</w:t>
-      </w:r>
-      <w:proofErr w:type="spellEnd"/>
-      <w:r>
-        <w:t xml:space="preserve"> Implementation</w:t>
-      </w:r>
-    </w:p>
-    <w:p>
-      <w:r>
-        <w:t>The</w:t>
-      </w:r>
-      <w:r>
-        <w:t xml:space="preserve"> reference </w:t>
-      </w:r>
-      <w:r>
-        <w:t xml:space="preserve">C++ </w:t>
-      </w:r>
-      <w:r>
-        <w:t>implementation of</w:t>
-      </w:r>
-      <w:r>
-        <w:t xml:space="preserve"> a </w:t>
-      </w:r>
-      <w:proofErr w:type="spellStart"/>
+        <w:t>/var/log/syslog/</w:t>
+      </w:r>
+    </w:p>
+    <w:p>
+      <w:r>
+        <w:t xml:space="preserve">The </w:t>
+      </w:r>
+      <w:r>
+        <w:t xml:space="preserve">current </w:t>
+      </w:r>
+      <w:r>
+        <w:t>syslog file may be followed with</w:t>
+      </w:r>
+    </w:p>
+    <w:p>
+      <w:pPr>
+        <w:ind w:left="720"/>
+        <w:rPr>
+          <w:rFonts w:ascii="Consolas" w:hAnsi="Consolas" w:cs="Courier New"/>
+        </w:rPr>
+      </w:pPr>
+      <w:r>
+        <w:rPr>
+          <w:rFonts w:ascii="Consolas" w:hAnsi="Consolas" w:cs="Courier New"/>
+        </w:rPr>
+        <w:t>tail -f /var/log/syslog/syslog</w:t>
+      </w:r>
+    </w:p>
+    <w:p>
+      <w:r>
+        <w:t>Login c</w:t>
+      </w:r>
+      <w:r>
+        <w:t xml:space="preserve">redentials for </w:t>
+      </w:r>
       <w:r>
         <w:rPr>
           <w:rFonts w:ascii="Consolas" w:hAnsi="Consolas"/>
         </w:rPr>
-        <w:t>FrameStream</w:t>
-      </w:r>
-      <w:proofErr w:type="spellEnd"/>
-      <w:r>
-        <w:t xml:space="preserve"> listener is located in </w:t>
-      </w:r>
-      <w:r>
-        <w:rPr>
-          <w:rFonts w:ascii="Consolas" w:hAnsi="Consolas" w:cs="Courier New"/>
-        </w:rPr>
-        <w:t>common/code/</w:t>
-      </w:r>
-      <w:proofErr w:type="spellStart"/>
-      <w:r>
-        <w:rPr>
-          <w:rFonts w:ascii="Consolas" w:hAnsi="Consolas" w:cs="Courier New"/>
-        </w:rPr>
-        <w:t>FrameStream</w:t>
-      </w:r>
-      <w:proofErr w:type="spellEnd"/>
-      <w:r>
-        <w:rPr>
-          <w:rFonts w:ascii="Consolas" w:hAnsi="Consolas" w:cs="Courier New"/>
-        </w:rPr>
-        <w:t>/</w:t>
-      </w:r>
-      <w:r>
-        <w:t>.</w:t>
-      </w:r>
-      <w:r>
-        <w:t xml:space="preserve"> This is discussed more in </w:t>
-      </w:r>
-      <w:r>
-        <w:fldChar w:fldCharType="begin"/>
-      </w:r>
-      <w:r>
-        <w:instrText xml:space="preserve"> REF _Ref472945613 \h </w:instrText>
-      </w:r>
-      <w:r>
-        <w:fldChar w:fldCharType="separate"/>
-      </w:r>
-      <w:proofErr w:type="spellStart"/>
-      <w:r>
-        <w:t>FrameStream</w:t>
-      </w:r>
-      <w:proofErr w:type="spellEnd"/>
-      <w:r>
-        <w:t xml:space="preserve"> Listener Reference Implementation</w:t>
-      </w:r>
-      <w:r>
-        <w:fldChar w:fldCharType="end"/>
-      </w:r>
-      <w:r>
-        <w:t xml:space="preserve"> below.</w:t>
-      </w:r>
-    </w:p>
-    <w:p>
-      <w:pPr>
-        <w:pStyle w:val="Heading1"/>
-      </w:pPr>
-      <w:bookmarkStart w:id="4" w:name="_Toc486317260"/>
-      <w:r>
-        <w:t>Diagnostics</w:t>
-      </w:r>
-      <w:bookmarkEnd w:id="4"/>
-    </w:p>
-    <w:p>
-      <w:pPr>
-        <w:pStyle w:val="Heading2"/>
-      </w:pPr>
-      <w:r>
-        <w:t>Syslog</w:t>
-      </w:r>
-    </w:p>
-    <w:p>
-      <w:r>
-        <w:t xml:space="preserve">ARIS writes syslog entries to rotating syslog files. These files are located </w:t>
-      </w:r>
-      <w:r>
-        <w:t xml:space="preserve">on the sonar </w:t>
-      </w:r>
-      <w:r>
-        <w:t>in</w:t>
-      </w:r>
-    </w:p>
-    <w:p>
-      <w:pPr>
-        <w:ind w:left="720"/>
-        <w:rPr>
-          <w:rFonts w:ascii="Consolas" w:hAnsi="Consolas"/>
-        </w:rPr>
-      </w:pPr>
-      <w:r>
-        <w:rPr>
-          <w:rFonts w:ascii="Consolas" w:hAnsi="Consolas" w:cs="Courier New"/>
-        </w:rPr>
-        <w:t>/</w:t>
-      </w:r>
-      <w:proofErr w:type="spellStart"/>
-      <w:r>
-        <w:rPr>
-          <w:rFonts w:ascii="Consolas" w:hAnsi="Consolas" w:cs="Courier New"/>
-        </w:rPr>
-        <w:t>var</w:t>
-      </w:r>
-      <w:proofErr w:type="spellEnd"/>
-      <w:r>
-        <w:rPr>
-          <w:rFonts w:ascii="Consolas" w:hAnsi="Consolas" w:cs="Courier New"/>
-        </w:rPr>
-        <w:t>/log/syslog/</w:t>
-      </w:r>
-    </w:p>
-    <w:p>
-      <w:r>
-        <w:t xml:space="preserve">The </w:t>
-      </w:r>
-      <w:r>
-        <w:t xml:space="preserve">current </w:t>
-      </w:r>
-      <w:r>
-        <w:t>syslog file may be followed with</w:t>
-      </w:r>
-    </w:p>
-    <w:p>
-      <w:pPr>
-        <w:ind w:left="720"/>
-        <w:rPr>
-          <w:rFonts w:ascii="Consolas" w:hAnsi="Consolas" w:cs="Courier New"/>
-        </w:rPr>
-      </w:pPr>
-      <w:r>
-        <w:rPr>
-          <w:rFonts w:ascii="Consolas" w:hAnsi="Consolas" w:cs="Courier New"/>
-        </w:rPr>
-        <w:t>tail -f /</w:t>
-      </w:r>
-      <w:proofErr w:type="spellStart"/>
-      <w:r>
-        <w:rPr>
-          <w:rFonts w:ascii="Consolas" w:hAnsi="Consolas" w:cs="Courier New"/>
-        </w:rPr>
-        <w:t>var</w:t>
-      </w:r>
-      <w:proofErr w:type="spellEnd"/>
-      <w:r>
-        <w:rPr>
-          <w:rFonts w:ascii="Consolas" w:hAnsi="Consolas" w:cs="Courier New"/>
-        </w:rPr>
-        <w:t>/log/syslog/syslog</w:t>
-      </w:r>
-    </w:p>
-    <w:p>
-      <w:r>
-        <w:t>Login c</w:t>
-      </w:r>
-      <w:r>
-        <w:t xml:space="preserve">redentials for </w:t>
-      </w:r>
-      <w:proofErr w:type="spellStart"/>
-      <w:r>
-        <w:rPr>
-          <w:rFonts w:ascii="Consolas" w:hAnsi="Consolas"/>
-        </w:rPr>
         <w:t>ssh</w:t>
       </w:r>
-      <w:proofErr w:type="spellEnd"/>
       <w:r>
         <w:t xml:space="preserve"> </w:t>
       </w:r>
@@ -1846,32 +1751,14 @@
       <w:pPr>
         <w:pStyle w:val="Heading2"/>
       </w:pPr>
-      <w:proofErr w:type="spellStart"/>
       <w:r>
         <w:lastRenderedPageBreak/>
         <w:t>Arislog</w:t>
       </w:r>
-      <w:proofErr w:type="spellEnd"/>
-    </w:p>
-    <w:p>
-      <w:r>
-        <w:t xml:space="preserve">In the tools </w:t>
-      </w:r>
-      <w:proofErr w:type="gramStart"/>
-      <w:r>
-        <w:t>folder</w:t>
-      </w:r>
-      <w:proofErr w:type="gramEnd"/>
-      <w:r>
-        <w:t xml:space="preserve"> there is a Windows console program named </w:t>
-      </w:r>
-      <w:proofErr w:type="spellStart"/>
-      <w:r>
-        <w:t>arislog</w:t>
-      </w:r>
-      <w:proofErr w:type="spellEnd"/>
-      <w:r>
-        <w:t xml:space="preserve"> which displays messages received from syslog relays, which may be useful for debugging client code. </w:t>
+    </w:p>
+    <w:p>
+      <w:r>
+        <w:t xml:space="preserve">In the tools folder there is a Windows console program named arislog which displays messages received from syslog relays, which may be useful for debugging client code. </w:t>
       </w:r>
     </w:p>
     <w:p>
@@ -1952,16 +1839,12 @@
       <w:r>
         <w:t xml:space="preserve">in file </w:t>
       </w:r>
-      <w:proofErr w:type="spellStart"/>
-      <w:proofErr w:type="gramStart"/>
       <w:r>
         <w:rPr>
           <w:rFonts w:ascii="Consolas" w:hAnsi="Consolas" w:cs="Courier New"/>
         </w:rPr>
         <w:t>availability.proto</w:t>
       </w:r>
-      <w:proofErr w:type="spellEnd"/>
-      <w:proofErr w:type="gramEnd"/>
       <w:r>
         <w:t>.</w:t>
       </w:r>
@@ -1985,14 +1868,12 @@
           <w:rFonts w:ascii="Courier New" w:hAnsi="Courier New" w:cs="Courier New"/>
         </w:rPr>
       </w:pPr>
-      <w:proofErr w:type="spellStart"/>
       <w:r>
         <w:rPr>
           <w:rFonts w:ascii="Consolas" w:hAnsi="Consolas" w:cs="Courier New"/>
         </w:rPr>
         <w:t>serialNumber</w:t>
       </w:r>
-      <w:proofErr w:type="spellEnd"/>
       <w:r>
         <w:t xml:space="preserve"> – never changes.</w:t>
       </w:r>
@@ -2005,14 +1886,12 @@
           <w:rFonts w:ascii="Courier New" w:hAnsi="Courier New" w:cs="Courier New"/>
         </w:rPr>
       </w:pPr>
-      <w:proofErr w:type="spellStart"/>
       <w:r>
         <w:rPr>
           <w:rFonts w:ascii="Consolas" w:hAnsi="Consolas" w:cs="Courier New"/>
         </w:rPr>
         <w:t>systemType</w:t>
       </w:r>
-      <w:proofErr w:type="spellEnd"/>
       <w:r>
         <w:t xml:space="preserve"> – never changes.</w:t>
       </w:r>
@@ -2022,14 +1901,12 @@
         <w:spacing w:after="0"/>
         <w:ind w:left="1440" w:hanging="720"/>
       </w:pPr>
-      <w:proofErr w:type="spellStart"/>
       <w:r>
         <w:rPr>
           <w:rFonts w:ascii="Consolas" w:hAnsi="Consolas" w:cs="Courier New"/>
         </w:rPr>
         <w:t>connectionState</w:t>
       </w:r>
-      <w:proofErr w:type="spellEnd"/>
       <w:r>
         <w:t xml:space="preserve"> – connection will be possible only when the connection state is </w:t>
       </w:r>
@@ -2069,14 +1946,12 @@
           <w:rFonts w:ascii="Courier New" w:hAnsi="Courier New" w:cs="Courier New"/>
         </w:rPr>
       </w:pPr>
-      <w:proofErr w:type="spellStart"/>
       <w:r>
         <w:rPr>
           <w:rFonts w:ascii="Consolas" w:hAnsi="Consolas" w:cs="Courier New"/>
         </w:rPr>
         <w:t>cpuTemp</w:t>
       </w:r>
-      <w:proofErr w:type="spellEnd"/>
       <w:r>
         <w:t xml:space="preserve"> – current CPU temperature.</w:t>
       </w:r>
@@ -2089,14 +1964,12 @@
           <w:rFonts w:ascii="Courier New" w:hAnsi="Courier New" w:cs="Courier New"/>
         </w:rPr>
       </w:pPr>
-      <w:proofErr w:type="spellStart"/>
       <w:r>
         <w:rPr>
           <w:rFonts w:ascii="Consolas" w:hAnsi="Consolas" w:cs="Courier New"/>
         </w:rPr>
         <w:t>powerDownReason</w:t>
       </w:r>
-      <w:proofErr w:type="spellEnd"/>
       <w:r>
         <w:t xml:space="preserve"> – when the sonar determines it needs to power itself down (e.g., it’s over-temp) it populates this field and ensures another couple of beacons get out before powering down.</w:t>
       </w:r>
@@ -2109,14 +1982,12 @@
           <w:rFonts w:ascii="Courier New" w:hAnsi="Courier New" w:cs="Courier New"/>
         </w:rPr>
       </w:pPr>
-      <w:proofErr w:type="spellStart"/>
       <w:r>
         <w:rPr>
           <w:rFonts w:ascii="Consolas" w:hAnsi="Consolas" w:cs="Courier New"/>
         </w:rPr>
         <w:t>overTempLimitDegreesC</w:t>
       </w:r>
-      <w:proofErr w:type="spellEnd"/>
       <w:r>
         <w:t xml:space="preserve"> – the maximum CPU operating temperature allowed</w:t>
       </w:r>
@@ -2128,14 +1999,12 @@
           <w:rFonts w:ascii="Courier New" w:hAnsi="Courier New" w:cs="Courier New"/>
         </w:rPr>
       </w:pPr>
-      <w:proofErr w:type="spellStart"/>
       <w:r>
         <w:rPr>
           <w:rFonts w:ascii="Consolas" w:hAnsi="Consolas" w:cs="Courier New"/>
         </w:rPr>
         <w:t>overTempLimitSeconds</w:t>
       </w:r>
-      <w:proofErr w:type="spellEnd"/>
       <w:r>
         <w:t xml:space="preserve"> – the duration at which a continuing over-temp condition causes self-power down.</w:t>
       </w:r>
@@ -2214,6 +2083,33 @@
       </w:r>
       <w:r>
         <w:t xml:space="preserve"> is received.</w:t>
+      </w:r>
+    </w:p>
+    <w:p>
+      <w:pPr>
+        <w:ind w:left="720"/>
+        <w:rPr>
+          <w:rStyle w:val="Emphasis"/>
+        </w:rPr>
+      </w:pPr>
+      <w:r>
+        <w:rPr>
+          <w:rStyle w:val="Emphasis"/>
+          <w:b/>
+        </w:rPr>
+        <w:t>Note:</w:t>
+      </w:r>
+      <w:r>
+        <w:rPr>
+          <w:rStyle w:val="Emphasis"/>
+        </w:rPr>
+        <w:t xml:space="preserve"> ARIS supports IPv4</w:t>
+      </w:r>
+      <w:r>
+        <w:rPr>
+          <w:rStyle w:val="Emphasis"/>
+        </w:rPr>
+        <w:t>.</w:t>
       </w:r>
     </w:p>
     <w:p>
@@ -2304,30 +2200,14 @@
         <w:rPr>
           <w:rFonts w:ascii="Consolas" w:hAnsi="Consolas" w:cs="Courier New"/>
         </w:rPr>
-        <w:t>common\</w:t>
-      </w:r>
-      <w:proofErr w:type="spellStart"/>
+        <w:t>common\protobuf</w:t>
+      </w:r>
       <w:r>
         <w:rPr>
           <w:rFonts w:ascii="Consolas" w:hAnsi="Consolas" w:cs="Courier New"/>
         </w:rPr>
-        <w:t>protobuf</w:t>
-      </w:r>
-      <w:proofErr w:type="spellEnd"/>
-      <w:r>
-        <w:rPr>
-          <w:rFonts w:ascii="Consolas" w:hAnsi="Consolas" w:cs="Courier New"/>
-        </w:rPr>
-        <w:t>\</w:t>
-      </w:r>
-      <w:proofErr w:type="spellStart"/>
-      <w:r>
-        <w:rPr>
-          <w:rFonts w:ascii="Consolas" w:hAnsi="Consolas" w:cs="Courier New"/>
-        </w:rPr>
-        <w:t>commands.proto</w:t>
-      </w:r>
-      <w:proofErr w:type="spellEnd"/>
+        <w:t>\commands.proto</w:t>
+      </w:r>
       <w:r>
         <w:rPr>
           <w:rFonts w:ascii="Courier New" w:hAnsi="Courier New" w:cs="Courier New"/>
@@ -2381,14 +2261,12 @@
       <w:r>
         <w:t xml:space="preserve"> is the tag and the </w:t>
       </w:r>
-      <w:proofErr w:type="spellStart"/>
       <w:r>
         <w:rPr>
           <w:rFonts w:ascii="Consolas" w:hAnsi="Consolas" w:cs="Courier New"/>
         </w:rPr>
         <w:t>CommandType</w:t>
       </w:r>
-      <w:proofErr w:type="spellEnd"/>
       <w:r>
         <w:t xml:space="preserve"> enumeration defines the known </w:t>
       </w:r>
@@ -2410,14 +2288,12 @@
       <w:r>
         <w:t xml:space="preserve"> requires that the </w:t>
       </w:r>
-      <w:proofErr w:type="spellStart"/>
       <w:r>
         <w:rPr>
           <w:rFonts w:ascii="Consolas" w:hAnsi="Consolas" w:cs="Courier New"/>
         </w:rPr>
         <w:t>dateTime</w:t>
       </w:r>
-      <w:proofErr w:type="spellEnd"/>
       <w:r>
         <w:t xml:space="preserve"> field be set. Unrelated fields are ignored, depending on the message type.</w:t>
       </w:r>
@@ -2530,27 +2406,11 @@
       <w:r>
         <w:t xml:space="preserve">ach command must be preceded by a 32-bit integer, in network order (e.g., </w:t>
       </w:r>
-      <w:proofErr w:type="spellStart"/>
-      <w:proofErr w:type="gramStart"/>
       <w:r>
         <w:rPr>
           <w:rFonts w:ascii="Consolas" w:hAnsi="Consolas" w:cs="Courier New"/>
         </w:rPr>
-        <w:t>htonl</w:t>
-      </w:r>
-      <w:proofErr w:type="spellEnd"/>
-      <w:r>
-        <w:rPr>
-          <w:rFonts w:ascii="Consolas" w:hAnsi="Consolas" w:cs="Courier New"/>
-        </w:rPr>
-        <w:t>(</w:t>
-      </w:r>
-      <w:proofErr w:type="gramEnd"/>
-      <w:r>
-        <w:rPr>
-          <w:rFonts w:ascii="Consolas" w:hAnsi="Consolas" w:cs="Courier New"/>
-        </w:rPr>
-        <w:t>)</w:t>
+        <w:t>htonl()</w:t>
       </w:r>
       <w:r>
         <w:t>), containing the serialized length of the command. This</w:t>
@@ -2640,21 +2500,7 @@
         <w:rPr>
           <w:rStyle w:val="Emphasis"/>
         </w:rPr>
-        <w:t xml:space="preserve"> Your chosen </w:t>
-      </w:r>
-      <w:proofErr w:type="spellStart"/>
-      <w:r>
-        <w:rPr>
-          <w:rStyle w:val="Emphasis"/>
-        </w:rPr>
-        <w:t>protobuf</w:t>
-      </w:r>
-      <w:proofErr w:type="spellEnd"/>
-      <w:r>
-        <w:rPr>
-          <w:rStyle w:val="Emphasis"/>
-        </w:rPr>
-        <w:t xml:space="preserve"> library can calculate a message’s size before you write it to a buffer.</w:t>
+        <w:t xml:space="preserve"> Your chosen protobuf library can calculate a message’s size before you write it to a buffer.</w:t>
       </w:r>
     </w:p>
     <w:p>
@@ -2693,8 +2539,10 @@
       </w:r>
     </w:p>
     <w:p>
-      <w:bookmarkStart w:id="13" w:name="_GoBack"/>
-      <w:r>
+      <w:r>
+        <w:rPr>
+          <w:noProof/>
+        </w:rPr>
         <w:lastRenderedPageBreak/>
         <w:drawing>
           <wp:inline distT="0" distB="0" distL="0" distR="0" wp14:anchorId="6C625402" wp14:editId="10EAD236">
@@ -2732,26 +2580,38 @@
           </wp:inline>
         </w:drawing>
       </w:r>
-      <w:bookmarkEnd w:id="13"/>
     </w:p>
     <w:p>
       <w:pPr>
         <w:pStyle w:val="Caption"/>
         <w:jc w:val="center"/>
       </w:pPr>
-      <w:bookmarkStart w:id="14" w:name="_Ref486316851"/>
+      <w:bookmarkStart w:id="13" w:name="_Ref486316851"/>
       <w:r>
         <w:t xml:space="preserve">Figure </w:t>
       </w:r>
-      <w:fldSimple w:instr=" SEQ Figure \* ARABIC ">
-        <w:r>
-          <w:rPr>
-            <w:noProof/>
-          </w:rPr>
-          <w:t>1</w:t>
-        </w:r>
-      </w:fldSimple>
-      <w:bookmarkEnd w:id="14"/>
+      <w:r>
+        <w:fldChar w:fldCharType="begin"/>
+      </w:r>
+      <w:r>
+        <w:instrText xml:space="preserve"> SEQ Figure \* ARABIC </w:instrText>
+      </w:r>
+      <w:r>
+        <w:fldChar w:fldCharType="separate"/>
+      </w:r>
+      <w:r>
+        <w:rPr>
+          <w:noProof/>
+        </w:rPr>
+        <w:t>1</w:t>
+      </w:r>
+      <w:r>
+        <w:rPr>
+          <w:noProof/>
+        </w:rPr>
+        <w:fldChar w:fldCharType="end"/>
+      </w:r>
+      <w:bookmarkEnd w:id="13"/>
     </w:p>
     <w:p>
       <w:r>
@@ -2966,25 +2826,21 @@
       </w:r>
     </w:p>
     <w:p>
-      <w:proofErr w:type="spellStart"/>
       <w:r>
         <w:rPr>
           <w:rFonts w:ascii="Consolas" w:hAnsi="Consolas" w:cs="Courier New"/>
         </w:rPr>
         <w:t>SetFrameStreamReceiver</w:t>
       </w:r>
-      <w:proofErr w:type="spellEnd"/>
       <w:r>
         <w:t xml:space="preserve"> and </w:t>
       </w:r>
-      <w:proofErr w:type="spellStart"/>
       <w:r>
         <w:rPr>
           <w:rFonts w:ascii="Consolas" w:hAnsi="Consolas" w:cs="Courier New"/>
         </w:rPr>
         <w:t>SetDateTime</w:t>
       </w:r>
-      <w:proofErr w:type="spellEnd"/>
       <w:r>
         <w:t xml:space="preserve"> should be sent only once. Other commands may be sent as needed.</w:t>
       </w:r>
@@ -2993,14 +2849,12 @@
       <w:r>
         <w:t xml:space="preserve">The ARIS will not send any frame data until valid acoustic settings are received in a </w:t>
       </w:r>
-      <w:proofErr w:type="spellStart"/>
       <w:r>
         <w:rPr>
           <w:rFonts w:ascii="Consolas" w:hAnsi="Consolas" w:cs="Courier New"/>
         </w:rPr>
         <w:t>SetAcousticSettings</w:t>
       </w:r>
-      <w:proofErr w:type="spellEnd"/>
       <w:r>
         <w:t xml:space="preserve"> command.</w:t>
       </w:r>
@@ -3017,11 +2871,9 @@
       <w:pPr>
         <w:pStyle w:val="Heading3"/>
       </w:pPr>
-      <w:proofErr w:type="spellStart"/>
       <w:r>
         <w:t>SetDateTime</w:t>
       </w:r>
-      <w:proofErr w:type="spellEnd"/>
     </w:p>
     <w:p>
       <w:r>
@@ -3076,11 +2928,9 @@
       <w:pPr>
         <w:pStyle w:val="Heading3"/>
       </w:pPr>
-      <w:proofErr w:type="spellStart"/>
       <w:r>
         <w:t>SetFrameStreamReceiver</w:t>
       </w:r>
-      <w:proofErr w:type="spellEnd"/>
     </w:p>
     <w:p>
       <w:pPr>
@@ -3096,7 +2946,15 @@
         <w:t>ndicates the UDP port on which the Controller will receive Frame Stream packets</w:t>
       </w:r>
       <w:r>
-        <w:t xml:space="preserve"> and the IP address to which the packets will be sent</w:t>
+        <w:t xml:space="preserve"> and the IP</w:t>
+      </w:r>
+      <w:r>
+        <w:t xml:space="preserve"> (IPv4)</w:t>
+      </w:r>
+      <w:bookmarkStart w:id="14" w:name="_GoBack"/>
+      <w:bookmarkEnd w:id="14"/>
+      <w:r>
+        <w:t xml:space="preserve"> address to which the packets will be sent</w:t>
       </w:r>
       <w:r>
         <w:t>. The Controller will likely already have opened the port</w:t>
@@ -3123,11 +2981,9 @@
       <w:pPr>
         <w:pStyle w:val="Heading3"/>
       </w:pPr>
-      <w:proofErr w:type="spellStart"/>
       <w:r>
         <w:t>SetFrameStreamSettings</w:t>
       </w:r>
-      <w:proofErr w:type="spellEnd"/>
     </w:p>
     <w:p>
       <w:r>
@@ -3170,21 +3026,7 @@
         <w:rPr>
           <w:rStyle w:val="Emphasis"/>
         </w:rPr>
-        <w:t xml:space="preserve">has been used to accommodate network configurations containing equipment that may not be able to keep up with the </w:t>
-      </w:r>
-      <w:proofErr w:type="spellStart"/>
-      <w:r>
-        <w:rPr>
-          <w:rStyle w:val="Emphasis"/>
-        </w:rPr>
-        <w:t>FrameStream</w:t>
-      </w:r>
-      <w:proofErr w:type="spellEnd"/>
-      <w:r>
-        <w:rPr>
-          <w:rStyle w:val="Emphasis"/>
-        </w:rPr>
-        <w:t xml:space="preserve"> UDP packets; e.g., a media converter with a small receive buffer</w:t>
+        <w:t>has been used to accommodate network configurations containing equipment that may not be able to keep up with the FrameStream UDP packets; e.g., a media converter with a small receive buffer</w:t>
       </w:r>
       <w:r>
         <w:rPr>
@@ -3214,12 +3056,10 @@
         <w:pStyle w:val="Heading3"/>
       </w:pPr>
       <w:bookmarkStart w:id="15" w:name="_Ref471282424"/>
-      <w:proofErr w:type="spellStart"/>
       <w:r>
         <w:t>SetSalinity</w:t>
       </w:r>
       <w:bookmarkEnd w:id="15"/>
-      <w:proofErr w:type="spellEnd"/>
     </w:p>
     <w:p>
       <w:r>
@@ -3263,11 +3103,9 @@
       <w:pPr>
         <w:pStyle w:val="Heading3"/>
       </w:pPr>
-      <w:proofErr w:type="spellStart"/>
       <w:r>
         <w:t>SetTelephotoLens</w:t>
       </w:r>
-      <w:proofErr w:type="spellEnd"/>
     </w:p>
     <w:p>
       <w:r>
@@ -3281,11 +3119,9 @@
       <w:pPr>
         <w:pStyle w:val="Heading3"/>
       </w:pPr>
-      <w:proofErr w:type="spellStart"/>
       <w:r>
         <w:t>SetFocusPosition</w:t>
       </w:r>
-      <w:proofErr w:type="spellEnd"/>
     </w:p>
     <w:p>
       <w:r>
@@ -3297,14 +3133,12 @@
       <w:r>
         <w:t xml:space="preserve"> Focus is set by specifying the focus range, in meters, in field </w:t>
       </w:r>
-      <w:proofErr w:type="spellStart"/>
       <w:r>
         <w:rPr>
           <w:rFonts w:ascii="Consolas" w:hAnsi="Consolas"/>
         </w:rPr>
         <w:t>focusRange</w:t>
       </w:r>
-      <w:proofErr w:type="spellEnd"/>
       <w:r>
         <w:t>.</w:t>
       </w:r>
@@ -3314,25 +3148,21 @@
       <w:r>
         <w:t xml:space="preserve">Salinity affects the calculation for focus range, so be sure to use </w:t>
       </w:r>
-      <w:proofErr w:type="spellStart"/>
       <w:r>
         <w:rPr>
           <w:rFonts w:ascii="Consolas" w:hAnsi="Consolas"/>
         </w:rPr>
         <w:t>SetSalinity</w:t>
       </w:r>
-      <w:proofErr w:type="spellEnd"/>
       <w:r>
         <w:t xml:space="preserve"> before </w:t>
       </w:r>
-      <w:proofErr w:type="spellStart"/>
       <w:r>
         <w:rPr>
           <w:rFonts w:ascii="Consolas" w:hAnsi="Consolas"/>
         </w:rPr>
         <w:t>SetFocusPosition</w:t>
       </w:r>
-      <w:proofErr w:type="spellEnd"/>
       <w:r>
         <w:t>.</w:t>
       </w:r>
@@ -3400,11 +3230,9 @@
       <w:pPr>
         <w:pStyle w:val="Heading3"/>
       </w:pPr>
-      <w:proofErr w:type="spellStart"/>
       <w:r>
         <w:t>ForceFocus</w:t>
       </w:r>
-      <w:proofErr w:type="spellEnd"/>
     </w:p>
     <w:p>
       <w:r>
@@ -3418,11 +3246,9 @@
       <w:pPr>
         <w:pStyle w:val="Heading3"/>
       </w:pPr>
-      <w:proofErr w:type="spellStart"/>
       <w:r>
         <w:t>HomeFocus</w:t>
       </w:r>
-      <w:proofErr w:type="spellEnd"/>
     </w:p>
     <w:p>
       <w:r>
@@ -3436,14 +3262,12 @@
       <w:pPr>
         <w:pStyle w:val="Heading3"/>
       </w:pPr>
-      <w:proofErr w:type="spellStart"/>
       <w:r>
         <w:rPr>
           <w:highlight w:val="white"/>
         </w:rPr>
         <w:t>SetRotatorMount</w:t>
       </w:r>
-      <w:proofErr w:type="spellEnd"/>
     </w:p>
     <w:p>
       <w:r>
@@ -3469,14 +3293,12 @@
           <w:highlight w:val="white"/>
         </w:rPr>
       </w:pPr>
-      <w:proofErr w:type="spellStart"/>
       <w:r>
         <w:rPr>
           <w:highlight w:val="white"/>
         </w:rPr>
         <w:t>SetRotatorVelocity</w:t>
       </w:r>
-      <w:proofErr w:type="spellEnd"/>
     </w:p>
     <w:p>
       <w:pPr>
@@ -3507,7 +3329,6 @@
           <w:highlight w:val="white"/>
         </w:rPr>
       </w:pPr>
-      <w:proofErr w:type="spellStart"/>
       <w:r>
         <w:rPr>
           <w:highlight w:val="white"/>
@@ -3515,7 +3336,6 @@
         <w:lastRenderedPageBreak/>
         <w:t>SetRotatorAcceleration</w:t>
       </w:r>
-      <w:proofErr w:type="spellEnd"/>
     </w:p>
     <w:p>
       <w:pPr>
@@ -3546,14 +3366,12 @@
           <w:highlight w:val="white"/>
         </w:rPr>
       </w:pPr>
-      <w:proofErr w:type="spellStart"/>
       <w:r>
         <w:rPr>
           <w:highlight w:val="white"/>
         </w:rPr>
         <w:t>SetRotatorPosition</w:t>
       </w:r>
-      <w:proofErr w:type="spellEnd"/>
     </w:p>
     <w:p>
       <w:pPr>
@@ -3584,14 +3402,12 @@
           <w:highlight w:val="white"/>
         </w:rPr>
       </w:pPr>
-      <w:proofErr w:type="spellStart"/>
       <w:r>
         <w:rPr>
           <w:highlight w:val="white"/>
         </w:rPr>
         <w:t>StopRotator</w:t>
       </w:r>
-      <w:proofErr w:type="spellEnd"/>
     </w:p>
     <w:p>
       <w:pPr>
@@ -3640,39 +3456,33 @@
       <w:bookmarkStart w:id="16" w:name="_Acoustic_Settings:_Constraints"/>
       <w:bookmarkStart w:id="17" w:name="_Ref471808473"/>
       <w:bookmarkEnd w:id="16"/>
-      <w:proofErr w:type="spellStart"/>
       <w:r>
         <w:t>SetAcousticSettings</w:t>
       </w:r>
       <w:bookmarkEnd w:id="17"/>
-      <w:proofErr w:type="spellEnd"/>
     </w:p>
     <w:p>
       <w:r>
         <w:t xml:space="preserve">The Controller requests specific acoustic settings for frame acquisition via </w:t>
       </w:r>
-      <w:proofErr w:type="spellStart"/>
       <w:r>
         <w:rPr>
           <w:rFonts w:ascii="Consolas" w:hAnsi="Consolas" w:cs="Courier New"/>
         </w:rPr>
         <w:t>SetAcousticSettings</w:t>
       </w:r>
-      <w:proofErr w:type="spellEnd"/>
       <w:r>
         <w:t xml:space="preserve">. ARIS will not return any acoustic data until valid acoustic settings are received. </w:t>
       </w:r>
       <w:r>
         <w:t xml:space="preserve">Valid values for </w:t>
       </w:r>
-      <w:proofErr w:type="spellStart"/>
       <w:r>
         <w:rPr>
           <w:rFonts w:ascii="Consolas" w:hAnsi="Consolas" w:cs="Courier New"/>
         </w:rPr>
         <w:t>SetAcousticSettings</w:t>
       </w:r>
-      <w:proofErr w:type="spellEnd"/>
       <w:r>
         <w:t xml:space="preserve">’ fields </w:t>
       </w:r>
@@ -4561,14 +4371,27 @@
       <w:r>
         <w:t xml:space="preserve">Figure </w:t>
       </w:r>
-      <w:fldSimple w:instr=" SEQ Figure \* ARABIC ">
-        <w:r>
-          <w:rPr>
-            <w:noProof/>
-          </w:rPr>
-          <w:t>2</w:t>
-        </w:r>
-      </w:fldSimple>
+      <w:r>
+        <w:fldChar w:fldCharType="begin"/>
+      </w:r>
+      <w:r>
+        <w:instrText xml:space="preserve"> SEQ Figure \* ARABIC </w:instrText>
+      </w:r>
+      <w:r>
+        <w:fldChar w:fldCharType="separate"/>
+      </w:r>
+      <w:r>
+        <w:rPr>
+          <w:noProof/>
+        </w:rPr>
+        <w:t>2</w:t>
+      </w:r>
+      <w:r>
+        <w:rPr>
+          <w:noProof/>
+        </w:rPr>
+        <w:fldChar w:fldCharType="end"/>
+      </w:r>
       <w:bookmarkEnd w:id="20"/>
     </w:p>
     <w:p>
@@ -4640,14 +4463,12 @@
         </w:rPr>
         <w:fldChar w:fldCharType="separate"/>
       </w:r>
-      <w:proofErr w:type="spellStart"/>
       <w:r>
         <w:rPr>
           <w:rFonts w:ascii="Consolas" w:hAnsi="Consolas"/>
         </w:rPr>
         <w:t>SetSalinity</w:t>
       </w:r>
-      <w:proofErr w:type="spellEnd"/>
       <w:r>
         <w:rPr>
           <w:rFonts w:ascii="Consolas" w:hAnsi="Consolas"/>
@@ -4688,44 +4509,14 @@
         <w:t>as fresh (0 ppt), brackish (15 ppt), and saltwater (35 ppt).</w:t>
       </w:r>
       <w:r>
-        <w:t xml:space="preserve"> (See </w:t>
-      </w:r>
-      <w:proofErr w:type="spellStart"/>
-      <w:r>
-        <w:t>protobuf</w:t>
-      </w:r>
-      <w:proofErr w:type="spellEnd"/>
-      <w:r>
-        <w:t xml:space="preserve"> definition file </w:t>
+        <w:t xml:space="preserve"> (See protobuf definition file </w:t>
       </w:r>
       <w:r>
         <w:rPr>
           <w:rFonts w:ascii="Consolas" w:hAnsi="Consolas" w:cs="Courier New"/>
         </w:rPr>
-        <w:t>common\</w:t>
-      </w:r>
-      <w:proofErr w:type="spellStart"/>
-      <w:r>
-        <w:rPr>
-          <w:rFonts w:ascii="Consolas" w:hAnsi="Consolas" w:cs="Courier New"/>
-        </w:rPr>
-        <w:t>protobuf</w:t>
-      </w:r>
-      <w:proofErr w:type="spellEnd"/>
-      <w:r>
-        <w:rPr>
-          <w:rFonts w:ascii="Consolas" w:hAnsi="Consolas" w:cs="Courier New"/>
-        </w:rPr>
-        <w:t>\</w:t>
-      </w:r>
-      <w:proofErr w:type="spellStart"/>
-      <w:r>
-        <w:rPr>
-          <w:rFonts w:ascii="Consolas" w:hAnsi="Consolas" w:cs="Courier New"/>
-        </w:rPr>
-        <w:t>commands.proto</w:t>
-      </w:r>
-      <w:proofErr w:type="spellEnd"/>
+        <w:t>common\protobuf\commands.proto</w:t>
+      </w:r>
       <w:r>
         <w:t>.)</w:t>
       </w:r>
@@ -4804,14 +4595,27 @@
       <w:r>
         <w:t xml:space="preserve">Figure </w:t>
       </w:r>
-      <w:fldSimple w:instr=" SEQ Figure \* ARABIC ">
-        <w:r>
-          <w:rPr>
-            <w:noProof/>
-          </w:rPr>
-          <w:t>3</w:t>
-        </w:r>
-      </w:fldSimple>
+      <w:r>
+        <w:fldChar w:fldCharType="begin"/>
+      </w:r>
+      <w:r>
+        <w:instrText xml:space="preserve"> SEQ Figure \* ARABIC </w:instrText>
+      </w:r>
+      <w:r>
+        <w:fldChar w:fldCharType="separate"/>
+      </w:r>
+      <w:r>
+        <w:rPr>
+          <w:noProof/>
+        </w:rPr>
+        <w:t>3</w:t>
+      </w:r>
+      <w:r>
+        <w:rPr>
+          <w:noProof/>
+        </w:rPr>
+        <w:fldChar w:fldCharType="end"/>
+      </w:r>
     </w:p>
     <w:p>
       <w:pPr>
@@ -4941,7 +4745,6 @@
       </w:r>
     </w:p>
     <w:p>
-      <w:proofErr w:type="gramStart"/>
       <w:r>
         <w:t xml:space="preserve">The </w:t>
       </w:r>
@@ -4949,17 +4752,8 @@
         <w:rPr>
           <w:rFonts w:ascii="Consolas" w:hAnsi="Consolas"/>
         </w:rPr>
-        <w:t>.</w:t>
-      </w:r>
-      <w:proofErr w:type="spellStart"/>
-      <w:r>
-        <w:rPr>
-          <w:rFonts w:ascii="Consolas" w:hAnsi="Consolas"/>
-        </w:rPr>
-        <w:t>aris</w:t>
-      </w:r>
-      <w:proofErr w:type="spellEnd"/>
-      <w:proofErr w:type="gramEnd"/>
+        <w:t>.aris</w:t>
+      </w:r>
       <w:r>
         <w:t xml:space="preserve"> file format </w:t>
       </w:r>
@@ -5007,11 +4801,9 @@
       <w:r>
         <w:fldChar w:fldCharType="separate"/>
       </w:r>
-      <w:proofErr w:type="spellStart"/>
       <w:r>
         <w:t>SetAcousticSettings</w:t>
       </w:r>
-      <w:proofErr w:type="spellEnd"/>
       <w:r>
         <w:fldChar w:fldCharType="end"/>
       </w:r>
@@ -5088,13 +4880,8 @@
       <w:pPr>
         <w:pStyle w:val="Heading4"/>
       </w:pPr>
-      <w:proofErr w:type="spellStart"/>
-      <w:r>
-        <w:t>SetAcousticSettings</w:t>
-      </w:r>
-      <w:proofErr w:type="spellEnd"/>
-      <w:r>
-        <w:t xml:space="preserve"> </w:t>
+      <w:r>
+        <w:t xml:space="preserve">SetAcousticSettings </w:t>
       </w:r>
       <w:r>
         <w:t>Fields</w:t>
@@ -5146,36 +4933,30 @@
       <w:r>
         <w:t>contains several fields (</w:t>
       </w:r>
-      <w:proofErr w:type="spellStart"/>
       <w:r>
         <w:rPr>
           <w:rFonts w:ascii="Consolas" w:hAnsi="Consolas" w:cs="Courier New"/>
         </w:rPr>
         <w:t>AppliedSettings</w:t>
       </w:r>
-      <w:proofErr w:type="spellEnd"/>
       <w:r>
         <w:t xml:space="preserve">, </w:t>
       </w:r>
-      <w:proofErr w:type="spellStart"/>
       <w:r>
         <w:rPr>
           <w:rFonts w:ascii="Consolas" w:hAnsi="Consolas" w:cs="Courier New"/>
         </w:rPr>
         <w:t>ConstrainedSettings</w:t>
       </w:r>
-      <w:proofErr w:type="spellEnd"/>
       <w:r>
         <w:t xml:space="preserve">, </w:t>
       </w:r>
-      <w:proofErr w:type="spellStart"/>
       <w:r>
         <w:rPr>
           <w:rFonts w:ascii="Consolas" w:hAnsi="Consolas" w:cs="Courier New"/>
         </w:rPr>
         <w:t>InvalidSettings</w:t>
       </w:r>
-      <w:proofErr w:type="spellEnd"/>
       <w:r>
         <w:t>) that indicate whether and how ARIS applied the settings</w:t>
       </w:r>
@@ -5193,28 +4974,24 @@
       <w:r>
         <w:t xml:space="preserve">If the settings are considered good the cookie will appear in the </w:t>
       </w:r>
-      <w:proofErr w:type="spellStart"/>
       <w:r>
         <w:rPr>
           <w:rFonts w:ascii="Consolas" w:hAnsi="Consolas" w:cs="Courier New"/>
         </w:rPr>
         <w:t>AppliedSettings</w:t>
       </w:r>
-      <w:proofErr w:type="spellEnd"/>
       <w:r>
         <w:t xml:space="preserve"> field. </w:t>
       </w:r>
       <w:r>
         <w:t xml:space="preserve">If the settings were constrained to respect certain limits the cookie will appear in the </w:t>
       </w:r>
-      <w:proofErr w:type="spellStart"/>
       <w:r>
         <w:rPr>
           <w:rFonts w:ascii="Consolas" w:hAnsi="Consolas" w:cs="Courier New"/>
         </w:rPr>
         <w:t>ConstrainedSettings</w:t>
       </w:r>
-      <w:proofErr w:type="spellEnd"/>
       <w:r>
         <w:t xml:space="preserve"> field. If the settings were considered invalid the cookie w</w:t>
       </w:r>
@@ -5224,14 +5001,12 @@
       <w:r>
         <w:t xml:space="preserve"> appear in the </w:t>
       </w:r>
-      <w:proofErr w:type="spellStart"/>
       <w:r>
         <w:rPr>
           <w:rFonts w:ascii="Consolas" w:hAnsi="Consolas" w:cs="Courier New"/>
         </w:rPr>
         <w:t>InvalidSettings</w:t>
       </w:r>
-      <w:proofErr w:type="spellEnd"/>
       <w:r>
         <w:t xml:space="preserve"> field.</w:t>
       </w:r>
@@ -5558,15 +5333,7 @@
         <w:t>the crossover in the table below, set the frequency Low; otherwise, set the frequency High.</w:t>
       </w:r>
       <w:r>
-        <w:t xml:space="preserve"> In </w:t>
-      </w:r>
-      <w:proofErr w:type="gramStart"/>
-      <w:r>
-        <w:t>water</w:t>
-      </w:r>
-      <w:proofErr w:type="gramEnd"/>
-      <w:r>
-        <w:t xml:space="preserve"> colder than 15</w:t>
+        <w:t xml:space="preserve"> In water colder than 15</w:t>
       </w:r>
       <w:r>
         <w:rPr>
@@ -5797,14 +5564,12 @@
       <w:pPr>
         <w:ind w:left="1440" w:hanging="720"/>
       </w:pPr>
-      <w:proofErr w:type="spellStart"/>
       <w:r>
         <w:rPr>
           <w:rFonts w:ascii="Consolas" w:hAnsi="Consolas" w:cs="Courier New"/>
         </w:rPr>
         <w:t>pingMode</w:t>
       </w:r>
-      <w:proofErr w:type="spellEnd"/>
       <w:r>
         <w:t xml:space="preserve"> – selects the total number of beams in a frame. For the ARIS 1800 and ARIS 3000, changing the ping mode allows a trade-off between better resolution (more beams) and higher frame rate (fewer beams).</w:t>
       </w:r>
@@ -6205,14 +5970,12 @@
       <w:pPr>
         <w:ind w:left="1440" w:hanging="720"/>
       </w:pPr>
-      <w:proofErr w:type="spellStart"/>
       <w:r>
         <w:rPr>
           <w:rFonts w:ascii="Consolas" w:hAnsi="Consolas" w:cs="Courier New"/>
         </w:rPr>
         <w:t>sampleStartDelay</w:t>
       </w:r>
-      <w:proofErr w:type="spellEnd"/>
       <w:r>
         <w:t xml:space="preserve"> –</w:t>
       </w:r>
@@ -6287,14 +6050,12 @@
       <w:r>
         <w:t xml:space="preserve">Note that </w:t>
       </w:r>
-      <w:proofErr w:type="spellStart"/>
       <w:r>
         <w:rPr>
           <w:rFonts w:ascii="Consolas" w:hAnsi="Consolas" w:cs="Courier New"/>
         </w:rPr>
         <w:t>sampleStartDelay</w:t>
       </w:r>
-      <w:proofErr w:type="spellEnd"/>
       <w:r>
         <w:t xml:space="preserve"> field value </w:t>
       </w:r>
@@ -6327,14 +6088,12 @@
       <w:pPr>
         <w:ind w:left="1440" w:hanging="720"/>
       </w:pPr>
-      <w:proofErr w:type="spellStart"/>
       <w:r>
         <w:rPr>
           <w:rFonts w:ascii="Consolas" w:hAnsi="Consolas" w:cs="Courier New"/>
         </w:rPr>
         <w:t>samplePeriod</w:t>
       </w:r>
-      <w:proofErr w:type="spellEnd"/>
       <w:r>
         <w:t xml:space="preserve"> –</w:t>
       </w:r>
@@ -6425,14 +6184,27 @@
       <w:r>
         <w:t xml:space="preserve">Figure </w:t>
       </w:r>
-      <w:fldSimple w:instr=" SEQ Figure \* ARABIC ">
-        <w:r>
-          <w:rPr>
-            <w:noProof/>
-          </w:rPr>
-          <w:t>4</w:t>
-        </w:r>
-      </w:fldSimple>
+      <w:r>
+        <w:fldChar w:fldCharType="begin"/>
+      </w:r>
+      <w:r>
+        <w:instrText xml:space="preserve"> SEQ Figure \* ARABIC </w:instrText>
+      </w:r>
+      <w:r>
+        <w:fldChar w:fldCharType="separate"/>
+      </w:r>
+      <w:r>
+        <w:rPr>
+          <w:noProof/>
+        </w:rPr>
+        <w:t>4</w:t>
+      </w:r>
+      <w:r>
+        <w:rPr>
+          <w:noProof/>
+        </w:rPr>
+        <w:fldChar w:fldCharType="end"/>
+      </w:r>
     </w:p>
     <w:p>
       <w:pPr>
@@ -7174,14 +6946,12 @@
       <w:r>
         <w:t xml:space="preserve">Note that </w:t>
       </w:r>
-      <w:proofErr w:type="spellStart"/>
       <w:r>
         <w:rPr>
           <w:rFonts w:ascii="Consolas" w:hAnsi="Consolas"/>
         </w:rPr>
         <w:t>samplePeriod</w:t>
       </w:r>
-      <w:proofErr w:type="spellEnd"/>
       <w:r>
         <w:t xml:space="preserve"> </w:t>
       </w:r>
@@ -7220,14 +6990,12 @@
       <w:pPr>
         <w:ind w:left="1440" w:hanging="720"/>
       </w:pPr>
-      <w:proofErr w:type="spellStart"/>
       <w:r>
         <w:rPr>
           <w:rFonts w:ascii="Consolas" w:hAnsi="Consolas" w:cs="Courier New"/>
         </w:rPr>
         <w:t>samplesPerBeam</w:t>
       </w:r>
-      <w:proofErr w:type="spellEnd"/>
       <w:r>
         <w:t xml:space="preserve"> –</w:t>
       </w:r>
@@ -7329,14 +7097,12 @@
       <w:pPr>
         <w:ind w:left="1440" w:hanging="720"/>
       </w:pPr>
-      <w:proofErr w:type="spellStart"/>
       <w:r>
         <w:rPr>
           <w:rFonts w:ascii="Consolas" w:hAnsi="Consolas" w:cs="Courier New"/>
         </w:rPr>
         <w:t>cyclePeriod</w:t>
       </w:r>
-      <w:proofErr w:type="spellEnd"/>
       <w:r>
         <w:t xml:space="preserve"> –</w:t>
       </w:r>
@@ -7405,25 +7171,21 @@
       <w:r>
         <w:t xml:space="preserve">This is the minimum value of </w:t>
       </w:r>
-      <w:proofErr w:type="spellStart"/>
       <w:r>
         <w:rPr>
           <w:rFonts w:ascii="Consolas" w:hAnsi="Consolas"/>
         </w:rPr>
         <w:t>cyclePeriod</w:t>
       </w:r>
-      <w:proofErr w:type="spellEnd"/>
       <w:r>
         <w:t xml:space="preserve"> that allows for the fastest </w:t>
       </w:r>
-      <w:proofErr w:type="spellStart"/>
       <w:r>
         <w:rPr>
           <w:rFonts w:ascii="Consolas" w:hAnsi="Consolas"/>
         </w:rPr>
         <w:t>frameRate</w:t>
       </w:r>
-      <w:proofErr w:type="spellEnd"/>
       <w:r>
         <w:t xml:space="preserve">.  Additional time may be added </w:t>
       </w:r>
@@ -7433,14 +7195,12 @@
       <w:r>
         <w:t xml:space="preserve">within the constraints below) to correct for aliasing in the acoustic image, which will reduce the maximum possible </w:t>
       </w:r>
-      <w:proofErr w:type="spellStart"/>
       <w:r>
         <w:rPr>
           <w:rFonts w:ascii="Consolas" w:hAnsi="Consolas"/>
         </w:rPr>
         <w:t>frameRate</w:t>
       </w:r>
-      <w:proofErr w:type="spellEnd"/>
       <w:r>
         <w:t>.</w:t>
       </w:r>
@@ -7449,27 +7209,17 @@
       <w:pPr>
         <w:ind w:left="1440" w:hanging="720"/>
       </w:pPr>
-      <w:proofErr w:type="spellStart"/>
       <w:r>
         <w:rPr>
           <w:rFonts w:ascii="Consolas" w:hAnsi="Consolas" w:cs="Courier New"/>
         </w:rPr>
         <w:t>frameRate</w:t>
       </w:r>
-      <w:proofErr w:type="spellEnd"/>
       <w:r>
         <w:t xml:space="preserve"> – the number of frames acquired per second. Faster frame rates allow smoother image motion when the sonar or targets are moving, at the cost of more data transfer.</w:t>
       </w:r>
       <w:r>
-        <w:t xml:space="preserve"> The fastest allowable frame rates </w:t>
-      </w:r>
-      <w:proofErr w:type="gramStart"/>
-      <w:r>
-        <w:t>is</w:t>
-      </w:r>
-      <w:proofErr w:type="gramEnd"/>
-      <w:r>
-        <w:t>:</w:t>
+        <w:t xml:space="preserve"> The fastest allowable frame rates is:</w:t>
       </w:r>
     </w:p>
     <w:p>
@@ -7971,7 +7721,6 @@
       <w:pPr>
         <w:ind w:left="1440" w:hanging="720"/>
       </w:pPr>
-      <w:proofErr w:type="spellStart"/>
       <w:r>
         <w:rPr>
           <w:rFonts w:ascii="Consolas" w:hAnsi="Consolas" w:cs="Courier New"/>
@@ -7979,7 +7728,6 @@
         <w:lastRenderedPageBreak/>
         <w:t>pulseWidth</w:t>
       </w:r>
-      <w:proofErr w:type="spellEnd"/>
       <w:r>
         <w:t xml:space="preserve"> – the duration of the transmitted energy pulse.</w:t>
       </w:r>
@@ -8451,30 +8199,18 @@
       <w:pPr>
         <w:ind w:left="1440" w:hanging="720"/>
       </w:pPr>
-      <w:proofErr w:type="spellStart"/>
       <w:r>
         <w:rPr>
           <w:rFonts w:ascii="Consolas" w:hAnsi="Consolas" w:cs="Courier New"/>
         </w:rPr>
         <w:t>receiverGain</w:t>
       </w:r>
-      <w:proofErr w:type="spellEnd"/>
-      <w:r>
-        <w:t xml:space="preserve"> – relative receiver </w:t>
-      </w:r>
-      <w:proofErr w:type="gramStart"/>
-      <w:r>
-        <w:t>gain</w:t>
-      </w:r>
-      <w:proofErr w:type="gramEnd"/>
-      <w:r>
-        <w:t xml:space="preserve"> in </w:t>
-      </w:r>
-      <w:proofErr w:type="spellStart"/>
+      <w:r>
+        <w:t xml:space="preserve"> – relative receiver gain in </w:t>
+      </w:r>
       <w:r>
         <w:t>dBs.</w:t>
       </w:r>
-      <w:proofErr w:type="spellEnd"/>
       <w:r>
         <w:t xml:space="preserve"> Suggested initial values based on system type:</w:t>
       </w:r>
@@ -8699,14 +8435,12 @@
       <w:pPr>
         <w:ind w:left="1440" w:hanging="720"/>
       </w:pPr>
-      <w:proofErr w:type="spellStart"/>
       <w:r>
         <w:rPr>
           <w:rFonts w:ascii="Consolas" w:hAnsi="Consolas" w:cs="Courier New"/>
         </w:rPr>
         <w:t>enableTransmit</w:t>
       </w:r>
-      <w:proofErr w:type="spellEnd"/>
       <w:r>
         <w:t xml:space="preserve"> – enables transmission of acoustic energy</w:t>
       </w:r>
@@ -11259,14 +10993,12 @@
       <w:r>
         <w:t xml:space="preserve">specified by the Controller in the </w:t>
       </w:r>
-      <w:proofErr w:type="spellStart"/>
       <w:r>
         <w:rPr>
           <w:rFonts w:ascii="Consolas" w:hAnsi="Consolas" w:cs="Courier New"/>
         </w:rPr>
         <w:t>SetFrameStreamReceiver</w:t>
       </w:r>
-      <w:proofErr w:type="spellEnd"/>
       <w:r>
         <w:t xml:space="preserve"> command.</w:t>
       </w:r>
@@ -11313,22 +11045,12 @@
       <w:r>
         <w:t>“</w:t>
       </w:r>
-      <w:proofErr w:type="spellStart"/>
-      <w:r>
-        <w:t>ArisFileSDK</w:t>
-      </w:r>
-      <w:proofErr w:type="spellEnd"/>
+      <w:r>
+        <w:t>ArisFileSDK\ArisFileFormat</w:t>
+      </w:r>
       <w:r>
         <w:t>\</w:t>
       </w:r>
-      <w:proofErr w:type="spellStart"/>
-      <w:r>
-        <w:t>ArisFileFormat</w:t>
-      </w:r>
-      <w:proofErr w:type="spellEnd"/>
-      <w:r>
-        <w:t>\</w:t>
-      </w:r>
       <w:r>
         <w:t>ARIS File Format DDF_05.xlsx</w:t>
       </w:r>
@@ -11369,14 +11091,12 @@
       <w:r>
         <w:t xml:space="preserve"> </w:t>
       </w:r>
-      <w:proofErr w:type="spellStart"/>
       <w:r>
         <w:rPr>
           <w:rFonts w:ascii="Consolas" w:hAnsi="Consolas" w:cs="Courier New"/>
         </w:rPr>
         <w:t>FramePart</w:t>
       </w:r>
-      <w:proofErr w:type="spellEnd"/>
       <w:r>
         <w:t xml:space="preserve"> </w:t>
       </w:r>
@@ -11387,30 +11107,8 @@
         <w:rPr>
           <w:rFonts w:ascii="Consolas" w:hAnsi="Consolas" w:cs="Courier New"/>
         </w:rPr>
-        <w:t>protocols\</w:t>
-      </w:r>
-      <w:proofErr w:type="spellStart"/>
-      <w:r>
-        <w:rPr>
-          <w:rFonts w:ascii="Consolas" w:hAnsi="Consolas" w:cs="Courier New"/>
-        </w:rPr>
-        <w:t>ArisMessages</w:t>
-      </w:r>
-      <w:proofErr w:type="spellEnd"/>
-      <w:r>
-        <w:rPr>
-          <w:rFonts w:ascii="Consolas" w:hAnsi="Consolas" w:cs="Courier New"/>
-        </w:rPr>
-        <w:t>\</w:t>
-      </w:r>
-      <w:proofErr w:type="spellStart"/>
-      <w:r>
-        <w:rPr>
-          <w:rFonts w:ascii="Consolas" w:hAnsi="Consolas" w:cs="Courier New"/>
-        </w:rPr>
-        <w:t>frame_stream.proto</w:t>
-      </w:r>
-      <w:proofErr w:type="spellEnd"/>
+        <w:t>protocols\ArisMessages\frame_stream.proto</w:t>
+      </w:r>
       <w:r>
         <w:t>.</w:t>
       </w:r>
@@ -11428,39 +11126,33 @@
       <w:r>
         <w:t xml:space="preserve">Each frame is sent as one or more </w:t>
       </w:r>
-      <w:proofErr w:type="spellStart"/>
       <w:r>
         <w:rPr>
           <w:rFonts w:ascii="Consolas" w:hAnsi="Consolas" w:cs="Courier New"/>
         </w:rPr>
         <w:t>FramePart</w:t>
       </w:r>
-      <w:proofErr w:type="spellEnd"/>
       <w:r>
         <w:t xml:space="preserve"> messages.</w:t>
       </w:r>
       <w:r>
         <w:t xml:space="preserve"> The first </w:t>
       </w:r>
-      <w:proofErr w:type="spellStart"/>
       <w:r>
         <w:rPr>
           <w:rFonts w:ascii="Consolas" w:hAnsi="Consolas" w:cs="Courier New"/>
         </w:rPr>
         <w:t>FramePart</w:t>
       </w:r>
-      <w:proofErr w:type="spellEnd"/>
       <w:r>
         <w:t xml:space="preserve"> of a frame has a </w:t>
       </w:r>
-      <w:proofErr w:type="spellStart"/>
       <w:r>
         <w:rPr>
           <w:rFonts w:ascii="Consolas" w:hAnsi="Consolas" w:cs="Courier New"/>
         </w:rPr>
         <w:t>data_offset</w:t>
       </w:r>
-      <w:proofErr w:type="spellEnd"/>
       <w:r>
         <w:t xml:space="preserve"> of </w:t>
       </w:r>
@@ -11473,14 +11165,12 @@
       <w:r>
         <w:t xml:space="preserve">, a non-zero </w:t>
       </w:r>
-      <w:proofErr w:type="spellStart"/>
       <w:r>
         <w:rPr>
           <w:rFonts w:ascii="Consolas" w:hAnsi="Consolas" w:cs="Courier New"/>
         </w:rPr>
         <w:t>total_data_size</w:t>
       </w:r>
-      <w:proofErr w:type="spellEnd"/>
       <w:r>
         <w:t xml:space="preserve"> field, </w:t>
       </w:r>
@@ -11505,61 +11195,51 @@
       <w:r>
         <w:t xml:space="preserve"> field contains the initial bytes of the acoustic samples. Subsequent </w:t>
       </w:r>
-      <w:proofErr w:type="spellStart"/>
       <w:r>
         <w:rPr>
           <w:rFonts w:ascii="Consolas" w:hAnsi="Consolas" w:cs="Courier New"/>
         </w:rPr>
         <w:t>FramePart</w:t>
       </w:r>
-      <w:proofErr w:type="spellEnd"/>
       <w:r>
         <w:t xml:space="preserve"> messages for the same frame have the same </w:t>
       </w:r>
-      <w:proofErr w:type="spellStart"/>
       <w:r>
         <w:rPr>
           <w:rFonts w:ascii="Consolas" w:hAnsi="Consolas" w:cs="Courier New"/>
         </w:rPr>
         <w:t>frame_index</w:t>
       </w:r>
-      <w:proofErr w:type="spellEnd"/>
       <w:r>
         <w:t xml:space="preserve"> as the first </w:t>
       </w:r>
-      <w:proofErr w:type="spellStart"/>
       <w:r>
         <w:rPr>
           <w:rFonts w:ascii="Consolas" w:hAnsi="Consolas" w:cs="Courier New"/>
         </w:rPr>
         <w:t>FramePart</w:t>
       </w:r>
-      <w:proofErr w:type="spellEnd"/>
       <w:r>
         <w:t xml:space="preserve"> and a larger </w:t>
       </w:r>
-      <w:proofErr w:type="spellStart"/>
       <w:r>
         <w:rPr>
           <w:rFonts w:ascii="Consolas" w:hAnsi="Consolas"/>
         </w:rPr>
         <w:t>data_offset</w:t>
       </w:r>
-      <w:proofErr w:type="spellEnd"/>
       <w:r>
         <w:t xml:space="preserve"> value;</w:t>
       </w:r>
       <w:r>
         <w:t xml:space="preserve"> the final </w:t>
       </w:r>
-      <w:proofErr w:type="spellStart"/>
       <w:r>
         <w:rPr>
           <w:rFonts w:ascii="Consolas" w:hAnsi="Consolas" w:cs="Courier New"/>
         </w:rPr>
         <w:t>FramePart</w:t>
       </w:r>
-      <w:proofErr w:type="spellEnd"/>
       <w:r>
         <w:t xml:space="preserve"> of a frame is determined by the condition</w:t>
       </w:r>
@@ -11626,14 +11306,12 @@
       <w:r>
         <w:t xml:space="preserve">Only the first </w:t>
       </w:r>
-      <w:proofErr w:type="spellStart"/>
       <w:r>
         <w:rPr>
           <w:rFonts w:ascii="Consolas" w:hAnsi="Consolas"/>
         </w:rPr>
         <w:t>FramePart</w:t>
       </w:r>
-      <w:proofErr w:type="spellEnd"/>
       <w:r>
         <w:t xml:space="preserve"> contains the frame header.</w:t>
       </w:r>
@@ -11658,7 +11336,6 @@
         </w:rPr>
         <w:t xml:space="preserve"> the frame header contained in the first </w:t>
       </w:r>
-      <w:proofErr w:type="spellStart"/>
       <w:r>
         <w:rPr>
           <w:rStyle w:val="Emphasis"/>
@@ -11667,7 +11344,6 @@
         </w:rPr>
         <w:t>FramePart</w:t>
       </w:r>
-      <w:proofErr w:type="spellEnd"/>
       <w:r>
         <w:rPr>
           <w:rStyle w:val="Emphasis"/>
@@ -11717,25 +11393,21 @@
       <w:r>
         <w:t xml:space="preserve">Each </w:t>
       </w:r>
-      <w:proofErr w:type="spellStart"/>
       <w:r>
         <w:rPr>
           <w:rFonts w:ascii="Consolas" w:hAnsi="Consolas" w:cs="Courier New"/>
         </w:rPr>
         <w:t>FramePart</w:t>
       </w:r>
-      <w:proofErr w:type="spellEnd"/>
       <w:r>
         <w:t xml:space="preserve"> received by the Controller should be acknowledged by sending a </w:t>
       </w:r>
-      <w:proofErr w:type="spellStart"/>
       <w:r>
         <w:rPr>
           <w:rFonts w:ascii="Consolas" w:hAnsi="Consolas" w:cs="Courier New"/>
         </w:rPr>
         <w:t>FramePartAck</w:t>
       </w:r>
-      <w:proofErr w:type="spellEnd"/>
       <w:r>
         <w:t xml:space="preserve"> message to the ARIS. Presently, the ARIS will not re-send lost packets, but acknowledging the frame parts will support basic retries when that retry policy is implemented.</w:t>
       </w:r>
@@ -11760,140 +11432,102 @@
       <w:bookmarkStart w:id="26" w:name="_FrameStream_Listener_Reference"/>
       <w:bookmarkStart w:id="27" w:name="_Ref472945613"/>
       <w:bookmarkEnd w:id="26"/>
-      <w:proofErr w:type="spellStart"/>
-      <w:r>
+      <w:r>
+        <w:t xml:space="preserve">FrameStream Listener </w:t>
+      </w:r>
+      <w:r>
+        <w:t xml:space="preserve">Reference </w:t>
+      </w:r>
+      <w:r>
+        <w:t>Implementation</w:t>
+      </w:r>
+      <w:bookmarkEnd w:id="27"/>
+    </w:p>
+    <w:p>
+      <w:r>
+        <w:t xml:space="preserve">Our </w:t>
+      </w:r>
+      <w:r>
+        <w:rPr>
+          <w:rFonts w:ascii="Consolas" w:hAnsi="Consolas"/>
+        </w:rPr>
         <w:t>FrameStream</w:t>
       </w:r>
-      <w:proofErr w:type="spellEnd"/>
-      <w:r>
-        <w:t xml:space="preserve"> Listener </w:t>
-      </w:r>
-      <w:r>
-        <w:t xml:space="preserve">Reference </w:t>
-      </w:r>
-      <w:r>
-        <w:t>Implementation</w:t>
-      </w:r>
-      <w:bookmarkEnd w:id="27"/>
-    </w:p>
-    <w:p>
-      <w:r>
-        <w:t xml:space="preserve">Our </w:t>
-      </w:r>
-      <w:proofErr w:type="spellStart"/>
+      <w:r>
+        <w:t xml:space="preserve"> </w:t>
+      </w:r>
+      <w:r>
+        <w:t>l</w:t>
+      </w:r>
+      <w:r>
+        <w:t>istener implementation is the canonical C++ example of how to receive and assemble frame parts sent by the sonar.</w:t>
+      </w:r>
+      <w:r>
+        <w:t xml:space="preserve"> It currently relies on the Boost libraries for asynchronous I/O</w:t>
+      </w:r>
+      <w:r>
+        <w:t xml:space="preserve"> and is not generalized </w:t>
+      </w:r>
+      <w:r>
+        <w:t xml:space="preserve">for easy </w:t>
+      </w:r>
+      <w:r>
+        <w:t>substitution of other libraries.</w:t>
+      </w:r>
+      <w:r>
+        <w:t xml:space="preserve"> See </w:t>
+      </w:r>
       <w:r>
         <w:rPr>
           <w:rFonts w:ascii="Consolas" w:hAnsi="Consolas"/>
         </w:rPr>
-        <w:t>FrameStream</w:t>
-      </w:r>
-      <w:proofErr w:type="spellEnd"/>
-      <w:r>
-        <w:t xml:space="preserve"> </w:t>
-      </w:r>
-      <w:r>
-        <w:t>l</w:t>
-      </w:r>
-      <w:r>
-        <w:t>istener implementation is the canonical C++ example of how to receive and assemble frame parts sent by the sonar.</w:t>
-      </w:r>
-      <w:r>
-        <w:t xml:space="preserve"> It currently relies on the Boost libraries for asynchronous I/O</w:t>
-      </w:r>
-      <w:r>
-        <w:t xml:space="preserve"> and is not generalized </w:t>
-      </w:r>
-      <w:r>
-        <w:t xml:space="preserve">for easy </w:t>
-      </w:r>
-      <w:r>
-        <w:t>substitution of other libraries.</w:t>
-      </w:r>
-      <w:r>
-        <w:t xml:space="preserve"> See </w:t>
-      </w:r>
-      <w:proofErr w:type="spellStart"/>
+        <w:t>FrameStreamListener</w:t>
+      </w:r>
+      <w:r>
+        <w:t xml:space="preserve"> in </w:t>
+      </w:r>
       <w:r>
         <w:rPr>
           <w:rFonts w:ascii="Consolas" w:hAnsi="Consolas"/>
         </w:rPr>
+        <w:t>common/code/FrameStream/</w:t>
+      </w:r>
+      <w:r>
+        <w:t>.</w:t>
+      </w:r>
+    </w:p>
+    <w:p>
+      <w:pPr>
+        <w:pStyle w:val="Heading3"/>
+      </w:pPr>
+      <w:r>
+        <w:t>Multicasting ARIS Frames</w:t>
+      </w:r>
+    </w:p>
+    <w:p>
+      <w:r>
+        <w:t>It is not common, but some deployments wish to make ARIS frames available to more than one application.</w:t>
+      </w:r>
+    </w:p>
+    <w:p>
+      <w:r>
+        <w:t xml:space="preserve">The FrameStream Listener reference implementation supports point-to-point delivery of the frames as its default behavior. It can also be configured to receive frames via multicast (in </w:t>
+      </w:r>
+      <w:r>
+        <w:rPr>
+          <w:rFonts w:ascii="Consolas" w:hAnsi="Consolas"/>
+        </w:rPr>
         <w:t>FrameStreamListener</w:t>
       </w:r>
-      <w:proofErr w:type="spellEnd"/>
-      <w:r>
-        <w:t xml:space="preserve"> in </w:t>
+      <w:r>
+        <w:t xml:space="preserve">’s constructor, via </w:t>
       </w:r>
       <w:r>
         <w:rPr>
           <w:rFonts w:ascii="Consolas" w:hAnsi="Consolas"/>
         </w:rPr>
-        <w:t>common/code/</w:t>
-      </w:r>
-      <w:proofErr w:type="spellStart"/>
-      <w:r>
-        <w:rPr>
-          <w:rFonts w:ascii="Consolas" w:hAnsi="Consolas"/>
-        </w:rPr>
-        <w:t>FrameStream</w:t>
-      </w:r>
-      <w:proofErr w:type="spellEnd"/>
-      <w:r>
-        <w:rPr>
-          <w:rFonts w:ascii="Consolas" w:hAnsi="Consolas"/>
-        </w:rPr>
-        <w:t>/</w:t>
-      </w:r>
-      <w:r>
-        <w:t>.</w:t>
-      </w:r>
-    </w:p>
-    <w:p>
-      <w:pPr>
-        <w:pStyle w:val="Heading3"/>
-      </w:pPr>
-      <w:r>
-        <w:t>Multicasting ARIS Frames</w:t>
-      </w:r>
-    </w:p>
-    <w:p>
-      <w:r>
-        <w:t>It is not common, but some deployments wish to make ARIS frames available to more than one application.</w:t>
-      </w:r>
-    </w:p>
-    <w:p>
-      <w:r>
-        <w:t xml:space="preserve">The </w:t>
-      </w:r>
-      <w:proofErr w:type="spellStart"/>
-      <w:r>
-        <w:t>FrameStream</w:t>
-      </w:r>
-      <w:proofErr w:type="spellEnd"/>
-      <w:r>
-        <w:t xml:space="preserve"> Listener reference implementation supports point-to-point delivery of the frames as its default behavior. It can also be configured to receive frames via multicast (in </w:t>
-      </w:r>
-      <w:proofErr w:type="spellStart"/>
-      <w:r>
-        <w:rPr>
-          <w:rFonts w:ascii="Consolas" w:hAnsi="Consolas"/>
-        </w:rPr>
-        <w:t>FrameStreamListener</w:t>
-      </w:r>
-      <w:r>
-        <w:t>’s</w:t>
-      </w:r>
-      <w:proofErr w:type="spellEnd"/>
-      <w:r>
-        <w:t xml:space="preserve"> constructor, via </w:t>
-      </w:r>
-      <w:proofErr w:type="spellStart"/>
-      <w:r>
-        <w:rPr>
-          <w:rFonts w:ascii="Consolas" w:hAnsi="Consolas"/>
-        </w:rPr>
         <w:t>receiveFrom</w:t>
       </w:r>
-      <w:proofErr w:type="spellEnd"/>
       <w:r>
         <w:rPr>
           <w:rFonts w:ascii="Consolas" w:hAnsi="Consolas"/>
@@ -12006,101 +11640,51 @@
     </w:p>
     <w:p>
       <w:r>
-        <w:t xml:space="preserve">The sample program </w:t>
-      </w:r>
-      <w:proofErr w:type="spellStart"/>
-      <w:r>
-        <w:t>vc</w:t>
-      </w:r>
-      <w:proofErr w:type="spellEnd"/>
-      <w:r>
-        <w:t>-using-</w:t>
-      </w:r>
-      <w:proofErr w:type="spellStart"/>
-      <w:r>
-        <w:t>framestream</w:t>
-      </w:r>
-      <w:proofErr w:type="spellEnd"/>
-      <w:r>
-        <w:t xml:space="preserve"> in </w:t>
+        <w:t xml:space="preserve">The sample program vc-using-framestream in </w:t>
       </w:r>
       <w:r>
         <w:rPr>
           <w:rFonts w:ascii="Consolas" w:hAnsi="Consolas"/>
         </w:rPr>
-        <w:t>sample-code/</w:t>
-      </w:r>
-      <w:proofErr w:type="spellStart"/>
+        <w:t>sample-code/vc-using-framestream</w:t>
+      </w:r>
+      <w:r>
+        <w:t xml:space="preserve"> may be useful for testing your network configuration for multicast.</w:t>
+      </w:r>
+      <w:r>
+        <w:t xml:space="preserve"> In particular, the +/- output should indicate whether there is adequate bandwidth or if possible interference from other network equipment is occurring.</w:t>
+      </w:r>
+    </w:p>
+    <w:p>
+      <w:pPr>
+        <w:pStyle w:val="Heading2"/>
+      </w:pPr>
+      <w:r>
+        <w:t>No retries</w:t>
+      </w:r>
+    </w:p>
+    <w:p>
+      <w:r>
+        <w:t xml:space="preserve">ARIS’ </w:t>
+      </w:r>
       <w:r>
         <w:rPr>
           <w:rFonts w:ascii="Consolas" w:hAnsi="Consolas"/>
         </w:rPr>
-        <w:t>vc</w:t>
-      </w:r>
-      <w:proofErr w:type="spellEnd"/>
+        <w:t>FrameStream</w:t>
+      </w:r>
+      <w:r>
+        <w:t xml:space="preserve"> sends frame parts over UDP, which is not a reliable protocol. </w:t>
+      </w:r>
+      <w:r>
+        <w:t xml:space="preserve">ARIS does not presently resend missed frame parts, though the above </w:t>
+      </w:r>
       <w:r>
         <w:rPr>
           <w:rFonts w:ascii="Consolas" w:hAnsi="Consolas"/>
         </w:rPr>
-        <w:t>-using-</w:t>
-      </w:r>
-      <w:proofErr w:type="spellStart"/>
-      <w:r>
-        <w:rPr>
-          <w:rFonts w:ascii="Consolas" w:hAnsi="Consolas"/>
-        </w:rPr>
-        <w:t>framestream</w:t>
-      </w:r>
-      <w:proofErr w:type="spellEnd"/>
-      <w:r>
-        <w:t xml:space="preserve"> may be useful for testing your network configuration for multicast.</w:t>
-      </w:r>
-      <w:r>
-        <w:t xml:space="preserve"> In particular, the +/- output should indicate whether there is adequate bandwidth or if possible interference from </w:t>
-      </w:r>
-      <w:proofErr w:type="gramStart"/>
-      <w:r>
-        <w:t>other</w:t>
-      </w:r>
-      <w:proofErr w:type="gramEnd"/>
-      <w:r>
-        <w:t xml:space="preserve"> network equipment is occurring.</w:t>
-      </w:r>
-    </w:p>
-    <w:p>
-      <w:pPr>
-        <w:pStyle w:val="Heading2"/>
-      </w:pPr>
-      <w:r>
-        <w:t>No retries</w:t>
-      </w:r>
-    </w:p>
-    <w:p>
-      <w:r>
-        <w:t xml:space="preserve">ARIS’ </w:t>
-      </w:r>
-      <w:proofErr w:type="spellStart"/>
-      <w:r>
-        <w:rPr>
-          <w:rFonts w:ascii="Consolas" w:hAnsi="Consolas"/>
-        </w:rPr>
         <w:t>FrameStream</w:t>
       </w:r>
-      <w:proofErr w:type="spellEnd"/>
-      <w:r>
-        <w:t xml:space="preserve"> sends frame parts over UDP, which is not a reliable protocol. </w:t>
-      </w:r>
-      <w:r>
-        <w:t xml:space="preserve">ARIS does not presently resend missed frame parts, though the above </w:t>
-      </w:r>
-      <w:proofErr w:type="spellStart"/>
-      <w:r>
-        <w:rPr>
-          <w:rFonts w:ascii="Consolas" w:hAnsi="Consolas"/>
-        </w:rPr>
-        <w:t>FrameStream</w:t>
-      </w:r>
-      <w:proofErr w:type="spellEnd"/>
       <w:r>
         <w:t xml:space="preserve"> listener implementation does send acknowledgements to the ARIS in support of that future feature.</w:t>
       </w:r>
@@ -12131,27 +11715,20 @@
         <w:t xml:space="preserve"> by the ARIS</w:t>
       </w:r>
       <w:r>
-        <w:t xml:space="preserve">’ </w:t>
-      </w:r>
-      <w:proofErr w:type="spellStart"/>
-      <w:r>
-        <w:t>FrameStream</w:t>
-      </w:r>
-      <w:proofErr w:type="spellEnd"/>
+        <w:t>’ FrameStream</w:t>
+      </w:r>
       <w:r>
         <w:t xml:space="preserve"> is generally not </w:t>
       </w:r>
       <w:r>
         <w:t xml:space="preserve">in an order that’s appropriate for display or other usage—it is in the form received directly from the device rather than in a bitmap form. The frame header contains a field named </w:t>
       </w:r>
-      <w:proofErr w:type="spellStart"/>
       <w:r>
         <w:rPr>
           <w:rFonts w:ascii="Consolas" w:hAnsi="Consolas"/>
         </w:rPr>
         <w:t>ReorderedSamples</w:t>
       </w:r>
-      <w:proofErr w:type="spellEnd"/>
       <w:r>
         <w:t>, which is non-zero when the data has been properly re-ordered so it is useful for display.</w:t>
       </w:r>
@@ -12166,14 +11743,12 @@
       <w:r>
         <w:t xml:space="preserve"> directly to the ARIS you may see data that is not yet re-ordered, where </w:t>
       </w:r>
-      <w:proofErr w:type="spellStart"/>
       <w:r>
         <w:rPr>
           <w:rFonts w:ascii="Consolas" w:hAnsi="Consolas"/>
         </w:rPr>
         <w:t>ReorderedSamples</w:t>
       </w:r>
-      <w:proofErr w:type="spellEnd"/>
       <w:r>
         <w:t xml:space="preserve"> is zero. In this case, you will need to re-order the data yourself.</w:t>
       </w:r>
@@ -12206,14 +11781,12 @@
       <w:r>
         <w:t xml:space="preserve"> </w:t>
       </w:r>
-      <w:proofErr w:type="spellStart"/>
       <w:r>
         <w:rPr>
           <w:rFonts w:ascii="Consolas" w:hAnsi="Consolas"/>
         </w:rPr>
         <w:t>ReorderedSamples</w:t>
       </w:r>
-      <w:proofErr w:type="spellEnd"/>
       <w:r>
         <w:t xml:space="preserve"> to </w:t>
       </w:r>
@@ -12330,30 +11903,8 @@
         <w:rPr>
           <w:rFonts w:ascii="Consolas" w:hAnsi="Consolas"/>
         </w:rPr>
-        <w:t>common/code/</w:t>
-      </w:r>
-      <w:proofErr w:type="spellStart"/>
-      <w:r>
-        <w:rPr>
-          <w:rFonts w:ascii="Consolas" w:hAnsi="Consolas"/>
-        </w:rPr>
-        <w:t>UpdateFrameHeader</w:t>
-      </w:r>
-      <w:proofErr w:type="spellEnd"/>
-      <w:r>
-        <w:rPr>
-          <w:rFonts w:ascii="Consolas" w:hAnsi="Consolas"/>
-        </w:rPr>
-        <w:t>/</w:t>
-      </w:r>
-      <w:proofErr w:type="spellStart"/>
-      <w:r>
-        <w:rPr>
-          <w:rFonts w:ascii="Consolas" w:hAnsi="Consolas"/>
-        </w:rPr>
-        <w:t>ArisHeaderUpdate.h</w:t>
-      </w:r>
-      <w:proofErr w:type="spellEnd"/>
+        <w:t>common/code/UpdateFrameHeader/ArisHeaderUpdate.h</w:t>
+      </w:r>
       <w:r>
         <w:t xml:space="preserve"> provides more information on what fields may be updated, how to create the update message, and sample functions for initializing and setting fields in an update message.</w:t>
       </w:r>
@@ -16254,6 +15805,7 @@
       <w:dataBinding w:prefixMappings="xmlns:ns0='http://purl.org/dc/elements/1.1/' xmlns:ns1='http://schemas.openxmlformats.org/package/2006/metadata/core-properties' " w:xpath="/ns1:coreProperties[1]/ns0:title[1]" w:storeItemID="{6C3C8BC8-F283-45AE-878A-BAB7291924A1}"/>
       <w:text/>
     </w:sdtPr>
+    <w:sdtEndPr/>
     <w:sdtContent>
       <w:p>
         <w:pPr>
@@ -16320,7 +15872,7 @@
       <w:rPr>
         <w:noProof/>
       </w:rPr>
-      <w:t>22</w:t>
+      <w:t>6</w:t>
     </w:r>
     <w:r>
       <w:fldChar w:fldCharType="end"/>
@@ -16803,6 +16355,7 @@
     <w:lsdException w:name="HTML Sample" w:semiHidden="1" w:unhideWhenUsed="1"/>
     <w:lsdException w:name="HTML Typewriter" w:semiHidden="1" w:unhideWhenUsed="1"/>
     <w:lsdException w:name="HTML Variable" w:semiHidden="1" w:unhideWhenUsed="1"/>
+    <w:lsdException w:name="Normal Table" w:semiHidden="1" w:unhideWhenUsed="1"/>
     <w:lsdException w:name="annotation subject" w:semiHidden="1" w:unhideWhenUsed="1"/>
     <w:lsdException w:name="No List" w:semiHidden="1" w:unhideWhenUsed="1"/>
     <w:lsdException w:name="Outline List 1" w:semiHidden="1" w:unhideWhenUsed="1"/>
@@ -16849,8 +16402,10 @@
     <w:lsdException w:name="Table Subtle 2" w:semiHidden="1" w:unhideWhenUsed="1"/>
     <w:lsdException w:name="Table Web 1" w:semiHidden="1" w:unhideWhenUsed="1"/>
     <w:lsdException w:name="Table Web 2" w:semiHidden="1" w:unhideWhenUsed="1"/>
+    <w:lsdException w:name="Table Web 3" w:semiHidden="1" w:unhideWhenUsed="1"/>
     <w:lsdException w:name="Balloon Text" w:semiHidden="1" w:unhideWhenUsed="1"/>
     <w:lsdException w:name="Table Grid" w:uiPriority="59"/>
+    <w:lsdException w:name="Table Theme" w:semiHidden="1" w:unhideWhenUsed="1"/>
     <w:lsdException w:name="Placeholder Text" w:semiHidden="1"/>
     <w:lsdException w:name="No Spacing" w:uiPriority="1" w:qFormat="1"/>
     <w:lsdException w:name="Light Shading" w:uiPriority="60"/>
@@ -17755,6 +17310,7 @@
     <w:rsid w:val="0067053B"/>
     <w:rsid w:val="009E6DF0"/>
     <w:rsid w:val="00B951A1"/>
+    <w:rsid w:val="00C619CE"/>
     <w:rsid w:val="00CB72B3"/>
     <w:rsid w:val="00E85A14"/>
   </w:rsids>
@@ -17902,6 +17458,7 @@
     <w:lsdException w:name="HTML Sample" w:semiHidden="1" w:unhideWhenUsed="1"/>
     <w:lsdException w:name="HTML Typewriter" w:semiHidden="1" w:unhideWhenUsed="1"/>
     <w:lsdException w:name="HTML Variable" w:semiHidden="1" w:unhideWhenUsed="1"/>
+    <w:lsdException w:name="Normal Table" w:semiHidden="1" w:unhideWhenUsed="1"/>
     <w:lsdException w:name="annotation subject" w:semiHidden="1" w:unhideWhenUsed="1"/>
     <w:lsdException w:name="No List" w:semiHidden="1" w:unhideWhenUsed="1"/>
     <w:lsdException w:name="Outline List 1" w:semiHidden="1" w:unhideWhenUsed="1"/>
@@ -17948,8 +17505,10 @@
     <w:lsdException w:name="Table Subtle 2" w:semiHidden="1" w:unhideWhenUsed="1"/>
     <w:lsdException w:name="Table Web 1" w:semiHidden="1" w:unhideWhenUsed="1"/>
     <w:lsdException w:name="Table Web 2" w:semiHidden="1" w:unhideWhenUsed="1"/>
+    <w:lsdException w:name="Table Web 3" w:semiHidden="1" w:unhideWhenUsed="1"/>
     <w:lsdException w:name="Balloon Text" w:semiHidden="1" w:unhideWhenUsed="1"/>
     <w:lsdException w:name="Table Grid" w:uiPriority="39"/>
+    <w:lsdException w:name="Table Theme" w:semiHidden="1" w:unhideWhenUsed="1"/>
     <w:lsdException w:name="Placeholder Text" w:semiHidden="1"/>
     <w:lsdException w:name="No Spacing" w:uiPriority="1" w:qFormat="1"/>
     <w:lsdException w:name="Light Shading" w:uiPriority="60"/>
@@ -18515,7 +18074,7 @@
 </file>
 
 <file path=customXml/itemProps1.xml><?xml version="1.0" encoding="utf-8"?>
-<ds:datastoreItem xmlns:ds="http://schemas.openxmlformats.org/officeDocument/2006/customXml" ds:itemID="{0AEA8DFC-6E6F-4532-A144-8312D44C1A5E}">
+<ds:datastoreItem xmlns:ds="http://schemas.openxmlformats.org/officeDocument/2006/customXml" ds:itemID="{572BEA38-0FD2-4A60-A3C8-D553D82B0181}">
   <ds:schemaRefs>
     <ds:schemaRef ds:uri="http://schemas.openxmlformats.org/officeDocument/2006/bibliography"/>
   </ds:schemaRefs>

</xml_diff>

<commit_message>
Reference the common/code/FrameRate calculation.
</commit_message>
<xml_diff>
--- a/documents/ARIS-Integration-SDK.docx
+++ b/documents/ARIS-Integration-SDK.docx
@@ -993,17 +993,19 @@
       <w:r>
         <w:br w:type="page"/>
       </w:r>
+      <w:bookmarkStart w:id="0" w:name="_GoBack"/>
+      <w:bookmarkEnd w:id="0"/>
     </w:p>
     <w:p>
       <w:pPr>
         <w:pStyle w:val="Heading1"/>
       </w:pPr>
-      <w:bookmarkStart w:id="0" w:name="_Toc486317256"/>
+      <w:bookmarkStart w:id="1" w:name="_Toc486317256"/>
       <w:r>
         <w:lastRenderedPageBreak/>
         <w:t>Purpose</w:t>
       </w:r>
-      <w:bookmarkEnd w:id="0"/>
+      <w:bookmarkEnd w:id="1"/>
     </w:p>
     <w:p>
       <w:r>
@@ -1084,14 +1086,27 @@
         <w:t xml:space="preserve"> </w:t>
       </w:r>
       <w:r>
-        <w:t xml:space="preserve">or writing of </w:t>
+        <w:t xml:space="preserve">or writing </w:t>
+      </w:r>
+      <w:proofErr w:type="gramStart"/>
+      <w:r>
+        <w:t xml:space="preserve">of </w:t>
       </w:r>
       <w:r>
         <w:rPr>
           <w:rFonts w:ascii="Consolas" w:hAnsi="Consolas"/>
         </w:rPr>
-        <w:t>.aris</w:t>
-      </w:r>
+        <w:t>.</w:t>
+      </w:r>
+      <w:proofErr w:type="spellStart"/>
+      <w:r>
+        <w:rPr>
+          <w:rFonts w:ascii="Consolas" w:hAnsi="Consolas"/>
+        </w:rPr>
+        <w:t>aris</w:t>
+      </w:r>
+      <w:proofErr w:type="spellEnd"/>
+      <w:proofErr w:type="gramEnd"/>
       <w:r>
         <w:t xml:space="preserve"> recording</w:t>
       </w:r>
@@ -1128,11 +1143,11 @@
       <w:pPr>
         <w:pStyle w:val="Heading1"/>
       </w:pPr>
-      <w:bookmarkStart w:id="1" w:name="_Toc486317257"/>
+      <w:bookmarkStart w:id="2" w:name="_Toc486317257"/>
       <w:r>
         <w:t>Terminology</w:t>
       </w:r>
-      <w:bookmarkEnd w:id="1"/>
+      <w:bookmarkEnd w:id="2"/>
     </w:p>
     <w:p>
       <w:pPr>
@@ -1220,14 +1235,14 @@
       <w:pPr>
         <w:pStyle w:val="Heading1"/>
       </w:pPr>
-      <w:bookmarkStart w:id="2" w:name="_Toc486317258"/>
+      <w:bookmarkStart w:id="3" w:name="_Toc486317258"/>
       <w:r>
         <w:t xml:space="preserve">Development </w:t>
       </w:r>
       <w:r>
         <w:t>Requirements</w:t>
       </w:r>
-      <w:bookmarkEnd w:id="2"/>
+      <w:bookmarkEnd w:id="3"/>
     </w:p>
     <w:p>
       <w:r>
@@ -1237,7 +1252,11 @@
         <w:t xml:space="preserve"> The wire format of the message sent to and received from the ARIS is defined </w:t>
       </w:r>
       <w:r>
-        <w:t xml:space="preserve">as Google Protocol Buffers. The messages are defined as </w:t>
+        <w:t xml:space="preserve">as Google Protocol Buffers. The messages are defined </w:t>
+      </w:r>
+      <w:proofErr w:type="gramStart"/>
+      <w:r>
+        <w:t xml:space="preserve">as </w:t>
       </w:r>
       <w:r>
         <w:rPr>
@@ -1245,6 +1264,7 @@
         </w:rPr>
         <w:t>.proto</w:t>
       </w:r>
+      <w:proofErr w:type="gramEnd"/>
       <w:r>
         <w:t xml:space="preserve"> files (contained in this SDK) and can be used to generate message serialization/deserialization code in</w:t>
       </w:r>
@@ -1348,11 +1368,19 @@
         <w:t xml:space="preserve"> </w:t>
       </w:r>
       <w:hyperlink w:anchor="_FrameStream_Listener_Reference" w:history="1">
+        <w:proofErr w:type="spellStart"/>
         <w:r>
           <w:rPr>
             <w:rStyle w:val="Hyperlink"/>
           </w:rPr>
-          <w:t>FrameStream Listener Reference Implementation</w:t>
+          <w:t>FrameStream</w:t>
+        </w:r>
+        <w:proofErr w:type="spellEnd"/>
+        <w:r>
+          <w:rPr>
+            <w:rStyle w:val="Hyperlink"/>
+          </w:rPr>
+          <w:t xml:space="preserve"> Listener Reference Implementation</w:t>
         </w:r>
       </w:hyperlink>
       <w:r>
@@ -1380,14 +1408,14 @@
       <w:pPr>
         <w:pStyle w:val="Heading1"/>
       </w:pPr>
-      <w:bookmarkStart w:id="3" w:name="_Toc486317259"/>
+      <w:bookmarkStart w:id="4" w:name="_Toc486317259"/>
       <w:r>
         <w:t xml:space="preserve">SDK </w:t>
       </w:r>
       <w:r>
         <w:t>Contents</w:t>
       </w:r>
-      <w:bookmarkEnd w:id="3"/>
+      <w:bookmarkEnd w:id="4"/>
     </w:p>
     <w:p>
       <w:pPr>
@@ -1450,7 +1478,21 @@
         <w:rPr>
           <w:rFonts w:ascii="Consolas" w:hAnsi="Consolas" w:cs="Courier New"/>
         </w:rPr>
-        <w:t>common/protobuf/</w:t>
+        <w:t>common/</w:t>
+      </w:r>
+      <w:proofErr w:type="spellStart"/>
+      <w:r>
+        <w:rPr>
+          <w:rFonts w:ascii="Consolas" w:hAnsi="Consolas" w:cs="Courier New"/>
+        </w:rPr>
+        <w:t>protobuf</w:t>
+      </w:r>
+      <w:proofErr w:type="spellEnd"/>
+      <w:r>
+        <w:rPr>
+          <w:rFonts w:ascii="Consolas" w:hAnsi="Consolas" w:cs="Courier New"/>
+        </w:rPr>
+        <w:t>/</w:t>
       </w:r>
       <w:r>
         <w:rPr>
@@ -1523,8 +1565,13 @@
       <w:pPr>
         <w:pStyle w:val="Heading3"/>
       </w:pPr>
-      <w:r>
-        <w:t>FrameStream Implementation</w:t>
+      <w:proofErr w:type="spellStart"/>
+      <w:r>
+        <w:t>FrameStream</w:t>
+      </w:r>
+      <w:proofErr w:type="spellEnd"/>
+      <w:r>
+        <w:t xml:space="preserve"> Implementation</w:t>
       </w:r>
     </w:p>
     <w:p>
@@ -1543,12 +1590,14 @@
       <w:r>
         <w:t xml:space="preserve"> a </w:t>
       </w:r>
+      <w:proofErr w:type="spellStart"/>
       <w:r>
         <w:rPr>
           <w:rFonts w:ascii="Consolas" w:hAnsi="Consolas"/>
         </w:rPr>
         <w:t>FrameStream</w:t>
       </w:r>
+      <w:proofErr w:type="spellEnd"/>
       <w:r>
         <w:t xml:space="preserve"> listener is located in </w:t>
       </w:r>
@@ -1556,7 +1605,21 @@
         <w:rPr>
           <w:rFonts w:ascii="Consolas" w:hAnsi="Consolas" w:cs="Courier New"/>
         </w:rPr>
-        <w:t>common/code/FrameStream/</w:t>
+        <w:t>common/code/</w:t>
+      </w:r>
+      <w:proofErr w:type="spellStart"/>
+      <w:r>
+        <w:rPr>
+          <w:rFonts w:ascii="Consolas" w:hAnsi="Consolas" w:cs="Courier New"/>
+        </w:rPr>
+        <w:t>FrameStream</w:t>
+      </w:r>
+      <w:proofErr w:type="spellEnd"/>
+      <w:r>
+        <w:rPr>
+          <w:rFonts w:ascii="Consolas" w:hAnsi="Consolas" w:cs="Courier New"/>
+        </w:rPr>
+        <w:t>/</w:t>
       </w:r>
       <w:r>
         <w:t>.</w:t>
@@ -1573,8 +1636,13 @@
       <w:r>
         <w:fldChar w:fldCharType="separate"/>
       </w:r>
-      <w:r>
-        <w:t>FrameStream Listener Reference Implementation</w:t>
+      <w:proofErr w:type="spellStart"/>
+      <w:r>
+        <w:t>FrameStream</w:t>
+      </w:r>
+      <w:proofErr w:type="spellEnd"/>
+      <w:r>
+        <w:t xml:space="preserve"> Listener Reference Implementation</w:t>
       </w:r>
       <w:r>
         <w:fldChar w:fldCharType="end"/>
@@ -1587,11 +1655,11 @@
       <w:pPr>
         <w:pStyle w:val="Heading1"/>
       </w:pPr>
-      <w:bookmarkStart w:id="4" w:name="_Toc486317260"/>
+      <w:bookmarkStart w:id="5" w:name="_Toc486317260"/>
       <w:r>
         <w:t>Diagnostics</w:t>
       </w:r>
-      <w:bookmarkEnd w:id="4"/>
+      <w:bookmarkEnd w:id="5"/>
     </w:p>
     <w:p>
       <w:pPr>
@@ -1623,7 +1691,21 @@
         <w:rPr>
           <w:rFonts w:ascii="Consolas" w:hAnsi="Consolas" w:cs="Courier New"/>
         </w:rPr>
-        <w:t>/var/log/syslog/</w:t>
+        <w:t>/</w:t>
+      </w:r>
+      <w:proofErr w:type="spellStart"/>
+      <w:r>
+        <w:rPr>
+          <w:rFonts w:ascii="Consolas" w:hAnsi="Consolas" w:cs="Courier New"/>
+        </w:rPr>
+        <w:t>var</w:t>
+      </w:r>
+      <w:proofErr w:type="spellEnd"/>
+      <w:r>
+        <w:rPr>
+          <w:rFonts w:ascii="Consolas" w:hAnsi="Consolas" w:cs="Courier New"/>
+        </w:rPr>
+        <w:t>/log/syslog/</w:t>
       </w:r>
     </w:p>
     <w:p>
@@ -1648,7 +1730,21 @@
         <w:rPr>
           <w:rFonts w:ascii="Consolas" w:hAnsi="Consolas" w:cs="Courier New"/>
         </w:rPr>
-        <w:t>tail -f /var/log/syslog/syslog</w:t>
+        <w:t>tail -f /</w:t>
+      </w:r>
+      <w:proofErr w:type="spellStart"/>
+      <w:r>
+        <w:rPr>
+          <w:rFonts w:ascii="Consolas" w:hAnsi="Consolas" w:cs="Courier New"/>
+        </w:rPr>
+        <w:t>var</w:t>
+      </w:r>
+      <w:proofErr w:type="spellEnd"/>
+      <w:r>
+        <w:rPr>
+          <w:rFonts w:ascii="Consolas" w:hAnsi="Consolas" w:cs="Courier New"/>
+        </w:rPr>
+        <w:t>/log/syslog/syslog</w:t>
       </w:r>
     </w:p>
     <w:p>
@@ -1658,12 +1754,14 @@
       <w:r>
         <w:t xml:space="preserve">redentials for </w:t>
       </w:r>
+      <w:proofErr w:type="spellStart"/>
       <w:r>
         <w:rPr>
           <w:rFonts w:ascii="Consolas" w:hAnsi="Consolas"/>
         </w:rPr>
         <w:t>ssh</w:t>
       </w:r>
+      <w:proofErr w:type="spellEnd"/>
       <w:r>
         <w:t xml:space="preserve"> </w:t>
       </w:r>
@@ -1715,8 +1813,8 @@
       <w:pPr>
         <w:pStyle w:val="Heading2"/>
       </w:pPr>
-      <w:bookmarkStart w:id="5" w:name="_Syslog_Relay"/>
-      <w:bookmarkEnd w:id="5"/>
+      <w:bookmarkStart w:id="6" w:name="_Syslog_Relay"/>
+      <w:bookmarkEnd w:id="6"/>
       <w:r>
         <w:t xml:space="preserve">Syslog </w:t>
       </w:r>
@@ -1751,14 +1849,32 @@
       <w:pPr>
         <w:pStyle w:val="Heading2"/>
       </w:pPr>
+      <w:proofErr w:type="spellStart"/>
       <w:r>
         <w:lastRenderedPageBreak/>
         <w:t>Arislog</w:t>
       </w:r>
-    </w:p>
-    <w:p>
-      <w:r>
-        <w:t xml:space="preserve">In the tools folder there is a Windows console program named arislog which displays messages received from syslog relays, which may be useful for debugging client code. </w:t>
+      <w:proofErr w:type="spellEnd"/>
+    </w:p>
+    <w:p>
+      <w:r>
+        <w:t xml:space="preserve">In the tools </w:t>
+      </w:r>
+      <w:proofErr w:type="gramStart"/>
+      <w:r>
+        <w:t>folder</w:t>
+      </w:r>
+      <w:proofErr w:type="gramEnd"/>
+      <w:r>
+        <w:t xml:space="preserve"> there is a Windows console program named </w:t>
+      </w:r>
+      <w:proofErr w:type="spellStart"/>
+      <w:r>
+        <w:t>arislog</w:t>
+      </w:r>
+      <w:proofErr w:type="spellEnd"/>
+      <w:r>
+        <w:t xml:space="preserve"> which displays messages received from syslog relays, which may be useful for debugging client code. </w:t>
       </w:r>
     </w:p>
     <w:p>
@@ -1782,16 +1898,16 @@
       <w:pPr>
         <w:pStyle w:val="Heading1"/>
       </w:pPr>
-      <w:bookmarkStart w:id="6" w:name="_Ref474157599"/>
-      <w:bookmarkStart w:id="7" w:name="_Toc486317261"/>
+      <w:bookmarkStart w:id="7" w:name="_Ref474157599"/>
+      <w:bookmarkStart w:id="8" w:name="_Toc486317261"/>
       <w:r>
         <w:t>Detecting an</w:t>
       </w:r>
       <w:r>
         <w:t xml:space="preserve"> ARIS</w:t>
       </w:r>
-      <w:bookmarkEnd w:id="6"/>
       <w:bookmarkEnd w:id="7"/>
+      <w:bookmarkEnd w:id="8"/>
     </w:p>
     <w:p>
       <w:r>
@@ -1839,12 +1955,16 @@
       <w:r>
         <w:t xml:space="preserve">in file </w:t>
       </w:r>
+      <w:proofErr w:type="spellStart"/>
+      <w:proofErr w:type="gramStart"/>
       <w:r>
         <w:rPr>
           <w:rFonts w:ascii="Consolas" w:hAnsi="Consolas" w:cs="Courier New"/>
         </w:rPr>
         <w:t>availability.proto</w:t>
       </w:r>
+      <w:proofErr w:type="spellEnd"/>
+      <w:proofErr w:type="gramEnd"/>
       <w:r>
         <w:t>.</w:t>
       </w:r>
@@ -1868,12 +1988,14 @@
           <w:rFonts w:ascii="Courier New" w:hAnsi="Courier New" w:cs="Courier New"/>
         </w:rPr>
       </w:pPr>
+      <w:proofErr w:type="spellStart"/>
       <w:r>
         <w:rPr>
           <w:rFonts w:ascii="Consolas" w:hAnsi="Consolas" w:cs="Courier New"/>
         </w:rPr>
         <w:t>serialNumber</w:t>
       </w:r>
+      <w:proofErr w:type="spellEnd"/>
       <w:r>
         <w:t xml:space="preserve"> – never changes.</w:t>
       </w:r>
@@ -1886,12 +2008,14 @@
           <w:rFonts w:ascii="Courier New" w:hAnsi="Courier New" w:cs="Courier New"/>
         </w:rPr>
       </w:pPr>
+      <w:proofErr w:type="spellStart"/>
       <w:r>
         <w:rPr>
           <w:rFonts w:ascii="Consolas" w:hAnsi="Consolas" w:cs="Courier New"/>
         </w:rPr>
         <w:t>systemType</w:t>
       </w:r>
+      <w:proofErr w:type="spellEnd"/>
       <w:r>
         <w:t xml:space="preserve"> – never changes.</w:t>
       </w:r>
@@ -1901,12 +2025,14 @@
         <w:spacing w:after="0"/>
         <w:ind w:left="1440" w:hanging="720"/>
       </w:pPr>
+      <w:proofErr w:type="spellStart"/>
       <w:r>
         <w:rPr>
           <w:rFonts w:ascii="Consolas" w:hAnsi="Consolas" w:cs="Courier New"/>
         </w:rPr>
         <w:t>connectionState</w:t>
       </w:r>
+      <w:proofErr w:type="spellEnd"/>
       <w:r>
         <w:t xml:space="preserve"> – connection will be possible only when the connection state is </w:t>
       </w:r>
@@ -1946,12 +2072,14 @@
           <w:rFonts w:ascii="Courier New" w:hAnsi="Courier New" w:cs="Courier New"/>
         </w:rPr>
       </w:pPr>
+      <w:proofErr w:type="spellStart"/>
       <w:r>
         <w:rPr>
           <w:rFonts w:ascii="Consolas" w:hAnsi="Consolas" w:cs="Courier New"/>
         </w:rPr>
         <w:t>cpuTemp</w:t>
       </w:r>
+      <w:proofErr w:type="spellEnd"/>
       <w:r>
         <w:t xml:space="preserve"> – current CPU temperature.</w:t>
       </w:r>
@@ -1964,12 +2092,14 @@
           <w:rFonts w:ascii="Courier New" w:hAnsi="Courier New" w:cs="Courier New"/>
         </w:rPr>
       </w:pPr>
+      <w:proofErr w:type="spellStart"/>
       <w:r>
         <w:rPr>
           <w:rFonts w:ascii="Consolas" w:hAnsi="Consolas" w:cs="Courier New"/>
         </w:rPr>
         <w:t>powerDownReason</w:t>
       </w:r>
+      <w:proofErr w:type="spellEnd"/>
       <w:r>
         <w:t xml:space="preserve"> – when the sonar determines it needs to power itself down (e.g., it’s over-temp) it populates this field and ensures another couple of beacons get out before powering down.</w:t>
       </w:r>
@@ -1982,12 +2112,14 @@
           <w:rFonts w:ascii="Courier New" w:hAnsi="Courier New" w:cs="Courier New"/>
         </w:rPr>
       </w:pPr>
+      <w:proofErr w:type="spellStart"/>
       <w:r>
         <w:rPr>
           <w:rFonts w:ascii="Consolas" w:hAnsi="Consolas" w:cs="Courier New"/>
         </w:rPr>
         <w:t>overTempLimitDegreesC</w:t>
       </w:r>
+      <w:proofErr w:type="spellEnd"/>
       <w:r>
         <w:t xml:space="preserve"> – the maximum CPU operating temperature allowed</w:t>
       </w:r>
@@ -1999,12 +2131,14 @@
           <w:rFonts w:ascii="Courier New" w:hAnsi="Courier New" w:cs="Courier New"/>
         </w:rPr>
       </w:pPr>
+      <w:proofErr w:type="spellStart"/>
       <w:r>
         <w:rPr>
           <w:rFonts w:ascii="Consolas" w:hAnsi="Consolas" w:cs="Courier New"/>
         </w:rPr>
         <w:t>overTempLimitSeconds</w:t>
       </w:r>
+      <w:proofErr w:type="spellEnd"/>
       <w:r>
         <w:t xml:space="preserve"> – the duration at which a continuing over-temp condition causes self-power down.</w:t>
       </w:r>
@@ -2013,8 +2147,8 @@
       <w:pPr>
         <w:pStyle w:val="Heading1"/>
       </w:pPr>
-      <w:bookmarkStart w:id="8" w:name="_Ref474157670"/>
-      <w:bookmarkStart w:id="9" w:name="_Toc486317262"/>
+      <w:bookmarkStart w:id="9" w:name="_Ref474157670"/>
+      <w:bookmarkStart w:id="10" w:name="_Toc486317262"/>
       <w:r>
         <w:t xml:space="preserve">Connecting to </w:t>
       </w:r>
@@ -2027,8 +2161,8 @@
       <w:r>
         <w:t>ARIS</w:t>
       </w:r>
-      <w:bookmarkEnd w:id="8"/>
       <w:bookmarkEnd w:id="9"/>
+      <w:bookmarkEnd w:id="10"/>
     </w:p>
     <w:p>
       <w:r>
@@ -2167,10 +2301,10 @@
       <w:pPr>
         <w:pStyle w:val="Heading1"/>
       </w:pPr>
-      <w:bookmarkStart w:id="10" w:name="_Commanding_an_ARIS"/>
-      <w:bookmarkStart w:id="11" w:name="_Ref474157682"/>
-      <w:bookmarkStart w:id="12" w:name="_Toc486317263"/>
-      <w:bookmarkEnd w:id="10"/>
+      <w:bookmarkStart w:id="11" w:name="_Commanding_an_ARIS"/>
+      <w:bookmarkStart w:id="12" w:name="_Ref474157682"/>
+      <w:bookmarkStart w:id="13" w:name="_Toc486317263"/>
+      <w:bookmarkEnd w:id="11"/>
       <w:r>
         <w:lastRenderedPageBreak/>
         <w:t xml:space="preserve">Commanding </w:t>
@@ -2184,8 +2318,8 @@
       <w:r>
         <w:t>ARIS</w:t>
       </w:r>
-      <w:bookmarkEnd w:id="11"/>
       <w:bookmarkEnd w:id="12"/>
+      <w:bookmarkEnd w:id="13"/>
     </w:p>
     <w:p>
       <w:r>
@@ -2200,14 +2334,30 @@
         <w:rPr>
           <w:rFonts w:ascii="Consolas" w:hAnsi="Consolas" w:cs="Courier New"/>
         </w:rPr>
-        <w:t>common\protobuf</w:t>
-      </w:r>
+        <w:t>common\</w:t>
+      </w:r>
+      <w:proofErr w:type="spellStart"/>
       <w:r>
         <w:rPr>
           <w:rFonts w:ascii="Consolas" w:hAnsi="Consolas" w:cs="Courier New"/>
         </w:rPr>
-        <w:t>\commands.proto</w:t>
-      </w:r>
+        <w:t>protobuf</w:t>
+      </w:r>
+      <w:proofErr w:type="spellEnd"/>
+      <w:r>
+        <w:rPr>
+          <w:rFonts w:ascii="Consolas" w:hAnsi="Consolas" w:cs="Courier New"/>
+        </w:rPr>
+        <w:t>\</w:t>
+      </w:r>
+      <w:proofErr w:type="spellStart"/>
+      <w:r>
+        <w:rPr>
+          <w:rFonts w:ascii="Consolas" w:hAnsi="Consolas" w:cs="Courier New"/>
+        </w:rPr>
+        <w:t>commands.proto</w:t>
+      </w:r>
+      <w:proofErr w:type="spellEnd"/>
       <w:r>
         <w:rPr>
           <w:rFonts w:ascii="Courier New" w:hAnsi="Courier New" w:cs="Courier New"/>
@@ -2261,12 +2411,14 @@
       <w:r>
         <w:t xml:space="preserve"> is the tag and the </w:t>
       </w:r>
+      <w:proofErr w:type="spellStart"/>
       <w:r>
         <w:rPr>
           <w:rFonts w:ascii="Consolas" w:hAnsi="Consolas" w:cs="Courier New"/>
         </w:rPr>
         <w:t>CommandType</w:t>
       </w:r>
+      <w:proofErr w:type="spellEnd"/>
       <w:r>
         <w:t xml:space="preserve"> enumeration defines the known </w:t>
       </w:r>
@@ -2288,12 +2440,14 @@
       <w:r>
         <w:t xml:space="preserve"> requires that the </w:t>
       </w:r>
+      <w:proofErr w:type="spellStart"/>
       <w:r>
         <w:rPr>
           <w:rFonts w:ascii="Consolas" w:hAnsi="Consolas" w:cs="Courier New"/>
         </w:rPr>
         <w:t>dateTime</w:t>
       </w:r>
+      <w:proofErr w:type="spellEnd"/>
       <w:r>
         <w:t xml:space="preserve"> field be set. Unrelated fields are ignored, depending on the message type.</w:t>
       </w:r>
@@ -2406,11 +2560,27 @@
       <w:r>
         <w:t xml:space="preserve">ach command must be preceded by a 32-bit integer, in network order (e.g., </w:t>
       </w:r>
+      <w:proofErr w:type="spellStart"/>
+      <w:proofErr w:type="gramStart"/>
       <w:r>
         <w:rPr>
           <w:rFonts w:ascii="Consolas" w:hAnsi="Consolas" w:cs="Courier New"/>
         </w:rPr>
-        <w:t>htonl()</w:t>
+        <w:t>htonl</w:t>
+      </w:r>
+      <w:proofErr w:type="spellEnd"/>
+      <w:r>
+        <w:rPr>
+          <w:rFonts w:ascii="Consolas" w:hAnsi="Consolas" w:cs="Courier New"/>
+        </w:rPr>
+        <w:t>(</w:t>
+      </w:r>
+      <w:proofErr w:type="gramEnd"/>
+      <w:r>
+        <w:rPr>
+          <w:rFonts w:ascii="Consolas" w:hAnsi="Consolas" w:cs="Courier New"/>
+        </w:rPr>
+        <w:t>)</w:t>
       </w:r>
       <w:r>
         <w:t>), containing the serialized length of the command. This</w:t>
@@ -2500,7 +2670,21 @@
         <w:rPr>
           <w:rStyle w:val="Emphasis"/>
         </w:rPr>
-        <w:t xml:space="preserve"> Your chosen protobuf library can calculate a message’s size before you write it to a buffer.</w:t>
+        <w:t xml:space="preserve"> Your chosen </w:t>
+      </w:r>
+      <w:proofErr w:type="spellStart"/>
+      <w:r>
+        <w:rPr>
+          <w:rStyle w:val="Emphasis"/>
+        </w:rPr>
+        <w:t>protobuf</w:t>
+      </w:r>
+      <w:proofErr w:type="spellEnd"/>
+      <w:r>
+        <w:rPr>
+          <w:rStyle w:val="Emphasis"/>
+        </w:rPr>
+        <w:t xml:space="preserve"> library can calculate a message’s size before you write it to a buffer.</w:t>
       </w:r>
     </w:p>
     <w:p>
@@ -2586,32 +2770,19 @@
         <w:pStyle w:val="Caption"/>
         <w:jc w:val="center"/>
       </w:pPr>
-      <w:bookmarkStart w:id="13" w:name="_Ref486316851"/>
+      <w:bookmarkStart w:id="14" w:name="_Ref486316851"/>
       <w:r>
         <w:t xml:space="preserve">Figure </w:t>
       </w:r>
-      <w:r>
-        <w:fldChar w:fldCharType="begin"/>
-      </w:r>
-      <w:r>
-        <w:instrText xml:space="preserve"> SEQ Figure \* ARABIC </w:instrText>
-      </w:r>
-      <w:r>
-        <w:fldChar w:fldCharType="separate"/>
-      </w:r>
-      <w:r>
-        <w:rPr>
-          <w:noProof/>
-        </w:rPr>
-        <w:t>1</w:t>
-      </w:r>
-      <w:r>
-        <w:rPr>
-          <w:noProof/>
-        </w:rPr>
-        <w:fldChar w:fldCharType="end"/>
-      </w:r>
-      <w:bookmarkEnd w:id="13"/>
+      <w:fldSimple w:instr=" SEQ Figure \* ARABIC ">
+        <w:r>
+          <w:rPr>
+            <w:noProof/>
+          </w:rPr>
+          <w:t>1</w:t>
+        </w:r>
+      </w:fldSimple>
+      <w:bookmarkEnd w:id="14"/>
     </w:p>
     <w:p>
       <w:r>
@@ -2826,21 +2997,25 @@
       </w:r>
     </w:p>
     <w:p>
+      <w:proofErr w:type="spellStart"/>
       <w:r>
         <w:rPr>
           <w:rFonts w:ascii="Consolas" w:hAnsi="Consolas" w:cs="Courier New"/>
         </w:rPr>
         <w:t>SetFrameStreamReceiver</w:t>
       </w:r>
+      <w:proofErr w:type="spellEnd"/>
       <w:r>
         <w:t xml:space="preserve"> and </w:t>
       </w:r>
+      <w:proofErr w:type="spellStart"/>
       <w:r>
         <w:rPr>
           <w:rFonts w:ascii="Consolas" w:hAnsi="Consolas" w:cs="Courier New"/>
         </w:rPr>
         <w:t>SetDateTime</w:t>
       </w:r>
+      <w:proofErr w:type="spellEnd"/>
       <w:r>
         <w:t xml:space="preserve"> should be sent only once. Other commands may be sent as needed.</w:t>
       </w:r>
@@ -2849,12 +3024,14 @@
       <w:r>
         <w:t xml:space="preserve">The ARIS will not send any frame data until valid acoustic settings are received in a </w:t>
       </w:r>
+      <w:proofErr w:type="spellStart"/>
       <w:r>
         <w:rPr>
           <w:rFonts w:ascii="Consolas" w:hAnsi="Consolas" w:cs="Courier New"/>
         </w:rPr>
         <w:t>SetAcousticSettings</w:t>
       </w:r>
+      <w:proofErr w:type="spellEnd"/>
       <w:r>
         <w:t xml:space="preserve"> command.</w:t>
       </w:r>
@@ -2871,9 +3048,11 @@
       <w:pPr>
         <w:pStyle w:val="Heading3"/>
       </w:pPr>
+      <w:proofErr w:type="spellStart"/>
       <w:r>
         <w:t>SetDateTime</w:t>
       </w:r>
+      <w:proofErr w:type="spellEnd"/>
     </w:p>
     <w:p>
       <w:r>
@@ -2928,9 +3107,11 @@
       <w:pPr>
         <w:pStyle w:val="Heading3"/>
       </w:pPr>
+      <w:proofErr w:type="spellStart"/>
       <w:r>
         <w:t>SetFrameStreamReceiver</w:t>
       </w:r>
+      <w:proofErr w:type="spellEnd"/>
     </w:p>
     <w:p>
       <w:pPr>
@@ -2951,8 +3132,6 @@
       <w:r>
         <w:t xml:space="preserve"> (IPv4)</w:t>
       </w:r>
-      <w:bookmarkStart w:id="14" w:name="_GoBack"/>
-      <w:bookmarkEnd w:id="14"/>
       <w:r>
         <w:t xml:space="preserve"> address to which the packets will be sent</w:t>
       </w:r>
@@ -2981,9 +3160,11 @@
       <w:pPr>
         <w:pStyle w:val="Heading3"/>
       </w:pPr>
+      <w:proofErr w:type="spellStart"/>
       <w:r>
         <w:t>SetFrameStreamSettings</w:t>
       </w:r>
+      <w:proofErr w:type="spellEnd"/>
     </w:p>
     <w:p>
       <w:r>
@@ -3026,7 +3207,21 @@
         <w:rPr>
           <w:rStyle w:val="Emphasis"/>
         </w:rPr>
-        <w:t>has been used to accommodate network configurations containing equipment that may not be able to keep up with the FrameStream UDP packets; e.g., a media converter with a small receive buffer</w:t>
+        <w:t xml:space="preserve">has been used to accommodate network configurations containing equipment that may not be able to keep up with the </w:t>
+      </w:r>
+      <w:proofErr w:type="spellStart"/>
+      <w:r>
+        <w:rPr>
+          <w:rStyle w:val="Emphasis"/>
+        </w:rPr>
+        <w:t>FrameStream</w:t>
+      </w:r>
+      <w:proofErr w:type="spellEnd"/>
+      <w:r>
+        <w:rPr>
+          <w:rStyle w:val="Emphasis"/>
+        </w:rPr>
+        <w:t xml:space="preserve"> UDP packets; e.g., a media converter with a small receive buffer</w:t>
       </w:r>
       <w:r>
         <w:rPr>
@@ -3056,10 +3251,12 @@
         <w:pStyle w:val="Heading3"/>
       </w:pPr>
       <w:bookmarkStart w:id="15" w:name="_Ref471282424"/>
+      <w:proofErr w:type="spellStart"/>
       <w:r>
         <w:t>SetSalinity</w:t>
       </w:r>
       <w:bookmarkEnd w:id="15"/>
+      <w:proofErr w:type="spellEnd"/>
     </w:p>
     <w:p>
       <w:r>
@@ -3103,9 +3300,11 @@
       <w:pPr>
         <w:pStyle w:val="Heading3"/>
       </w:pPr>
+      <w:proofErr w:type="spellStart"/>
       <w:r>
         <w:t>SetTelephotoLens</w:t>
       </w:r>
+      <w:proofErr w:type="spellEnd"/>
     </w:p>
     <w:p>
       <w:r>
@@ -3119,9 +3318,11 @@
       <w:pPr>
         <w:pStyle w:val="Heading3"/>
       </w:pPr>
+      <w:proofErr w:type="spellStart"/>
       <w:r>
         <w:t>SetFocusPosition</w:t>
       </w:r>
+      <w:proofErr w:type="spellEnd"/>
     </w:p>
     <w:p>
       <w:r>
@@ -3133,12 +3334,14 @@
       <w:r>
         <w:t xml:space="preserve"> Focus is set by specifying the focus range, in meters, in field </w:t>
       </w:r>
+      <w:proofErr w:type="spellStart"/>
       <w:r>
         <w:rPr>
           <w:rFonts w:ascii="Consolas" w:hAnsi="Consolas"/>
         </w:rPr>
         <w:t>focusRange</w:t>
       </w:r>
+      <w:proofErr w:type="spellEnd"/>
       <w:r>
         <w:t>.</w:t>
       </w:r>
@@ -3148,21 +3351,25 @@
       <w:r>
         <w:t xml:space="preserve">Salinity affects the calculation for focus range, so be sure to use </w:t>
       </w:r>
+      <w:proofErr w:type="spellStart"/>
       <w:r>
         <w:rPr>
           <w:rFonts w:ascii="Consolas" w:hAnsi="Consolas"/>
         </w:rPr>
         <w:t>SetSalinity</w:t>
       </w:r>
+      <w:proofErr w:type="spellEnd"/>
       <w:r>
         <w:t xml:space="preserve"> before </w:t>
       </w:r>
+      <w:proofErr w:type="spellStart"/>
       <w:r>
         <w:rPr>
           <w:rFonts w:ascii="Consolas" w:hAnsi="Consolas"/>
         </w:rPr>
         <w:t>SetFocusPosition</w:t>
       </w:r>
+      <w:proofErr w:type="spellEnd"/>
       <w:r>
         <w:t>.</w:t>
       </w:r>
@@ -3230,9 +3437,11 @@
       <w:pPr>
         <w:pStyle w:val="Heading3"/>
       </w:pPr>
+      <w:proofErr w:type="spellStart"/>
       <w:r>
         <w:t>ForceFocus</w:t>
       </w:r>
+      <w:proofErr w:type="spellEnd"/>
     </w:p>
     <w:p>
       <w:r>
@@ -3246,9 +3455,11 @@
       <w:pPr>
         <w:pStyle w:val="Heading3"/>
       </w:pPr>
+      <w:proofErr w:type="spellStart"/>
       <w:r>
         <w:t>HomeFocus</w:t>
       </w:r>
+      <w:proofErr w:type="spellEnd"/>
     </w:p>
     <w:p>
       <w:r>
@@ -3262,12 +3473,14 @@
       <w:pPr>
         <w:pStyle w:val="Heading3"/>
       </w:pPr>
+      <w:proofErr w:type="spellStart"/>
       <w:r>
         <w:rPr>
           <w:highlight w:val="white"/>
         </w:rPr>
         <w:t>SetRotatorMount</w:t>
       </w:r>
+      <w:proofErr w:type="spellEnd"/>
     </w:p>
     <w:p>
       <w:r>
@@ -3293,12 +3506,14 @@
           <w:highlight w:val="white"/>
         </w:rPr>
       </w:pPr>
+      <w:proofErr w:type="spellStart"/>
       <w:r>
         <w:rPr>
           <w:highlight w:val="white"/>
         </w:rPr>
         <w:t>SetRotatorVelocity</w:t>
       </w:r>
+      <w:proofErr w:type="spellEnd"/>
     </w:p>
     <w:p>
       <w:pPr>
@@ -3329,6 +3544,7 @@
           <w:highlight w:val="white"/>
         </w:rPr>
       </w:pPr>
+      <w:proofErr w:type="spellStart"/>
       <w:r>
         <w:rPr>
           <w:highlight w:val="white"/>
@@ -3336,6 +3552,7 @@
         <w:lastRenderedPageBreak/>
         <w:t>SetRotatorAcceleration</w:t>
       </w:r>
+      <w:proofErr w:type="spellEnd"/>
     </w:p>
     <w:p>
       <w:pPr>
@@ -3366,12 +3583,14 @@
           <w:highlight w:val="white"/>
         </w:rPr>
       </w:pPr>
+      <w:proofErr w:type="spellStart"/>
       <w:r>
         <w:rPr>
           <w:highlight w:val="white"/>
         </w:rPr>
         <w:t>SetRotatorPosition</w:t>
       </w:r>
+      <w:proofErr w:type="spellEnd"/>
     </w:p>
     <w:p>
       <w:pPr>
@@ -3402,12 +3621,14 @@
           <w:highlight w:val="white"/>
         </w:rPr>
       </w:pPr>
+      <w:proofErr w:type="spellStart"/>
       <w:r>
         <w:rPr>
           <w:highlight w:val="white"/>
         </w:rPr>
         <w:t>StopRotator</w:t>
       </w:r>
+      <w:proofErr w:type="spellEnd"/>
     </w:p>
     <w:p>
       <w:pPr>
@@ -3456,33 +3677,39 @@
       <w:bookmarkStart w:id="16" w:name="_Acoustic_Settings:_Constraints"/>
       <w:bookmarkStart w:id="17" w:name="_Ref471808473"/>
       <w:bookmarkEnd w:id="16"/>
+      <w:proofErr w:type="spellStart"/>
       <w:r>
         <w:t>SetAcousticSettings</w:t>
       </w:r>
       <w:bookmarkEnd w:id="17"/>
+      <w:proofErr w:type="spellEnd"/>
     </w:p>
     <w:p>
       <w:r>
         <w:t xml:space="preserve">The Controller requests specific acoustic settings for frame acquisition via </w:t>
       </w:r>
+      <w:proofErr w:type="spellStart"/>
       <w:r>
         <w:rPr>
           <w:rFonts w:ascii="Consolas" w:hAnsi="Consolas" w:cs="Courier New"/>
         </w:rPr>
         <w:t>SetAcousticSettings</w:t>
       </w:r>
+      <w:proofErr w:type="spellEnd"/>
       <w:r>
         <w:t xml:space="preserve">. ARIS will not return any acoustic data until valid acoustic settings are received. </w:t>
       </w:r>
       <w:r>
         <w:t xml:space="preserve">Valid values for </w:t>
       </w:r>
+      <w:proofErr w:type="spellStart"/>
       <w:r>
         <w:rPr>
           <w:rFonts w:ascii="Consolas" w:hAnsi="Consolas" w:cs="Courier New"/>
         </w:rPr>
         <w:t>SetAcousticSettings</w:t>
       </w:r>
+      <w:proofErr w:type="spellEnd"/>
       <w:r>
         <w:t xml:space="preserve">’ fields </w:t>
       </w:r>
@@ -4371,110 +4598,99 @@
       <w:r>
         <w:t xml:space="preserve">Figure </w:t>
       </w:r>
-      <w:r>
+      <w:fldSimple w:instr=" SEQ Figure \* ARABIC ">
+        <w:r>
+          <w:rPr>
+            <w:noProof/>
+          </w:rPr>
+          <w:t>2</w:t>
+        </w:r>
+      </w:fldSimple>
+      <w:bookmarkEnd w:id="20"/>
+    </w:p>
+    <w:p>
+      <w:r>
+        <w:t>In order to calculate</w:t>
+      </w:r>
+      <w:r>
+        <w:t xml:space="preserve"> the range of a sample </w:t>
+      </w:r>
+      <w:r>
+        <w:t xml:space="preserve">you </w:t>
+      </w:r>
+      <w:r>
+        <w:t>need to</w:t>
+      </w:r>
+      <w:r>
+        <w:t xml:space="preserve"> know </w:t>
+      </w:r>
+      <w:r>
+        <w:t>the speed of sound in water. The speed of sound, in turn, is approximated based on the water temperature, salinity, and depth. Temperature and salinity are the primary factors in determining the speed of sound in water.</w:t>
+      </w:r>
+      <w:r>
+        <w:t xml:space="preserve"> Water temperature</w:t>
+      </w:r>
+      <w:r>
+        <w:t xml:space="preserve"> and depth are </w:t>
+      </w:r>
+      <w:r>
+        <w:t>provided by sensor</w:t>
+      </w:r>
+      <w:r>
+        <w:t>s</w:t>
+      </w:r>
+      <w:r>
+        <w:t xml:space="preserve"> onboard the ARIS. Salinity, however, is manually provided by the </w:t>
+      </w:r>
+      <w:r>
+        <w:t>C</w:t>
+      </w:r>
+      <w:r>
+        <w:t xml:space="preserve">ontroller by sending the </w:t>
+      </w:r>
+      <w:r>
+        <w:rPr>
+          <w:rFonts w:ascii="Consolas" w:hAnsi="Consolas"/>
+        </w:rPr>
         <w:fldChar w:fldCharType="begin"/>
       </w:r>
       <w:r>
-        <w:instrText xml:space="preserve"> SEQ Figure \* ARABIC </w:instrText>
-      </w:r>
-      <w:r>
+        <w:rPr>
+          <w:rFonts w:ascii="Consolas" w:hAnsi="Consolas"/>
+        </w:rPr>
+        <w:instrText xml:space="preserve"> REF _Ref471282424 \h </w:instrText>
+      </w:r>
+      <w:r>
+        <w:rPr>
+          <w:rFonts w:ascii="Consolas" w:hAnsi="Consolas"/>
+        </w:rPr>
+        <w:instrText xml:space="preserve"> \* MERGEFORMAT </w:instrText>
+      </w:r>
+      <w:r>
+        <w:rPr>
+          <w:rFonts w:ascii="Consolas" w:hAnsi="Consolas"/>
+        </w:rPr>
+      </w:r>
+      <w:r>
+        <w:rPr>
+          <w:rFonts w:ascii="Consolas" w:hAnsi="Consolas"/>
+        </w:rPr>
         <w:fldChar w:fldCharType="separate"/>
       </w:r>
-      <w:r>
-        <w:rPr>
-          <w:noProof/>
-        </w:rPr>
-        <w:t>2</w:t>
-      </w:r>
-      <w:r>
-        <w:rPr>
-          <w:noProof/>
+      <w:proofErr w:type="spellStart"/>
+      <w:r>
+        <w:rPr>
+          <w:rFonts w:ascii="Consolas" w:hAnsi="Consolas"/>
+        </w:rPr>
+        <w:t>SetSalinity</w:t>
+      </w:r>
+      <w:proofErr w:type="spellEnd"/>
+      <w:r>
+        <w:rPr>
+          <w:rFonts w:ascii="Consolas" w:hAnsi="Consolas"/>
         </w:rPr>
         <w:fldChar w:fldCharType="end"/>
       </w:r>
-      <w:bookmarkEnd w:id="20"/>
-    </w:p>
-    <w:p>
-      <w:r>
-        <w:t>In order to calculate</w:t>
-      </w:r>
-      <w:r>
-        <w:t xml:space="preserve"> the range of a sample </w:t>
-      </w:r>
-      <w:r>
-        <w:t xml:space="preserve">you </w:t>
-      </w:r>
-      <w:r>
-        <w:t>need to</w:t>
-      </w:r>
-      <w:r>
-        <w:t xml:space="preserve"> know </w:t>
-      </w:r>
-      <w:r>
-        <w:t>the speed of sound in water. The speed of sound, in turn, is approximated based on the water temperature, salinity, and depth. Temperature and salinity are the primary factors in determining the speed of sound in water.</w:t>
-      </w:r>
-      <w:r>
-        <w:t xml:space="preserve"> Water temperature</w:t>
-      </w:r>
-      <w:r>
-        <w:t xml:space="preserve"> and depth are </w:t>
-      </w:r>
-      <w:r>
-        <w:t>provided by sensor</w:t>
-      </w:r>
-      <w:r>
-        <w:t>s</w:t>
-      </w:r>
-      <w:r>
-        <w:t xml:space="preserve"> onboard the ARIS. Salinity, however, is manually provided by the </w:t>
-      </w:r>
-      <w:r>
-        <w:t>C</w:t>
-      </w:r>
-      <w:r>
-        <w:t xml:space="preserve">ontroller by sending the </w:t>
-      </w:r>
-      <w:r>
-        <w:rPr>
-          <w:rFonts w:ascii="Consolas" w:hAnsi="Consolas"/>
-        </w:rPr>
-        <w:fldChar w:fldCharType="begin"/>
-      </w:r>
-      <w:r>
-        <w:rPr>
-          <w:rFonts w:ascii="Consolas" w:hAnsi="Consolas"/>
-        </w:rPr>
-        <w:instrText xml:space="preserve"> REF _Ref471282424 \h </w:instrText>
-      </w:r>
-      <w:r>
-        <w:rPr>
-          <w:rFonts w:ascii="Consolas" w:hAnsi="Consolas"/>
-        </w:rPr>
-        <w:instrText xml:space="preserve"> \* MERGEFORMAT </w:instrText>
-      </w:r>
-      <w:r>
-        <w:rPr>
-          <w:rFonts w:ascii="Consolas" w:hAnsi="Consolas"/>
-        </w:rPr>
-      </w:r>
-      <w:r>
-        <w:rPr>
-          <w:rFonts w:ascii="Consolas" w:hAnsi="Consolas"/>
-        </w:rPr>
-        <w:fldChar w:fldCharType="separate"/>
-      </w:r>
-      <w:r>
-        <w:rPr>
-          <w:rFonts w:ascii="Consolas" w:hAnsi="Consolas"/>
-        </w:rPr>
-        <w:t>SetSalinity</w:t>
-      </w:r>
-      <w:r>
-        <w:rPr>
-          <w:rFonts w:ascii="Consolas" w:hAnsi="Consolas"/>
-        </w:rPr>
-        <w:fldChar w:fldCharType="end"/>
-      </w:r>
       <w:r>
         <w:t xml:space="preserve"> command.</w:t>
       </w:r>
@@ -4509,14 +4725,44 @@
         <w:t>as fresh (0 ppt), brackish (15 ppt), and saltwater (35 ppt).</w:t>
       </w:r>
       <w:r>
-        <w:t xml:space="preserve"> (See protobuf definition file </w:t>
+        <w:t xml:space="preserve"> (See </w:t>
+      </w:r>
+      <w:proofErr w:type="spellStart"/>
+      <w:r>
+        <w:t>protobuf</w:t>
+      </w:r>
+      <w:proofErr w:type="spellEnd"/>
+      <w:r>
+        <w:t xml:space="preserve"> definition file </w:t>
       </w:r>
       <w:r>
         <w:rPr>
           <w:rFonts w:ascii="Consolas" w:hAnsi="Consolas" w:cs="Courier New"/>
         </w:rPr>
-        <w:t>common\protobuf\commands.proto</w:t>
-      </w:r>
+        <w:t>common\</w:t>
+      </w:r>
+      <w:proofErr w:type="spellStart"/>
+      <w:r>
+        <w:rPr>
+          <w:rFonts w:ascii="Consolas" w:hAnsi="Consolas" w:cs="Courier New"/>
+        </w:rPr>
+        <w:t>protobuf</w:t>
+      </w:r>
+      <w:proofErr w:type="spellEnd"/>
+      <w:r>
+        <w:rPr>
+          <w:rFonts w:ascii="Consolas" w:hAnsi="Consolas" w:cs="Courier New"/>
+        </w:rPr>
+        <w:t>\</w:t>
+      </w:r>
+      <w:proofErr w:type="spellStart"/>
+      <w:r>
+        <w:rPr>
+          <w:rFonts w:ascii="Consolas" w:hAnsi="Consolas" w:cs="Courier New"/>
+        </w:rPr>
+        <w:t>commands.proto</w:t>
+      </w:r>
+      <w:proofErr w:type="spellEnd"/>
       <w:r>
         <w:t>.)</w:t>
       </w:r>
@@ -4595,27 +4841,14 @@
       <w:r>
         <w:t xml:space="preserve">Figure </w:t>
       </w:r>
-      <w:r>
-        <w:fldChar w:fldCharType="begin"/>
-      </w:r>
-      <w:r>
-        <w:instrText xml:space="preserve"> SEQ Figure \* ARABIC </w:instrText>
-      </w:r>
-      <w:r>
-        <w:fldChar w:fldCharType="separate"/>
-      </w:r>
-      <w:r>
-        <w:rPr>
-          <w:noProof/>
-        </w:rPr>
-        <w:t>3</w:t>
-      </w:r>
-      <w:r>
-        <w:rPr>
-          <w:noProof/>
-        </w:rPr>
-        <w:fldChar w:fldCharType="end"/>
-      </w:r>
+      <w:fldSimple w:instr=" SEQ Figure \* ARABIC ">
+        <w:r>
+          <w:rPr>
+            <w:noProof/>
+          </w:rPr>
+          <w:t>3</w:t>
+        </w:r>
+      </w:fldSimple>
     </w:p>
     <w:p>
       <w:pPr>
@@ -4745,6 +4978,7 @@
       </w:r>
     </w:p>
     <w:p>
+      <w:proofErr w:type="gramStart"/>
       <w:r>
         <w:t xml:space="preserve">The </w:t>
       </w:r>
@@ -4752,8 +4986,17 @@
         <w:rPr>
           <w:rFonts w:ascii="Consolas" w:hAnsi="Consolas"/>
         </w:rPr>
-        <w:t>.aris</w:t>
-      </w:r>
+        <w:t>.</w:t>
+      </w:r>
+      <w:proofErr w:type="spellStart"/>
+      <w:r>
+        <w:rPr>
+          <w:rFonts w:ascii="Consolas" w:hAnsi="Consolas"/>
+        </w:rPr>
+        <w:t>aris</w:t>
+      </w:r>
+      <w:proofErr w:type="spellEnd"/>
+      <w:proofErr w:type="gramEnd"/>
       <w:r>
         <w:t xml:space="preserve"> file format </w:t>
       </w:r>
@@ -4801,9 +5044,11 @@
       <w:r>
         <w:fldChar w:fldCharType="separate"/>
       </w:r>
+      <w:proofErr w:type="spellStart"/>
       <w:r>
         <w:t>SetAcousticSettings</w:t>
       </w:r>
+      <w:proofErr w:type="spellEnd"/>
       <w:r>
         <w:fldChar w:fldCharType="end"/>
       </w:r>
@@ -4880,8 +5125,13 @@
       <w:pPr>
         <w:pStyle w:val="Heading4"/>
       </w:pPr>
-      <w:r>
-        <w:t xml:space="preserve">SetAcousticSettings </w:t>
+      <w:proofErr w:type="spellStart"/>
+      <w:r>
+        <w:t>SetAcousticSettings</w:t>
+      </w:r>
+      <w:proofErr w:type="spellEnd"/>
+      <w:r>
+        <w:t xml:space="preserve"> </w:t>
       </w:r>
       <w:r>
         <w:t>Fields</w:t>
@@ -4933,30 +5183,36 @@
       <w:r>
         <w:t>contains several fields (</w:t>
       </w:r>
+      <w:proofErr w:type="spellStart"/>
       <w:r>
         <w:rPr>
           <w:rFonts w:ascii="Consolas" w:hAnsi="Consolas" w:cs="Courier New"/>
         </w:rPr>
         <w:t>AppliedSettings</w:t>
       </w:r>
+      <w:proofErr w:type="spellEnd"/>
       <w:r>
         <w:t xml:space="preserve">, </w:t>
       </w:r>
+      <w:proofErr w:type="spellStart"/>
       <w:r>
         <w:rPr>
           <w:rFonts w:ascii="Consolas" w:hAnsi="Consolas" w:cs="Courier New"/>
         </w:rPr>
         <w:t>ConstrainedSettings</w:t>
       </w:r>
+      <w:proofErr w:type="spellEnd"/>
       <w:r>
         <w:t xml:space="preserve">, </w:t>
       </w:r>
+      <w:proofErr w:type="spellStart"/>
       <w:r>
         <w:rPr>
           <w:rFonts w:ascii="Consolas" w:hAnsi="Consolas" w:cs="Courier New"/>
         </w:rPr>
         <w:t>InvalidSettings</w:t>
       </w:r>
+      <w:proofErr w:type="spellEnd"/>
       <w:r>
         <w:t>) that indicate whether and how ARIS applied the settings</w:t>
       </w:r>
@@ -4974,24 +5230,28 @@
       <w:r>
         <w:t xml:space="preserve">If the settings are considered good the cookie will appear in the </w:t>
       </w:r>
+      <w:proofErr w:type="spellStart"/>
       <w:r>
         <w:rPr>
           <w:rFonts w:ascii="Consolas" w:hAnsi="Consolas" w:cs="Courier New"/>
         </w:rPr>
         <w:t>AppliedSettings</w:t>
       </w:r>
+      <w:proofErr w:type="spellEnd"/>
       <w:r>
         <w:t xml:space="preserve"> field. </w:t>
       </w:r>
       <w:r>
         <w:t xml:space="preserve">If the settings were constrained to respect certain limits the cookie will appear in the </w:t>
       </w:r>
+      <w:proofErr w:type="spellStart"/>
       <w:r>
         <w:rPr>
           <w:rFonts w:ascii="Consolas" w:hAnsi="Consolas" w:cs="Courier New"/>
         </w:rPr>
         <w:t>ConstrainedSettings</w:t>
       </w:r>
+      <w:proofErr w:type="spellEnd"/>
       <w:r>
         <w:t xml:space="preserve"> field. If the settings were considered invalid the cookie w</w:t>
       </w:r>
@@ -5001,12 +5261,14 @@
       <w:r>
         <w:t xml:space="preserve"> appear in the </w:t>
       </w:r>
+      <w:proofErr w:type="spellStart"/>
       <w:r>
         <w:rPr>
           <w:rFonts w:ascii="Consolas" w:hAnsi="Consolas" w:cs="Courier New"/>
         </w:rPr>
         <w:t>InvalidSettings</w:t>
       </w:r>
+      <w:proofErr w:type="spellEnd"/>
       <w:r>
         <w:t xml:space="preserve"> field.</w:t>
       </w:r>
@@ -5333,7 +5595,15 @@
         <w:t>the crossover in the table below, set the frequency Low; otherwise, set the frequency High.</w:t>
       </w:r>
       <w:r>
-        <w:t xml:space="preserve"> In water colder than 15</w:t>
+        <w:t xml:space="preserve"> In </w:t>
+      </w:r>
+      <w:proofErr w:type="gramStart"/>
+      <w:r>
+        <w:t>water</w:t>
+      </w:r>
+      <w:proofErr w:type="gramEnd"/>
+      <w:r>
+        <w:t xml:space="preserve"> colder than 15</w:t>
       </w:r>
       <w:r>
         <w:rPr>
@@ -5564,12 +5834,14 @@
       <w:pPr>
         <w:ind w:left="1440" w:hanging="720"/>
       </w:pPr>
+      <w:proofErr w:type="spellStart"/>
       <w:r>
         <w:rPr>
           <w:rFonts w:ascii="Consolas" w:hAnsi="Consolas" w:cs="Courier New"/>
         </w:rPr>
         <w:t>pingMode</w:t>
       </w:r>
+      <w:proofErr w:type="spellEnd"/>
       <w:r>
         <w:t xml:space="preserve"> – selects the total number of beams in a frame. For the ARIS 1800 and ARIS 3000, changing the ping mode allows a trade-off between better resolution (more beams) and higher frame rate (fewer beams).</w:t>
       </w:r>
@@ -5970,12 +6242,14 @@
       <w:pPr>
         <w:ind w:left="1440" w:hanging="720"/>
       </w:pPr>
+      <w:proofErr w:type="spellStart"/>
       <w:r>
         <w:rPr>
           <w:rFonts w:ascii="Consolas" w:hAnsi="Consolas" w:cs="Courier New"/>
         </w:rPr>
         <w:t>sampleStartDelay</w:t>
       </w:r>
+      <w:proofErr w:type="spellEnd"/>
       <w:r>
         <w:t xml:space="preserve"> –</w:t>
       </w:r>
@@ -6050,12 +6324,14 @@
       <w:r>
         <w:t xml:space="preserve">Note that </w:t>
       </w:r>
+      <w:proofErr w:type="spellStart"/>
       <w:r>
         <w:rPr>
           <w:rFonts w:ascii="Consolas" w:hAnsi="Consolas" w:cs="Courier New"/>
         </w:rPr>
         <w:t>sampleStartDelay</w:t>
       </w:r>
+      <w:proofErr w:type="spellEnd"/>
       <w:r>
         <w:t xml:space="preserve"> field value </w:t>
       </w:r>
@@ -6088,12 +6364,14 @@
       <w:pPr>
         <w:ind w:left="1440" w:hanging="720"/>
       </w:pPr>
+      <w:proofErr w:type="spellStart"/>
       <w:r>
         <w:rPr>
           <w:rFonts w:ascii="Consolas" w:hAnsi="Consolas" w:cs="Courier New"/>
         </w:rPr>
         <w:t>samplePeriod</w:t>
       </w:r>
+      <w:proofErr w:type="spellEnd"/>
       <w:r>
         <w:t xml:space="preserve"> –</w:t>
       </w:r>
@@ -6184,27 +6462,14 @@
       <w:r>
         <w:t xml:space="preserve">Figure </w:t>
       </w:r>
-      <w:r>
-        <w:fldChar w:fldCharType="begin"/>
-      </w:r>
-      <w:r>
-        <w:instrText xml:space="preserve"> SEQ Figure \* ARABIC </w:instrText>
-      </w:r>
-      <w:r>
-        <w:fldChar w:fldCharType="separate"/>
-      </w:r>
-      <w:r>
-        <w:rPr>
-          <w:noProof/>
-        </w:rPr>
-        <w:t>4</w:t>
-      </w:r>
-      <w:r>
-        <w:rPr>
-          <w:noProof/>
-        </w:rPr>
-        <w:fldChar w:fldCharType="end"/>
-      </w:r>
+      <w:fldSimple w:instr=" SEQ Figure \* ARABIC ">
+        <w:r>
+          <w:rPr>
+            <w:noProof/>
+          </w:rPr>
+          <w:t>4</w:t>
+        </w:r>
+      </w:fldSimple>
     </w:p>
     <w:p>
       <w:pPr>
@@ -6946,12 +7211,14 @@
       <w:r>
         <w:t xml:space="preserve">Note that </w:t>
       </w:r>
+      <w:proofErr w:type="spellStart"/>
       <w:r>
         <w:rPr>
           <w:rFonts w:ascii="Consolas" w:hAnsi="Consolas"/>
         </w:rPr>
         <w:t>samplePeriod</w:t>
       </w:r>
+      <w:proofErr w:type="spellEnd"/>
       <w:r>
         <w:t xml:space="preserve"> </w:t>
       </w:r>
@@ -6990,12 +7257,14 @@
       <w:pPr>
         <w:ind w:left="1440" w:hanging="720"/>
       </w:pPr>
+      <w:proofErr w:type="spellStart"/>
       <w:r>
         <w:rPr>
           <w:rFonts w:ascii="Consolas" w:hAnsi="Consolas" w:cs="Courier New"/>
         </w:rPr>
         <w:t>samplesPerBeam</w:t>
       </w:r>
+      <w:proofErr w:type="spellEnd"/>
       <w:r>
         <w:t xml:space="preserve"> –</w:t>
       </w:r>
@@ -7097,12 +7366,14 @@
       <w:pPr>
         <w:ind w:left="1440" w:hanging="720"/>
       </w:pPr>
+      <w:proofErr w:type="spellStart"/>
       <w:r>
         <w:rPr>
           <w:rFonts w:ascii="Consolas" w:hAnsi="Consolas" w:cs="Courier New"/>
         </w:rPr>
         <w:t>cyclePeriod</w:t>
       </w:r>
+      <w:proofErr w:type="spellEnd"/>
       <w:r>
         <w:t xml:space="preserve"> –</w:t>
       </w:r>
@@ -7171,21 +7442,25 @@
       <w:r>
         <w:t xml:space="preserve">This is the minimum value of </w:t>
       </w:r>
+      <w:proofErr w:type="spellStart"/>
       <w:r>
         <w:rPr>
           <w:rFonts w:ascii="Consolas" w:hAnsi="Consolas"/>
         </w:rPr>
         <w:t>cyclePeriod</w:t>
       </w:r>
+      <w:proofErr w:type="spellEnd"/>
       <w:r>
         <w:t xml:space="preserve"> that allows for the fastest </w:t>
       </w:r>
+      <w:proofErr w:type="spellStart"/>
       <w:r>
         <w:rPr>
           <w:rFonts w:ascii="Consolas" w:hAnsi="Consolas"/>
         </w:rPr>
         <w:t>frameRate</w:t>
       </w:r>
+      <w:proofErr w:type="spellEnd"/>
       <w:r>
         <w:t xml:space="preserve">.  Additional time may be added </w:t>
       </w:r>
@@ -7195,12 +7470,14 @@
       <w:r>
         <w:t xml:space="preserve">within the constraints below) to correct for aliasing in the acoustic image, which will reduce the maximum possible </w:t>
       </w:r>
+      <w:proofErr w:type="spellStart"/>
       <w:r>
         <w:rPr>
           <w:rFonts w:ascii="Consolas" w:hAnsi="Consolas"/>
         </w:rPr>
         <w:t>frameRate</w:t>
       </w:r>
+      <w:proofErr w:type="spellEnd"/>
       <w:r>
         <w:t>.</w:t>
       </w:r>
@@ -7209,17 +7486,30 @@
       <w:pPr>
         <w:ind w:left="1440" w:hanging="720"/>
       </w:pPr>
+      <w:proofErr w:type="spellStart"/>
       <w:r>
         <w:rPr>
           <w:rFonts w:ascii="Consolas" w:hAnsi="Consolas" w:cs="Courier New"/>
         </w:rPr>
         <w:t>frameRate</w:t>
       </w:r>
+      <w:proofErr w:type="spellEnd"/>
       <w:r>
         <w:t xml:space="preserve"> – the number of frames acquired per second. Faster frame rates allow smoother image motion when the sonar or targets are moving, at the cost of more data transfer.</w:t>
       </w:r>
       <w:r>
-        <w:t xml:space="preserve"> The fastest allowable frame rates is:</w:t>
+        <w:t xml:space="preserve"> The fastest allowable frame rates </w:t>
+      </w:r>
+      <w:proofErr w:type="gramStart"/>
+      <w:r>
+        <w:t>is</w:t>
+      </w:r>
+      <w:proofErr w:type="gramEnd"/>
+      <w:r>
+        <w:t>, approximately</w:t>
+      </w:r>
+      <w:r>
+        <w:t>:</w:t>
       </w:r>
     </w:p>
     <w:p>
@@ -7708,6 +7998,31 @@
         <w:ind w:left="1440"/>
       </w:pPr>
       <w:r>
+        <w:lastRenderedPageBreak/>
+        <w:t xml:space="preserve">Note that you can calculate the maximum frame rate based on given acoustic settings as shown in </w:t>
+      </w:r>
+      <w:hyperlink r:id="rId20" w:history="1">
+        <w:r>
+          <w:rPr>
+            <w:rStyle w:val="Hyperlink"/>
+            <w:rFonts w:ascii="Consolas" w:hAnsi="Consolas"/>
+          </w:rPr>
+          <w:t>common/code/</w:t>
+        </w:r>
+        <w:proofErr w:type="spellStart"/>
+        <w:r>
+          <w:rPr>
+            <w:rStyle w:val="Hyperlink"/>
+            <w:rFonts w:ascii="Consolas" w:hAnsi="Consolas"/>
+          </w:rPr>
+          <w:t>FrameRate</w:t>
+        </w:r>
+        <w:proofErr w:type="spellEnd"/>
+      </w:hyperlink>
+      <w:r>
+        <w:t xml:space="preserve">. </w:t>
+      </w:r>
+      <w:r>
         <w:t xml:space="preserve">Currently ARIS is limited to a </w:t>
       </w:r>
       <w:r>
@@ -7721,13 +8036,14 @@
       <w:pPr>
         <w:ind w:left="1440" w:hanging="720"/>
       </w:pPr>
+      <w:proofErr w:type="spellStart"/>
       <w:r>
         <w:rPr>
           <w:rFonts w:ascii="Consolas" w:hAnsi="Consolas" w:cs="Courier New"/>
         </w:rPr>
-        <w:lastRenderedPageBreak/>
         <w:t>pulseWidth</w:t>
       </w:r>
+      <w:proofErr w:type="spellEnd"/>
       <w:r>
         <w:t xml:space="preserve"> – the duration of the transmitted energy pulse.</w:t>
       </w:r>
@@ -8199,18 +8515,30 @@
       <w:pPr>
         <w:ind w:left="1440" w:hanging="720"/>
       </w:pPr>
+      <w:proofErr w:type="spellStart"/>
       <w:r>
         <w:rPr>
           <w:rFonts w:ascii="Consolas" w:hAnsi="Consolas" w:cs="Courier New"/>
         </w:rPr>
         <w:t>receiverGain</w:t>
       </w:r>
-      <w:r>
-        <w:t xml:space="preserve"> – relative receiver gain in </w:t>
-      </w:r>
+      <w:proofErr w:type="spellEnd"/>
+      <w:r>
+        <w:t xml:space="preserve"> – relative receiver </w:t>
+      </w:r>
+      <w:proofErr w:type="gramStart"/>
+      <w:r>
+        <w:t>gain</w:t>
+      </w:r>
+      <w:proofErr w:type="gramEnd"/>
+      <w:r>
+        <w:t xml:space="preserve"> in </w:t>
+      </w:r>
+      <w:proofErr w:type="spellStart"/>
       <w:r>
         <w:t>dBs.</w:t>
       </w:r>
+      <w:proofErr w:type="spellEnd"/>
       <w:r>
         <w:t xml:space="preserve"> Suggested initial values based on system type:</w:t>
       </w:r>
@@ -8435,12 +8763,14 @@
       <w:pPr>
         <w:ind w:left="1440" w:hanging="720"/>
       </w:pPr>
+      <w:proofErr w:type="spellStart"/>
       <w:r>
         <w:rPr>
           <w:rFonts w:ascii="Consolas" w:hAnsi="Consolas" w:cs="Courier New"/>
         </w:rPr>
         <w:t>enableTransmit</w:t>
       </w:r>
+      <w:proofErr w:type="spellEnd"/>
       <w:r>
         <w:t xml:space="preserve"> – enables transmission of acoustic energy</w:t>
       </w:r>
@@ -10993,12 +11323,14 @@
       <w:r>
         <w:t xml:space="preserve">specified by the Controller in the </w:t>
       </w:r>
+      <w:proofErr w:type="spellStart"/>
       <w:r>
         <w:rPr>
           <w:rFonts w:ascii="Consolas" w:hAnsi="Consolas" w:cs="Courier New"/>
         </w:rPr>
         <w:t>SetFrameStreamReceiver</w:t>
       </w:r>
+      <w:proofErr w:type="spellEnd"/>
       <w:r>
         <w:t xml:space="preserve"> command.</w:t>
       </w:r>
@@ -11045,12 +11377,22 @@
       <w:r>
         <w:t>“</w:t>
       </w:r>
-      <w:r>
-        <w:t>ArisFileSDK\ArisFileFormat</w:t>
-      </w:r>
+      <w:proofErr w:type="spellStart"/>
+      <w:r>
+        <w:t>ArisFileSDK</w:t>
+      </w:r>
+      <w:proofErr w:type="spellEnd"/>
       <w:r>
         <w:t>\</w:t>
       </w:r>
+      <w:proofErr w:type="spellStart"/>
+      <w:r>
+        <w:t>ArisFileFormat</w:t>
+      </w:r>
+      <w:proofErr w:type="spellEnd"/>
+      <w:r>
+        <w:t>\</w:t>
+      </w:r>
       <w:r>
         <w:t>ARIS File Format DDF_05.xlsx</w:t>
       </w:r>
@@ -11091,12 +11433,14 @@
       <w:r>
         <w:t xml:space="preserve"> </w:t>
       </w:r>
+      <w:proofErr w:type="spellStart"/>
       <w:r>
         <w:rPr>
           <w:rFonts w:ascii="Consolas" w:hAnsi="Consolas" w:cs="Courier New"/>
         </w:rPr>
         <w:t>FramePart</w:t>
       </w:r>
+      <w:proofErr w:type="spellEnd"/>
       <w:r>
         <w:t xml:space="preserve"> </w:t>
       </w:r>
@@ -11107,8 +11451,30 @@
         <w:rPr>
           <w:rFonts w:ascii="Consolas" w:hAnsi="Consolas" w:cs="Courier New"/>
         </w:rPr>
-        <w:t>protocols\ArisMessages\frame_stream.proto</w:t>
-      </w:r>
+        <w:t>protocols\</w:t>
+      </w:r>
+      <w:proofErr w:type="spellStart"/>
+      <w:r>
+        <w:rPr>
+          <w:rFonts w:ascii="Consolas" w:hAnsi="Consolas" w:cs="Courier New"/>
+        </w:rPr>
+        <w:t>ArisMessages</w:t>
+      </w:r>
+      <w:proofErr w:type="spellEnd"/>
+      <w:r>
+        <w:rPr>
+          <w:rFonts w:ascii="Consolas" w:hAnsi="Consolas" w:cs="Courier New"/>
+        </w:rPr>
+        <w:t>\</w:t>
+      </w:r>
+      <w:proofErr w:type="spellStart"/>
+      <w:r>
+        <w:rPr>
+          <w:rFonts w:ascii="Consolas" w:hAnsi="Consolas" w:cs="Courier New"/>
+        </w:rPr>
+        <w:t>frame_stream.proto</w:t>
+      </w:r>
+      <w:proofErr w:type="spellEnd"/>
       <w:r>
         <w:t>.</w:t>
       </w:r>
@@ -11126,33 +11492,39 @@
       <w:r>
         <w:t xml:space="preserve">Each frame is sent as one or more </w:t>
       </w:r>
+      <w:proofErr w:type="spellStart"/>
       <w:r>
         <w:rPr>
           <w:rFonts w:ascii="Consolas" w:hAnsi="Consolas" w:cs="Courier New"/>
         </w:rPr>
         <w:t>FramePart</w:t>
       </w:r>
+      <w:proofErr w:type="spellEnd"/>
       <w:r>
         <w:t xml:space="preserve"> messages.</w:t>
       </w:r>
       <w:r>
         <w:t xml:space="preserve"> The first </w:t>
       </w:r>
+      <w:proofErr w:type="spellStart"/>
       <w:r>
         <w:rPr>
           <w:rFonts w:ascii="Consolas" w:hAnsi="Consolas" w:cs="Courier New"/>
         </w:rPr>
         <w:t>FramePart</w:t>
       </w:r>
+      <w:proofErr w:type="spellEnd"/>
       <w:r>
         <w:t xml:space="preserve"> of a frame has a </w:t>
       </w:r>
+      <w:proofErr w:type="spellStart"/>
       <w:r>
         <w:rPr>
           <w:rFonts w:ascii="Consolas" w:hAnsi="Consolas" w:cs="Courier New"/>
         </w:rPr>
         <w:t>data_offset</w:t>
       </w:r>
+      <w:proofErr w:type="spellEnd"/>
       <w:r>
         <w:t xml:space="preserve"> of </w:t>
       </w:r>
@@ -11165,12 +11537,14 @@
       <w:r>
         <w:t xml:space="preserve">, a non-zero </w:t>
       </w:r>
+      <w:proofErr w:type="spellStart"/>
       <w:r>
         <w:rPr>
           <w:rFonts w:ascii="Consolas" w:hAnsi="Consolas" w:cs="Courier New"/>
         </w:rPr>
         <w:t>total_data_size</w:t>
       </w:r>
+      <w:proofErr w:type="spellEnd"/>
       <w:r>
         <w:t xml:space="preserve"> field, </w:t>
       </w:r>
@@ -11195,51 +11569,61 @@
       <w:r>
         <w:t xml:space="preserve"> field contains the initial bytes of the acoustic samples. Subsequent </w:t>
       </w:r>
+      <w:proofErr w:type="spellStart"/>
       <w:r>
         <w:rPr>
           <w:rFonts w:ascii="Consolas" w:hAnsi="Consolas" w:cs="Courier New"/>
         </w:rPr>
         <w:t>FramePart</w:t>
       </w:r>
+      <w:proofErr w:type="spellEnd"/>
       <w:r>
         <w:t xml:space="preserve"> messages for the same frame have the same </w:t>
       </w:r>
+      <w:proofErr w:type="spellStart"/>
       <w:r>
         <w:rPr>
           <w:rFonts w:ascii="Consolas" w:hAnsi="Consolas" w:cs="Courier New"/>
         </w:rPr>
         <w:t>frame_index</w:t>
       </w:r>
+      <w:proofErr w:type="spellEnd"/>
       <w:r>
         <w:t xml:space="preserve"> as the first </w:t>
       </w:r>
+      <w:proofErr w:type="spellStart"/>
       <w:r>
         <w:rPr>
           <w:rFonts w:ascii="Consolas" w:hAnsi="Consolas" w:cs="Courier New"/>
         </w:rPr>
         <w:t>FramePart</w:t>
       </w:r>
+      <w:proofErr w:type="spellEnd"/>
       <w:r>
         <w:t xml:space="preserve"> and a larger </w:t>
       </w:r>
+      <w:proofErr w:type="spellStart"/>
       <w:r>
         <w:rPr>
           <w:rFonts w:ascii="Consolas" w:hAnsi="Consolas"/>
         </w:rPr>
         <w:t>data_offset</w:t>
       </w:r>
+      <w:proofErr w:type="spellEnd"/>
       <w:r>
         <w:t xml:space="preserve"> value;</w:t>
       </w:r>
       <w:r>
         <w:t xml:space="preserve"> the final </w:t>
       </w:r>
+      <w:proofErr w:type="spellStart"/>
       <w:r>
         <w:rPr>
           <w:rFonts w:ascii="Consolas" w:hAnsi="Consolas" w:cs="Courier New"/>
         </w:rPr>
         <w:t>FramePart</w:t>
       </w:r>
+      <w:proofErr w:type="spellEnd"/>
       <w:r>
         <w:t xml:space="preserve"> of a frame is determined by the condition</w:t>
       </w:r>
@@ -11306,12 +11690,14 @@
       <w:r>
         <w:t xml:space="preserve">Only the first </w:t>
       </w:r>
+      <w:proofErr w:type="spellStart"/>
       <w:r>
         <w:rPr>
           <w:rFonts w:ascii="Consolas" w:hAnsi="Consolas"/>
         </w:rPr>
         <w:t>FramePart</w:t>
       </w:r>
+      <w:proofErr w:type="spellEnd"/>
       <w:r>
         <w:t xml:space="preserve"> contains the frame header.</w:t>
       </w:r>
@@ -11336,6 +11722,7 @@
         </w:rPr>
         <w:t xml:space="preserve"> the frame header contained in the first </w:t>
       </w:r>
+      <w:proofErr w:type="spellStart"/>
       <w:r>
         <w:rPr>
           <w:rStyle w:val="Emphasis"/>
@@ -11344,6 +11731,7 @@
         </w:rPr>
         <w:t>FramePart</w:t>
       </w:r>
+      <w:proofErr w:type="spellEnd"/>
       <w:r>
         <w:rPr>
           <w:rStyle w:val="Emphasis"/>
@@ -11393,21 +11781,25 @@
       <w:r>
         <w:t xml:space="preserve">Each </w:t>
       </w:r>
+      <w:proofErr w:type="spellStart"/>
       <w:r>
         <w:rPr>
           <w:rFonts w:ascii="Consolas" w:hAnsi="Consolas" w:cs="Courier New"/>
         </w:rPr>
         <w:t>FramePart</w:t>
       </w:r>
+      <w:proofErr w:type="spellEnd"/>
       <w:r>
         <w:t xml:space="preserve"> received by the Controller should be acknowledged by sending a </w:t>
       </w:r>
+      <w:proofErr w:type="spellStart"/>
       <w:r>
         <w:rPr>
           <w:rFonts w:ascii="Consolas" w:hAnsi="Consolas" w:cs="Courier New"/>
         </w:rPr>
         <w:t>FramePartAck</w:t>
       </w:r>
+      <w:proofErr w:type="spellEnd"/>
       <w:r>
         <w:t xml:space="preserve"> message to the ARIS. Presently, the ARIS will not re-send lost packets, but acknowledging the frame parts will support basic retries when that retry policy is implemented.</w:t>
       </w:r>
@@ -11432,8 +11824,13 @@
       <w:bookmarkStart w:id="26" w:name="_FrameStream_Listener_Reference"/>
       <w:bookmarkStart w:id="27" w:name="_Ref472945613"/>
       <w:bookmarkEnd w:id="26"/>
-      <w:r>
-        <w:t xml:space="preserve">FrameStream Listener </w:t>
+      <w:proofErr w:type="spellStart"/>
+      <w:r>
+        <w:t>FrameStream</w:t>
+      </w:r>
+      <w:proofErr w:type="spellEnd"/>
+      <w:r>
+        <w:t xml:space="preserve"> Listener </w:t>
       </w:r>
       <w:r>
         <w:t xml:space="preserve">Reference </w:t>
@@ -11447,12 +11844,14 @@
       <w:r>
         <w:t xml:space="preserve">Our </w:t>
       </w:r>
+      <w:proofErr w:type="spellStart"/>
       <w:r>
         <w:rPr>
           <w:rFonts w:ascii="Consolas" w:hAnsi="Consolas"/>
         </w:rPr>
         <w:t>FrameStream</w:t>
       </w:r>
+      <w:proofErr w:type="spellEnd"/>
       <w:r>
         <w:t xml:space="preserve"> </w:t>
       </w:r>
@@ -11477,12 +11876,14 @@
       <w:r>
         <w:t xml:space="preserve"> See </w:t>
       </w:r>
+      <w:proofErr w:type="spellStart"/>
       <w:r>
         <w:rPr>
           <w:rFonts w:ascii="Consolas" w:hAnsi="Consolas"/>
         </w:rPr>
         <w:t>FrameStreamListener</w:t>
       </w:r>
+      <w:proofErr w:type="spellEnd"/>
       <w:r>
         <w:t xml:space="preserve"> in </w:t>
       </w:r>
@@ -11490,7 +11891,21 @@
         <w:rPr>
           <w:rFonts w:ascii="Consolas" w:hAnsi="Consolas"/>
         </w:rPr>
-        <w:t>common/code/FrameStream/</w:t>
+        <w:t>common/code/</w:t>
+      </w:r>
+      <w:proofErr w:type="spellStart"/>
+      <w:r>
+        <w:rPr>
+          <w:rFonts w:ascii="Consolas" w:hAnsi="Consolas"/>
+        </w:rPr>
+        <w:t>FrameStream</w:t>
+      </w:r>
+      <w:proofErr w:type="spellEnd"/>
+      <w:r>
+        <w:rPr>
+          <w:rFonts w:ascii="Consolas" w:hAnsi="Consolas"/>
+        </w:rPr>
+        <w:t>/</w:t>
       </w:r>
       <w:r>
         <w:t>.</w:t>
@@ -11511,8 +11926,17 @@
     </w:p>
     <w:p>
       <w:r>
-        <w:t xml:space="preserve">The FrameStream Listener reference implementation supports point-to-point delivery of the frames as its default behavior. It can also be configured to receive frames via multicast (in </w:t>
-      </w:r>
+        <w:t xml:space="preserve">The </w:t>
+      </w:r>
+      <w:proofErr w:type="spellStart"/>
+      <w:r>
+        <w:t>FrameStream</w:t>
+      </w:r>
+      <w:proofErr w:type="spellEnd"/>
+      <w:r>
+        <w:t xml:space="preserve"> Listener reference implementation supports point-to-point delivery of the frames as its default behavior. It can also be configured to receive frames via multicast (in </w:t>
+      </w:r>
+      <w:proofErr w:type="spellStart"/>
       <w:r>
         <w:rPr>
           <w:rFonts w:ascii="Consolas" w:hAnsi="Consolas"/>
@@ -11520,14 +11944,20 @@
         <w:t>FrameStreamListener</w:t>
       </w:r>
       <w:r>
-        <w:t xml:space="preserve">’s constructor, via </w:t>
-      </w:r>
+        <w:t>’s</w:t>
+      </w:r>
+      <w:proofErr w:type="spellEnd"/>
+      <w:r>
+        <w:t xml:space="preserve"> constructor, via </w:t>
+      </w:r>
+      <w:proofErr w:type="spellStart"/>
       <w:r>
         <w:rPr>
           <w:rFonts w:ascii="Consolas" w:hAnsi="Consolas"/>
         </w:rPr>
         <w:t>receiveFrom</w:t>
       </w:r>
+      <w:proofErr w:type="spellEnd"/>
       <w:r>
         <w:rPr>
           <w:rFonts w:ascii="Consolas" w:hAnsi="Consolas"/>
@@ -11554,7 +11984,7 @@
       <w:r>
         <w:t xml:space="preserve">; you will also need to specify a pre-determined port. See </w:t>
       </w:r>
-      <w:hyperlink r:id="rId20" w:history="1">
+      <w:hyperlink r:id="rId21" w:history="1">
         <w:r>
           <w:rPr>
             <w:rStyle w:val="Hyperlink"/>
@@ -11640,19 +12070,65 @@
     </w:p>
     <w:p>
       <w:r>
-        <w:t xml:space="preserve">The sample program vc-using-framestream in </w:t>
+        <w:t xml:space="preserve">The sample program </w:t>
+      </w:r>
+      <w:proofErr w:type="spellStart"/>
+      <w:r>
+        <w:t>vc</w:t>
+      </w:r>
+      <w:proofErr w:type="spellEnd"/>
+      <w:r>
+        <w:t>-using-</w:t>
+      </w:r>
+      <w:proofErr w:type="spellStart"/>
+      <w:r>
+        <w:t>framestream</w:t>
+      </w:r>
+      <w:proofErr w:type="spellEnd"/>
+      <w:r>
+        <w:t xml:space="preserve"> in </w:t>
       </w:r>
       <w:r>
         <w:rPr>
           <w:rFonts w:ascii="Consolas" w:hAnsi="Consolas"/>
         </w:rPr>
-        <w:t>sample-code/vc-using-framestream</w:t>
-      </w:r>
+        <w:t>sample-code/</w:t>
+      </w:r>
+      <w:proofErr w:type="spellStart"/>
+      <w:r>
+        <w:rPr>
+          <w:rFonts w:ascii="Consolas" w:hAnsi="Consolas"/>
+        </w:rPr>
+        <w:t>vc</w:t>
+      </w:r>
+      <w:proofErr w:type="spellEnd"/>
+      <w:r>
+        <w:rPr>
+          <w:rFonts w:ascii="Consolas" w:hAnsi="Consolas"/>
+        </w:rPr>
+        <w:t>-using-</w:t>
+      </w:r>
+      <w:proofErr w:type="spellStart"/>
+      <w:r>
+        <w:rPr>
+          <w:rFonts w:ascii="Consolas" w:hAnsi="Consolas"/>
+        </w:rPr>
+        <w:t>framestream</w:t>
+      </w:r>
+      <w:proofErr w:type="spellEnd"/>
       <w:r>
         <w:t xml:space="preserve"> may be useful for testing your network configuration for multicast.</w:t>
       </w:r>
       <w:r>
-        <w:t xml:space="preserve"> In particular, the +/- output should indicate whether there is adequate bandwidth or if possible interference from other network equipment is occurring.</w:t>
+        <w:t xml:space="preserve"> In particular, the +/- output should indicate whether there is adequate bandwidth or if possible interference from </w:t>
+      </w:r>
+      <w:proofErr w:type="gramStart"/>
+      <w:r>
+        <w:t>other</w:t>
+      </w:r>
+      <w:proofErr w:type="gramEnd"/>
+      <w:r>
+        <w:t xml:space="preserve"> network equipment is occurring.</w:t>
       </w:r>
     </w:p>
     <w:p>
@@ -11667,24 +12143,28 @@
       <w:r>
         <w:t xml:space="preserve">ARIS’ </w:t>
       </w:r>
+      <w:proofErr w:type="spellStart"/>
       <w:r>
         <w:rPr>
           <w:rFonts w:ascii="Consolas" w:hAnsi="Consolas"/>
         </w:rPr>
         <w:t>FrameStream</w:t>
       </w:r>
+      <w:proofErr w:type="spellEnd"/>
       <w:r>
         <w:t xml:space="preserve"> sends frame parts over UDP, which is not a reliable protocol. </w:t>
       </w:r>
       <w:r>
         <w:t xml:space="preserve">ARIS does not presently resend missed frame parts, though the above </w:t>
       </w:r>
+      <w:proofErr w:type="spellStart"/>
       <w:r>
         <w:rPr>
           <w:rFonts w:ascii="Consolas" w:hAnsi="Consolas"/>
         </w:rPr>
         <w:t>FrameStream</w:t>
       </w:r>
+      <w:proofErr w:type="spellEnd"/>
       <w:r>
         <w:t xml:space="preserve"> listener implementation does send acknowledgements to the ARIS in support of that future feature.</w:t>
       </w:r>
@@ -11715,20 +12195,27 @@
         <w:t xml:space="preserve"> by the ARIS</w:t>
       </w:r>
       <w:r>
-        <w:t>’ FrameStream</w:t>
-      </w:r>
+        <w:t xml:space="preserve">’ </w:t>
+      </w:r>
+      <w:proofErr w:type="spellStart"/>
+      <w:r>
+        <w:t>FrameStream</w:t>
+      </w:r>
+      <w:proofErr w:type="spellEnd"/>
       <w:r>
         <w:t xml:space="preserve"> is generally not </w:t>
       </w:r>
       <w:r>
         <w:t xml:space="preserve">in an order that’s appropriate for display or other usage—it is in the form received directly from the device rather than in a bitmap form. The frame header contains a field named </w:t>
       </w:r>
+      <w:proofErr w:type="spellStart"/>
       <w:r>
         <w:rPr>
           <w:rFonts w:ascii="Consolas" w:hAnsi="Consolas"/>
         </w:rPr>
         <w:t>ReorderedSamples</w:t>
       </w:r>
+      <w:proofErr w:type="spellEnd"/>
       <w:r>
         <w:t>, which is non-zero when the data has been properly re-ordered so it is useful for display.</w:t>
       </w:r>
@@ -11743,12 +12230,14 @@
       <w:r>
         <w:t xml:space="preserve"> directly to the ARIS you may see data that is not yet re-ordered, where </w:t>
       </w:r>
+      <w:proofErr w:type="spellStart"/>
       <w:r>
         <w:rPr>
           <w:rFonts w:ascii="Consolas" w:hAnsi="Consolas"/>
         </w:rPr>
         <w:t>ReorderedSamples</w:t>
       </w:r>
+      <w:proofErr w:type="spellEnd"/>
       <w:r>
         <w:t xml:space="preserve"> is zero. In this case, you will need to re-order the data yourself.</w:t>
       </w:r>
@@ -11781,12 +12270,14 @@
       <w:r>
         <w:t xml:space="preserve"> </w:t>
       </w:r>
+      <w:proofErr w:type="spellStart"/>
       <w:r>
         <w:rPr>
           <w:rFonts w:ascii="Consolas" w:hAnsi="Consolas"/>
         </w:rPr>
         <w:t>ReorderedSamples</w:t>
       </w:r>
+      <w:proofErr w:type="spellEnd"/>
       <w:r>
         <w:t xml:space="preserve"> to </w:t>
       </w:r>
@@ -11845,7 +12336,7 @@
       <w:r>
         <w:t xml:space="preserve">Please see </w:t>
       </w:r>
-      <w:hyperlink r:id="rId21" w:anchor="constructing-images-from-samples" w:history="1">
+      <w:hyperlink r:id="rId22" w:anchor="constructing-images-from-samples" w:history="1">
         <w:r>
           <w:rPr>
             <w:rStyle w:val="Hyperlink"/>
@@ -11856,7 +12347,7 @@
       <w:r>
         <w:t xml:space="preserve"> in the </w:t>
       </w:r>
-      <w:hyperlink r:id="rId22" w:history="1">
+      <w:hyperlink r:id="rId23" w:history="1">
         <w:r>
           <w:rPr>
             <w:rStyle w:val="Hyperlink"/>
@@ -11903,8 +12394,30 @@
         <w:rPr>
           <w:rFonts w:ascii="Consolas" w:hAnsi="Consolas"/>
         </w:rPr>
-        <w:t>common/code/UpdateFrameHeader/ArisHeaderUpdate.h</w:t>
-      </w:r>
+        <w:t>common/code/</w:t>
+      </w:r>
+      <w:proofErr w:type="spellStart"/>
+      <w:r>
+        <w:rPr>
+          <w:rFonts w:ascii="Consolas" w:hAnsi="Consolas"/>
+        </w:rPr>
+        <w:t>UpdateFrameHeader</w:t>
+      </w:r>
+      <w:proofErr w:type="spellEnd"/>
+      <w:r>
+        <w:rPr>
+          <w:rFonts w:ascii="Consolas" w:hAnsi="Consolas"/>
+        </w:rPr>
+        <w:t>/</w:t>
+      </w:r>
+      <w:proofErr w:type="spellStart"/>
+      <w:r>
+        <w:rPr>
+          <w:rFonts w:ascii="Consolas" w:hAnsi="Consolas"/>
+        </w:rPr>
+        <w:t>ArisHeaderUpdate.h</w:t>
+      </w:r>
+      <w:proofErr w:type="spellEnd"/>
       <w:r>
         <w:t xml:space="preserve"> provides more information on what fields may be updated, how to create the update message, and sample functions for initializing and setting fields in an update message.</w:t>
       </w:r>
@@ -15757,7 +16270,7 @@
     </w:tbl>
     <w:p/>
     <w:sectPr>
-      <w:footerReference w:type="default" r:id="rId23"/>
+      <w:footerReference w:type="default" r:id="rId24"/>
       <w:pgSz w:w="12240" w:h="15840"/>
       <w:pgMar w:top="1080" w:right="1080" w:bottom="1080" w:left="1080" w:header="720" w:footer="720" w:gutter="0"/>
       <w:cols w:space="720"/>
@@ -15872,7 +16385,7 @@
       <w:rPr>
         <w:noProof/>
       </w:rPr>
-      <w:t>6</w:t>
+      <w:t>2</w:t>
     </w:r>
     <w:r>
       <w:fldChar w:fldCharType="end"/>
@@ -17313,6 +17826,7 @@
     <w:rsid w:val="00C619CE"/>
     <w:rsid w:val="00CB72B3"/>
     <w:rsid w:val="00E85A14"/>
+    <w:rsid w:val="00FE11F1"/>
   </w:rsids>
   <m:mathPr>
     <m:mathFont m:val="Cambria Math"/>
@@ -18074,7 +18588,7 @@
 </file>
 
 <file path=customXml/itemProps1.xml><?xml version="1.0" encoding="utf-8"?>
-<ds:datastoreItem xmlns:ds="http://schemas.openxmlformats.org/officeDocument/2006/customXml" ds:itemID="{572BEA38-0FD2-4A60-A3C8-D553D82B0181}">
+<ds:datastoreItem xmlns:ds="http://schemas.openxmlformats.org/officeDocument/2006/customXml" ds:itemID="{6D57E6F8-0B05-405D-A18A-1F7AC57FB438}">
   <ds:schemaRefs>
     <ds:schemaRef ds:uri="http://schemas.openxmlformats.org/officeDocument/2006/bibliography"/>
   </ds:schemaRefs>

</xml_diff>

<commit_message>
Update docs to refernce Voyager system variants
</commit_message>
<xml_diff>
--- a/documents/ARIS-Integration-SDK.docx
+++ b/documents/ARIS-Integration-SDK.docx
@@ -75,7 +75,7 @@
           <w:r>
             <w:fldChar w:fldCharType="separate"/>
           </w:r>
-          <w:hyperlink w:anchor="_Toc506278855" w:history="1">
+          <w:hyperlink w:anchor="_Toc519509963" w:history="1">
             <w:r>
               <w:rPr>
                 <w:rStyle w:val="Hyperlink"/>
@@ -102,7 +102,7 @@
                 <w:noProof/>
                 <w:webHidden/>
               </w:rPr>
-              <w:instrText xml:space="preserve"> PAGEREF _Toc506278855 \h </w:instrText>
+              <w:instrText xml:space="preserve"> PAGEREF _Toc519509963 \h </w:instrText>
             </w:r>
             <w:r>
               <w:rPr>
@@ -144,7 +144,7 @@
               <w:noProof/>
             </w:rPr>
           </w:pPr>
-          <w:hyperlink w:anchor="_Toc506278856" w:history="1">
+          <w:hyperlink w:anchor="_Toc519509964" w:history="1">
             <w:r>
               <w:rPr>
                 <w:rStyle w:val="Hyperlink"/>
@@ -171,7 +171,7 @@
                 <w:noProof/>
                 <w:webHidden/>
               </w:rPr>
-              <w:instrText xml:space="preserve"> PAGEREF _Toc506278856 \h </w:instrText>
+              <w:instrText xml:space="preserve"> PAGEREF _Toc519509964 \h </w:instrText>
             </w:r>
             <w:r>
               <w:rPr>
@@ -213,7 +213,7 @@
               <w:noProof/>
             </w:rPr>
           </w:pPr>
-          <w:hyperlink w:anchor="_Toc506278857" w:history="1">
+          <w:hyperlink w:anchor="_Toc519509965" w:history="1">
             <w:r>
               <w:rPr>
                 <w:rStyle w:val="Hyperlink"/>
@@ -240,7 +240,7 @@
                 <w:noProof/>
                 <w:webHidden/>
               </w:rPr>
-              <w:instrText xml:space="preserve"> PAGEREF _Toc506278857 \h </w:instrText>
+              <w:instrText xml:space="preserve"> PAGEREF _Toc519509965 \h </w:instrText>
             </w:r>
             <w:r>
               <w:rPr>
@@ -282,7 +282,7 @@
               <w:noProof/>
             </w:rPr>
           </w:pPr>
-          <w:hyperlink w:anchor="_Toc506278858" w:history="1">
+          <w:hyperlink w:anchor="_Toc519509966" w:history="1">
             <w:r>
               <w:rPr>
                 <w:rStyle w:val="Hyperlink"/>
@@ -309,7 +309,7 @@
                 <w:noProof/>
                 <w:webHidden/>
               </w:rPr>
-              <w:instrText xml:space="preserve"> PAGEREF _Toc506278858 \h </w:instrText>
+              <w:instrText xml:space="preserve"> PAGEREF _Toc519509966 \h </w:instrText>
             </w:r>
             <w:r>
               <w:rPr>
@@ -351,7 +351,7 @@
               <w:noProof/>
             </w:rPr>
           </w:pPr>
-          <w:hyperlink w:anchor="_Toc506278859" w:history="1">
+          <w:hyperlink w:anchor="_Toc519509967" w:history="1">
             <w:r>
               <w:rPr>
                 <w:rStyle w:val="Hyperlink"/>
@@ -378,7 +378,7 @@
                 <w:noProof/>
                 <w:webHidden/>
               </w:rPr>
-              <w:instrText xml:space="preserve"> PAGEREF _Toc506278859 \h </w:instrText>
+              <w:instrText xml:space="preserve"> PAGEREF _Toc519509967 \h </w:instrText>
             </w:r>
             <w:r>
               <w:rPr>
@@ -420,7 +420,7 @@
               <w:noProof/>
             </w:rPr>
           </w:pPr>
-          <w:hyperlink w:anchor="_Toc506278860" w:history="1">
+          <w:hyperlink w:anchor="_Toc519509968" w:history="1">
             <w:r>
               <w:rPr>
                 <w:rStyle w:val="Hyperlink"/>
@@ -447,7 +447,7 @@
                 <w:noProof/>
                 <w:webHidden/>
               </w:rPr>
-              <w:instrText xml:space="preserve"> PAGEREF _Toc506278860 \h </w:instrText>
+              <w:instrText xml:space="preserve"> PAGEREF _Toc519509968 \h </w:instrText>
             </w:r>
             <w:r>
               <w:rPr>
@@ -489,7 +489,7 @@
               <w:noProof/>
             </w:rPr>
           </w:pPr>
-          <w:hyperlink w:anchor="_Toc506278861" w:history="1">
+          <w:hyperlink w:anchor="_Toc519509969" w:history="1">
             <w:r>
               <w:rPr>
                 <w:rStyle w:val="Hyperlink"/>
@@ -516,7 +516,7 @@
                 <w:noProof/>
                 <w:webHidden/>
               </w:rPr>
-              <w:instrText xml:space="preserve"> PAGEREF _Toc506278861 \h </w:instrText>
+              <w:instrText xml:space="preserve"> PAGEREF _Toc519509969 \h </w:instrText>
             </w:r>
             <w:r>
               <w:rPr>
@@ -558,7 +558,7 @@
               <w:noProof/>
             </w:rPr>
           </w:pPr>
-          <w:hyperlink w:anchor="_Toc506278862" w:history="1">
+          <w:hyperlink w:anchor="_Toc519509970" w:history="1">
             <w:r>
               <w:rPr>
                 <w:rStyle w:val="Hyperlink"/>
@@ -585,7 +585,7 @@
                 <w:noProof/>
                 <w:webHidden/>
               </w:rPr>
-              <w:instrText xml:space="preserve"> PAGEREF _Toc506278862 \h </w:instrText>
+              <w:instrText xml:space="preserve"> PAGEREF _Toc519509970 \h </w:instrText>
             </w:r>
             <w:r>
               <w:rPr>
@@ -627,7 +627,7 @@
               <w:noProof/>
             </w:rPr>
           </w:pPr>
-          <w:hyperlink w:anchor="_Toc506278863" w:history="1">
+          <w:hyperlink w:anchor="_Toc519509971" w:history="1">
             <w:r>
               <w:rPr>
                 <w:rStyle w:val="Hyperlink"/>
@@ -654,7 +654,7 @@
                 <w:noProof/>
                 <w:webHidden/>
               </w:rPr>
-              <w:instrText xml:space="preserve"> PAGEREF _Toc506278863 \h </w:instrText>
+              <w:instrText xml:space="preserve"> PAGEREF _Toc519509971 \h </w:instrText>
             </w:r>
             <w:r>
               <w:rPr>
@@ -696,7 +696,7 @@
               <w:noProof/>
             </w:rPr>
           </w:pPr>
-          <w:hyperlink w:anchor="_Toc506278864" w:history="1">
+          <w:hyperlink w:anchor="_Toc519509972" w:history="1">
             <w:r>
               <w:rPr>
                 <w:rStyle w:val="Hyperlink"/>
@@ -723,7 +723,7 @@
                 <w:noProof/>
                 <w:webHidden/>
               </w:rPr>
-              <w:instrText xml:space="preserve"> PAGEREF _Toc506278864 \h </w:instrText>
+              <w:instrText xml:space="preserve"> PAGEREF _Toc519509972 \h </w:instrText>
             </w:r>
             <w:r>
               <w:rPr>
@@ -765,7 +765,7 @@
               <w:noProof/>
             </w:rPr>
           </w:pPr>
-          <w:hyperlink w:anchor="_Toc506278865" w:history="1">
+          <w:hyperlink w:anchor="_Toc519509973" w:history="1">
             <w:r>
               <w:rPr>
                 <w:rStyle w:val="Hyperlink"/>
@@ -792,7 +792,7 @@
                 <w:noProof/>
                 <w:webHidden/>
               </w:rPr>
-              <w:instrText xml:space="preserve"> PAGEREF _Toc506278865 \h </w:instrText>
+              <w:instrText xml:space="preserve"> PAGEREF _Toc519509973 \h </w:instrText>
             </w:r>
             <w:r>
               <w:rPr>
@@ -834,7 +834,7 @@
               <w:noProof/>
             </w:rPr>
           </w:pPr>
-          <w:hyperlink w:anchor="_Toc506278866" w:history="1">
+          <w:hyperlink w:anchor="_Toc519509974" w:history="1">
             <w:r>
               <w:rPr>
                 <w:rStyle w:val="Hyperlink"/>
@@ -861,7 +861,7 @@
                 <w:noProof/>
                 <w:webHidden/>
               </w:rPr>
-              <w:instrText xml:space="preserve"> PAGEREF _Toc506278866 \h </w:instrText>
+              <w:instrText xml:space="preserve"> PAGEREF _Toc519509974 \h </w:instrText>
             </w:r>
             <w:r>
               <w:rPr>
@@ -903,7 +903,7 @@
               <w:noProof/>
             </w:rPr>
           </w:pPr>
-          <w:hyperlink w:anchor="_Toc506278867" w:history="1">
+          <w:hyperlink w:anchor="_Toc519509975" w:history="1">
             <w:r>
               <w:rPr>
                 <w:rStyle w:val="Hyperlink"/>
@@ -930,7 +930,7 @@
                 <w:noProof/>
                 <w:webHidden/>
               </w:rPr>
-              <w:instrText xml:space="preserve"> PAGEREF _Toc506278867 \h </w:instrText>
+              <w:instrText xml:space="preserve"> PAGEREF _Toc519509975 \h </w:instrText>
             </w:r>
             <w:r>
               <w:rPr>
@@ -998,7 +998,7 @@
       <w:pPr>
         <w:pStyle w:val="Heading1"/>
       </w:pPr>
-      <w:bookmarkStart w:id="0" w:name="_Toc506278855"/>
+      <w:bookmarkStart w:id="0" w:name="_Toc519509963"/>
       <w:r>
         <w:lastRenderedPageBreak/>
         <w:t>Purpose</w:t>
@@ -1013,7 +1013,19 @@
         <w:t xml:space="preserve">software development </w:t>
       </w:r>
       <w:r>
-        <w:t xml:space="preserve">kit for integrating ARIS sonar with </w:t>
+        <w:t xml:space="preserve">kit for integrating ARIS </w:t>
+      </w:r>
+      <w:r>
+        <w:t xml:space="preserve">Explorer and Voyager </w:t>
+      </w:r>
+      <w:r>
+        <w:t>sonar</w:t>
+      </w:r>
+      <w:r>
+        <w:t>s</w:t>
+      </w:r>
+      <w:r>
+        <w:t xml:space="preserve"> with </w:t>
       </w:r>
       <w:r>
         <w:t>an integrating partner’s</w:t>
@@ -1141,7 +1153,7 @@
       <w:pPr>
         <w:pStyle w:val="Heading1"/>
       </w:pPr>
-      <w:bookmarkStart w:id="1" w:name="_Toc506278856"/>
+      <w:bookmarkStart w:id="1" w:name="_Toc519509964"/>
       <w:r>
         <w:t>Terminology</w:t>
       </w:r>
@@ -1233,7 +1245,7 @@
       <w:pPr>
         <w:pStyle w:val="Heading1"/>
       </w:pPr>
-      <w:bookmarkStart w:id="2" w:name="_Toc506278857"/>
+      <w:bookmarkStart w:id="2" w:name="_Toc519509965"/>
       <w:r>
         <w:t xml:space="preserve">Development </w:t>
       </w:r>
@@ -1406,7 +1418,7 @@
       <w:pPr>
         <w:pStyle w:val="Heading1"/>
       </w:pPr>
-      <w:bookmarkStart w:id="3" w:name="_Toc506278858"/>
+      <w:bookmarkStart w:id="3" w:name="_Toc519509966"/>
       <w:r>
         <w:t xml:space="preserve">SDK </w:t>
       </w:r>
@@ -1653,7 +1665,7 @@
       <w:pPr>
         <w:pStyle w:val="Heading1"/>
       </w:pPr>
-      <w:bookmarkStart w:id="4" w:name="_Toc506278859"/>
+      <w:bookmarkStart w:id="4" w:name="_Toc519509967"/>
       <w:r>
         <w:t>Diagnostics</w:t>
       </w:r>
@@ -1689,60 +1701,32 @@
         <w:rPr>
           <w:rFonts w:ascii="Consolas" w:hAnsi="Consolas" w:cs="Courier New"/>
         </w:rPr>
-        <w:t>/</w:t>
-      </w:r>
-      <w:proofErr w:type="spellStart"/>
-      <w:r>
+        <w:t>/var/log/syslog/</w:t>
+      </w:r>
+    </w:p>
+    <w:p>
+      <w:r>
+        <w:t xml:space="preserve">The </w:t>
+      </w:r>
+      <w:r>
+        <w:t xml:space="preserve">current </w:t>
+      </w:r>
+      <w:r>
+        <w:t>syslog file may be followed with</w:t>
+      </w:r>
+    </w:p>
+    <w:p>
+      <w:pPr>
+        <w:ind w:left="720"/>
         <w:rPr>
           <w:rFonts w:ascii="Consolas" w:hAnsi="Consolas" w:cs="Courier New"/>
         </w:rPr>
-        <w:t>var</w:t>
-      </w:r>
-      <w:proofErr w:type="spellEnd"/>
+      </w:pPr>
       <w:r>
         <w:rPr>
           <w:rFonts w:ascii="Consolas" w:hAnsi="Consolas" w:cs="Courier New"/>
         </w:rPr>
-        <w:t>/log/syslog/</w:t>
-      </w:r>
-    </w:p>
-    <w:p>
-      <w:r>
-        <w:t xml:space="preserve">The </w:t>
-      </w:r>
-      <w:r>
-        <w:t xml:space="preserve">current </w:t>
-      </w:r>
-      <w:r>
-        <w:t>syslog file may be followed with</w:t>
-      </w:r>
-    </w:p>
-    <w:p>
-      <w:pPr>
-        <w:ind w:left="720"/>
-        <w:rPr>
-          <w:rFonts w:ascii="Consolas" w:hAnsi="Consolas" w:cs="Courier New"/>
-        </w:rPr>
-      </w:pPr>
-      <w:r>
-        <w:rPr>
-          <w:rFonts w:ascii="Consolas" w:hAnsi="Consolas" w:cs="Courier New"/>
-        </w:rPr>
-        <w:t>tail -f /</w:t>
-      </w:r>
-      <w:proofErr w:type="spellStart"/>
-      <w:r>
-        <w:rPr>
-          <w:rFonts w:ascii="Consolas" w:hAnsi="Consolas" w:cs="Courier New"/>
-        </w:rPr>
-        <w:t>var</w:t>
-      </w:r>
-      <w:proofErr w:type="spellEnd"/>
-      <w:r>
-        <w:rPr>
-          <w:rFonts w:ascii="Consolas" w:hAnsi="Consolas" w:cs="Courier New"/>
-        </w:rPr>
-        <w:t>/log/syslog/syslog</w:t>
+        <w:t>tail -f /var/log/syslog/syslog</w:t>
       </w:r>
     </w:p>
     <w:p>
@@ -1889,7 +1873,7 @@
         <w:pStyle w:val="Heading1"/>
       </w:pPr>
       <w:bookmarkStart w:id="6" w:name="_Ref474157599"/>
-      <w:bookmarkStart w:id="7" w:name="_Toc506278860"/>
+      <w:bookmarkStart w:id="7" w:name="_Toc519509968"/>
       <w:r>
         <w:t>Detecting an</w:t>
       </w:r>
@@ -2135,10 +2119,124 @@
     </w:p>
     <w:p>
       <w:pPr>
+        <w:pStyle w:val="Heading2"/>
+      </w:pPr>
+      <w:bookmarkStart w:id="8" w:name="_Ref474157670"/>
+      <w:bookmarkStart w:id="9" w:name="_Ref519509923"/>
+      <w:r>
+        <w:t>System Variants</w:t>
+      </w:r>
+      <w:bookmarkEnd w:id="9"/>
+    </w:p>
+    <w:p>
+      <w:r>
+        <w:t xml:space="preserve">The </w:t>
+      </w:r>
+      <w:proofErr w:type="spellStart"/>
+      <w:r>
+        <w:rPr>
+          <w:rFonts w:ascii="Consolas" w:hAnsi="Consolas"/>
+        </w:rPr>
+        <w:t>SystemVariants</w:t>
+      </w:r>
+      <w:proofErr w:type="spellEnd"/>
+      <w:r>
+        <w:t xml:space="preserve"> field in the availability beacon contains information on variants in the unit configuration. The following strings may appear in </w:t>
+      </w:r>
+      <w:proofErr w:type="spellStart"/>
+      <w:r>
+        <w:rPr>
+          <w:rFonts w:ascii="Consolas" w:hAnsi="Consolas"/>
+        </w:rPr>
+        <w:t>SystemVariants</w:t>
+      </w:r>
+      <w:proofErr w:type="spellEnd"/>
+      <w:r>
+        <w:t>:</w:t>
+      </w:r>
+    </w:p>
+    <w:p>
+      <w:pPr>
+        <w:ind w:left="720"/>
+      </w:pPr>
+      <w:r>
+        <w:rPr>
+          <w:b/>
+        </w:rPr>
+        <w:t>DF</w:t>
+      </w:r>
+      <w:r>
+        <w:t xml:space="preserve"> – the unit is a Defender variant of ARIS.</w:t>
+      </w:r>
+      <w:r>
+        <w:br/>
+      </w:r>
+      <w:r>
+        <w:rPr>
+          <w:b/>
+        </w:rPr>
+        <w:t>VG</w:t>
+      </w:r>
+      <w:r>
+        <w:t xml:space="preserve"> – the unit is a Voyager variant of ARIS.</w:t>
+      </w:r>
+    </w:p>
+    <w:p>
+      <w:r>
+        <w:t>Please n</w:t>
+      </w:r>
+      <w:r>
+        <w:t xml:space="preserve">ote that </w:t>
+      </w:r>
+      <w:r>
+        <w:t xml:space="preserve">your controller </w:t>
+      </w:r>
+      <w:r>
+        <w:t>code cannot connect to a</w:t>
+      </w:r>
+      <w:r>
+        <w:t>n ARIS</w:t>
+      </w:r>
+      <w:r>
+        <w:t xml:space="preserve"> Defender</w:t>
+      </w:r>
+      <w:r>
+        <w:t xml:space="preserve"> unless the switch handle has been removed</w:t>
+      </w:r>
+      <w:r>
+        <w:t>. W</w:t>
+      </w:r>
+      <w:r>
+        <w:t xml:space="preserve">ithout the </w:t>
+      </w:r>
+      <w:r>
+        <w:t xml:space="preserve">switch </w:t>
+      </w:r>
+      <w:r>
+        <w:t xml:space="preserve">handle the DF variant will </w:t>
+      </w:r>
+      <w:r>
+        <w:rPr>
+          <w:u w:val="single"/>
+        </w:rPr>
+        <w:t>not</w:t>
+      </w:r>
+      <w:r>
+        <w:t xml:space="preserve"> be reported in the availability beacon</w:t>
+      </w:r>
+      <w:r>
+        <w:t>—it is then an ARIS Explorer</w:t>
+      </w:r>
+      <w:r>
+        <w:t>.</w:t>
+      </w:r>
+    </w:p>
+    <w:p>
+      <w:pPr>
         <w:pStyle w:val="Heading1"/>
       </w:pPr>
-      <w:bookmarkStart w:id="8" w:name="_Ref474157670"/>
-      <w:bookmarkStart w:id="9" w:name="_Toc506278861"/>
+      <w:bookmarkStart w:id="10" w:name="_Toc519509969"/>
+      <w:bookmarkStart w:id="11" w:name="_Ref519509997"/>
       <w:r>
         <w:t xml:space="preserve">Connecting to </w:t>
       </w:r>
@@ -2152,7 +2250,8 @@
         <w:t>ARIS</w:t>
       </w:r>
       <w:bookmarkEnd w:id="8"/>
-      <w:bookmarkEnd w:id="9"/>
+      <w:bookmarkEnd w:id="10"/>
+      <w:bookmarkEnd w:id="11"/>
     </w:p>
     <w:p>
       <w:r>
@@ -2179,6 +2278,7 @@
     </w:p>
     <w:p>
       <w:r>
+        <w:lastRenderedPageBreak/>
         <w:t>To initiate a connection to an ARIS, open a</w:t>
       </w:r>
       <w:r>
@@ -2291,12 +2391,11 @@
       <w:pPr>
         <w:pStyle w:val="Heading1"/>
       </w:pPr>
-      <w:bookmarkStart w:id="10" w:name="_Commanding_an_ARIS"/>
-      <w:bookmarkStart w:id="11" w:name="_Ref474157682"/>
-      <w:bookmarkStart w:id="12" w:name="_Toc506278862"/>
-      <w:bookmarkEnd w:id="10"/>
-      <w:r>
-        <w:lastRenderedPageBreak/>
+      <w:bookmarkStart w:id="12" w:name="_Commanding_an_ARIS"/>
+      <w:bookmarkStart w:id="13" w:name="_Ref474157682"/>
+      <w:bookmarkStart w:id="14" w:name="_Toc519509970"/>
+      <w:bookmarkEnd w:id="12"/>
+      <w:r>
         <w:t xml:space="preserve">Commanding </w:t>
       </w:r>
       <w:r>
@@ -2308,8 +2407,8 @@
       <w:r>
         <w:t>ARIS</w:t>
       </w:r>
-      <w:bookmarkEnd w:id="11"/>
-      <w:bookmarkEnd w:id="12"/>
+      <w:bookmarkEnd w:id="13"/>
+      <w:bookmarkEnd w:id="14"/>
     </w:p>
     <w:p>
       <w:r>
@@ -2703,6 +2802,7 @@
     </w:p>
     <w:p>
       <w:r>
+        <w:lastRenderedPageBreak/>
         <w:t xml:space="preserve">After capturing network traffic </w:t>
       </w:r>
       <w:r>
@@ -2717,9 +2817,8 @@
         <w:rPr>
           <w:noProof/>
         </w:rPr>
-        <w:lastRenderedPageBreak/>
         <w:drawing>
-          <wp:inline distT="0" distB="0" distL="0" distR="0" wp14:anchorId="6C625402" wp14:editId="10EAD236">
+          <wp:inline distT="0" distB="0" distL="0" distR="0" wp14:anchorId="5862272E" wp14:editId="48860054">
             <wp:extent cx="6400800" cy="2064385"/>
             <wp:effectExtent l="0" t="0" r="0" b="0"/>
             <wp:docPr id="4" name="Picture 4"/>
@@ -2760,32 +2859,19 @@
         <w:pStyle w:val="Caption"/>
         <w:jc w:val="center"/>
       </w:pPr>
-      <w:bookmarkStart w:id="13" w:name="_Ref486316851"/>
+      <w:bookmarkStart w:id="15" w:name="_Ref486316851"/>
       <w:r>
         <w:t xml:space="preserve">Figure </w:t>
       </w:r>
-      <w:r>
-        <w:fldChar w:fldCharType="begin"/>
-      </w:r>
-      <w:r>
-        <w:instrText xml:space="preserve"> SEQ Figure \* ARABIC </w:instrText>
-      </w:r>
-      <w:r>
-        <w:fldChar w:fldCharType="separate"/>
-      </w:r>
-      <w:r>
-        <w:rPr>
-          <w:noProof/>
-        </w:rPr>
-        <w:t>1</w:t>
-      </w:r>
-      <w:r>
-        <w:rPr>
-          <w:noProof/>
-        </w:rPr>
-        <w:fldChar w:fldCharType="end"/>
-      </w:r>
-      <w:bookmarkEnd w:id="13"/>
+      <w:fldSimple w:instr=" SEQ Figure \* ARABIC ">
+        <w:r>
+          <w:rPr>
+            <w:noProof/>
+          </w:rPr>
+          <w:t>1</w:t>
+        </w:r>
+      </w:fldSimple>
+      <w:bookmarkEnd w:id="15"/>
     </w:p>
     <w:p>
       <w:r>
@@ -3076,6 +3162,7 @@
         <w:rPr>
           <w:rFonts w:ascii="Consolas" w:hAnsi="Consolas" w:cs="Courier New"/>
         </w:rPr>
+        <w:lastRenderedPageBreak/>
         <w:t>2014-Jan-31 23:58:15</w:t>
       </w:r>
     </w:p>
@@ -3095,7 +3182,6 @@
         <w:rPr>
           <w:rFonts w:ascii="Consolas" w:hAnsi="Consolas" w:cs="Courier New"/>
         </w:rPr>
-        <w:lastRenderedPageBreak/>
         <w:t>"Jan", "Feb", "Mar", "Apr", "May", "Jun",</w:t>
       </w:r>
       <w:r>
@@ -3253,12 +3339,12 @@
       <w:pPr>
         <w:pStyle w:val="Heading3"/>
       </w:pPr>
-      <w:bookmarkStart w:id="14" w:name="_Ref471282424"/>
+      <w:bookmarkStart w:id="16" w:name="_Ref471282424"/>
       <w:proofErr w:type="spellStart"/>
       <w:r>
         <w:t>SetSalinity</w:t>
       </w:r>
-      <w:bookmarkEnd w:id="14"/>
+      <w:bookmarkEnd w:id="16"/>
       <w:proofErr w:type="spellEnd"/>
     </w:p>
     <w:p>
@@ -3514,6 +3600,7 @@
         <w:rPr>
           <w:highlight w:val="white"/>
         </w:rPr>
+        <w:lastRenderedPageBreak/>
         <w:t>SetRotatorVelocity</w:t>
       </w:r>
       <w:proofErr w:type="spellEnd"/>
@@ -3552,7 +3639,6 @@
         <w:rPr>
           <w:highlight w:val="white"/>
         </w:rPr>
-        <w:lastRenderedPageBreak/>
         <w:t>SetRotatorAcceleration</w:t>
       </w:r>
       <w:proofErr w:type="spellEnd"/>
@@ -3677,14 +3763,14 @@
       <w:pPr>
         <w:pStyle w:val="Heading3"/>
       </w:pPr>
-      <w:bookmarkStart w:id="15" w:name="_Acoustic_Settings:_Constraints"/>
-      <w:bookmarkStart w:id="16" w:name="_Ref471808473"/>
-      <w:bookmarkEnd w:id="15"/>
+      <w:bookmarkStart w:id="17" w:name="_Acoustic_Settings:_Constraints"/>
+      <w:bookmarkStart w:id="18" w:name="_Ref471808473"/>
+      <w:bookmarkEnd w:id="17"/>
       <w:proofErr w:type="spellStart"/>
       <w:r>
         <w:t>SetAcousticSettings</w:t>
       </w:r>
-      <w:bookmarkEnd w:id="16"/>
+      <w:bookmarkEnd w:id="18"/>
       <w:proofErr w:type="spellEnd"/>
     </w:p>
     <w:p>
@@ -4489,8 +4575,8 @@
       <w:pPr>
         <w:pStyle w:val="Heading1"/>
       </w:pPr>
-      <w:bookmarkStart w:id="17" w:name="_Ref471281242"/>
-      <w:bookmarkStart w:id="18" w:name="_Toc506278863"/>
+      <w:bookmarkStart w:id="19" w:name="_Ref471281242"/>
+      <w:bookmarkStart w:id="20" w:name="_Toc519509971"/>
       <w:r>
         <w:t xml:space="preserve">ARIS </w:t>
       </w:r>
@@ -4500,8 +4586,8 @@
       <w:r>
         <w:t>Images</w:t>
       </w:r>
-      <w:bookmarkEnd w:id="17"/>
-      <w:bookmarkEnd w:id="18"/>
+      <w:bookmarkEnd w:id="19"/>
+      <w:bookmarkEnd w:id="20"/>
     </w:p>
     <w:p>
       <w:pPr>
@@ -4530,11 +4616,8 @@
     </w:p>
     <w:p>
       <w:r>
-        <w:t xml:space="preserve">The near and far boundaries of the image are defined by the settings used to collect the image. While we discuss these boundaries in terms of physical distance, the ARIS is commanded in units of time (microseconds). Because </w:t>
-      </w:r>
-      <w:r>
         <w:lastRenderedPageBreak/>
-        <w:t xml:space="preserve">sample collection occurs in units of whole microseconds, controlling the ARIS in units of time </w:t>
+        <w:t xml:space="preserve">The near and far boundaries of the image are defined by the settings used to collect the image. While we discuss these boundaries in terms of physical distance, the ARIS is commanded in units of time (microseconds). Because sample collection occurs in units of whole microseconds, controlling the ARIS in units of time </w:t>
       </w:r>
       <w:r>
         <w:t>allows us to precisely know the range from which a sample was reflected.</w:t>
@@ -4550,7 +4633,7 @@
           <w:noProof/>
         </w:rPr>
         <w:drawing>
-          <wp:inline distT="0" distB="0" distL="0" distR="0">
+          <wp:inline distT="0" distB="0" distL="0" distR="0" wp14:anchorId="57C77094" wp14:editId="1936C458">
             <wp:extent cx="5084064" cy="3813048"/>
             <wp:effectExtent l="0" t="0" r="2540" b="0"/>
             <wp:docPr id="1" name="Picture 1"/>
@@ -4597,32 +4680,19 @@
         <w:pStyle w:val="Caption"/>
         <w:jc w:val="center"/>
       </w:pPr>
-      <w:bookmarkStart w:id="19" w:name="_Ref473615530"/>
+      <w:bookmarkStart w:id="21" w:name="_Ref473615530"/>
       <w:r>
         <w:t xml:space="preserve">Figure </w:t>
       </w:r>
-      <w:r>
-        <w:fldChar w:fldCharType="begin"/>
-      </w:r>
-      <w:r>
-        <w:instrText xml:space="preserve"> SEQ Figure \* ARABIC </w:instrText>
-      </w:r>
-      <w:r>
-        <w:fldChar w:fldCharType="separate"/>
-      </w:r>
-      <w:r>
-        <w:rPr>
-          <w:noProof/>
-        </w:rPr>
-        <w:t>2</w:t>
-      </w:r>
-      <w:r>
-        <w:rPr>
-          <w:noProof/>
-        </w:rPr>
-        <w:fldChar w:fldCharType="end"/>
-      </w:r>
-      <w:bookmarkEnd w:id="19"/>
+      <w:fldSimple w:instr=" SEQ Figure \* ARABIC ">
+        <w:r>
+          <w:rPr>
+            <w:noProof/>
+          </w:rPr>
+          <w:t>2</w:t>
+        </w:r>
+      </w:fldSimple>
+      <w:bookmarkEnd w:id="21"/>
     </w:p>
     <w:p>
       <w:r>
@@ -4813,7 +4883,7 @@
         </w:rPr>
         <w:lastRenderedPageBreak/>
         <w:drawing>
-          <wp:inline distT="0" distB="0" distL="0" distR="0" wp14:anchorId="25C86286" wp14:editId="1CC0126F">
+          <wp:inline distT="0" distB="0" distL="0" distR="0" wp14:anchorId="651730FE" wp14:editId="45BF75FC">
             <wp:extent cx="6400800" cy="2139315"/>
             <wp:effectExtent l="0" t="0" r="0" b="0"/>
             <wp:docPr id="3" name="Picture 3"/>
@@ -4857,27 +4927,14 @@
       <w:r>
         <w:t xml:space="preserve">Figure </w:t>
       </w:r>
-      <w:r>
-        <w:fldChar w:fldCharType="begin"/>
-      </w:r>
-      <w:r>
-        <w:instrText xml:space="preserve"> SEQ Figure \* ARABIC </w:instrText>
-      </w:r>
-      <w:r>
-        <w:fldChar w:fldCharType="separate"/>
-      </w:r>
-      <w:r>
-        <w:rPr>
-          <w:noProof/>
-        </w:rPr>
-        <w:t>3</w:t>
-      </w:r>
-      <w:r>
-        <w:rPr>
-          <w:noProof/>
-        </w:rPr>
-        <w:fldChar w:fldCharType="end"/>
-      </w:r>
+      <w:fldSimple w:instr=" SEQ Figure \* ARABIC ">
+        <w:r>
+          <w:rPr>
+            <w:noProof/>
+          </w:rPr>
+          <w:t>3</w:t>
+        </w:r>
+      </w:fldSimple>
     </w:p>
     <w:p>
       <w:pPr>
@@ -5007,7 +5064,6 @@
       </w:r>
     </w:p>
     <w:p>
-      <w:proofErr w:type="gramStart"/>
       <w:r>
         <w:t xml:space="preserve">The </w:t>
       </w:r>
@@ -5025,7 +5081,6 @@
         <w:t>aris</w:t>
       </w:r>
       <w:proofErr w:type="spellEnd"/>
-      <w:proofErr w:type="gramEnd"/>
       <w:r>
         <w:t xml:space="preserve"> file format </w:t>
       </w:r>
@@ -5051,14 +5106,14 @@
       <w:pPr>
         <w:pStyle w:val="Heading2"/>
       </w:pPr>
-      <w:bookmarkStart w:id="20" w:name="_Ref474158600"/>
+      <w:bookmarkStart w:id="22" w:name="_Ref474158600"/>
       <w:r>
         <w:t>Selecting</w:t>
       </w:r>
       <w:r>
         <w:t xml:space="preserve"> Acoustic Settings</w:t>
       </w:r>
-      <w:bookmarkEnd w:id="20"/>
+      <w:bookmarkEnd w:id="22"/>
     </w:p>
     <w:p>
       <w:r>
@@ -6432,7 +6487,7 @@
           <w:noProof/>
         </w:rPr>
         <w:drawing>
-          <wp:inline distT="0" distB="0" distL="0" distR="0">
+          <wp:inline distT="0" distB="0" distL="0" distR="0" wp14:anchorId="5D1E2C19" wp14:editId="698E95F8">
             <wp:extent cx="5084064" cy="3813048"/>
             <wp:effectExtent l="0" t="0" r="2540" b="0"/>
             <wp:docPr id="2" name="Picture 2"/>
@@ -6483,27 +6538,14 @@
       <w:r>
         <w:t xml:space="preserve">Figure </w:t>
       </w:r>
-      <w:r>
-        <w:fldChar w:fldCharType="begin"/>
-      </w:r>
-      <w:r>
-        <w:instrText xml:space="preserve"> SEQ Figure \* ARABIC </w:instrText>
-      </w:r>
-      <w:r>
-        <w:fldChar w:fldCharType="separate"/>
-      </w:r>
-      <w:r>
-        <w:rPr>
-          <w:noProof/>
-        </w:rPr>
-        <w:t>4</w:t>
-      </w:r>
-      <w:r>
-        <w:rPr>
-          <w:noProof/>
-        </w:rPr>
-        <w:fldChar w:fldCharType="end"/>
-      </w:r>
+      <w:fldSimple w:instr=" SEQ Figure \* ARABIC ">
+        <w:r>
+          <w:rPr>
+            <w:noProof/>
+          </w:rPr>
+          <w:t>4</w:t>
+        </w:r>
+      </w:fldSimple>
     </w:p>
     <w:p>
       <w:pPr>
@@ -8816,9 +8858,9 @@
       </w:r>
     </w:p>
     <w:p>
-      <w:bookmarkStart w:id="21" w:name="_Acoustic_Settings:_Constraints_1"/>
-      <w:bookmarkStart w:id="22" w:name="_Ref471287755"/>
-      <w:bookmarkEnd w:id="21"/>
+      <w:bookmarkStart w:id="23" w:name="_Acoustic_Settings:_Constraints_1"/>
+      <w:bookmarkStart w:id="24" w:name="_Ref471287755"/>
+      <w:bookmarkEnd w:id="23"/>
       <w:r>
         <w:t>This SDK contains two other resources for using correct acoustic settings:</w:t>
       </w:r>
@@ -8883,7 +8925,7 @@
       <w:r>
         <w:t>Constraints</w:t>
       </w:r>
-      <w:bookmarkEnd w:id="22"/>
+      <w:bookmarkEnd w:id="24"/>
     </w:p>
     <w:p>
       <w:pPr>
@@ -11306,9 +11348,9 @@
       <w:pPr>
         <w:pStyle w:val="Heading1"/>
       </w:pPr>
-      <w:bookmarkStart w:id="23" w:name="_Receiving_Acoustic_Frames"/>
-      <w:bookmarkStart w:id="24" w:name="_Toc506278864"/>
-      <w:bookmarkEnd w:id="23"/>
+      <w:bookmarkStart w:id="25" w:name="_Receiving_Acoustic_Frames"/>
+      <w:bookmarkStart w:id="26" w:name="_Toc519509972"/>
+      <w:bookmarkEnd w:id="25"/>
       <w:r>
         <w:t xml:space="preserve">Receiving </w:t>
       </w:r>
@@ -11327,7 +11369,7 @@
       <w:r>
         <w:t>ARIS</w:t>
       </w:r>
-      <w:bookmarkEnd w:id="24"/>
+      <w:bookmarkEnd w:id="26"/>
     </w:p>
     <w:p>
       <w:r>
@@ -11855,9 +11897,9 @@
       <w:pPr>
         <w:pStyle w:val="Heading2"/>
       </w:pPr>
-      <w:bookmarkStart w:id="25" w:name="_FrameStream_Listener_Reference"/>
-      <w:bookmarkStart w:id="26" w:name="_Ref472945613"/>
-      <w:bookmarkEnd w:id="25"/>
+      <w:bookmarkStart w:id="27" w:name="_FrameStream_Listener_Reference"/>
+      <w:bookmarkStart w:id="28" w:name="_Ref472945613"/>
+      <w:bookmarkEnd w:id="27"/>
       <w:proofErr w:type="spellStart"/>
       <w:r>
         <w:t>FrameStream</w:t>
@@ -11872,7 +11914,7 @@
       <w:r>
         <w:t>Implementation</w:t>
       </w:r>
-      <w:bookmarkEnd w:id="26"/>
+      <w:bookmarkEnd w:id="28"/>
     </w:p>
     <w:p>
       <w:r>
@@ -11949,13 +11991,8 @@
       <w:pPr>
         <w:pStyle w:val="Heading3"/>
       </w:pPr>
-      <w:bookmarkStart w:id="27" w:name="_GoBack"/>
-      <w:r>
-        <w:t>Multicast</w:t>
-      </w:r>
-      <w:bookmarkEnd w:id="27"/>
-      <w:r>
-        <w:t>ing ARIS Frames</w:t>
+      <w:r>
+        <w:t>Multicasting ARIS Frames</w:t>
       </w:r>
     </w:p>
     <w:p>
@@ -12236,13 +12273,13 @@
       <w:pPr>
         <w:pStyle w:val="Heading2"/>
       </w:pPr>
-      <w:bookmarkStart w:id="28" w:name="_Reordering_Frame_Data"/>
-      <w:bookmarkStart w:id="29" w:name="_Ref472945632"/>
-      <w:bookmarkEnd w:id="28"/>
+      <w:bookmarkStart w:id="29" w:name="_Reordering_Frame_Data"/>
+      <w:bookmarkStart w:id="30" w:name="_Ref472945632"/>
+      <w:bookmarkEnd w:id="29"/>
       <w:r>
         <w:t>Reordering Frame Data</w:t>
       </w:r>
-      <w:bookmarkEnd w:id="29"/>
+      <w:bookmarkEnd w:id="30"/>
     </w:p>
     <w:p>
       <w:r>
@@ -12370,10 +12407,10 @@
       <w:pPr>
         <w:pStyle w:val="Heading1"/>
       </w:pPr>
-      <w:bookmarkStart w:id="30" w:name="_Constructing_Images_from"/>
-      <w:bookmarkStart w:id="31" w:name="_Ref474158037"/>
-      <w:bookmarkStart w:id="32" w:name="_Toc506278865"/>
-      <w:bookmarkEnd w:id="30"/>
+      <w:bookmarkStart w:id="31" w:name="_Constructing_Images_from"/>
+      <w:bookmarkStart w:id="32" w:name="_Ref474158037"/>
+      <w:bookmarkStart w:id="33" w:name="_Toc519509973"/>
+      <w:bookmarkEnd w:id="31"/>
       <w:r>
         <w:t xml:space="preserve">Constructing Images </w:t>
       </w:r>
@@ -12389,8 +12426,8 @@
       <w:r>
         <w:t>Samples</w:t>
       </w:r>
-      <w:bookmarkEnd w:id="31"/>
       <w:bookmarkEnd w:id="32"/>
+      <w:bookmarkEnd w:id="33"/>
     </w:p>
     <w:p>
       <w:r>
@@ -12429,13 +12466,13 @@
       <w:pPr>
         <w:pStyle w:val="Heading1"/>
       </w:pPr>
-      <w:bookmarkStart w:id="33" w:name="_Ref473273719"/>
-      <w:bookmarkStart w:id="34" w:name="_Toc506278866"/>
+      <w:bookmarkStart w:id="34" w:name="_Ref473273719"/>
+      <w:bookmarkStart w:id="35" w:name="_Toc519509974"/>
       <w:r>
         <w:t>Injecting ARIS Frame Header Data</w:t>
       </w:r>
-      <w:bookmarkEnd w:id="33"/>
       <w:bookmarkEnd w:id="34"/>
+      <w:bookmarkEnd w:id="35"/>
     </w:p>
     <w:p>
       <w:r>
@@ -12497,12 +12534,12 @@
       <w:pPr>
         <w:pStyle w:val="Heading1"/>
       </w:pPr>
-      <w:bookmarkStart w:id="35" w:name="_Toc506278867"/>
+      <w:bookmarkStart w:id="36" w:name="_Toc519509975"/>
       <w:r>
         <w:lastRenderedPageBreak/>
         <w:t>Appendices</w:t>
       </w:r>
-      <w:bookmarkEnd w:id="35"/>
+      <w:bookmarkEnd w:id="36"/>
     </w:p>
     <w:p>
       <w:pPr>
@@ -12692,17 +12729,22 @@
           </w:tcPr>
           <w:p>
             <w:r>
-              <w:t>ARIS accepts a TCP connection from a Controller on this port; this initiates an ongoing dialog between the Controller and the ARIS.</w:t>
-            </w:r>
-            <w:r>
-              <w:br/>
-              <w:t xml:space="preserve">See </w:t>
+              <w:t>ARIS</w:t>
+            </w:r>
+            <w:r>
+              <w:t xml:space="preserve"> Explorer and ARIS Voyager</w:t>
+            </w:r>
+            <w:r>
+              <w:t xml:space="preserve"> accept a TCP connection from a Controller on this port; this initiates an ongoing dialog between the Controller and the ARIS. See</w:t>
+            </w:r>
+            <w:r>
+              <w:t xml:space="preserve"> </w:t>
             </w:r>
             <w:r>
               <w:fldChar w:fldCharType="begin"/>
             </w:r>
             <w:r>
-              <w:instrText xml:space="preserve"> REF _Ref474157670 \h </w:instrText>
+              <w:instrText xml:space="preserve"> REF _Ref519509997 \h </w:instrText>
             </w:r>
             <w:r>
               <w:fldChar w:fldCharType="separate"/>
@@ -12714,27 +12756,10 @@
               <w:fldChar w:fldCharType="end"/>
             </w:r>
             <w:r>
-              <w:t xml:space="preserve">, and </w:t>
-            </w:r>
-            <w:r>
-              <w:fldChar w:fldCharType="begin"/>
-            </w:r>
-            <w:r>
-              <w:instrText xml:space="preserve"> REF _Ref474157682 \h </w:instrText>
-            </w:r>
-            <w:r>
-              <w:fldChar w:fldCharType="separate"/>
-            </w:r>
-            <w:r>
-              <w:t>Commanding an ARIS</w:t>
-            </w:r>
-            <w:r>
-              <w:fldChar w:fldCharType="end"/>
-            </w:r>
-            <w:r>
               <w:t>.</w:t>
             </w:r>
           </w:p>
+          <w:p/>
         </w:tc>
       </w:tr>
       <w:tr>
@@ -12836,9 +12861,9 @@
       <w:pPr>
         <w:pStyle w:val="Heading2"/>
       </w:pPr>
-      <w:bookmarkStart w:id="36" w:name="_Example_Acoustic_Settings"/>
-      <w:bookmarkStart w:id="37" w:name="_Ref476053977"/>
-      <w:bookmarkEnd w:id="36"/>
+      <w:bookmarkStart w:id="37" w:name="_Example_Acoustic_Settings"/>
+      <w:bookmarkStart w:id="38" w:name="_Ref476053977"/>
+      <w:bookmarkEnd w:id="37"/>
       <w:r>
         <w:lastRenderedPageBreak/>
         <w:t>Example</w:t>
@@ -12846,7 +12871,7 @@
       <w:r>
         <w:t xml:space="preserve"> Acoustic Settings</w:t>
       </w:r>
-      <w:bookmarkEnd w:id="37"/>
+      <w:bookmarkEnd w:id="38"/>
     </w:p>
     <w:p>
       <w:r>
@@ -17834,7 +17859,7 @@
     <w:charset w:val="00"/>
     <w:family w:val="roman"/>
     <w:pitch w:val="variable"/>
-    <w:sig w:usb0="E00006FF" w:usb1="400004FF" w:usb2="00000000" w:usb3="00000000" w:csb0="0000019F" w:csb1="00000000"/>
+    <w:sig w:usb0="E00006FF" w:usb1="420024FF" w:usb2="02000000" w:usb3="00000000" w:csb0="0000019F" w:csb1="00000000"/>
   </w:font>
   <w:font w:name="Tahoma">
     <w:panose1 w:val="020B0604030504040204"/>
@@ -17878,6 +17903,7 @@
     <w:rsidRoot w:val="000A0135"/>
     <w:rsid w:val="00070A44"/>
     <w:rsid w:val="000A0135"/>
+    <w:rsid w:val="002338B0"/>
     <w:rsid w:val="004A788B"/>
     <w:rsid w:val="005F384D"/>
     <w:rsid w:val="00611D43"/>
@@ -18650,7 +18676,7 @@
 </file>
 
 <file path=customXml/itemProps1.xml><?xml version="1.0" encoding="utf-8"?>
-<ds:datastoreItem xmlns:ds="http://schemas.openxmlformats.org/officeDocument/2006/customXml" ds:itemID="{D6FA2820-D8B0-46D6-B4CA-9CD3D5CA15FA}">
+<ds:datastoreItem xmlns:ds="http://schemas.openxmlformats.org/officeDocument/2006/customXml" ds:itemID="{CC935140-709D-4354-A100-2DF7A5CBB52B}">
   <ds:schemaRefs>
     <ds:schemaRef ds:uri="http://schemas.openxmlformats.org/officeDocument/2006/bibliography"/>
   </ds:schemaRefs>

</xml_diff>